<commit_message>
ukázky + nové zdroje
</commit_message>
<xml_diff>
--- a/CloudFuzzy - Předpověď počasí pomocí fuzzy logiky.docx
+++ b/CloudFuzzy - Předpověď počasí pomocí fuzzy logiky.docx
@@ -112,37 +112,7 @@
         <w:pStyle w:val="Affiliation"/>
       </w:pPr>
       <w:r>
-        <w:t>email1</w:t>
-      </w:r>
-      <w:r>
-        <w:t>@</w:t>
-      </w:r>
-      <w:r>
-        <w:t>domena</w:t>
-      </w:r>
-      <w:r>
-        <w:t>.</w:t>
-      </w:r>
-      <w:r>
-        <w:t>cz</w:t>
-      </w:r>
-      <w:r>
-        <w:t xml:space="preserve">, </w:t>
-      </w:r>
-      <w:r>
-        <w:t>email2</w:t>
-      </w:r>
-      <w:r>
-        <w:t>@</w:t>
-      </w:r>
-      <w:r>
-        <w:t>domena</w:t>
-      </w:r>
-      <w:r>
-        <w:t>.</w:t>
-      </w:r>
-      <w:r>
-        <w:t>cz</w:t>
+        <w:t>sakacja1@uhk.cz</w:t>
       </w:r>
     </w:p>
     <w:p>
@@ -176,243 +146,20 @@
       <w:r>
         <w:t>—</w:t>
       </w:r>
-      <w:proofErr w:type="spellStart"/>
-      <w:r>
-        <w:t>abstraktem</w:t>
-      </w:r>
-      <w:proofErr w:type="spellEnd"/>
-      <w:r>
-        <w:t xml:space="preserve"> se </w:t>
-      </w:r>
-      <w:proofErr w:type="spellStart"/>
-      <w:r>
-        <w:t>rozumí</w:t>
-      </w:r>
-      <w:proofErr w:type="spellEnd"/>
-      <w:r>
-        <w:t xml:space="preserve"> 10 </w:t>
-      </w:r>
-      <w:proofErr w:type="spellStart"/>
-      <w:r>
-        <w:t>až</w:t>
-      </w:r>
-      <w:proofErr w:type="spellEnd"/>
-      <w:r>
-        <w:t xml:space="preserve"> 15 </w:t>
-      </w:r>
-      <w:proofErr w:type="spellStart"/>
-      <w:r>
-        <w:t>řádků</w:t>
-      </w:r>
-      <w:proofErr w:type="spellEnd"/>
-      <w:r>
-        <w:t xml:space="preserve"> </w:t>
-      </w:r>
-      <w:proofErr w:type="spellStart"/>
-      <w:r>
-        <w:t>popisujících</w:t>
-      </w:r>
-      <w:proofErr w:type="spellEnd"/>
-      <w:r>
-        <w:t xml:space="preserve"> </w:t>
-      </w:r>
-      <w:proofErr w:type="spellStart"/>
-      <w:r>
-        <w:t>stručně</w:t>
-      </w:r>
-      <w:proofErr w:type="spellEnd"/>
-      <w:r>
-        <w:t xml:space="preserve"> </w:t>
-      </w:r>
-      <w:proofErr w:type="spellStart"/>
-      <w:r>
-        <w:t>obsah</w:t>
-      </w:r>
-      <w:proofErr w:type="spellEnd"/>
-      <w:r>
-        <w:t xml:space="preserve"> </w:t>
-      </w:r>
-      <w:proofErr w:type="spellStart"/>
-      <w:r>
-        <w:t>vašeho</w:t>
-      </w:r>
-      <w:proofErr w:type="spellEnd"/>
-      <w:r>
-        <w:t xml:space="preserve"> </w:t>
-      </w:r>
-      <w:proofErr w:type="spellStart"/>
-      <w:r>
-        <w:t>článku</w:t>
-      </w:r>
-      <w:proofErr w:type="spellEnd"/>
-      <w:r>
-        <w:t xml:space="preserve">. </w:t>
-      </w:r>
-      <w:proofErr w:type="spellStart"/>
-      <w:r>
-        <w:t>Nejprve</w:t>
-      </w:r>
-      <w:proofErr w:type="spellEnd"/>
-      <w:r>
-        <w:t xml:space="preserve"> </w:t>
-      </w:r>
-      <w:proofErr w:type="spellStart"/>
-      <w:r>
-        <w:t>popište</w:t>
-      </w:r>
-      <w:proofErr w:type="spellEnd"/>
-      <w:r>
-        <w:t xml:space="preserve"> </w:t>
-      </w:r>
-      <w:proofErr w:type="spellStart"/>
-      <w:r>
-        <w:t>obecnou</w:t>
-      </w:r>
-      <w:proofErr w:type="spellEnd"/>
-      <w:r>
-        <w:t xml:space="preserve"> </w:t>
-      </w:r>
-      <w:proofErr w:type="spellStart"/>
-      <w:r>
-        <w:t>problematiku</w:t>
-      </w:r>
-      <w:proofErr w:type="spellEnd"/>
-      <w:r>
-        <w:t xml:space="preserve"> </w:t>
-      </w:r>
-      <w:proofErr w:type="spellStart"/>
-      <w:r>
-        <w:t>vašeho</w:t>
-      </w:r>
-      <w:proofErr w:type="spellEnd"/>
-      <w:r>
-        <w:t xml:space="preserve"> </w:t>
-      </w:r>
-      <w:proofErr w:type="spellStart"/>
-      <w:r>
-        <w:t>projektu</w:t>
-      </w:r>
-      <w:proofErr w:type="spellEnd"/>
-      <w:r>
-        <w:t xml:space="preserve">, </w:t>
-      </w:r>
-      <w:proofErr w:type="spellStart"/>
-      <w:r>
-        <w:t>následně</w:t>
-      </w:r>
-      <w:proofErr w:type="spellEnd"/>
-      <w:r>
-        <w:t xml:space="preserve"> </w:t>
-      </w:r>
-      <w:proofErr w:type="spellStart"/>
-      <w:r>
-        <w:t>popište</w:t>
-      </w:r>
-      <w:proofErr w:type="spellEnd"/>
-      <w:r>
-        <w:t xml:space="preserve"> </w:t>
-      </w:r>
-      <w:proofErr w:type="spellStart"/>
-      <w:r>
-        <w:t>vámi</w:t>
-      </w:r>
-      <w:proofErr w:type="spellEnd"/>
-      <w:r>
-        <w:t xml:space="preserve"> </w:t>
-      </w:r>
-      <w:proofErr w:type="spellStart"/>
-      <w:r>
-        <w:t>řešený</w:t>
-      </w:r>
-      <w:proofErr w:type="spellEnd"/>
-      <w:r>
-        <w:t xml:space="preserve"> </w:t>
-      </w:r>
-      <w:proofErr w:type="spellStart"/>
-      <w:r>
-        <w:t>probl</w:t>
+      <w:r>
+        <w:t>abstraktem se rozumí 10 až 15 řádků popisujících stručně obsah vašeho článku</w:t>
+      </w:r>
+      <w:r>
+        <w:t>. Nejprve popište</w:t>
+      </w:r>
+      <w:r>
+        <w:t xml:space="preserve"> obecnou problematiku vašeho projektu, následně popište vámi řešený probl</w:t>
       </w:r>
       <w:r>
         <w:t>é</w:t>
       </w:r>
       <w:r>
-        <w:t>m</w:t>
-      </w:r>
-      <w:proofErr w:type="spellEnd"/>
-      <w:r>
-        <w:t xml:space="preserve"> a </w:t>
-      </w:r>
-      <w:proofErr w:type="spellStart"/>
-      <w:r>
-        <w:t>pak</w:t>
-      </w:r>
-      <w:proofErr w:type="spellEnd"/>
-      <w:r>
-        <w:t xml:space="preserve"> </w:t>
-      </w:r>
-      <w:proofErr w:type="spellStart"/>
-      <w:r>
-        <w:t>čeho</w:t>
-      </w:r>
-      <w:proofErr w:type="spellEnd"/>
-      <w:r>
-        <w:t xml:space="preserve"> </w:t>
-      </w:r>
-      <w:proofErr w:type="spellStart"/>
-      <w:r>
-        <w:t>jste</w:t>
-      </w:r>
-      <w:proofErr w:type="spellEnd"/>
-      <w:r>
-        <w:t xml:space="preserve"> </w:t>
-      </w:r>
-      <w:proofErr w:type="spellStart"/>
-      <w:r>
-        <w:t>dosáhli</w:t>
-      </w:r>
-      <w:proofErr w:type="spellEnd"/>
-      <w:r>
-        <w:t xml:space="preserve"> a </w:t>
-      </w:r>
-      <w:proofErr w:type="spellStart"/>
-      <w:r>
-        <w:t>výsledky</w:t>
-      </w:r>
-      <w:proofErr w:type="spellEnd"/>
-      <w:r>
-        <w:t xml:space="preserve"> </w:t>
-      </w:r>
-      <w:proofErr w:type="spellStart"/>
-      <w:r>
-        <w:t>spolu</w:t>
-      </w:r>
-      <w:proofErr w:type="spellEnd"/>
-      <w:r>
-        <w:t xml:space="preserve"> s </w:t>
-      </w:r>
-      <w:proofErr w:type="spellStart"/>
-      <w:r>
-        <w:t>oblastí</w:t>
-      </w:r>
-      <w:proofErr w:type="spellEnd"/>
-      <w:r>
-        <w:t xml:space="preserve"> </w:t>
-      </w:r>
-      <w:proofErr w:type="spellStart"/>
-      <w:r>
-        <w:t>nasazení</w:t>
-      </w:r>
-      <w:proofErr w:type="spellEnd"/>
-      <w:r>
-        <w:t>/</w:t>
-      </w:r>
-      <w:proofErr w:type="spellStart"/>
-      <w:r>
-        <w:t>použití</w:t>
-      </w:r>
-      <w:proofErr w:type="spellEnd"/>
-      <w:r>
-        <w:t>.</w:t>
+        <w:t>m a pak čeho jste dosáhli a výsledky spolu s oblastí nasazení/použití.</w:t>
       </w:r>
       <w:r>
         <w:br/>
@@ -599,21 +346,7 @@
             <w:rStyle w:val="Hypertextovodkaz"/>
             <w:lang w:val="cs-CZ" w:eastAsia="cs-CZ"/>
           </w:rPr>
-          <w:t>www.isikno</w:t>
-        </w:r>
-        <w:r>
-          <w:rPr>
-            <w:rStyle w:val="Hypertextovodkaz"/>
-            <w:lang w:val="cs-CZ" w:eastAsia="cs-CZ"/>
-          </w:rPr>
-          <w:t>w</w:t>
-        </w:r>
-        <w:r>
-          <w:rPr>
-            <w:rStyle w:val="Hypertextovodkaz"/>
-            <w:lang w:val="cs-CZ" w:eastAsia="cs-CZ"/>
-          </w:rPr>
-          <w:t>ledge.com</w:t>
+          <w:t>www.isiknowledge.com</w:t>
         </w:r>
       </w:hyperlink>
       <w:r>
@@ -2110,21 +1843,7 @@
         <w:rPr>
           <w:lang w:val="cs-CZ"/>
         </w:rPr>
-        <w:t xml:space="preserve">V této kapitole je třeba přesně popsat nový způsob </w:t>
-      </w:r>
-      <w:proofErr w:type="gramStart"/>
-      <w:r>
-        <w:rPr>
-          <w:lang w:val="cs-CZ"/>
-        </w:rPr>
-        <w:t>řešení</w:t>
-      </w:r>
-      <w:proofErr w:type="gramEnd"/>
-      <w:r>
-        <w:rPr>
-          <w:lang w:val="cs-CZ"/>
-        </w:rPr>
-        <w:t xml:space="preserve"> a to včetně nutné teorie, která s tím souvisí. </w:t>
+        <w:t xml:space="preserve">V této kapitole je třeba přesně popsat nový způsob řešení a to včetně nutné teorie, která s tím souvisí. </w:t>
       </w:r>
     </w:p>
     <w:p>
@@ -6527,6 +6246,7 @@
         <w:strike w:val="0"/>
         <w:dstrike w:val="0"/>
         <w:vanish w:val="0"/>
+        <w:color w:val="000000"/>
         <w:sz w:val="16"/>
         <w:szCs w:val="16"/>
         <w:vertAlign w:val="superscript"/>
@@ -6538,11 +6258,6 @@
           <w14:prstDash w14:val="solid"/>
           <w14:bevel/>
         </w14:textOutline>
-        <w14:textFill>
-          <w14:solidFill>
-            <w14:srgbClr w14:val="000000"/>
-          </w14:solidFill>
-        </w14:textFill>
       </w:rPr>
     </w:lvl>
     <w:lvl w:ilvl="1" w:tplc="04090019">
@@ -9019,6 +8734,50 @@
     <w:lsdException w:name="Subtitle" w:qFormat="1"/>
     <w:lsdException w:name="Strong" w:qFormat="1"/>
     <w:lsdException w:name="Emphasis" w:qFormat="1"/>
+    <w:lsdException w:name="Normal Table" w:semiHidden="1" w:unhideWhenUsed="1"/>
+    <w:lsdException w:name="Table Simple 1" w:semiHidden="1" w:unhideWhenUsed="1"/>
+    <w:lsdException w:name="Table Simple 2" w:semiHidden="1" w:unhideWhenUsed="1"/>
+    <w:lsdException w:name="Table Simple 3" w:semiHidden="1" w:unhideWhenUsed="1"/>
+    <w:lsdException w:name="Table Classic 1" w:semiHidden="1" w:unhideWhenUsed="1"/>
+    <w:lsdException w:name="Table Classic 2" w:semiHidden="1" w:unhideWhenUsed="1"/>
+    <w:lsdException w:name="Table Classic 3" w:semiHidden="1" w:unhideWhenUsed="1"/>
+    <w:lsdException w:name="Table Classic 4" w:semiHidden="1" w:unhideWhenUsed="1"/>
+    <w:lsdException w:name="Table Colorful 1" w:semiHidden="1" w:unhideWhenUsed="1"/>
+    <w:lsdException w:name="Table Colorful 2" w:semiHidden="1" w:unhideWhenUsed="1"/>
+    <w:lsdException w:name="Table Colorful 3" w:semiHidden="1" w:unhideWhenUsed="1"/>
+    <w:lsdException w:name="Table Columns 1" w:semiHidden="1" w:unhideWhenUsed="1"/>
+    <w:lsdException w:name="Table Columns 2" w:semiHidden="1" w:unhideWhenUsed="1"/>
+    <w:lsdException w:name="Table Columns 3" w:semiHidden="1" w:unhideWhenUsed="1"/>
+    <w:lsdException w:name="Table Columns 4" w:semiHidden="1" w:unhideWhenUsed="1"/>
+    <w:lsdException w:name="Table Columns 5" w:semiHidden="1" w:unhideWhenUsed="1"/>
+    <w:lsdException w:name="Table Grid 1" w:semiHidden="1" w:unhideWhenUsed="1"/>
+    <w:lsdException w:name="Table Grid 2" w:semiHidden="1" w:unhideWhenUsed="1"/>
+    <w:lsdException w:name="Table Grid 3" w:semiHidden="1" w:unhideWhenUsed="1"/>
+    <w:lsdException w:name="Table Grid 4" w:semiHidden="1" w:unhideWhenUsed="1"/>
+    <w:lsdException w:name="Table Grid 5" w:semiHidden="1" w:unhideWhenUsed="1"/>
+    <w:lsdException w:name="Table Grid 6" w:semiHidden="1" w:unhideWhenUsed="1"/>
+    <w:lsdException w:name="Table Grid 7" w:semiHidden="1" w:unhideWhenUsed="1"/>
+    <w:lsdException w:name="Table Grid 8" w:semiHidden="1" w:unhideWhenUsed="1"/>
+    <w:lsdException w:name="Table List 1" w:semiHidden="1" w:unhideWhenUsed="1"/>
+    <w:lsdException w:name="Table List 2" w:semiHidden="1" w:unhideWhenUsed="1"/>
+    <w:lsdException w:name="Table List 3" w:semiHidden="1" w:unhideWhenUsed="1"/>
+    <w:lsdException w:name="Table List 4" w:semiHidden="1" w:unhideWhenUsed="1"/>
+    <w:lsdException w:name="Table List 5" w:semiHidden="1" w:unhideWhenUsed="1"/>
+    <w:lsdException w:name="Table List 6" w:semiHidden="1" w:unhideWhenUsed="1"/>
+    <w:lsdException w:name="Table List 7" w:semiHidden="1" w:unhideWhenUsed="1"/>
+    <w:lsdException w:name="Table List 8" w:semiHidden="1" w:unhideWhenUsed="1"/>
+    <w:lsdException w:name="Table 3D effects 1" w:semiHidden="1" w:unhideWhenUsed="1"/>
+    <w:lsdException w:name="Table 3D effects 2" w:semiHidden="1" w:unhideWhenUsed="1"/>
+    <w:lsdException w:name="Table 3D effects 3" w:semiHidden="1" w:unhideWhenUsed="1"/>
+    <w:lsdException w:name="Table Contemporary" w:semiHidden="1" w:unhideWhenUsed="1"/>
+    <w:lsdException w:name="Table Elegant" w:semiHidden="1" w:unhideWhenUsed="1"/>
+    <w:lsdException w:name="Table Professional" w:semiHidden="1" w:unhideWhenUsed="1"/>
+    <w:lsdException w:name="Table Subtle 1" w:semiHidden="1" w:unhideWhenUsed="1"/>
+    <w:lsdException w:name="Table Subtle 2" w:semiHidden="1" w:unhideWhenUsed="1"/>
+    <w:lsdException w:name="Table Web 1" w:semiHidden="1" w:unhideWhenUsed="1"/>
+    <w:lsdException w:name="Table Web 2" w:semiHidden="1" w:unhideWhenUsed="1"/>
+    <w:lsdException w:name="Table Web 3" w:semiHidden="1" w:unhideWhenUsed="1"/>
+    <w:lsdException w:name="Table Theme" w:semiHidden="1" w:unhideWhenUsed="1"/>
     <w:lsdException w:name="Placeholder Text" w:semiHidden="1" w:uiPriority="99"/>
     <w:lsdException w:name="No Spacing" w:uiPriority="1" w:qFormat="1"/>
     <w:lsdException w:name="Light Shading" w:uiPriority="60"/>
@@ -9357,10 +9116,15 @@
   </w:style>
   <w:style w:type="character" w:default="1" w:styleId="Standardnpsmoodstavce">
     <w:name w:val="Default Paragraph Font"/>
+    <w:uiPriority w:val="1"/>
+    <w:semiHidden/>
+    <w:unhideWhenUsed/>
   </w:style>
   <w:style w:type="table" w:default="1" w:styleId="Normlntabulka">
     <w:name w:val="Normal Table"/>
+    <w:uiPriority w:val="99"/>
     <w:semiHidden/>
+    <w:unhideWhenUsed/>
     <w:tblPr>
       <w:tblInd w:w="0" w:type="dxa"/>
       <w:tblCellMar>
@@ -9373,7 +9137,9 @@
   </w:style>
   <w:style w:type="numbering" w:default="1" w:styleId="Bezseznamu">
     <w:name w:val="No List"/>
+    <w:uiPriority w:val="99"/>
     <w:semiHidden/>
+    <w:unhideWhenUsed/>
   </w:style>
   <w:style w:type="paragraph" w:customStyle="1" w:styleId="Abstract">
     <w:name w:val="Abstract"/>

</xml_diff>

<commit_message>
dopsani uvodu, dodelani citaci 1 - 5
</commit_message>
<xml_diff>
--- a/CloudFuzzy - Předpověď počasí pomocí fuzzy logiky.docx
+++ b/CloudFuzzy - Předpověď počasí pomocí fuzzy logiky.docx
@@ -450,13 +450,88 @@
         <w:rPr>
           <w:lang w:val="cs-CZ" w:eastAsia="cs-CZ"/>
         </w:rPr>
-        <w:t xml:space="preserve">, a existuje jich celá řada od předpovědi </w:t>
-      </w:r>
-      <w:r>
-        <w:rPr>
-          <w:lang w:val="cs-CZ" w:eastAsia="cs-CZ"/>
-        </w:rPr>
-        <w:t xml:space="preserve">akciového trhu, zemětřesení, dopravního proudu, až po předpovědi počasí. Co nejlepší a nejpřesnější předpověď může pomoct zvýšit zisky nebo zabránit škodám z nadcházejících katastrof, jako je ekonomická recese, společenské problémy, dopravní zácpy, nebo bouře a tajfuny [1]. </w:t>
+        <w:t>, a existuje jich celá řada od předpověd</w:t>
+      </w:r>
+      <w:r>
+        <w:rPr>
+          <w:lang w:val="cs-CZ" w:eastAsia="cs-CZ"/>
+        </w:rPr>
+        <w:t>ích na</w:t>
+      </w:r>
+      <w:r>
+        <w:rPr>
+          <w:lang w:val="cs-CZ" w:eastAsia="cs-CZ"/>
+        </w:rPr>
+        <w:t xml:space="preserve"> </w:t>
+      </w:r>
+      <w:r>
+        <w:rPr>
+          <w:lang w:val="cs-CZ" w:eastAsia="cs-CZ"/>
+        </w:rPr>
+        <w:t>akciové</w:t>
+      </w:r>
+      <w:r>
+        <w:rPr>
+          <w:lang w:val="cs-CZ" w:eastAsia="cs-CZ"/>
+        </w:rPr>
+        <w:t>m</w:t>
+      </w:r>
+      <w:r>
+        <w:rPr>
+          <w:lang w:val="cs-CZ" w:eastAsia="cs-CZ"/>
+        </w:rPr>
+        <w:t xml:space="preserve"> trhu, </w:t>
+      </w:r>
+      <w:r>
+        <w:rPr>
+          <w:lang w:val="cs-CZ" w:eastAsia="cs-CZ"/>
+        </w:rPr>
+        <w:t xml:space="preserve">určování </w:t>
+      </w:r>
+      <w:r>
+        <w:rPr>
+          <w:lang w:val="cs-CZ" w:eastAsia="cs-CZ"/>
+        </w:rPr>
+        <w:t xml:space="preserve">zemětřesení, </w:t>
+      </w:r>
+      <w:r>
+        <w:rPr>
+          <w:lang w:val="cs-CZ" w:eastAsia="cs-CZ"/>
+        </w:rPr>
+        <w:t xml:space="preserve">předpovědi </w:t>
+      </w:r>
+      <w:r>
+        <w:rPr>
+          <w:lang w:val="cs-CZ" w:eastAsia="cs-CZ"/>
+        </w:rPr>
+        <w:t xml:space="preserve">dopravního proudu, až po předpovědi počasí. Co nejlepší a nejpřesnější předpověď může pomoct zvýšit zisky nebo zabránit škodám z nadcházejících katastrof, jako je ekonomická recese, společenské problémy, dopravní zácpy, nebo bouře a tajfuny </w:t>
+      </w:r>
+      <w:r>
+        <w:rPr>
+          <w:highlight w:val="yellow"/>
+          <w:lang w:val="cs-CZ" w:eastAsia="cs-CZ"/>
+        </w:rPr>
+        <w:t>[</w:t>
+      </w:r>
+      <w:r>
+        <w:rPr>
+          <w:highlight w:val="yellow"/>
+          <w:lang w:val="cs-CZ" w:eastAsia="cs-CZ"/>
+        </w:rPr>
+        <w:t>1</w:t>
+      </w:r>
+      <w:r>
+        <w:rPr>
+          <w:highlight w:val="yellow"/>
+          <w:lang w:val="cs-CZ" w:eastAsia="cs-CZ"/>
+        </w:rPr>
+        <w:t>].</w:t>
+      </w:r>
+      <w:r>
+        <w:rPr>
+          <w:lang w:val="cs-CZ" w:eastAsia="cs-CZ"/>
+        </w:rPr>
+        <w:t xml:space="preserve"> </w:t>
       </w:r>
     </w:p>
     <w:p>
@@ -626,7 +701,14 @@
         <w:rPr>
           <w:lang w:val="cs-CZ" w:eastAsia="cs-CZ"/>
         </w:rPr>
-        <w:t>), které vykazují nepřesnost a nejistotu, jsou ošetřeny rozumnými a účinnými algoritmy [</w:t>
+        <w:t xml:space="preserve">), které vykazují nepřesnost a nejistotu, jsou ošetřeny rozumnými a účinnými algoritmy </w:t>
+      </w:r>
+      <w:r>
+        <w:rPr>
+          <w:highlight w:val="yellow"/>
+          <w:lang w:val="cs-CZ" w:eastAsia="cs-CZ"/>
+        </w:rPr>
+        <w:t>[</w:t>
       </w:r>
       <w:r>
         <w:rPr>
@@ -677,6 +759,12 @@
           <w:lang w:val="cs-CZ" w:eastAsia="cs-CZ"/>
         </w:rPr>
         <w:t>nepřesných předpovědí počasí</w:t>
+      </w:r>
+      <w:r>
+        <w:rPr>
+          <w:lang w:val="cs-CZ" w:eastAsia="cs-CZ"/>
+        </w:rPr>
+        <w:t>.</w:t>
       </w:r>
       <w:r>
         <w:t xml:space="preserve"> </w:t>
@@ -701,27 +789,41 @@
         <w:rPr>
           <w:lang w:val="cs-CZ" w:eastAsia="cs-CZ"/>
         </w:rPr>
-        <w:t xml:space="preserve"> [</w:t>
-      </w:r>
-      <w:proofErr w:type="gramStart"/>
-      <w:r>
-        <w:rPr>
-          <w:lang w:val="cs-CZ" w:eastAsia="cs-CZ"/>
-        </w:rPr>
-        <w:t>3-zdroj</w:t>
-      </w:r>
-      <w:proofErr w:type="gramEnd"/>
-      <w:r>
-        <w:rPr>
-          <w:lang w:val="cs-CZ" w:eastAsia="cs-CZ"/>
-        </w:rPr>
-        <w:t xml:space="preserve"> z 2]</w:t>
-      </w:r>
-      <w:r>
-        <w:rPr>
-          <w:lang w:val="cs-CZ" w:eastAsia="cs-CZ"/>
-        </w:rPr>
-        <w:t xml:space="preserve">. </w:t>
+        <w:t xml:space="preserve"> </w:t>
+      </w:r>
+      <w:r>
+        <w:rPr>
+          <w:highlight w:val="yellow"/>
+          <w:lang w:val="cs-CZ" w:eastAsia="cs-CZ"/>
+        </w:rPr>
+        <w:t>[</w:t>
+      </w:r>
+      <w:r>
+        <w:rPr>
+          <w:highlight w:val="yellow"/>
+          <w:lang w:val="cs-CZ" w:eastAsia="cs-CZ"/>
+        </w:rPr>
+        <w:t>3</w:t>
+      </w:r>
+      <w:r>
+        <w:rPr>
+          <w:highlight w:val="yellow"/>
+          <w:lang w:val="cs-CZ" w:eastAsia="cs-CZ"/>
+        </w:rPr>
+        <w:t>]</w:t>
+      </w:r>
+      <w:r>
+        <w:rPr>
+          <w:highlight w:val="yellow"/>
+          <w:lang w:val="cs-CZ" w:eastAsia="cs-CZ"/>
+        </w:rPr>
+        <w:t>.</w:t>
+      </w:r>
+      <w:r>
+        <w:rPr>
+          <w:lang w:val="cs-CZ" w:eastAsia="cs-CZ"/>
+        </w:rPr>
+        <w:t xml:space="preserve"> </w:t>
       </w:r>
     </w:p>
     <w:p>
@@ -743,6 +845,7 @@
       </w:pPr>
       <w:r>
         <w:rPr>
+          <w:noProof/>
           <w:lang w:val="cs-CZ" w:eastAsia="cs-CZ"/>
         </w:rPr>
         <w:drawing>
@@ -792,29 +895,68 @@
     <w:p>
       <w:pPr>
         <w:pStyle w:val="Zkladntext"/>
-        <w:rPr>
-          <w:lang w:val="cs-CZ" w:eastAsia="cs-CZ"/>
-        </w:rPr>
-      </w:pPr>
-    </w:p>
-    <w:p>
-      <w:pPr>
-        <w:pStyle w:val="Zkladntext"/>
-        <w:rPr>
-          <w:lang w:val="cs-CZ" w:eastAsia="cs-CZ"/>
-        </w:rPr>
-      </w:pPr>
-      <w:r>
-        <w:rPr>
-          <w:lang w:val="cs-CZ" w:eastAsia="cs-CZ"/>
-        </w:rPr>
-        <w:t>Koncept fuzzy logiky</w:t>
-      </w:r>
-      <w:r>
-        <w:rPr>
-          <w:lang w:val="cs-CZ" w:eastAsia="cs-CZ"/>
-        </w:rPr>
-        <w:t xml:space="preserve"> je obdobou vnímání emocí člověka a interpretačních procesů. </w:t>
+        <w:jc w:val="center"/>
+        <w:rPr>
+          <w:rStyle w:val="Zdraznnjemn"/>
+          <w:lang w:val="cs-CZ"/>
+        </w:rPr>
+      </w:pPr>
+      <w:r>
+        <w:rPr>
+          <w:rStyle w:val="Zdraznnjemn"/>
+          <w:lang w:val="cs-CZ"/>
+        </w:rPr>
+        <w:t xml:space="preserve">Obr. 1: Spolehlivost </w:t>
+      </w:r>
+      <w:r>
+        <w:rPr>
+          <w:rStyle w:val="Zdraznnjemn"/>
+          <w:lang w:val="cs-CZ"/>
+        </w:rPr>
+        <w:t>předpověd</w:t>
+      </w:r>
+      <w:r>
+        <w:rPr>
+          <w:rStyle w:val="Zdraznnjemn"/>
+          <w:lang w:val="cs-CZ"/>
+        </w:rPr>
+        <w:t>í</w:t>
+      </w:r>
+      <w:r>
+        <w:rPr>
+          <w:rStyle w:val="Zdraznnjemn"/>
+          <w:lang w:val="cs-CZ"/>
+        </w:rPr>
+        <w:t xml:space="preserve"> počasí</w:t>
+      </w:r>
+      <w:r>
+        <w:rPr>
+          <w:rStyle w:val="Zdraznnjemn"/>
+          <w:lang w:val="cs-CZ"/>
+        </w:rPr>
+        <w:t xml:space="preserve"> v Indii [4]</w:t>
+      </w:r>
+    </w:p>
+    <w:p>
+      <w:pPr>
+        <w:pStyle w:val="Zkladntext"/>
+        <w:rPr>
+          <w:lang w:val="cs-CZ" w:eastAsia="cs-CZ"/>
+        </w:rPr>
+      </w:pPr>
+    </w:p>
+    <w:p>
+      <w:pPr>
+        <w:pStyle w:val="Zkladntext"/>
+        <w:rPr>
+          <w:lang w:val="cs-CZ" w:eastAsia="cs-CZ"/>
+        </w:rPr>
+      </w:pPr>
+      <w:r>
+        <w:rPr>
+          <w:lang w:val="cs-CZ" w:eastAsia="cs-CZ"/>
+        </w:rPr>
+        <w:t xml:space="preserve">Koncept fuzzy logiky je obdobou vnímání emocí člověka a interpretačních procesů. </w:t>
       </w:r>
       <w:r>
         <w:rPr>
@@ -846,7 +988,34 @@
         <w:rPr>
           <w:lang w:val="cs-CZ" w:eastAsia="cs-CZ"/>
         </w:rPr>
-        <w:t xml:space="preserve"> v roce 1965 [4 ze zdroje 2]. </w:t>
+        <w:t xml:space="preserve"> v roce 1965 </w:t>
+      </w:r>
+      <w:r>
+        <w:rPr>
+          <w:highlight w:val="green"/>
+          <w:lang w:val="cs-CZ" w:eastAsia="cs-CZ"/>
+        </w:rPr>
+        <w:t>[</w:t>
+      </w:r>
+      <w:r>
+        <w:rPr>
+          <w:highlight w:val="green"/>
+          <w:lang w:val="cs-CZ" w:eastAsia="cs-CZ"/>
+        </w:rPr>
+        <w:t>5/2</w:t>
+      </w:r>
+      <w:r>
+        <w:rPr>
+          <w:highlight w:val="green"/>
+          <w:lang w:val="cs-CZ" w:eastAsia="cs-CZ"/>
+        </w:rPr>
+        <w:t xml:space="preserve"> ze zdroje 2]</w:t>
+      </w:r>
+      <w:r>
+        <w:rPr>
+          <w:lang w:val="cs-CZ" w:eastAsia="cs-CZ"/>
+        </w:rPr>
+        <w:t xml:space="preserve">. </w:t>
       </w:r>
       <w:r>
         <w:rPr>
@@ -858,7 +1027,7 @@
         <w:rPr>
           <w:lang w:val="cs-CZ" w:eastAsia="cs-CZ"/>
         </w:rPr>
-        <w:t xml:space="preserve">zcela přesné [2]. </w:t>
+        <w:t xml:space="preserve">zcela přesné. </w:t>
       </w:r>
       <w:r>
         <w:rPr>
@@ -877,56 +1046,168 @@
       <w:pPr>
         <w:pStyle w:val="Zkladntext"/>
         <w:rPr>
-          <w:i/>
-          <w:iCs/>
-          <w:lang w:val="cs-CZ" w:eastAsia="cs-CZ"/>
-        </w:rPr>
-      </w:pPr>
-      <w:r>
-        <w:rPr>
-          <w:i/>
-          <w:iCs/>
-          <w:lang w:val="cs-CZ" w:eastAsia="cs-CZ"/>
-        </w:rPr>
-        <w:t>Systémy založené na fuzzy pravidlech však trpí problémem řídkých bází fuzzy pravidel, ve kterých fuzzy pravidla neúplně pokrývají celý rozsah problému.</w:t>
-      </w:r>
-      <w:r>
-        <w:rPr>
-          <w:i/>
-          <w:iCs/>
+          <w:lang w:val="cs-CZ" w:eastAsia="cs-CZ"/>
+        </w:rPr>
+      </w:pPr>
+      <w:r>
+        <w:rPr>
+          <w:lang w:val="cs-CZ" w:eastAsia="cs-CZ"/>
+        </w:rPr>
+        <w:t>Systémy založené na fuzzy pravidlech</w:t>
+      </w:r>
+      <w:r>
+        <w:rPr>
+          <w:lang w:val="cs-CZ" w:eastAsia="cs-CZ"/>
+        </w:rPr>
+        <w:t xml:space="preserve"> mají problémy s pokrytím celého řešeného problému. </w:t>
+      </w:r>
+      <w:r>
+        <w:rPr>
+          <w:lang w:val="cs-CZ" w:eastAsia="cs-CZ"/>
+        </w:rPr>
+        <w:t xml:space="preserve">Fuzzy pravidla v systémech založených na pravidlech jsou obvykle omezena na </w:t>
+      </w:r>
+      <w:r>
+        <w:rPr>
+          <w:lang w:val="cs-CZ" w:eastAsia="cs-CZ"/>
+        </w:rPr>
+        <w:t>určitou množinu</w:t>
+      </w:r>
+      <w:r>
+        <w:rPr>
+          <w:lang w:val="cs-CZ" w:eastAsia="cs-CZ"/>
+        </w:rPr>
+        <w:t xml:space="preserve"> vstupních proměnných s</w:t>
+      </w:r>
+      <w:r>
+        <w:rPr>
+          <w:lang w:val="cs-CZ" w:eastAsia="cs-CZ"/>
+        </w:rPr>
+        <w:t> další množinou</w:t>
+      </w:r>
+      <w:r>
+        <w:rPr>
           <w:lang w:val="cs-CZ" w:eastAsia="cs-CZ"/>
         </w:rPr>
         <w:t xml:space="preserve"> </w:t>
       </w:r>
       <w:r>
         <w:rPr>
-          <w:i/>
-          <w:iCs/>
-          <w:lang w:val="cs-CZ" w:eastAsia="cs-CZ"/>
-        </w:rPr>
-        <w:t xml:space="preserve">Fuzzy pravidla v systémech založených na pravidlech jsou obvykle omezena na několik vstupních proměnných, protože kompletní báze fuzzy pravidel s K vstupními proměnnými a T fuzzy lingvistickými termíny v každé vstupní proměnné potřebuje TK fuzzy pravidla, kde složitost báze pravidel exponenciálně roste. s počtem vstupních proměnných. Aby se zvýšila účinnost systémů založených na fuzzy pravidlech s více proměnnými, je nutné redukovat větší báze fuzzy pravidel na menší báze fuzzy pravidel při zachování základních fuzzy pravidel v bázích pravidel. Redukce bází fuzzy pravidel však způsobí řídké báze fuzzy pravidel, které obsahují prázdné oblasti nepokryté fuzzy pravidly ve vesmíru diskurzu, zatímco konvenční metody fuzzy </w:t>
-      </w:r>
-      <w:r>
-        <w:rPr>
-          <w:i/>
-          <w:iCs/>
+          <w:lang w:val="cs-CZ" w:eastAsia="cs-CZ"/>
+        </w:rPr>
+        <w:t>výstupních</w:t>
+      </w:r>
+      <w:r>
+        <w:rPr>
+          <w:lang w:val="cs-CZ" w:eastAsia="cs-CZ"/>
+        </w:rPr>
+        <w:t xml:space="preserve"> proměnn</w:t>
+      </w:r>
+      <w:r>
+        <w:rPr>
+          <w:lang w:val="cs-CZ" w:eastAsia="cs-CZ"/>
+        </w:rPr>
+        <w:t>ých</w:t>
+      </w:r>
+      <w:r>
+        <w:rPr>
+          <w:lang w:val="cs-CZ" w:eastAsia="cs-CZ"/>
+        </w:rPr>
+        <w:t xml:space="preserve"> </w:t>
+      </w:r>
+      <w:r>
+        <w:rPr>
+          <w:lang w:val="cs-CZ" w:eastAsia="cs-CZ"/>
+        </w:rPr>
+        <w:t>a</w:t>
+      </w:r>
+      <w:r>
+        <w:rPr>
+          <w:lang w:val="cs-CZ" w:eastAsia="cs-CZ"/>
+        </w:rPr>
+        <w:t xml:space="preserve"> fuzzy lingvistickými termíny</w:t>
+      </w:r>
+      <w:r>
+        <w:rPr>
+          <w:lang w:val="cs-CZ" w:eastAsia="cs-CZ"/>
+        </w:rPr>
+        <w:t xml:space="preserve">. V každé </w:t>
+      </w:r>
+      <w:r>
+        <w:rPr>
+          <w:lang w:val="cs-CZ" w:eastAsia="cs-CZ"/>
+        </w:rPr>
+        <w:t>kombinaci vstupních pravidel je potřeba definovat fuzzy pravidla spolu s výstupními proměnnými, kde se báze pravidel exponenciálně rozrůstá s počtem vstupních proměnných</w:t>
+      </w:r>
+      <w:r>
+        <w:rPr>
+          <w:lang w:val="cs-CZ" w:eastAsia="cs-CZ"/>
+        </w:rPr>
+        <w:t>.</w:t>
+      </w:r>
+    </w:p>
+    <w:p>
+      <w:pPr>
+        <w:pStyle w:val="Zkladntext"/>
+        <w:rPr>
+          <w:lang w:val="cs-CZ" w:eastAsia="cs-CZ"/>
+        </w:rPr>
+      </w:pPr>
+      <w:r>
+        <w:rPr>
+          <w:lang w:val="cs-CZ" w:eastAsia="cs-CZ"/>
+        </w:rPr>
+        <w:t xml:space="preserve">Aby se tedy zvýšila účinnost systémů založených na fuzzy pravidlech s větší množinou proměnných, ať už vstupních nebo výstupních, je nutné snižovat bázi pravidel, zachovat základní pravidla, a využít další dostupné funkce, aby se zabránilo způsobení </w:t>
+      </w:r>
+      <w:r>
+        <w:rPr>
+          <w:lang w:val="cs-CZ" w:eastAsia="cs-CZ"/>
+        </w:rPr>
+        <w:t>nedostatečného pokrytí pravidlového systému v řešeném problému. Je</w:t>
+      </w:r>
+      <w:r>
+        <w:rPr>
+          <w:lang w:val="cs-CZ" w:eastAsia="cs-CZ"/>
+        </w:rPr>
+        <w:t xml:space="preserve"> tedy nutné najít rovnováhu </w:t>
+      </w:r>
+      <w:r>
+        <w:rPr>
           <w:lang w:val="cs-CZ" w:eastAsia="cs-CZ"/>
         </w:rPr>
         <w:lastRenderedPageBreak/>
-        <w:t>inference mohou zpracovávat kompletní báze fuzzy pravidel</w:t>
-      </w:r>
-      <w:r>
-        <w:rPr>
-          <w:i/>
-          <w:iCs/>
-          <w:lang w:val="cs-CZ" w:eastAsia="cs-CZ"/>
-        </w:rPr>
-        <w:t xml:space="preserve"> [1]</w:t>
-      </w:r>
-      <w:r>
-        <w:rPr>
-          <w:i/>
-          <w:iCs/>
+        <w:t>mezi množstvím pravidel a rozsahem systému pro optimální fungování fuzzy pravidlového systému pro předpověď počasí</w:t>
+      </w:r>
+      <w:r>
+        <w:rPr>
+          <w:lang w:val="cs-CZ" w:eastAsia="cs-CZ"/>
+        </w:rPr>
+        <w:t xml:space="preserve"> </w:t>
+      </w:r>
+      <w:r>
+        <w:rPr>
+          <w:highlight w:val="yellow"/>
+          <w:lang w:val="cs-CZ" w:eastAsia="cs-CZ"/>
+        </w:rPr>
+        <w:t>[</w:t>
+      </w:r>
+      <w:r>
+        <w:rPr>
+          <w:highlight w:val="yellow"/>
+          <w:lang w:val="cs-CZ" w:eastAsia="cs-CZ"/>
+        </w:rPr>
+        <w:t>2</w:t>
+      </w:r>
+      <w:r>
+        <w:rPr>
+          <w:highlight w:val="yellow"/>
+          <w:lang w:val="cs-CZ" w:eastAsia="cs-CZ"/>
+        </w:rPr>
+        <w:t>]</w:t>
+      </w:r>
+      <w:r>
+        <w:rPr>
+          <w:highlight w:val="yellow"/>
           <w:lang w:val="cs-CZ" w:eastAsia="cs-CZ"/>
         </w:rPr>
         <w:t>.</w:t>
@@ -936,1521 +1217,63 @@
       <w:pPr>
         <w:pStyle w:val="Zkladntext"/>
         <w:rPr>
-          <w:i/>
-          <w:iCs/>
-          <w:lang w:val="cs-CZ" w:eastAsia="cs-CZ"/>
-        </w:rPr>
-      </w:pPr>
-      <w:r>
-        <w:rPr>
-          <w:i/>
-          <w:iCs/>
-        </w:rPr>
-        <w:t xml:space="preserve">V </w:t>
-      </w:r>
-      <w:proofErr w:type="spellStart"/>
-      <w:r>
-        <w:rPr>
-          <w:i/>
-          <w:iCs/>
-        </w:rPr>
-        <w:t>tomto</w:t>
-      </w:r>
-      <w:proofErr w:type="spellEnd"/>
-      <w:r>
-        <w:rPr>
-          <w:i/>
-          <w:iCs/>
-        </w:rPr>
-        <w:t xml:space="preserve"> </w:t>
-      </w:r>
-      <w:proofErr w:type="spellStart"/>
-      <w:r>
-        <w:rPr>
-          <w:i/>
-          <w:iCs/>
-        </w:rPr>
-        <w:t>článku</w:t>
-      </w:r>
-      <w:proofErr w:type="spellEnd"/>
-      <w:r>
-        <w:rPr>
-          <w:i/>
-          <w:iCs/>
-        </w:rPr>
-        <w:t xml:space="preserve"> </w:t>
-      </w:r>
-      <w:proofErr w:type="spellStart"/>
-      <w:r>
-        <w:rPr>
-          <w:i/>
-          <w:iCs/>
-        </w:rPr>
-        <w:t>představujeme</w:t>
-      </w:r>
-      <w:proofErr w:type="spellEnd"/>
-      <w:r>
-        <w:rPr>
-          <w:i/>
-          <w:iCs/>
-        </w:rPr>
-        <w:t xml:space="preserve"> </w:t>
-      </w:r>
-      <w:proofErr w:type="spellStart"/>
-      <w:r>
-        <w:rPr>
-          <w:i/>
-          <w:iCs/>
-        </w:rPr>
-        <w:t>novou</w:t>
-      </w:r>
-      <w:proofErr w:type="spellEnd"/>
-      <w:r>
-        <w:rPr>
-          <w:i/>
-          <w:iCs/>
-        </w:rPr>
-        <w:t xml:space="preserve"> </w:t>
-      </w:r>
-      <w:proofErr w:type="spellStart"/>
-      <w:r>
-        <w:rPr>
-          <w:i/>
-          <w:iCs/>
-        </w:rPr>
-        <w:t>metodu</w:t>
-      </w:r>
-      <w:proofErr w:type="spellEnd"/>
-      <w:r>
-        <w:rPr>
-          <w:i/>
-          <w:iCs/>
-        </w:rPr>
-        <w:t xml:space="preserve"> pro </w:t>
-      </w:r>
-      <w:proofErr w:type="spellStart"/>
-      <w:r>
-        <w:rPr>
-          <w:i/>
-          <w:iCs/>
-        </w:rPr>
-        <w:t>předpovědi</w:t>
-      </w:r>
-      <w:proofErr w:type="spellEnd"/>
-      <w:r>
-        <w:rPr>
-          <w:i/>
-          <w:iCs/>
-        </w:rPr>
-        <w:t xml:space="preserve"> </w:t>
-      </w:r>
-      <w:proofErr w:type="spellStart"/>
-      <w:r>
-        <w:rPr>
-          <w:i/>
-          <w:iCs/>
-        </w:rPr>
-        <w:t>teploty</w:t>
-      </w:r>
-      <w:proofErr w:type="spellEnd"/>
-      <w:r>
-        <w:rPr>
-          <w:i/>
-          <w:iCs/>
-        </w:rPr>
-        <w:t xml:space="preserve"> </w:t>
-      </w:r>
-      <w:proofErr w:type="spellStart"/>
-      <w:r>
-        <w:rPr>
-          <w:i/>
-          <w:iCs/>
-        </w:rPr>
-        <w:t>založenou</w:t>
-      </w:r>
-      <w:proofErr w:type="spellEnd"/>
-      <w:r>
-        <w:rPr>
-          <w:i/>
-          <w:iCs/>
-        </w:rPr>
-        <w:t xml:space="preserve"> </w:t>
-      </w:r>
-      <w:proofErr w:type="spellStart"/>
-      <w:r>
-        <w:rPr>
-          <w:i/>
-          <w:iCs/>
-        </w:rPr>
-        <w:t>na</w:t>
-      </w:r>
-      <w:proofErr w:type="spellEnd"/>
-      <w:r>
-        <w:rPr>
-          <w:i/>
-          <w:iCs/>
-        </w:rPr>
-        <w:t xml:space="preserve"> fuzzy </w:t>
-      </w:r>
-      <w:proofErr w:type="spellStart"/>
-      <w:r>
-        <w:rPr>
-          <w:i/>
-          <w:iCs/>
-        </w:rPr>
-        <w:t>shlukování</w:t>
-      </w:r>
-      <w:proofErr w:type="spellEnd"/>
-      <w:r>
-        <w:rPr>
-          <w:i/>
-          <w:iCs/>
-        </w:rPr>
-        <w:t xml:space="preserve"> </w:t>
-      </w:r>
-      <w:proofErr w:type="gramStart"/>
-      <w:r>
-        <w:rPr>
-          <w:i/>
-          <w:iCs/>
+          <w:lang w:val="cs-CZ" w:eastAsia="cs-CZ"/>
+        </w:rPr>
+      </w:pPr>
+      <w:r>
+        <w:rPr>
+          <w:lang w:val="cs-CZ"/>
+        </w:rPr>
+        <w:t xml:space="preserve">Cílem tohoto projektu proto bude navrhnout vlastní </w:t>
+      </w:r>
+      <w:r>
+        <w:rPr>
+          <w:lang w:val="cs-CZ"/>
+        </w:rPr>
+        <w:t xml:space="preserve">řešení fuzzy inferenčního systému (FIS) a vytvoření fuzzy modelu pro vytvoření optimálního modelu schopného předpovědět teplotu na základě hlavních údajů o počasí, jako je </w:t>
+      </w:r>
+      <w:r>
+        <w:rPr>
+          <w:lang w:val="cs-CZ" w:eastAsia="cs-CZ"/>
+        </w:rPr>
+        <w:t>denní dob</w:t>
+      </w:r>
+      <w:r>
+        <w:rPr>
+          <w:lang w:val="cs-CZ" w:eastAsia="cs-CZ"/>
         </w:rPr>
         <w:t>a</w:t>
       </w:r>
-      <w:proofErr w:type="gramEnd"/>
-      <w:r>
-        <w:rPr>
-          <w:i/>
-          <w:iCs/>
-        </w:rPr>
-        <w:t xml:space="preserve"> </w:t>
-      </w:r>
-      <w:proofErr w:type="spellStart"/>
-      <w:r>
-        <w:rPr>
-          <w:i/>
-          <w:iCs/>
-        </w:rPr>
-        <w:t>interpolačních</w:t>
-      </w:r>
-      <w:proofErr w:type="spellEnd"/>
-      <w:r>
-        <w:rPr>
-          <w:i/>
-          <w:iCs/>
-        </w:rPr>
-        <w:t xml:space="preserve"> </w:t>
-      </w:r>
-      <w:proofErr w:type="spellStart"/>
-      <w:r>
-        <w:rPr>
-          <w:i/>
-          <w:iCs/>
-        </w:rPr>
-        <w:t>technikách</w:t>
-      </w:r>
-      <w:proofErr w:type="spellEnd"/>
-      <w:r>
-        <w:rPr>
-          <w:i/>
-          <w:iCs/>
-        </w:rPr>
-        <w:t xml:space="preserve"> fuzzy </w:t>
-      </w:r>
-      <w:proofErr w:type="spellStart"/>
-      <w:r>
-        <w:rPr>
-          <w:i/>
-          <w:iCs/>
-        </w:rPr>
-        <w:t>pravidel</w:t>
-      </w:r>
-      <w:proofErr w:type="spellEnd"/>
-      <w:r>
-        <w:rPr>
-          <w:i/>
-          <w:iCs/>
-        </w:rPr>
-        <w:t xml:space="preserve">. Za </w:t>
-      </w:r>
-      <w:proofErr w:type="spellStart"/>
-      <w:r>
-        <w:rPr>
-          <w:i/>
-          <w:iCs/>
-        </w:rPr>
-        <w:t>prvé</w:t>
-      </w:r>
-      <w:proofErr w:type="spellEnd"/>
-      <w:r>
-        <w:rPr>
-          <w:i/>
-          <w:iCs/>
-        </w:rPr>
-        <w:t xml:space="preserve">, </w:t>
-      </w:r>
-      <w:proofErr w:type="spellStart"/>
-      <w:r>
-        <w:rPr>
-          <w:i/>
-          <w:iCs/>
-        </w:rPr>
-        <w:t>navrhovaná</w:t>
-      </w:r>
-      <w:proofErr w:type="spellEnd"/>
-      <w:r>
-        <w:rPr>
-          <w:i/>
-          <w:iCs/>
-        </w:rPr>
-        <w:t xml:space="preserve"> </w:t>
-      </w:r>
-      <w:proofErr w:type="spellStart"/>
-      <w:r>
-        <w:rPr>
-          <w:i/>
-          <w:iCs/>
-        </w:rPr>
-        <w:t>metoda</w:t>
-      </w:r>
-      <w:proofErr w:type="spellEnd"/>
-      <w:r>
-        <w:rPr>
-          <w:i/>
-          <w:iCs/>
-        </w:rPr>
-        <w:t xml:space="preserve"> </w:t>
-      </w:r>
-      <w:proofErr w:type="spellStart"/>
-      <w:r>
-        <w:rPr>
-          <w:i/>
-          <w:iCs/>
-        </w:rPr>
-        <w:t>konstruuje</w:t>
-      </w:r>
-      <w:proofErr w:type="spellEnd"/>
-      <w:r>
-        <w:rPr>
-          <w:i/>
-          <w:iCs/>
-        </w:rPr>
-        <w:t xml:space="preserve"> fuzzy </w:t>
-      </w:r>
-      <w:proofErr w:type="spellStart"/>
-      <w:r>
-        <w:rPr>
-          <w:i/>
-          <w:iCs/>
-        </w:rPr>
-        <w:t>pravidla</w:t>
-      </w:r>
-      <w:proofErr w:type="spellEnd"/>
-      <w:r>
-        <w:rPr>
-          <w:i/>
-          <w:iCs/>
-        </w:rPr>
-        <w:t xml:space="preserve"> z </w:t>
-      </w:r>
-      <w:proofErr w:type="spellStart"/>
-      <w:r>
-        <w:rPr>
-          <w:i/>
-          <w:iCs/>
-        </w:rPr>
-        <w:t>trénovacích</w:t>
-      </w:r>
-      <w:proofErr w:type="spellEnd"/>
-      <w:r>
-        <w:rPr>
-          <w:i/>
-          <w:iCs/>
-        </w:rPr>
-        <w:t xml:space="preserve"> </w:t>
-      </w:r>
-      <w:proofErr w:type="spellStart"/>
-      <w:r>
-        <w:rPr>
-          <w:i/>
-          <w:iCs/>
-        </w:rPr>
-        <w:t>vzorků</w:t>
-      </w:r>
-      <w:proofErr w:type="spellEnd"/>
-      <w:r>
-        <w:rPr>
-          <w:i/>
-          <w:iCs/>
-        </w:rPr>
-        <w:t xml:space="preserve"> </w:t>
-      </w:r>
-      <w:proofErr w:type="spellStart"/>
-      <w:r>
-        <w:rPr>
-          <w:i/>
-          <w:iCs/>
-        </w:rPr>
-        <w:t>na</w:t>
-      </w:r>
-      <w:proofErr w:type="spellEnd"/>
-      <w:r>
-        <w:rPr>
-          <w:i/>
-          <w:iCs/>
-        </w:rPr>
-        <w:t xml:space="preserve"> </w:t>
-      </w:r>
-      <w:proofErr w:type="spellStart"/>
-      <w:r>
-        <w:rPr>
-          <w:i/>
-          <w:iCs/>
-        </w:rPr>
-        <w:t>základě</w:t>
-      </w:r>
-      <w:proofErr w:type="spellEnd"/>
-      <w:r>
-        <w:rPr>
-          <w:i/>
-          <w:iCs/>
-        </w:rPr>
-        <w:t xml:space="preserve"> fuzzy C-Means </w:t>
-      </w:r>
-      <w:proofErr w:type="spellStart"/>
-      <w:r>
-        <w:rPr>
-          <w:i/>
-          <w:iCs/>
-        </w:rPr>
-        <w:t>shlukovacího</w:t>
-      </w:r>
-      <w:proofErr w:type="spellEnd"/>
-      <w:r>
-        <w:rPr>
-          <w:i/>
-          <w:iCs/>
-        </w:rPr>
-        <w:t xml:space="preserve"> </w:t>
-      </w:r>
-      <w:proofErr w:type="spellStart"/>
-      <w:r>
-        <w:rPr>
-          <w:i/>
-          <w:iCs/>
-        </w:rPr>
-        <w:t>algoritmu</w:t>
-      </w:r>
-      <w:proofErr w:type="spellEnd"/>
-      <w:r>
-        <w:rPr>
-          <w:i/>
-          <w:iCs/>
-        </w:rPr>
-        <w:t xml:space="preserve"> [1], </w:t>
-      </w:r>
-      <w:proofErr w:type="spellStart"/>
-      <w:r>
-        <w:rPr>
-          <w:i/>
-          <w:iCs/>
-        </w:rPr>
-        <w:t>kde</w:t>
-      </w:r>
-      <w:proofErr w:type="spellEnd"/>
-      <w:r>
-        <w:rPr>
-          <w:i/>
-          <w:iCs/>
-        </w:rPr>
-        <w:t xml:space="preserve"> </w:t>
-      </w:r>
-      <w:proofErr w:type="spellStart"/>
-      <w:r>
-        <w:rPr>
-          <w:i/>
-          <w:iCs/>
-        </w:rPr>
-        <w:t>každé</w:t>
-      </w:r>
-      <w:proofErr w:type="spellEnd"/>
-      <w:r>
-        <w:rPr>
-          <w:i/>
-          <w:iCs/>
-        </w:rPr>
-        <w:t xml:space="preserve"> fuzzy </w:t>
-      </w:r>
-      <w:proofErr w:type="spellStart"/>
-      <w:r>
-        <w:rPr>
-          <w:i/>
-          <w:iCs/>
-        </w:rPr>
-        <w:t>pravidlo</w:t>
-      </w:r>
-      <w:proofErr w:type="spellEnd"/>
-      <w:r>
-        <w:rPr>
-          <w:i/>
-          <w:iCs/>
-        </w:rPr>
-        <w:t xml:space="preserve"> </w:t>
-      </w:r>
-      <w:proofErr w:type="spellStart"/>
-      <w:r>
-        <w:rPr>
-          <w:i/>
-          <w:iCs/>
-        </w:rPr>
-        <w:t>odpovídá</w:t>
-      </w:r>
-      <w:proofErr w:type="spellEnd"/>
-      <w:r>
-        <w:rPr>
-          <w:i/>
-          <w:iCs/>
-        </w:rPr>
-        <w:t xml:space="preserve"> </w:t>
-      </w:r>
-      <w:proofErr w:type="spellStart"/>
-      <w:r>
-        <w:rPr>
-          <w:i/>
-          <w:iCs/>
-        </w:rPr>
-        <w:t>shluku</w:t>
-      </w:r>
-      <w:proofErr w:type="spellEnd"/>
-      <w:r>
-        <w:rPr>
-          <w:i/>
-          <w:iCs/>
-        </w:rPr>
-        <w:t xml:space="preserve"> a </w:t>
-      </w:r>
-      <w:proofErr w:type="spellStart"/>
-      <w:r>
-        <w:rPr>
-          <w:i/>
-          <w:iCs/>
-        </w:rPr>
-        <w:t>lingvistické</w:t>
-      </w:r>
-      <w:proofErr w:type="spellEnd"/>
-      <w:r>
-        <w:rPr>
-          <w:i/>
-          <w:iCs/>
-        </w:rPr>
-        <w:t xml:space="preserve"> </w:t>
-      </w:r>
-      <w:proofErr w:type="spellStart"/>
-      <w:r>
-        <w:rPr>
-          <w:i/>
-          <w:iCs/>
-        </w:rPr>
-        <w:t>termíny</w:t>
-      </w:r>
-      <w:proofErr w:type="spellEnd"/>
-      <w:r>
-        <w:rPr>
-          <w:i/>
-          <w:iCs/>
-        </w:rPr>
-        <w:t xml:space="preserve"> </w:t>
-      </w:r>
-      <w:proofErr w:type="spellStart"/>
-      <w:r>
-        <w:rPr>
-          <w:i/>
-          <w:iCs/>
-        </w:rPr>
-        <w:t>objevující</w:t>
-      </w:r>
-      <w:proofErr w:type="spellEnd"/>
-      <w:r>
-        <w:rPr>
-          <w:i/>
-          <w:iCs/>
-        </w:rPr>
-        <w:t xml:space="preserve"> se </w:t>
-      </w:r>
-      <w:proofErr w:type="spellStart"/>
-      <w:r>
-        <w:rPr>
-          <w:i/>
-          <w:iCs/>
-        </w:rPr>
-        <w:t>ve</w:t>
-      </w:r>
-      <w:proofErr w:type="spellEnd"/>
-      <w:r>
-        <w:rPr>
-          <w:i/>
-          <w:iCs/>
-        </w:rPr>
-        <w:t xml:space="preserve"> fuzzy </w:t>
-      </w:r>
-      <w:proofErr w:type="spellStart"/>
-      <w:r>
-        <w:rPr>
-          <w:i/>
-          <w:iCs/>
-        </w:rPr>
-        <w:t>pravidlech</w:t>
-      </w:r>
-      <w:proofErr w:type="spellEnd"/>
-      <w:r>
-        <w:rPr>
-          <w:i/>
-          <w:iCs/>
-        </w:rPr>
-        <w:t xml:space="preserve"> </w:t>
-      </w:r>
-      <w:proofErr w:type="spellStart"/>
-      <w:r>
-        <w:rPr>
-          <w:i/>
-          <w:iCs/>
-        </w:rPr>
-        <w:t>jsou</w:t>
-      </w:r>
-      <w:proofErr w:type="spellEnd"/>
-      <w:r>
-        <w:rPr>
-          <w:i/>
-          <w:iCs/>
-        </w:rPr>
-        <w:t xml:space="preserve"> </w:t>
-      </w:r>
-      <w:proofErr w:type="spellStart"/>
-      <w:r>
-        <w:rPr>
-          <w:i/>
-          <w:iCs/>
-        </w:rPr>
-        <w:t>reprezentovány</w:t>
-      </w:r>
-      <w:proofErr w:type="spellEnd"/>
-      <w:r>
-        <w:rPr>
-          <w:i/>
-          <w:iCs/>
-        </w:rPr>
-        <w:t xml:space="preserve"> </w:t>
-      </w:r>
-      <w:proofErr w:type="spellStart"/>
-      <w:r>
-        <w:rPr>
-          <w:i/>
-          <w:iCs/>
-        </w:rPr>
-        <w:t>trojúhelníkovými</w:t>
-      </w:r>
-      <w:proofErr w:type="spellEnd"/>
-      <w:r>
-        <w:rPr>
-          <w:i/>
-          <w:iCs/>
-        </w:rPr>
-        <w:t xml:space="preserve"> fuzzy </w:t>
-      </w:r>
-      <w:proofErr w:type="spellStart"/>
-      <w:r>
-        <w:rPr>
-          <w:i/>
-          <w:iCs/>
-        </w:rPr>
-        <w:t>množinami</w:t>
-      </w:r>
-      <w:proofErr w:type="spellEnd"/>
-      <w:r>
-        <w:rPr>
-          <w:i/>
-          <w:iCs/>
-        </w:rPr>
-        <w:t xml:space="preserve">. </w:t>
-      </w:r>
-      <w:proofErr w:type="spellStart"/>
-      <w:r>
-        <w:rPr>
-          <w:i/>
-          <w:iCs/>
-        </w:rPr>
-        <w:t>Poté</w:t>
-      </w:r>
-      <w:proofErr w:type="spellEnd"/>
-      <w:r>
-        <w:rPr>
-          <w:i/>
-          <w:iCs/>
-        </w:rPr>
-        <w:t xml:space="preserve"> </w:t>
-      </w:r>
-      <w:proofErr w:type="spellStart"/>
-      <w:r>
-        <w:rPr>
-          <w:i/>
-          <w:iCs/>
-        </w:rPr>
-        <w:t>provede</w:t>
-      </w:r>
-      <w:proofErr w:type="spellEnd"/>
-      <w:r>
-        <w:rPr>
-          <w:i/>
-          <w:iCs/>
-        </w:rPr>
-        <w:t xml:space="preserve"> fuzzy </w:t>
-      </w:r>
-      <w:proofErr w:type="spellStart"/>
-      <w:r>
-        <w:rPr>
-          <w:i/>
-          <w:iCs/>
-        </w:rPr>
-        <w:t>inferenci</w:t>
-      </w:r>
-      <w:proofErr w:type="spellEnd"/>
-      <w:r>
-        <w:rPr>
-          <w:i/>
-          <w:iCs/>
-        </w:rPr>
-        <w:t xml:space="preserve"> </w:t>
-      </w:r>
-      <w:proofErr w:type="spellStart"/>
-      <w:r>
-        <w:rPr>
-          <w:i/>
-          <w:iCs/>
-        </w:rPr>
-        <w:t>na</w:t>
-      </w:r>
-      <w:proofErr w:type="spellEnd"/>
-      <w:r>
-        <w:rPr>
-          <w:i/>
-          <w:iCs/>
-        </w:rPr>
-        <w:t xml:space="preserve"> </w:t>
-      </w:r>
-      <w:proofErr w:type="spellStart"/>
-      <w:r>
-        <w:rPr>
-          <w:i/>
-          <w:iCs/>
-        </w:rPr>
-        <w:t>základě</w:t>
-      </w:r>
-      <w:proofErr w:type="spellEnd"/>
-      <w:r>
-        <w:rPr>
-          <w:i/>
-          <w:iCs/>
-        </w:rPr>
-        <w:t xml:space="preserve"> </w:t>
-      </w:r>
-      <w:proofErr w:type="spellStart"/>
-      <w:r>
-        <w:rPr>
-          <w:i/>
-          <w:iCs/>
-        </w:rPr>
-        <w:t>interpolačního</w:t>
-      </w:r>
-      <w:proofErr w:type="spellEnd"/>
-      <w:r>
-        <w:rPr>
-          <w:i/>
-          <w:iCs/>
-        </w:rPr>
-        <w:t xml:space="preserve"> </w:t>
-      </w:r>
-      <w:proofErr w:type="spellStart"/>
-      <w:r>
-        <w:rPr>
-          <w:i/>
-          <w:iCs/>
-        </w:rPr>
-        <w:t>schématu</w:t>
-      </w:r>
-      <w:proofErr w:type="spellEnd"/>
-      <w:r>
-        <w:rPr>
-          <w:i/>
-          <w:iCs/>
-        </w:rPr>
-        <w:t xml:space="preserve"> </w:t>
-      </w:r>
-      <w:proofErr w:type="spellStart"/>
-      <w:r>
-        <w:rPr>
-          <w:i/>
-          <w:iCs/>
-        </w:rPr>
-        <w:t>více</w:t>
-      </w:r>
-      <w:proofErr w:type="spellEnd"/>
-      <w:r>
-        <w:rPr>
-          <w:i/>
-          <w:iCs/>
-        </w:rPr>
-        <w:t xml:space="preserve"> fuzzy </w:t>
-      </w:r>
-      <w:proofErr w:type="spellStart"/>
-      <w:r>
-        <w:rPr>
-          <w:i/>
-          <w:iCs/>
-        </w:rPr>
-        <w:t>pravidel</w:t>
-      </w:r>
-      <w:proofErr w:type="spellEnd"/>
-      <w:r>
-        <w:rPr>
-          <w:i/>
-          <w:iCs/>
-        </w:rPr>
-        <w:t xml:space="preserve"> [6], </w:t>
-      </w:r>
-      <w:proofErr w:type="spellStart"/>
-      <w:r>
-        <w:rPr>
-          <w:i/>
-          <w:iCs/>
-        </w:rPr>
-        <w:t>kde</w:t>
-      </w:r>
-      <w:proofErr w:type="spellEnd"/>
-      <w:r>
-        <w:rPr>
-          <w:i/>
-          <w:iCs/>
-        </w:rPr>
-        <w:t xml:space="preserve"> </w:t>
-      </w:r>
-      <w:proofErr w:type="spellStart"/>
-      <w:r>
-        <w:rPr>
-          <w:i/>
-          <w:iCs/>
-        </w:rPr>
-        <w:t>vypočítá</w:t>
-      </w:r>
-      <w:proofErr w:type="spellEnd"/>
-      <w:r>
-        <w:rPr>
-          <w:i/>
-          <w:iCs/>
-        </w:rPr>
-        <w:t xml:space="preserve"> </w:t>
-      </w:r>
-      <w:proofErr w:type="spellStart"/>
-      <w:r>
-        <w:rPr>
-          <w:i/>
-          <w:iCs/>
-        </w:rPr>
-        <w:t>váhu</w:t>
-      </w:r>
-      <w:proofErr w:type="spellEnd"/>
-      <w:r>
-        <w:rPr>
-          <w:i/>
-          <w:iCs/>
-        </w:rPr>
-        <w:t xml:space="preserve"> </w:t>
-      </w:r>
-      <w:proofErr w:type="spellStart"/>
-      <w:r>
-        <w:rPr>
-          <w:i/>
-          <w:iCs/>
-        </w:rPr>
-        <w:t>každého</w:t>
-      </w:r>
-      <w:proofErr w:type="spellEnd"/>
-      <w:r>
-        <w:rPr>
-          <w:i/>
-          <w:iCs/>
-        </w:rPr>
-        <w:t xml:space="preserve"> fuzzy </w:t>
-      </w:r>
-      <w:proofErr w:type="spellStart"/>
-      <w:r>
-        <w:rPr>
-          <w:i/>
-          <w:iCs/>
-        </w:rPr>
-        <w:t>pravidla</w:t>
-      </w:r>
-      <w:proofErr w:type="spellEnd"/>
-      <w:r>
-        <w:rPr>
-          <w:i/>
-          <w:iCs/>
-        </w:rPr>
-        <w:t xml:space="preserve"> </w:t>
-      </w:r>
-      <w:proofErr w:type="spellStart"/>
-      <w:r>
-        <w:rPr>
-          <w:i/>
-          <w:iCs/>
-        </w:rPr>
-        <w:t>vzhledem</w:t>
-      </w:r>
-      <w:proofErr w:type="spellEnd"/>
-      <w:r>
-        <w:rPr>
-          <w:i/>
-          <w:iCs/>
-        </w:rPr>
-        <w:t xml:space="preserve"> </w:t>
-      </w:r>
-      <w:proofErr w:type="spellStart"/>
-      <w:r>
-        <w:rPr>
-          <w:i/>
-          <w:iCs/>
-        </w:rPr>
-        <w:t>ke</w:t>
-      </w:r>
-      <w:proofErr w:type="spellEnd"/>
-      <w:r>
-        <w:rPr>
-          <w:i/>
-          <w:iCs/>
-        </w:rPr>
-        <w:t xml:space="preserve"> </w:t>
-      </w:r>
-      <w:proofErr w:type="spellStart"/>
-      <w:r>
-        <w:rPr>
-          <w:i/>
-          <w:iCs/>
-        </w:rPr>
-        <w:t>vstupnímu</w:t>
-      </w:r>
-      <w:proofErr w:type="spellEnd"/>
-      <w:r>
-        <w:rPr>
-          <w:i/>
-          <w:iCs/>
-        </w:rPr>
-        <w:t xml:space="preserve"> </w:t>
-      </w:r>
-      <w:proofErr w:type="spellStart"/>
-      <w:r>
-        <w:rPr>
-          <w:i/>
-          <w:iCs/>
-        </w:rPr>
-        <w:t>pozorování</w:t>
-      </w:r>
-      <w:proofErr w:type="spellEnd"/>
-      <w:r>
-        <w:rPr>
-          <w:i/>
-          <w:iCs/>
-        </w:rPr>
-        <w:t xml:space="preserve"> </w:t>
-      </w:r>
-      <w:proofErr w:type="spellStart"/>
-      <w:r>
-        <w:rPr>
-          <w:i/>
-          <w:iCs/>
-        </w:rPr>
-        <w:t>na</w:t>
-      </w:r>
-      <w:proofErr w:type="spellEnd"/>
-      <w:r>
-        <w:rPr>
-          <w:i/>
-          <w:iCs/>
-        </w:rPr>
-        <w:t xml:space="preserve"> </w:t>
-      </w:r>
-      <w:proofErr w:type="spellStart"/>
-      <w:r>
-        <w:rPr>
-          <w:i/>
-          <w:iCs/>
-        </w:rPr>
-        <w:t>základě</w:t>
-      </w:r>
-      <w:proofErr w:type="spellEnd"/>
-      <w:r>
-        <w:rPr>
-          <w:i/>
-          <w:iCs/>
-        </w:rPr>
-        <w:t xml:space="preserve"> </w:t>
-      </w:r>
-      <w:proofErr w:type="spellStart"/>
-      <w:r>
-        <w:rPr>
-          <w:i/>
-          <w:iCs/>
-        </w:rPr>
-        <w:t>defuzzifikovaných</w:t>
-      </w:r>
-      <w:proofErr w:type="spellEnd"/>
-      <w:r>
-        <w:rPr>
-          <w:i/>
-          <w:iCs/>
-        </w:rPr>
-        <w:t xml:space="preserve"> </w:t>
-      </w:r>
-      <w:proofErr w:type="spellStart"/>
-      <w:r>
-        <w:rPr>
-          <w:i/>
-          <w:iCs/>
-        </w:rPr>
-        <w:t>hodnot</w:t>
-      </w:r>
-      <w:proofErr w:type="spellEnd"/>
-      <w:r>
-        <w:rPr>
-          <w:i/>
-          <w:iCs/>
-        </w:rPr>
-        <w:t xml:space="preserve"> [9] </w:t>
-      </w:r>
-      <w:proofErr w:type="spellStart"/>
-      <w:r>
-        <w:rPr>
-          <w:i/>
-          <w:iCs/>
-        </w:rPr>
-        <w:t>trojúhelníkových</w:t>
-      </w:r>
-      <w:proofErr w:type="spellEnd"/>
-      <w:r>
-        <w:rPr>
-          <w:i/>
-          <w:iCs/>
-        </w:rPr>
-        <w:t xml:space="preserve"> fuzzy </w:t>
-      </w:r>
-      <w:proofErr w:type="spellStart"/>
-      <w:r>
-        <w:rPr>
-          <w:i/>
-          <w:iCs/>
-        </w:rPr>
-        <w:t>množin</w:t>
-      </w:r>
-      <w:proofErr w:type="spellEnd"/>
-      <w:r>
-        <w:rPr>
-          <w:i/>
-          <w:iCs/>
-        </w:rPr>
-        <w:t xml:space="preserve"> a </w:t>
-      </w:r>
-      <w:proofErr w:type="spellStart"/>
-      <w:r>
-        <w:rPr>
-          <w:i/>
-          <w:iCs/>
-        </w:rPr>
-        <w:t>použije</w:t>
-      </w:r>
-      <w:proofErr w:type="spellEnd"/>
-      <w:r>
-        <w:rPr>
-          <w:i/>
-          <w:iCs/>
-        </w:rPr>
-        <w:t xml:space="preserve"> </w:t>
-      </w:r>
-      <w:proofErr w:type="spellStart"/>
-      <w:r>
-        <w:rPr>
-          <w:i/>
-          <w:iCs/>
-        </w:rPr>
-        <w:t>váhu</w:t>
-      </w:r>
-      <w:proofErr w:type="spellEnd"/>
-      <w:r>
-        <w:rPr>
-          <w:i/>
-          <w:iCs/>
-        </w:rPr>
-        <w:t xml:space="preserve"> </w:t>
-      </w:r>
-      <w:proofErr w:type="spellStart"/>
-      <w:r>
-        <w:rPr>
-          <w:i/>
-          <w:iCs/>
-        </w:rPr>
-        <w:t>každé</w:t>
-      </w:r>
-      <w:proofErr w:type="spellEnd"/>
-      <w:r>
-        <w:rPr>
-          <w:i/>
-          <w:iCs/>
-        </w:rPr>
-        <w:t xml:space="preserve"> fuzzy </w:t>
-      </w:r>
-      <w:proofErr w:type="spellStart"/>
-      <w:r>
-        <w:rPr>
-          <w:i/>
-          <w:iCs/>
-        </w:rPr>
-        <w:t>pravidlo</w:t>
-      </w:r>
-      <w:proofErr w:type="spellEnd"/>
-      <w:r>
-        <w:rPr>
-          <w:i/>
-          <w:iCs/>
-        </w:rPr>
-        <w:t xml:space="preserve"> pro </w:t>
-      </w:r>
-      <w:proofErr w:type="spellStart"/>
-      <w:r>
-        <w:rPr>
-          <w:i/>
-          <w:iCs/>
-        </w:rPr>
-        <w:t>výpočet</w:t>
-      </w:r>
-      <w:proofErr w:type="spellEnd"/>
-      <w:r>
-        <w:rPr>
-          <w:i/>
-          <w:iCs/>
-        </w:rPr>
-        <w:t xml:space="preserve"> </w:t>
-      </w:r>
-      <w:proofErr w:type="spellStart"/>
-      <w:r>
-        <w:rPr>
-          <w:i/>
-          <w:iCs/>
-        </w:rPr>
-        <w:t>předpokládaného</w:t>
-      </w:r>
-      <w:proofErr w:type="spellEnd"/>
-      <w:r>
-        <w:rPr>
-          <w:i/>
-          <w:iCs/>
-        </w:rPr>
-        <w:t xml:space="preserve"> </w:t>
-      </w:r>
-      <w:proofErr w:type="spellStart"/>
-      <w:r>
-        <w:rPr>
-          <w:i/>
-          <w:iCs/>
-        </w:rPr>
-        <w:t>výstupu</w:t>
-      </w:r>
-      <w:proofErr w:type="spellEnd"/>
-      <w:r>
-        <w:rPr>
-          <w:i/>
-          <w:iCs/>
-        </w:rPr>
-        <w:t xml:space="preserve">. </w:t>
-      </w:r>
-      <w:proofErr w:type="spellStart"/>
-      <w:r>
-        <w:rPr>
-          <w:i/>
-          <w:iCs/>
-        </w:rPr>
-        <w:t>Navrhovanou</w:t>
-      </w:r>
-      <w:proofErr w:type="spellEnd"/>
-      <w:r>
-        <w:rPr>
-          <w:i/>
-          <w:iCs/>
-        </w:rPr>
-        <w:t xml:space="preserve"> </w:t>
-      </w:r>
-      <w:proofErr w:type="spellStart"/>
-      <w:r>
-        <w:rPr>
-          <w:i/>
-          <w:iCs/>
-        </w:rPr>
-        <w:t>metodu</w:t>
-      </w:r>
-      <w:proofErr w:type="spellEnd"/>
-      <w:r>
-        <w:rPr>
-          <w:i/>
-          <w:iCs/>
-        </w:rPr>
-        <w:t xml:space="preserve"> </w:t>
-      </w:r>
-      <w:proofErr w:type="spellStart"/>
-      <w:r>
-        <w:rPr>
-          <w:i/>
-          <w:iCs/>
-        </w:rPr>
-        <w:t>také</w:t>
-      </w:r>
-      <w:proofErr w:type="spellEnd"/>
-      <w:r>
-        <w:rPr>
-          <w:i/>
-          <w:iCs/>
-        </w:rPr>
-        <w:t xml:space="preserve"> </w:t>
-      </w:r>
-      <w:proofErr w:type="spellStart"/>
-      <w:r>
-        <w:rPr>
-          <w:i/>
-          <w:iCs/>
-        </w:rPr>
-        <w:t>aplikujeme</w:t>
-      </w:r>
-      <w:proofErr w:type="spellEnd"/>
-      <w:r>
-        <w:rPr>
-          <w:i/>
-          <w:iCs/>
-        </w:rPr>
-        <w:t xml:space="preserve"> </w:t>
-      </w:r>
-      <w:proofErr w:type="spellStart"/>
-      <w:r>
-        <w:rPr>
-          <w:i/>
-          <w:iCs/>
-        </w:rPr>
-        <w:t>na</w:t>
-      </w:r>
-      <w:proofErr w:type="spellEnd"/>
-      <w:r>
-        <w:rPr>
-          <w:i/>
-          <w:iCs/>
-        </w:rPr>
-        <w:t xml:space="preserve"> </w:t>
-      </w:r>
-      <w:proofErr w:type="spellStart"/>
-      <w:r>
-        <w:rPr>
-          <w:i/>
-          <w:iCs/>
-        </w:rPr>
-        <w:t>řešení</w:t>
-      </w:r>
-      <w:proofErr w:type="spellEnd"/>
-      <w:r>
-        <w:rPr>
-          <w:i/>
-          <w:iCs/>
-        </w:rPr>
-        <w:t xml:space="preserve"> </w:t>
-      </w:r>
-      <w:proofErr w:type="spellStart"/>
-      <w:r>
-        <w:rPr>
-          <w:i/>
-          <w:iCs/>
-        </w:rPr>
-        <w:t>problému</w:t>
-      </w:r>
-      <w:proofErr w:type="spellEnd"/>
-      <w:r>
-        <w:rPr>
-          <w:i/>
-          <w:iCs/>
-        </w:rPr>
-        <w:t xml:space="preserve"> </w:t>
-      </w:r>
-      <w:proofErr w:type="spellStart"/>
-      <w:r>
-        <w:rPr>
-          <w:i/>
-          <w:iCs/>
-        </w:rPr>
-        <w:t>předpovědi</w:t>
-      </w:r>
-      <w:proofErr w:type="spellEnd"/>
-      <w:r>
-        <w:rPr>
-          <w:i/>
-          <w:iCs/>
-        </w:rPr>
-        <w:t xml:space="preserve"> </w:t>
-      </w:r>
-      <w:proofErr w:type="spellStart"/>
-      <w:r>
-        <w:rPr>
-          <w:i/>
-          <w:iCs/>
-        </w:rPr>
-        <w:t>teploty</w:t>
-      </w:r>
-      <w:proofErr w:type="spellEnd"/>
-      <w:r>
-        <w:rPr>
-          <w:i/>
-          <w:iCs/>
-        </w:rPr>
-        <w:t xml:space="preserve">. </w:t>
-      </w:r>
-      <w:proofErr w:type="spellStart"/>
-      <w:r>
-        <w:rPr>
-          <w:i/>
-          <w:iCs/>
-        </w:rPr>
-        <w:t>Experimentální</w:t>
-      </w:r>
-      <w:proofErr w:type="spellEnd"/>
-      <w:r>
-        <w:rPr>
-          <w:i/>
-          <w:iCs/>
-        </w:rPr>
-        <w:t xml:space="preserve"> </w:t>
-      </w:r>
-      <w:proofErr w:type="spellStart"/>
-      <w:r>
-        <w:rPr>
-          <w:i/>
-          <w:iCs/>
-        </w:rPr>
-        <w:t>výsledek</w:t>
-      </w:r>
-      <w:proofErr w:type="spellEnd"/>
-      <w:r>
-        <w:rPr>
-          <w:i/>
-          <w:iCs/>
-        </w:rPr>
-        <w:t xml:space="preserve"> </w:t>
-      </w:r>
-      <w:proofErr w:type="spellStart"/>
-      <w:r>
-        <w:rPr>
-          <w:i/>
-          <w:iCs/>
-        </w:rPr>
-        <w:t>ukazuje</w:t>
-      </w:r>
-      <w:proofErr w:type="spellEnd"/>
-      <w:r>
-        <w:rPr>
-          <w:i/>
-          <w:iCs/>
-        </w:rPr>
-        <w:t xml:space="preserve">, </w:t>
-      </w:r>
-      <w:proofErr w:type="spellStart"/>
-      <w:r>
-        <w:rPr>
-          <w:i/>
-          <w:iCs/>
-        </w:rPr>
-        <w:t>že</w:t>
-      </w:r>
-      <w:proofErr w:type="spellEnd"/>
-      <w:r>
-        <w:rPr>
-          <w:i/>
-          <w:iCs/>
-        </w:rPr>
-        <w:t xml:space="preserve"> </w:t>
-      </w:r>
-      <w:proofErr w:type="spellStart"/>
-      <w:r>
-        <w:rPr>
-          <w:i/>
-          <w:iCs/>
-        </w:rPr>
-        <w:t>navrhovaná</w:t>
-      </w:r>
-      <w:proofErr w:type="spellEnd"/>
-      <w:r>
-        <w:rPr>
-          <w:i/>
-          <w:iCs/>
-        </w:rPr>
-        <w:t xml:space="preserve"> </w:t>
-      </w:r>
-      <w:proofErr w:type="spellStart"/>
-      <w:r>
-        <w:rPr>
-          <w:i/>
-          <w:iCs/>
-        </w:rPr>
-        <w:t>metoda</w:t>
-      </w:r>
-      <w:proofErr w:type="spellEnd"/>
-      <w:r>
-        <w:rPr>
-          <w:i/>
-          <w:iCs/>
-        </w:rPr>
-        <w:t xml:space="preserve"> </w:t>
-      </w:r>
-      <w:proofErr w:type="spellStart"/>
-      <w:r>
-        <w:rPr>
-          <w:i/>
-          <w:iCs/>
-        </w:rPr>
-        <w:t>má</w:t>
-      </w:r>
-      <w:proofErr w:type="spellEnd"/>
-      <w:r>
-        <w:rPr>
-          <w:i/>
-          <w:iCs/>
-        </w:rPr>
-        <w:t xml:space="preserve"> </w:t>
-      </w:r>
-      <w:proofErr w:type="spellStart"/>
-      <w:r>
-        <w:rPr>
-          <w:i/>
-          <w:iCs/>
-        </w:rPr>
-        <w:t>vyšší</w:t>
-      </w:r>
-      <w:proofErr w:type="spellEnd"/>
-      <w:r>
-        <w:rPr>
-          <w:i/>
-          <w:iCs/>
-        </w:rPr>
-        <w:t xml:space="preserve"> </w:t>
-      </w:r>
-      <w:proofErr w:type="spellStart"/>
-      <w:r>
-        <w:rPr>
-          <w:i/>
-          <w:iCs/>
-        </w:rPr>
-        <w:t>průměrnou</w:t>
-      </w:r>
-      <w:proofErr w:type="spellEnd"/>
-      <w:r>
-        <w:rPr>
-          <w:i/>
-          <w:iCs/>
-        </w:rPr>
-        <w:t xml:space="preserve"> </w:t>
-      </w:r>
-      <w:proofErr w:type="spellStart"/>
-      <w:r>
-        <w:rPr>
-          <w:i/>
-          <w:iCs/>
-        </w:rPr>
-        <w:t>míru</w:t>
-      </w:r>
-      <w:proofErr w:type="spellEnd"/>
-      <w:r>
-        <w:rPr>
-          <w:i/>
-          <w:iCs/>
-        </w:rPr>
-        <w:t xml:space="preserve"> </w:t>
-      </w:r>
-      <w:proofErr w:type="spellStart"/>
-      <w:r>
-        <w:rPr>
-          <w:i/>
-          <w:iCs/>
-        </w:rPr>
-        <w:t>přesnosti</w:t>
-      </w:r>
-      <w:proofErr w:type="spellEnd"/>
-      <w:r>
-        <w:rPr>
-          <w:i/>
-          <w:iCs/>
-        </w:rPr>
-        <w:t xml:space="preserve"> </w:t>
-      </w:r>
-      <w:proofErr w:type="spellStart"/>
-      <w:r>
-        <w:rPr>
-          <w:i/>
-          <w:iCs/>
-        </w:rPr>
-        <w:t>předpovědi</w:t>
-      </w:r>
-      <w:proofErr w:type="spellEnd"/>
-      <w:r>
-        <w:rPr>
-          <w:i/>
-          <w:iCs/>
-        </w:rPr>
-        <w:t xml:space="preserve"> </w:t>
-      </w:r>
-      <w:proofErr w:type="spellStart"/>
-      <w:r>
-        <w:rPr>
-          <w:i/>
-          <w:iCs/>
-        </w:rPr>
-        <w:t>než</w:t>
-      </w:r>
-      <w:proofErr w:type="spellEnd"/>
-      <w:r>
-        <w:rPr>
-          <w:i/>
-          <w:iCs/>
-        </w:rPr>
-        <w:t xml:space="preserve"> </w:t>
-      </w:r>
-      <w:proofErr w:type="spellStart"/>
-      <w:r>
-        <w:rPr>
-          <w:i/>
-          <w:iCs/>
-        </w:rPr>
-        <w:t>metoda</w:t>
-      </w:r>
-      <w:proofErr w:type="spellEnd"/>
-      <w:r>
-        <w:rPr>
-          <w:i/>
-          <w:iCs/>
-        </w:rPr>
-        <w:t xml:space="preserve"> Chen a Hwang [7].</w:t>
-      </w:r>
-      <w:r>
-        <w:rPr>
-          <w:i/>
-          <w:iCs/>
-        </w:rPr>
-        <w:t xml:space="preserve"> [1]</w:t>
-      </w:r>
-    </w:p>
-    <w:p>
-      <w:pPr>
-        <w:pStyle w:val="Zkladntext"/>
-        <w:rPr>
-          <w:lang w:val="cs-CZ" w:eastAsia="cs-CZ"/>
-        </w:rPr>
-      </w:pPr>
+      <w:r>
+        <w:rPr>
+          <w:lang w:val="cs-CZ" w:eastAsia="cs-CZ"/>
+        </w:rPr>
+        <w:t xml:space="preserve">, roční období, nadmořské výšky, větru </w:t>
+      </w:r>
+      <w:r>
+        <w:rPr>
+          <w:lang w:val="cs-CZ" w:eastAsia="cs-CZ"/>
+        </w:rPr>
+        <w:t xml:space="preserve">a </w:t>
+      </w:r>
+      <w:r>
+        <w:rPr>
+          <w:lang w:val="cs-CZ" w:eastAsia="cs-CZ"/>
+        </w:rPr>
+        <w:t>vlhkost</w:t>
+      </w:r>
+      <w:r>
+        <w:rPr>
+          <w:lang w:val="cs-CZ" w:eastAsia="cs-CZ"/>
+        </w:rPr>
+        <w:t xml:space="preserve"> vzduchu. V druhé části práce bude nás</w:t>
+      </w:r>
+      <w:r>
+        <w:rPr>
+          <w:lang w:val="cs-CZ" w:eastAsia="cs-CZ"/>
+        </w:rPr>
+        <w:t>ledně za cíl vytvořit optimalizační algoritmy, které budou natrénované na dostupných datech o počasí. V poslední části bude za cíl porovnat vlastní FIS model s optimalizovaným FIS model.</w:t>
+      </w:r>
     </w:p>
     <w:p>
       <w:pPr>
@@ -2686,256 +1509,321 @@
     <w:p>
       <w:pPr>
         <w:pStyle w:val="Zkladntext"/>
-        <w:rPr>
-          <w:lang w:val="cs-CZ" w:eastAsia="cs-CZ"/>
-        </w:rPr>
-      </w:pPr>
-    </w:p>
-    <w:p>
-      <w:pPr>
-        <w:pStyle w:val="Zkladntext"/>
-        <w:rPr>
-          <w:lang w:val="cs-CZ" w:eastAsia="cs-CZ"/>
-        </w:rPr>
-      </w:pPr>
-    </w:p>
-    <w:p>
-      <w:pPr>
-        <w:pStyle w:val="Zkladntext"/>
-        <w:rPr>
-          <w:lang w:val="cs-CZ" w:eastAsia="cs-CZ"/>
-        </w:rPr>
-      </w:pPr>
-    </w:p>
-    <w:p>
-      <w:pPr>
-        <w:pStyle w:val="Zkladntext"/>
-        <w:rPr>
-          <w:lang w:val="cs-CZ" w:eastAsia="cs-CZ"/>
-        </w:rPr>
-      </w:pPr>
-    </w:p>
-    <w:p>
-      <w:pPr>
-        <w:pStyle w:val="Zkladntext"/>
-        <w:rPr>
-          <w:lang w:val="cs-CZ" w:eastAsia="cs-CZ"/>
-        </w:rPr>
-      </w:pPr>
-    </w:p>
-    <w:p>
-      <w:pPr>
-        <w:pStyle w:val="Zkladntext"/>
-        <w:rPr>
-          <w:lang w:val="cs-CZ" w:eastAsia="cs-CZ"/>
-        </w:rPr>
-      </w:pPr>
-    </w:p>
-    <w:p>
-      <w:pPr>
-        <w:pStyle w:val="Zkladntext"/>
-        <w:rPr>
-          <w:lang w:val="cs-CZ" w:eastAsia="cs-CZ"/>
-        </w:rPr>
-      </w:pPr>
-    </w:p>
-    <w:p>
-      <w:pPr>
-        <w:pStyle w:val="Zkladntext"/>
-        <w:rPr>
-          <w:lang w:val="cs-CZ" w:eastAsia="cs-CZ"/>
-        </w:rPr>
-      </w:pPr>
-    </w:p>
-    <w:p>
-      <w:pPr>
-        <w:pStyle w:val="Zkladntext"/>
-        <w:rPr>
-          <w:lang w:val="cs-CZ" w:eastAsia="cs-CZ"/>
-        </w:rPr>
-      </w:pPr>
-    </w:p>
-    <w:p>
-      <w:pPr>
-        <w:pStyle w:val="Zkladntext"/>
-        <w:rPr>
-          <w:lang w:val="cs-CZ" w:eastAsia="cs-CZ"/>
-        </w:rPr>
-      </w:pPr>
-    </w:p>
-    <w:p>
-      <w:pPr>
-        <w:pStyle w:val="Zkladntext"/>
-        <w:rPr>
-          <w:lang w:val="cs-CZ" w:eastAsia="cs-CZ"/>
-        </w:rPr>
-      </w:pPr>
-    </w:p>
-    <w:p>
-      <w:pPr>
-        <w:pStyle w:val="Zkladntext"/>
-        <w:rPr>
-          <w:lang w:val="cs-CZ" w:eastAsia="cs-CZ"/>
-        </w:rPr>
-      </w:pPr>
-    </w:p>
-    <w:p>
-      <w:pPr>
-        <w:pStyle w:val="Zkladntext"/>
-        <w:rPr>
-          <w:lang w:val="cs-CZ" w:eastAsia="cs-CZ"/>
-        </w:rPr>
-      </w:pPr>
-    </w:p>
-    <w:p>
-      <w:pPr>
-        <w:pStyle w:val="Zkladntext"/>
-        <w:rPr>
-          <w:lang w:val="cs-CZ" w:eastAsia="cs-CZ"/>
-        </w:rPr>
-      </w:pPr>
-    </w:p>
-    <w:p>
-      <w:pPr>
-        <w:pStyle w:val="Zkladntext"/>
-        <w:rPr>
-          <w:lang w:val="cs-CZ" w:eastAsia="cs-CZ"/>
-        </w:rPr>
-      </w:pPr>
-    </w:p>
-    <w:p>
-      <w:pPr>
-        <w:pStyle w:val="Zkladntext"/>
-        <w:rPr>
-          <w:lang w:val="cs-CZ" w:eastAsia="cs-CZ"/>
-        </w:rPr>
-      </w:pPr>
-    </w:p>
-    <w:p>
-      <w:pPr>
-        <w:pStyle w:val="Zkladntext"/>
-        <w:rPr>
-          <w:lang w:val="cs-CZ" w:eastAsia="cs-CZ"/>
-        </w:rPr>
-      </w:pPr>
-    </w:p>
-    <w:p>
-      <w:pPr>
-        <w:pStyle w:val="Zkladntext"/>
-        <w:rPr>
-          <w:lang w:val="cs-CZ" w:eastAsia="cs-CZ"/>
-        </w:rPr>
-      </w:pPr>
-    </w:p>
-    <w:p>
-      <w:pPr>
-        <w:pStyle w:val="Zkladntext"/>
-        <w:rPr>
-          <w:lang w:val="cs-CZ" w:eastAsia="cs-CZ"/>
-        </w:rPr>
-      </w:pPr>
-    </w:p>
-    <w:p>
-      <w:pPr>
-        <w:pStyle w:val="Zkladntext"/>
-        <w:rPr>
-          <w:lang w:val="cs-CZ" w:eastAsia="cs-CZ"/>
-        </w:rPr>
-      </w:pPr>
-    </w:p>
-    <w:p>
-      <w:pPr>
-        <w:pStyle w:val="Zkladntext"/>
-        <w:rPr>
-          <w:lang w:val="cs-CZ" w:eastAsia="cs-CZ"/>
-        </w:rPr>
-      </w:pPr>
-    </w:p>
-    <w:p>
-      <w:pPr>
-        <w:pStyle w:val="Zkladntext"/>
-        <w:rPr>
-          <w:lang w:val="cs-CZ" w:eastAsia="cs-CZ"/>
-        </w:rPr>
-      </w:pPr>
-    </w:p>
-    <w:p>
-      <w:pPr>
-        <w:pStyle w:val="Zkladntext"/>
-        <w:rPr>
-          <w:lang w:val="cs-CZ" w:eastAsia="cs-CZ"/>
-        </w:rPr>
-      </w:pPr>
-    </w:p>
-    <w:p>
-      <w:pPr>
-        <w:pStyle w:val="Zkladntext"/>
-        <w:rPr>
-          <w:lang w:val="cs-CZ" w:eastAsia="cs-CZ"/>
-        </w:rPr>
-      </w:pPr>
-    </w:p>
-    <w:p>
-      <w:pPr>
-        <w:pStyle w:val="Zkladntext"/>
-        <w:rPr>
-          <w:lang w:val="cs-CZ" w:eastAsia="cs-CZ"/>
-        </w:rPr>
-      </w:pPr>
-    </w:p>
-    <w:p>
-      <w:pPr>
-        <w:pStyle w:val="Zkladntext"/>
-        <w:rPr>
-          <w:lang w:val="cs-CZ" w:eastAsia="cs-CZ"/>
-        </w:rPr>
-      </w:pPr>
-    </w:p>
-    <w:p>
-      <w:pPr>
-        <w:pStyle w:val="Zkladntext"/>
-        <w:rPr>
-          <w:lang w:val="cs-CZ" w:eastAsia="cs-CZ"/>
-        </w:rPr>
-      </w:pPr>
-    </w:p>
-    <w:p>
-      <w:pPr>
-        <w:pStyle w:val="Zkladntext"/>
-        <w:rPr>
-          <w:lang w:val="cs-CZ" w:eastAsia="cs-CZ"/>
-        </w:rPr>
-      </w:pPr>
-    </w:p>
-    <w:p>
-      <w:pPr>
-        <w:pStyle w:val="Zkladntext"/>
-        <w:rPr>
-          <w:lang w:val="cs-CZ" w:eastAsia="cs-CZ"/>
-        </w:rPr>
-      </w:pPr>
-    </w:p>
-    <w:p>
-      <w:pPr>
-        <w:pStyle w:val="Zkladntext"/>
-        <w:rPr>
-          <w:lang w:val="cs-CZ" w:eastAsia="cs-CZ"/>
-        </w:rPr>
-      </w:pPr>
-    </w:p>
-    <w:p>
-      <w:pPr>
-        <w:pStyle w:val="Zkladntext"/>
-        <w:rPr>
-          <w:lang w:val="cs-CZ" w:eastAsia="cs-CZ"/>
-        </w:rPr>
-      </w:pPr>
-    </w:p>
-    <w:p>
-      <w:pPr>
-        <w:pStyle w:val="Zkladntext"/>
-        <w:rPr>
-          <w:lang w:val="cs-CZ" w:eastAsia="cs-CZ"/>
+        <w:ind w:firstLine="0"/>
+        <w:rPr>
+          <w:lang w:val="cs-CZ" w:eastAsia="cs-CZ"/>
+        </w:rPr>
+      </w:pPr>
+    </w:p>
+    <w:p>
+      <w:pPr>
+        <w:pStyle w:val="Zkladntext"/>
+        <w:rPr>
+          <w:lang w:val="cs-CZ" w:eastAsia="cs-CZ"/>
+        </w:rPr>
+      </w:pPr>
+    </w:p>
+    <w:p>
+      <w:pPr>
+        <w:pStyle w:val="Zkladntext"/>
+        <w:rPr>
+          <w:lang w:val="cs-CZ" w:eastAsia="cs-CZ"/>
+        </w:rPr>
+      </w:pPr>
+    </w:p>
+    <w:p>
+      <w:pPr>
+        <w:pStyle w:val="Zkladntext"/>
+        <w:rPr>
+          <w:lang w:val="cs-CZ" w:eastAsia="cs-CZ"/>
+        </w:rPr>
+      </w:pPr>
+    </w:p>
+    <w:p>
+      <w:pPr>
+        <w:pStyle w:val="Zkladntext"/>
+        <w:rPr>
+          <w:lang w:val="cs-CZ" w:eastAsia="cs-CZ"/>
+        </w:rPr>
+      </w:pPr>
+    </w:p>
+    <w:p>
+      <w:pPr>
+        <w:pStyle w:val="Zkladntext"/>
+        <w:rPr>
+          <w:lang w:val="cs-CZ" w:eastAsia="cs-CZ"/>
+        </w:rPr>
+      </w:pPr>
+    </w:p>
+    <w:p>
+      <w:pPr>
+        <w:pStyle w:val="Zkladntext"/>
+        <w:rPr>
+          <w:lang w:val="cs-CZ" w:eastAsia="cs-CZ"/>
+        </w:rPr>
+      </w:pPr>
+    </w:p>
+    <w:p>
+      <w:pPr>
+        <w:pStyle w:val="Zkladntext"/>
+        <w:rPr>
+          <w:lang w:val="cs-CZ" w:eastAsia="cs-CZ"/>
+        </w:rPr>
+      </w:pPr>
+    </w:p>
+    <w:p>
+      <w:pPr>
+        <w:pStyle w:val="Zkladntext"/>
+        <w:rPr>
+          <w:lang w:val="cs-CZ" w:eastAsia="cs-CZ"/>
+        </w:rPr>
+      </w:pPr>
+    </w:p>
+    <w:p>
+      <w:pPr>
+        <w:pStyle w:val="Zkladntext"/>
+        <w:rPr>
+          <w:lang w:val="cs-CZ" w:eastAsia="cs-CZ"/>
+        </w:rPr>
+      </w:pPr>
+    </w:p>
+    <w:p>
+      <w:pPr>
+        <w:pStyle w:val="Zkladntext"/>
+        <w:rPr>
+          <w:lang w:val="cs-CZ" w:eastAsia="cs-CZ"/>
+        </w:rPr>
+      </w:pPr>
+    </w:p>
+    <w:p>
+      <w:pPr>
+        <w:pStyle w:val="Zkladntext"/>
+        <w:rPr>
+          <w:lang w:val="cs-CZ" w:eastAsia="cs-CZ"/>
+        </w:rPr>
+      </w:pPr>
+    </w:p>
+    <w:p>
+      <w:pPr>
+        <w:pStyle w:val="Zkladntext"/>
+        <w:rPr>
+          <w:lang w:val="cs-CZ" w:eastAsia="cs-CZ"/>
+        </w:rPr>
+      </w:pPr>
+    </w:p>
+    <w:p>
+      <w:pPr>
+        <w:pStyle w:val="Zkladntext"/>
+        <w:rPr>
+          <w:lang w:val="cs-CZ" w:eastAsia="cs-CZ"/>
+        </w:rPr>
+      </w:pPr>
+    </w:p>
+    <w:p>
+      <w:pPr>
+        <w:pStyle w:val="Zkladntext"/>
+        <w:rPr>
+          <w:lang w:val="cs-CZ" w:eastAsia="cs-CZ"/>
+        </w:rPr>
+      </w:pPr>
+    </w:p>
+    <w:p>
+      <w:pPr>
+        <w:pStyle w:val="Zkladntext"/>
+        <w:rPr>
+          <w:lang w:val="cs-CZ" w:eastAsia="cs-CZ"/>
+        </w:rPr>
+      </w:pPr>
+    </w:p>
+    <w:p>
+      <w:pPr>
+        <w:pStyle w:val="Zkladntext"/>
+        <w:rPr>
+          <w:lang w:val="cs-CZ" w:eastAsia="cs-CZ"/>
+        </w:rPr>
+      </w:pPr>
+    </w:p>
+    <w:p>
+      <w:pPr>
+        <w:pStyle w:val="Zkladntext"/>
+        <w:rPr>
+          <w:lang w:val="cs-CZ" w:eastAsia="cs-CZ"/>
+        </w:rPr>
+      </w:pPr>
+    </w:p>
+    <w:p>
+      <w:pPr>
+        <w:pStyle w:val="Zkladntext"/>
+        <w:rPr>
+          <w:lang w:val="cs-CZ" w:eastAsia="cs-CZ"/>
+        </w:rPr>
+      </w:pPr>
+    </w:p>
+    <w:p>
+      <w:pPr>
+        <w:pStyle w:val="Zkladntext"/>
+        <w:rPr>
+          <w:lang w:val="cs-CZ" w:eastAsia="cs-CZ"/>
+        </w:rPr>
+      </w:pPr>
+    </w:p>
+    <w:p>
+      <w:pPr>
+        <w:pStyle w:val="Zkladntext"/>
+        <w:rPr>
+          <w:lang w:val="cs-CZ" w:eastAsia="cs-CZ"/>
+        </w:rPr>
+      </w:pPr>
+    </w:p>
+    <w:p>
+      <w:pPr>
+        <w:pStyle w:val="Zkladntext"/>
+        <w:rPr>
+          <w:lang w:val="cs-CZ" w:eastAsia="cs-CZ"/>
+        </w:rPr>
+      </w:pPr>
+    </w:p>
+    <w:p>
+      <w:pPr>
+        <w:pStyle w:val="Zkladntext"/>
+        <w:rPr>
+          <w:lang w:val="cs-CZ" w:eastAsia="cs-CZ"/>
+        </w:rPr>
+      </w:pPr>
+    </w:p>
+    <w:p>
+      <w:pPr>
+        <w:pStyle w:val="Zkladntext"/>
+        <w:rPr>
+          <w:lang w:val="cs-CZ" w:eastAsia="cs-CZ"/>
+        </w:rPr>
+      </w:pPr>
+    </w:p>
+    <w:p>
+      <w:pPr>
+        <w:pStyle w:val="Zkladntext"/>
+        <w:rPr>
+          <w:lang w:val="cs-CZ" w:eastAsia="cs-CZ"/>
+        </w:rPr>
+      </w:pPr>
+    </w:p>
+    <w:p>
+      <w:pPr>
+        <w:pStyle w:val="Zkladntext"/>
+        <w:rPr>
+          <w:lang w:val="cs-CZ" w:eastAsia="cs-CZ"/>
+        </w:rPr>
+      </w:pPr>
+    </w:p>
+    <w:p>
+      <w:pPr>
+        <w:pStyle w:val="Zkladntext"/>
+        <w:rPr>
+          <w:lang w:val="cs-CZ" w:eastAsia="cs-CZ"/>
+        </w:rPr>
+      </w:pPr>
+    </w:p>
+    <w:p>
+      <w:pPr>
+        <w:pStyle w:val="Zkladntext"/>
+        <w:rPr>
+          <w:lang w:val="cs-CZ" w:eastAsia="cs-CZ"/>
+        </w:rPr>
+      </w:pPr>
+    </w:p>
+    <w:p>
+      <w:pPr>
+        <w:pStyle w:val="Zkladntext"/>
+        <w:rPr>
+          <w:lang w:val="cs-CZ" w:eastAsia="cs-CZ"/>
+        </w:rPr>
+      </w:pPr>
+    </w:p>
+    <w:p>
+      <w:pPr>
+        <w:pStyle w:val="Zkladntext"/>
+        <w:rPr>
+          <w:lang w:val="cs-CZ" w:eastAsia="cs-CZ"/>
+        </w:rPr>
+      </w:pPr>
+    </w:p>
+    <w:p>
+      <w:pPr>
+        <w:pStyle w:val="Zkladntext"/>
+        <w:rPr>
+          <w:lang w:val="cs-CZ" w:eastAsia="cs-CZ"/>
+        </w:rPr>
+      </w:pPr>
+    </w:p>
+    <w:p>
+      <w:pPr>
+        <w:pStyle w:val="Zkladntext"/>
+        <w:rPr>
+          <w:lang w:val="cs-CZ"/>
+        </w:rPr>
+      </w:pPr>
+    </w:p>
+    <w:p>
+      <w:pPr>
+        <w:pStyle w:val="Zkladntext"/>
+        <w:rPr>
+          <w:lang w:val="cs-CZ"/>
+        </w:rPr>
+      </w:pPr>
+    </w:p>
+    <w:p>
+      <w:pPr>
+        <w:pStyle w:val="Zkladntext"/>
+        <w:rPr>
+          <w:lang w:val="cs-CZ"/>
+        </w:rPr>
+      </w:pPr>
+    </w:p>
+    <w:p>
+      <w:pPr>
+        <w:pStyle w:val="Zkladntext"/>
+        <w:rPr>
+          <w:lang w:val="cs-CZ"/>
+        </w:rPr>
+      </w:pPr>
+    </w:p>
+    <w:p>
+      <w:pPr>
+        <w:pStyle w:val="Zkladntext"/>
+        <w:rPr>
+          <w:lang w:val="cs-CZ"/>
+        </w:rPr>
+      </w:pPr>
+    </w:p>
+    <w:p>
+      <w:pPr>
+        <w:pStyle w:val="Zkladntext"/>
+        <w:rPr>
+          <w:lang w:val="cs-CZ"/>
+        </w:rPr>
+      </w:pPr>
+    </w:p>
+    <w:p>
+      <w:pPr>
+        <w:pStyle w:val="Zkladntext"/>
+        <w:rPr>
+          <w:lang w:val="cs-CZ"/>
+        </w:rPr>
+      </w:pPr>
+    </w:p>
+    <w:p>
+      <w:pPr>
+        <w:pStyle w:val="Zkladntext"/>
+        <w:rPr>
+          <w:lang w:val="cs-CZ"/>
+        </w:rPr>
+      </w:pPr>
+    </w:p>
+    <w:p>
+      <w:pPr>
+        <w:pStyle w:val="Zkladntext"/>
+        <w:rPr>
+          <w:lang w:val="cs-CZ"/>
         </w:rPr>
       </w:pPr>
     </w:p>
@@ -6349,6 +5237,69 @@
     <w:p>
       <w:pPr>
         <w:pStyle w:val="Zkladntext"/>
+        <w:ind w:firstLine="0"/>
+        <w:rPr>
+          <w:lang w:val="cs-CZ" w:eastAsia="cs-CZ"/>
+        </w:rPr>
+      </w:pPr>
+    </w:p>
+    <w:p>
+      <w:pPr>
+        <w:pStyle w:val="Zkladntext"/>
+        <w:ind w:firstLine="0"/>
+        <w:rPr>
+          <w:lang w:val="cs-CZ" w:eastAsia="cs-CZ"/>
+        </w:rPr>
+      </w:pPr>
+    </w:p>
+    <w:p>
+      <w:pPr>
+        <w:pStyle w:val="Zkladntext"/>
+        <w:ind w:firstLine="0"/>
+        <w:rPr>
+          <w:lang w:val="cs-CZ" w:eastAsia="cs-CZ"/>
+        </w:rPr>
+      </w:pPr>
+    </w:p>
+    <w:p>
+      <w:pPr>
+        <w:pStyle w:val="Zkladntext"/>
+        <w:ind w:firstLine="0"/>
+        <w:rPr>
+          <w:lang w:val="cs-CZ" w:eastAsia="cs-CZ"/>
+        </w:rPr>
+      </w:pPr>
+    </w:p>
+    <w:p>
+      <w:pPr>
+        <w:pStyle w:val="Zkladntext"/>
+        <w:ind w:firstLine="0"/>
+        <w:rPr>
+          <w:lang w:val="cs-CZ" w:eastAsia="cs-CZ"/>
+        </w:rPr>
+      </w:pPr>
+    </w:p>
+    <w:p>
+      <w:pPr>
+        <w:pStyle w:val="Zkladntext"/>
+        <w:ind w:firstLine="0"/>
+        <w:rPr>
+          <w:lang w:val="cs-CZ" w:eastAsia="cs-CZ"/>
+        </w:rPr>
+      </w:pPr>
+    </w:p>
+    <w:p>
+      <w:pPr>
+        <w:pStyle w:val="Zkladntext"/>
+        <w:ind w:firstLine="0"/>
+        <w:rPr>
+          <w:lang w:val="cs-CZ" w:eastAsia="cs-CZ"/>
+        </w:rPr>
+      </w:pPr>
+    </w:p>
+    <w:p>
+      <w:pPr>
+        <w:pStyle w:val="Zkladntext"/>
         <w:rPr>
           <w:dstrike/>
         </w:rPr>
@@ -6370,7 +5321,7 @@
         <w:pStyle w:val="references"/>
       </w:pPr>
       <w:r>
-        <w:t xml:space="preserve">Tady budou odkazy na použité zdroje, tedy citace na články v časopisech, v konferenčních příspěvcích či na knihy. </w:t>
+        <w:t>CHANG, Yu-Chuan a Shyi-Ming CHEN. Temperature prediction based on fuzzy clustering and fuzzy rules interpolation techniques. In: 2009 IEEE International Conference on Systems, Man and Cybernetics [online]. IEEE, 2009, s. 3444-3449 [cit. 2023-11-15]. ISBN 978-1-4244-2793-2. Dostupné z: doi:10.1109/ICSMC.2009.5346229</w:t>
       </w:r>
     </w:p>
     <w:p>
@@ -6378,39 +5329,34 @@
         <w:pStyle w:val="references"/>
       </w:pPr>
       <w:r>
-        <w:t xml:space="preserve">Použijte minimálně </w:t>
-      </w:r>
-      <w:r>
-        <w:t>6</w:t>
-      </w:r>
-      <w:r>
-        <w:t xml:space="preserve"> zdroj</w:t>
-      </w:r>
-      <w:r>
-        <w:t>ů</w:t>
-      </w:r>
-      <w:r>
-        <w:t xml:space="preserve"> z databáze ISI WOK – adresa – </w:t>
-      </w:r>
-      <w:hyperlink r:id="rId9" w:history="1">
-        <w:r>
-          <w:rPr>
-            <w:rStyle w:val="Hypertextovodkaz"/>
-          </w:rPr>
-          <w:t>http://www.isiknowledge.com</w:t>
-        </w:r>
-      </w:hyperlink>
-      <w:r>
-        <w:t xml:space="preserve"> (nutné být v síti </w:t>
-      </w:r>
-      <w:r>
-        <w:t>UHK</w:t>
-      </w:r>
-      <w:r>
-        <w:t>, nebo připojení přes VPN – server detekuje IP adresu vašeho PC a podle toho vám umožní přístup). Jak hledat v této databázi je v dokumentu o hledání zdrojů na ISI WOK.</w:t>
-      </w:r>
-      <w:r>
-        <w:t xml:space="preserve"> Preferovány jsou časopisy, na které je v ISI WOK odakz na plný text článku.</w:t>
+        <w:t>JANARTHANAN, R., R. BALAMURALI, A. ANNAPOORANI a V. VIMALA. Prediction of rainfall using fuzzy logic. Materials Today: Proceedings [online]. 2021, 37, 959-963 [cit. 2023-11-15]. ISSN 22147853. Dostupné z: doi:10.1016/j.matpr.2020.06.179</w:t>
+      </w:r>
+    </w:p>
+    <w:p>
+      <w:pPr>
+        <w:pStyle w:val="references"/>
+      </w:pPr>
+      <w:r>
+        <w:t>ALDRIAN, Edvin a Yudha Setiawan DJAMI. APPLICATION OF MULTIVARIATE ANFIS FOR DAILY RAINFALL PREDICTION: INFLUENCES OF TRAINING DATA SIZE. MAKARA of Science Series [online]. 2010, 2010-10-14, 12(1) [cit. 2023-11-15]. ISSN 1693-6671. Dostupné z: doi:10.7454/mss.v12i1.320</w:t>
+      </w:r>
+    </w:p>
+    <w:p>
+      <w:pPr>
+        <w:pStyle w:val="references"/>
+      </w:pPr>
+      <w:r>
+        <w:t xml:space="preserve">How reliable are weather forecasts? In: KUNAL, Kumar. INDIA TODAY [online]. 2022 [cit. 2023-11-15]. Dostupné z: </w:t>
+      </w:r>
+      <w:r>
+        <w:t>https://www.indiatoday.in/science/story/why-imd-can-t-predict-weather-like-us-europe-what-are-the-roadblocks-1976001-2022-07-15</w:t>
+      </w:r>
+    </w:p>
+    <w:p>
+      <w:pPr>
+        <w:pStyle w:val="references"/>
+      </w:pPr>
+      <w:r>
+        <w:t>MAMDANI, E.H. a S. ASSILIAN. An experiment in linguistic synthesis with a fuzzy logic controller. International Journal of Man-Machine Studies [online]. 1975, 7(1), 1-13 [cit. 2023-11-15]. ISSN 00207373. Dostupné z: doi:10.1016/S0020-7373(75)80002-2</w:t>
       </w:r>
     </w:p>
     <w:p>
@@ -6420,44 +5366,13 @@
           <w:ilvl w:val="0"/>
           <w:numId w:val="0"/>
         </w:numPr>
-      </w:pPr>
-    </w:p>
-    <w:p>
-      <w:pPr>
-        <w:pStyle w:val="references"/>
-        <w:numPr>
-          <w:ilvl w:val="0"/>
-          <w:numId w:val="0"/>
-        </w:numPr>
-      </w:pPr>
-      <w:r>
-        <w:t>Moje -&gt; přepsat</w:t>
-      </w:r>
-    </w:p>
-    <w:p>
-      <w:pPr>
-        <w:pStyle w:val="references"/>
-        <w:numPr>
-          <w:ilvl w:val="0"/>
-          <w:numId w:val="0"/>
-        </w:numPr>
-        <w:ind w:left="360" w:hanging="360"/>
-      </w:pPr>
-      <w:r>
-        <w:t>[1]</w:t>
-      </w:r>
-      <w:r>
-        <w:t xml:space="preserve"> </w:t>
-      </w:r>
-      <w:r>
-        <w:t>Temperature Prediction Based on FuzzyClustering and Fuzzy Rules</w:t>
-      </w:r>
-      <w:r>
-        <w:t xml:space="preserve"> </w:t>
-      </w:r>
-      <w:r>
-        <w:t>Interpolation Techniques</w:t>
-      </w:r>
+        <w:rPr>
+          <w:rStyle w:val="Hypertextovodkaz"/>
+          <w:rFonts w:ascii="Arial" w:hAnsi="Arial" w:cs="Arial"/>
+          <w:sz w:val="21"/>
+          <w:szCs w:val="21"/>
+        </w:rPr>
+      </w:pPr>
     </w:p>
     <w:p>
       <w:pPr>
@@ -6474,26 +5389,6 @@
           <w:docGrid w:linePitch="360"/>
         </w:sectPr>
       </w:pPr>
-      <w:r>
-        <w:t>[</w:t>
-      </w:r>
-      <w:r>
-        <w:t>2</w:t>
-      </w:r>
-      <w:r>
-        <w:t xml:space="preserve">] </w:t>
-      </w:r>
-      <w:hyperlink r:id="rId10" w:history="1">
-        <w:r>
-          <w:rPr>
-            <w:rStyle w:val="Hypertextovodkaz"/>
-            <w:rFonts w:ascii="Arial" w:hAnsi="Arial" w:cs="Arial"/>
-            <w:sz w:val="21"/>
-            <w:szCs w:val="21"/>
-          </w:rPr>
-          <w:t>https://doi.org/10.1016/j.agwat.2008.07.015</w:t>
-        </w:r>
-      </w:hyperlink>
     </w:p>
     <w:p>
       <w:pPr>
@@ -11201,6 +10096,18 @@
       <w:shd w:val="clear" w:color="auto" w:fill="E1DFDD"/>
     </w:rPr>
   </w:style>
+  <w:style w:type="character" w:styleId="Zdraznnjemn">
+    <w:name w:val="Subtle Emphasis"/>
+    <w:basedOn w:val="Standardnpsmoodstavce"/>
+    <w:uiPriority w:val="19"/>
+    <w:qFormat/>
+    <w:rsid w:val="00A52CB0"/>
+    <w:rPr>
+      <w:i/>
+      <w:iCs/>
+      <w:color w:val="404040" w:themeColor="text1" w:themeTint="BF"/>
+    </w:rPr>
+  </w:style>
 </w:styles>
 </file>
 

</xml_diff>

<commit_message>
Update CloudFuzzy - Předpověď počasí pomocí fuzzy logiky.docx
</commit_message>
<xml_diff>
--- a/CloudFuzzy - Předpověď počasí pomocí fuzzy logiky.docx
+++ b/CloudFuzzy - Předpověď počasí pomocí fuzzy logiky.docx
@@ -495,12 +495,6 @@
           <w:lang w:val="cs-CZ" w:eastAsia="cs-CZ"/>
         </w:rPr>
         <w:t>].</w:t>
-      </w:r>
-      <w:r>
-        <w:rPr>
-          <w:lang w:val="cs-CZ" w:eastAsia="cs-CZ"/>
-        </w:rPr>
-        <w:t xml:space="preserve"> </w:t>
       </w:r>
     </w:p>
     <w:p>
@@ -728,21 +722,7 @@
         <w:rPr>
           <w:lang w:val="cs-CZ" w:eastAsia="cs-CZ"/>
         </w:rPr>
-        <w:t xml:space="preserve">, která je řízená z bodu do bodu, je řídící systém fuzzy logiky řízen typem rozsah do bodu nebo z rozsahu do rozsahu. Koncept fuzzy logiky byl představen matematikem </w:t>
-      </w:r>
-      <w:proofErr w:type="spellStart"/>
-      <w:r>
-        <w:rPr>
-          <w:lang w:val="cs-CZ" w:eastAsia="cs-CZ"/>
-        </w:rPr>
-        <w:t>Zadahem</w:t>
-      </w:r>
-      <w:proofErr w:type="spellEnd"/>
-      <w:r>
-        <w:rPr>
-          <w:lang w:val="cs-CZ" w:eastAsia="cs-CZ"/>
-        </w:rPr>
-        <w:t xml:space="preserve"> v </w:t>
+        <w:t>, která je řízená z bodu do bodu, je řídící systém fuzzy logiky řízen typem rozsah do bodu nebo z rozsahu do rozsahu. Koncept fuzzy logiky byl představen matematikem Zadahem v </w:t>
       </w:r>
       <w:r>
         <w:rPr>
@@ -1083,7 +1063,7 @@
       <w:pPr>
         <w:pStyle w:val="Zkladntext"/>
         <w:rPr>
-          <w:lang w:val="cs-CZ"/>
+          <w:lang w:val="cs-CZ" w:eastAsia="cs-CZ"/>
         </w:rPr>
       </w:pPr>
       <w:r>
@@ -1447,386 +1427,789 @@
         <w:rPr>
           <w:lang w:val="cs-CZ" w:eastAsia="cs-CZ"/>
         </w:rPr>
-        <w:t xml:space="preserve"> za pomocí fuzzy logiky. Dali si za cíl predikovat v systému místo a čas změny. </w:t>
-      </w:r>
-      <w:proofErr w:type="gramStart"/>
-      <w:r>
-        <w:rPr>
-          <w:lang w:val="cs-CZ" w:eastAsia="cs-CZ"/>
-        </w:rPr>
-        <w:t>K</w:t>
-      </w:r>
-      <w:proofErr w:type="gramEnd"/>
-      <w:r>
-        <w:rPr>
-          <w:lang w:val="cs-CZ" w:eastAsia="cs-CZ"/>
-        </w:rPr>
-        <w:t xml:space="preserve"> komu využili dvě fuzzy metody </w:t>
-      </w:r>
-      <w:proofErr w:type="spellStart"/>
-      <w:r>
-        <w:rPr>
-          <w:lang w:val="cs-CZ" w:eastAsia="cs-CZ"/>
-        </w:rPr>
-        <w:t>Mandami</w:t>
-      </w:r>
-      <w:proofErr w:type="spellEnd"/>
-      <w:r>
-        <w:rPr>
-          <w:lang w:val="cs-CZ" w:eastAsia="cs-CZ"/>
-        </w:rPr>
-        <w:t xml:space="preserve"> a </w:t>
-      </w:r>
-      <w:proofErr w:type="spellStart"/>
-      <w:r>
-        <w:rPr>
-          <w:lang w:val="cs-CZ" w:eastAsia="cs-CZ"/>
-        </w:rPr>
-        <w:t>Sugero</w:t>
-      </w:r>
-      <w:proofErr w:type="spellEnd"/>
-      <w:r>
-        <w:rPr>
-          <w:lang w:val="cs-CZ" w:eastAsia="cs-CZ"/>
-        </w:rPr>
-        <w:t xml:space="preserve"> s </w:t>
-      </w:r>
-      <w:proofErr w:type="spellStart"/>
-      <w:r>
-        <w:rPr>
-          <w:lang w:val="cs-CZ" w:eastAsia="cs-CZ"/>
-        </w:rPr>
-        <w:t>kritériemi</w:t>
-      </w:r>
-      <w:proofErr w:type="spellEnd"/>
-      <w:r>
-        <w:rPr>
-          <w:lang w:val="cs-CZ" w:eastAsia="cs-CZ"/>
-        </w:rPr>
-        <w:t xml:space="preserve"> teploty vzduchu, vlhkosti a tlaku. Výsledky dosahovali </w:t>
-      </w:r>
-      <w:r>
-        <w:rPr>
-          <w:lang w:val="cs-CZ" w:eastAsia="cs-CZ"/>
-        </w:rPr>
-        <w:t xml:space="preserve">73,34 % pro metodu </w:t>
-      </w:r>
-      <w:proofErr w:type="spellStart"/>
-      <w:r>
-        <w:rPr>
-          <w:lang w:val="cs-CZ" w:eastAsia="cs-CZ"/>
-        </w:rPr>
-        <w:t>Mamdani</w:t>
-      </w:r>
-      <w:proofErr w:type="spellEnd"/>
-      <w:r>
-        <w:rPr>
-          <w:lang w:val="cs-CZ" w:eastAsia="cs-CZ"/>
-        </w:rPr>
-        <w:t xml:space="preserve"> a 70 % pro metodu </w:t>
-      </w:r>
-      <w:proofErr w:type="spellStart"/>
-      <w:r>
-        <w:rPr>
-          <w:lang w:val="cs-CZ" w:eastAsia="cs-CZ"/>
-        </w:rPr>
-        <w:t>Sugeno</w:t>
-      </w:r>
-      <w:proofErr w:type="spellEnd"/>
-      <w:r>
-        <w:rPr>
-          <w:lang w:val="cs-CZ" w:eastAsia="cs-CZ"/>
+        <w:t xml:space="preserve"> za pomocí fuzzy logiky. Dali si za cíl predikovat v systému místo a čas změny. K komu využili dvě fuzzy metody Ma</w:t>
+      </w:r>
+      <w:r>
+        <w:rPr>
+          <w:lang w:val="cs-CZ" w:eastAsia="cs-CZ"/>
+        </w:rPr>
+        <w:t>m</w:t>
+      </w:r>
+      <w:r>
+        <w:rPr>
+          <w:lang w:val="cs-CZ" w:eastAsia="cs-CZ"/>
+        </w:rPr>
+        <w:t>da</w:t>
+      </w:r>
+      <w:r>
+        <w:rPr>
+          <w:lang w:val="cs-CZ" w:eastAsia="cs-CZ"/>
+        </w:rPr>
+        <w:t>n</w:t>
+      </w:r>
+      <w:r>
+        <w:rPr>
+          <w:lang w:val="cs-CZ" w:eastAsia="cs-CZ"/>
+        </w:rPr>
+        <w:t>i a Suge</w:t>
+      </w:r>
+      <w:r>
+        <w:rPr>
+          <w:lang w:val="cs-CZ" w:eastAsia="cs-CZ"/>
+        </w:rPr>
+        <w:t>n</w:t>
+      </w:r>
+      <w:r>
+        <w:rPr>
+          <w:lang w:val="cs-CZ" w:eastAsia="cs-CZ"/>
+        </w:rPr>
+        <w:t xml:space="preserve">o s kritériemi teploty vzduchu, vlhkosti a tlaku. Výsledky dosahovali </w:t>
+      </w:r>
+      <w:r>
+        <w:rPr>
+          <w:lang w:val="cs-CZ" w:eastAsia="cs-CZ"/>
+        </w:rPr>
+        <w:t>73,34 % pro metodu Mamdani a 70 % pro metodu Sugeno.</w:t>
+      </w:r>
+    </w:p>
+    <w:p>
+      <w:pPr>
+        <w:pStyle w:val="Zkladntext"/>
+        <w:rPr>
+          <w:lang w:val="cs-CZ" w:eastAsia="cs-CZ"/>
+        </w:rPr>
+      </w:pPr>
+      <w:r>
+        <w:rPr>
+          <w:lang w:val="cs-CZ" w:eastAsia="cs-CZ"/>
+        </w:rPr>
+        <w:t xml:space="preserve">V dalším článku [10] se výzkumníci pokusili nasimulovat a designovat „smart“ prádelní šňůru s predikcí věšení prádla dle aktuálního počasí. K komu využívají surová data z předpovědi počasí, která následně předávají fuzzy inferenčnímu systému. Systém je v prostředí MATLAB a využívají k tomu vlastní senzorová čidla. </w:t>
+      </w:r>
+      <w:r>
+        <w:rPr>
+          <w:lang w:val="cs-CZ" w:eastAsia="cs-CZ"/>
+        </w:rPr>
+        <w:t>Výsledky z této studie lze použít pro řízení motorů, ohřívačů</w:t>
+      </w:r>
+      <w:r>
+        <w:rPr>
+          <w:lang w:val="cs-CZ" w:eastAsia="cs-CZ"/>
+        </w:rPr>
+        <w:t>, a dalších.</w:t>
+      </w:r>
+    </w:p>
+    <w:p>
+      <w:pPr>
+        <w:pStyle w:val="Zkladntext"/>
+        <w:rPr>
+          <w:lang w:val="cs-CZ" w:eastAsia="cs-CZ"/>
+        </w:rPr>
+      </w:pPr>
+      <w:r>
+        <w:rPr>
+          <w:lang w:val="cs-CZ" w:eastAsia="cs-CZ"/>
+        </w:rPr>
+        <w:t>V akademickém článku o solární energii [1</w:t>
+      </w:r>
+      <w:r>
+        <w:rPr>
+          <w:lang w:val="cs-CZ" w:eastAsia="cs-CZ"/>
+        </w:rPr>
+        <w:t>1</w:t>
+      </w:r>
+      <w:r>
+        <w:rPr>
+          <w:lang w:val="cs-CZ" w:eastAsia="cs-CZ"/>
+        </w:rPr>
+        <w:t xml:space="preserve">] byl proveden zajímavý pokus o vytvoření solárního vařiče s regulací teploty vzhledem ke slunečním podmínkám. </w:t>
+      </w:r>
+      <w:r>
+        <w:rPr>
+          <w:lang w:val="cs-CZ" w:eastAsia="cs-CZ"/>
+        </w:rPr>
+        <w:t>Pro řešení teplotních složek byl vyzkoušen Laplaciánský přístup a výsledky jsou porovnány s experimentálními pozorováními zjištěním hodnot RMSE a R2.</w:t>
+      </w:r>
+      <w:r>
+        <w:rPr>
+          <w:lang w:val="cs-CZ" w:eastAsia="cs-CZ"/>
+        </w:rPr>
+        <w:t xml:space="preserve"> </w:t>
+      </w:r>
+      <w:r>
+        <w:rPr>
+          <w:lang w:val="cs-CZ" w:eastAsia="cs-CZ"/>
+        </w:rPr>
+        <w:t xml:space="preserve">Z řešení </w:t>
+      </w:r>
+      <w:r>
+        <w:rPr>
+          <w:lang w:val="cs-CZ" w:eastAsia="cs-CZ"/>
+        </w:rPr>
+        <w:t>byla</w:t>
+      </w:r>
+      <w:r>
+        <w:rPr>
+          <w:lang w:val="cs-CZ" w:eastAsia="cs-CZ"/>
+        </w:rPr>
+        <w:t xml:space="preserve"> provedena fuzzifikace pro odvození fuzzy pravidel ovlivňujících tepelný výkon vařiče.</w:t>
+      </w:r>
+      <w:r>
+        <w:rPr>
+          <w:lang w:val="cs-CZ" w:eastAsia="cs-CZ"/>
+        </w:rPr>
+        <w:t xml:space="preserve"> </w:t>
+      </w:r>
+    </w:p>
+    <w:p>
+      <w:pPr>
+        <w:pStyle w:val="Zkladntext"/>
+        <w:rPr>
+          <w:lang w:val="cs-CZ" w:eastAsia="cs-CZ"/>
+        </w:rPr>
+      </w:pPr>
+    </w:p>
+    <w:p>
+      <w:pPr>
+        <w:pStyle w:val="Zkladntext"/>
+        <w:rPr>
+          <w:lang w:val="cs-CZ" w:eastAsia="cs-CZ"/>
+        </w:rPr>
+      </w:pPr>
+      <w:r>
+        <w:rPr>
+          <w:lang w:val="cs-CZ" w:eastAsia="cs-CZ"/>
+        </w:rPr>
+        <w:t xml:space="preserve">Všechny výše uvedené jsou zajímavé </w:t>
+      </w:r>
+      <w:r>
+        <w:rPr>
+          <w:lang w:val="cs-CZ" w:eastAsia="cs-CZ"/>
+        </w:rPr>
+        <w:t xml:space="preserve">a také kombinují různé druhy řešení, které přinášejí slibné výsledky. Bohužel ale poskytnutá řešení se v mnohém liší od základního požadavku, kterým je </w:t>
+      </w:r>
+      <w:r>
+        <w:rPr>
+          <w:lang w:val="cs-CZ" w:eastAsia="cs-CZ"/>
+        </w:rPr>
+        <w:t>přesná teplota, a tudíž nevystihují řešený problém. Pro tento účel jsou zmíněná řešení nevhodná, přitom přesná a spolehlivá předpověď teploty je ten nejdůležitější údaj, který bude uživatele nejdříve zajímat.</w:t>
+      </w:r>
+      <w:r>
+        <w:rPr>
+          <w:lang w:val="cs-CZ" w:eastAsia="cs-CZ"/>
+        </w:rPr>
+        <w:t xml:space="preserve"> Určitý nedostatkem v daných prací je ten, že po vytvoření modelů či řešení se už dále počítá s úpravami a optimalizacemi. Tím se vlastně ubírá důležitý prvek vzhledem s požadovaným cílům.</w:t>
+      </w:r>
+      <w:r>
+        <w:rPr>
+          <w:lang w:val="cs-CZ" w:eastAsia="cs-CZ"/>
+        </w:rPr>
+        <w:t xml:space="preserve"> K docílení tohoto </w:t>
+      </w:r>
+      <w:r>
+        <w:rPr>
+          <w:lang w:val="cs-CZ" w:eastAsia="cs-CZ"/>
+        </w:rPr>
+        <w:t>účelu spolehlivé predikce teploty</w:t>
+      </w:r>
+      <w:r>
+        <w:rPr>
+          <w:lang w:val="cs-CZ" w:eastAsia="cs-CZ"/>
+        </w:rPr>
+        <w:t xml:space="preserve"> se bude psát v následující kapitole III. Nové řešení.</w:t>
+      </w:r>
+    </w:p>
+    <w:p>
+      <w:pPr>
+        <w:pStyle w:val="Zkladntext"/>
+        <w:ind w:firstLine="0"/>
+        <w:rPr>
+          <w:lang w:val="cs-CZ"/>
+        </w:rPr>
+      </w:pPr>
+    </w:p>
+    <w:p>
+      <w:pPr>
+        <w:pStyle w:val="Nadpis1"/>
+      </w:pPr>
+      <w:r>
+        <w:rPr>
+          <w:lang w:eastAsia="cs-CZ"/>
+        </w:rPr>
+        <w:t>New Solution / nové řešení</w:t>
+      </w:r>
+    </w:p>
+    <w:p>
+      <w:pPr>
+        <w:pStyle w:val="Zkladntext"/>
+        <w:rPr>
+          <w:b/>
+          <w:lang w:val="cs-CZ"/>
+        </w:rPr>
+      </w:pPr>
+    </w:p>
+    <w:p>
+      <w:pPr>
+        <w:pStyle w:val="Zkladntext"/>
+        <w:rPr>
+          <w:lang w:val="cs-CZ"/>
+        </w:rPr>
+      </w:pPr>
+      <w:r>
+        <w:rPr>
+          <w:lang w:val="cs-CZ"/>
+        </w:rPr>
+        <w:t>V předešlé kapitole byl definován problém, který bude</w:t>
+      </w:r>
+      <w:r>
+        <w:rPr>
+          <w:lang w:val="cs-CZ"/>
+        </w:rPr>
+        <w:t xml:space="preserve"> </w:t>
+      </w:r>
+      <w:r>
+        <w:rPr>
+          <w:lang w:val="cs-CZ"/>
+        </w:rPr>
+        <w:t>zde zkoumán, a</w:t>
+      </w:r>
+      <w:r>
+        <w:rPr>
+          <w:lang w:val="cs-CZ"/>
+        </w:rPr>
+        <w:t xml:space="preserve"> nyní bude</w:t>
+      </w:r>
+      <w:r>
+        <w:rPr>
+          <w:lang w:val="cs-CZ"/>
+        </w:rPr>
+        <w:t xml:space="preserve"> detailně popsán.</w:t>
+      </w:r>
+      <w:r>
+        <w:rPr>
+          <w:lang w:val="cs-CZ"/>
+        </w:rPr>
+        <w:t xml:space="preserve"> Cílem projektu je vytvořit FIS model, který bude spolehlivě a přesně predikovat teplotu vzduchu v předem známé lokalitě. V současné době je na trhu celá řada modelů predikce pro počasí, ale žádný z těchto modelů není dokonalý a mají svá omezení. </w:t>
+      </w:r>
+      <w:r>
+        <w:rPr>
+          <w:lang w:val="cs-CZ"/>
+        </w:rPr>
+        <w:t xml:space="preserve">Výsledem tohoto řešení je docílit lepší přesnosti něž zmíněné modely. </w:t>
+      </w:r>
+    </w:p>
+    <w:p>
+      <w:pPr>
+        <w:pStyle w:val="Zkladntext"/>
+        <w:rPr>
+          <w:lang w:val="cs-CZ"/>
+        </w:rPr>
+      </w:pPr>
+      <w:r>
+        <w:rPr>
+          <w:lang w:val="cs-CZ"/>
+        </w:rPr>
+        <w:t xml:space="preserve">Vytvoření a implementace modelu je samozřejmě zásadní pro předpověď počasí, </w:t>
+      </w:r>
+      <w:r>
+        <w:rPr>
+          <w:highlight w:val="green"/>
+          <w:lang w:val="cs-CZ"/>
+        </w:rPr>
+        <w:t xml:space="preserve">ale takto vytvořené modely </w:t>
+      </w:r>
+      <w:r>
+        <w:rPr>
+          <w:highlight w:val="green"/>
+          <w:lang w:val="cs-CZ"/>
+        </w:rPr>
+        <w:t xml:space="preserve">se pouze nasadí do systému a jejich následná </w:t>
+      </w:r>
+      <w:r>
+        <w:rPr>
+          <w:highlight w:val="green"/>
+          <w:lang w:val="cs-CZ"/>
+        </w:rPr>
+        <w:t>úprava</w:t>
+      </w:r>
+      <w:r>
+        <w:rPr>
+          <w:lang w:val="cs-CZ"/>
+        </w:rPr>
+        <w:t xml:space="preserve"> …</w:t>
+      </w:r>
+    </w:p>
+    <w:p>
+      <w:pPr>
+        <w:pStyle w:val="Zkladntext"/>
+        <w:rPr>
+          <w:lang w:val="cs-CZ"/>
+        </w:rPr>
+      </w:pPr>
+    </w:p>
+    <w:p>
+      <w:pPr>
+        <w:pStyle w:val="Zkladntext"/>
+        <w:rPr>
+          <w:lang w:val="cs-CZ"/>
+        </w:rPr>
+      </w:pPr>
+    </w:p>
+    <w:p>
+      <w:pPr>
+        <w:pStyle w:val="Zkladntext"/>
+        <w:rPr>
+          <w:lang w:val="cs-CZ" w:eastAsia="cs-CZ"/>
+        </w:rPr>
+      </w:pPr>
+    </w:p>
+    <w:p>
+      <w:pPr>
+        <w:pStyle w:val="Zkladntext"/>
+        <w:rPr>
+          <w:lang w:val="cs-CZ" w:eastAsia="cs-CZ"/>
+        </w:rPr>
+      </w:pPr>
+    </w:p>
+    <w:p>
+      <w:pPr>
+        <w:pStyle w:val="Zkladntext"/>
+        <w:rPr>
+          <w:lang w:val="cs-CZ" w:eastAsia="cs-CZ"/>
+        </w:rPr>
+      </w:pPr>
+    </w:p>
+    <w:p>
+      <w:pPr>
+        <w:pStyle w:val="Zkladntext"/>
+        <w:rPr>
+          <w:lang w:val="cs-CZ" w:eastAsia="cs-CZ"/>
+        </w:rPr>
+      </w:pPr>
+    </w:p>
+    <w:p>
+      <w:pPr>
+        <w:pStyle w:val="Zkladntext"/>
+        <w:rPr>
+          <w:lang w:val="cs-CZ" w:eastAsia="cs-CZ"/>
+        </w:rPr>
+      </w:pPr>
+    </w:p>
+    <w:p>
+      <w:pPr>
+        <w:pStyle w:val="Zkladntext"/>
+        <w:rPr>
+          <w:lang w:val="cs-CZ" w:eastAsia="cs-CZ"/>
+        </w:rPr>
+      </w:pPr>
+    </w:p>
+    <w:p>
+      <w:pPr>
+        <w:pStyle w:val="Zkladntext"/>
+        <w:rPr>
+          <w:lang w:val="cs-CZ" w:eastAsia="cs-CZ"/>
+        </w:rPr>
+      </w:pPr>
+    </w:p>
+    <w:p>
+      <w:pPr>
+        <w:pStyle w:val="Zkladntext"/>
+        <w:rPr>
+          <w:lang w:val="cs-CZ" w:eastAsia="cs-CZ"/>
+        </w:rPr>
+      </w:pPr>
+    </w:p>
+    <w:p>
+      <w:pPr>
+        <w:pStyle w:val="Nadpis1"/>
+      </w:pPr>
+      <w:r>
+        <w:rPr>
+          <w:lang w:eastAsia="cs-CZ"/>
+        </w:rPr>
+        <w:t>Implementation / Implementace řešení</w:t>
+      </w:r>
+    </w:p>
+    <w:p>
+      <w:pPr>
+        <w:pStyle w:val="Zkladntext"/>
+        <w:rPr>
+          <w:lang w:val="cs-CZ" w:eastAsia="cs-CZ"/>
+        </w:rPr>
+      </w:pPr>
+      <w:r>
+        <w:rPr>
+          <w:lang w:val="cs-CZ" w:eastAsia="cs-CZ"/>
+        </w:rPr>
+        <w:t xml:space="preserve"> </w:t>
+      </w:r>
+    </w:p>
+    <w:p>
+      <w:pPr>
+        <w:pStyle w:val="Zkladntext"/>
+        <w:rPr>
+          <w:lang w:val="cs-CZ"/>
+        </w:rPr>
+      </w:pPr>
+      <w:r>
+        <w:rPr>
+          <w:lang w:val="cs-CZ"/>
+        </w:rPr>
+        <w:t>Pro řešení problému byl p</w:t>
+      </w:r>
+      <w:r>
+        <w:rPr>
+          <w:lang w:val="cs-CZ"/>
+        </w:rPr>
+        <w:t>rojekt zpracováván v prostředí MATLAB R18a spolu s rozšířením Fuzzy Logic Toolbox od společnosti MATLAB.</w:t>
+      </w:r>
+      <w:r>
+        <w:rPr>
+          <w:lang w:val="cs-CZ"/>
+        </w:rPr>
+        <w:t xml:space="preserve"> Využití jejích nástrojů výrazně zjednoduší vývoj modelu a zaručí správnost všech výpočtů. </w:t>
+      </w:r>
+    </w:p>
+    <w:p>
+      <w:pPr>
+        <w:pStyle w:val="Zkladntext"/>
+        <w:rPr>
+          <w:lang w:val="cs-CZ"/>
+        </w:rPr>
+      </w:pPr>
+      <w:r>
+        <w:rPr>
+          <w:lang w:val="cs-CZ"/>
+        </w:rPr>
+        <w:t>Celý systém se bude skládat z těchto následujících částí:</w:t>
+      </w:r>
+    </w:p>
+    <w:p>
+      <w:pPr>
+        <w:pStyle w:val="Zkladntext"/>
+        <w:numPr>
+          <w:ilvl w:val="0"/>
+          <w:numId w:val="37"/>
+        </w:numPr>
+        <w:rPr>
+          <w:lang w:val="cs-CZ"/>
+        </w:rPr>
+      </w:pPr>
+      <w:r>
+        <w:rPr>
+          <w:lang w:val="cs-CZ"/>
+        </w:rPr>
+        <w:t xml:space="preserve">Spouštěcí script </w:t>
+      </w:r>
+      <w:r>
+        <w:rPr>
+          <w:lang w:val="cs-CZ"/>
+        </w:rPr>
+        <w:t>modelu a následné optimalizace</w:t>
+      </w:r>
+    </w:p>
+    <w:p>
+      <w:pPr>
+        <w:pStyle w:val="Zkladntext"/>
+        <w:numPr>
+          <w:ilvl w:val="0"/>
+          <w:numId w:val="37"/>
+        </w:numPr>
+        <w:rPr>
+          <w:lang w:val="cs-CZ"/>
+        </w:rPr>
+      </w:pPr>
+      <w:r>
+        <w:rPr>
+          <w:lang w:val="cs-CZ"/>
+        </w:rPr>
+        <w:t>FIS model</w:t>
+      </w:r>
+    </w:p>
+    <w:p>
+      <w:pPr>
+        <w:pStyle w:val="Zkladntext"/>
+        <w:numPr>
+          <w:ilvl w:val="0"/>
+          <w:numId w:val="37"/>
+        </w:numPr>
+        <w:rPr>
+          <w:lang w:val="cs-CZ"/>
+        </w:rPr>
+      </w:pPr>
+      <w:r>
+        <w:rPr>
+          <w:lang w:val="cs-CZ"/>
+        </w:rPr>
+        <w:t xml:space="preserve">Optimalizační script s metodou </w:t>
+      </w:r>
+      <w:r>
+        <w:rPr>
+          <w:lang w:val="cs-CZ"/>
+        </w:rPr>
+        <w:t>subtraktivního clusterování</w:t>
+      </w:r>
+    </w:p>
+    <w:p>
+      <w:pPr>
+        <w:pStyle w:val="Zkladntext"/>
+        <w:numPr>
+          <w:ilvl w:val="0"/>
+          <w:numId w:val="37"/>
+        </w:numPr>
+        <w:rPr>
+          <w:lang w:val="cs-CZ"/>
+        </w:rPr>
+      </w:pPr>
+      <w:r>
+        <w:rPr>
+          <w:lang w:val="cs-CZ"/>
+        </w:rPr>
+        <w:t xml:space="preserve">Optimalizační script s metodou </w:t>
+      </w:r>
+      <w:r>
+        <w:rPr>
+          <w:lang w:val="cs-CZ"/>
+        </w:rPr>
+        <w:t>trénová</w:t>
+      </w:r>
+      <w:r>
+        <w:rPr>
+          <w:lang w:val="cs-CZ"/>
+        </w:rPr>
+        <w:t>ní</w:t>
+      </w:r>
+      <w:r>
+        <w:rPr>
+          <w:lang w:val="cs-CZ"/>
+        </w:rPr>
+        <w:t xml:space="preserve"> pomocí ANFIS</w:t>
+      </w:r>
+    </w:p>
+    <w:p>
+      <w:pPr>
+        <w:pStyle w:val="Zkladntext"/>
+        <w:numPr>
+          <w:ilvl w:val="0"/>
+          <w:numId w:val="37"/>
+        </w:numPr>
+        <w:rPr>
+          <w:lang w:val="cs-CZ"/>
+        </w:rPr>
+      </w:pPr>
+      <w:r>
+        <w:rPr>
+          <w:lang w:val="cs-CZ"/>
+        </w:rPr>
+        <w:t>Optimalizovaný FIS model</w:t>
+      </w:r>
+    </w:p>
+    <w:p>
+      <w:pPr>
+        <w:pStyle w:val="Zkladntext"/>
+        <w:numPr>
+          <w:ilvl w:val="0"/>
+          <w:numId w:val="37"/>
+        </w:numPr>
+        <w:rPr>
+          <w:lang w:val="cs-CZ"/>
+        </w:rPr>
+      </w:pPr>
+      <w:r>
+        <w:rPr>
+          <w:lang w:val="cs-CZ"/>
+        </w:rPr>
+        <w:t>Samostatný script</w:t>
+      </w:r>
+      <w:r>
+        <w:rPr>
+          <w:lang w:val="cs-CZ"/>
+        </w:rPr>
+        <w:t xml:space="preserve"> predikující výslednou teplotu z optimalizovaného modelu</w:t>
+      </w:r>
+    </w:p>
+    <w:p>
+      <w:pPr>
+        <w:pStyle w:val="Zkladntext"/>
+        <w:ind w:firstLine="0"/>
+        <w:rPr>
+          <w:lang w:val="cs-CZ"/>
+        </w:rPr>
+      </w:pPr>
+    </w:p>
+    <w:p>
+      <w:pPr>
+        <w:pStyle w:val="Zkladntext"/>
+        <w:rPr>
+          <w:lang w:val="cs-CZ"/>
+        </w:rPr>
+      </w:pPr>
+      <w:r>
+        <w:rPr>
+          <w:lang w:val="cs-CZ"/>
+        </w:rPr>
+        <w:t>Samotný FIS model obsahuje pět</w:t>
+      </w:r>
+      <w:r>
+        <w:rPr>
+          <w:lang w:val="cs-CZ"/>
+        </w:rPr>
+        <w:t xml:space="preserve"> vstupních</w:t>
+      </w:r>
+      <w:r>
+        <w:rPr>
+          <w:lang w:val="cs-CZ"/>
+        </w:rPr>
+        <w:t xml:space="preserve"> parametrů</w:t>
+      </w:r>
+      <w:r>
+        <w:rPr>
+          <w:lang w:val="cs-CZ"/>
+        </w:rPr>
+        <w:t xml:space="preserve"> a jeden výstupný parametr. </w:t>
+      </w:r>
+      <w:r>
+        <w:rPr>
+          <w:lang w:val="cs-CZ"/>
+        </w:rPr>
+        <w:t>Vstupy byly denní doba, rok, výška nad mořem (MnM), rychlost větru a vlhkost, zatímco výstup byl teplota. Pro každou vstupní proměnnou byly definovány fuzzy množiny a rozsahy hodnot.</w:t>
+      </w:r>
+      <w:r>
+        <w:rPr>
+          <w:lang w:val="cs-CZ"/>
+        </w:rPr>
+        <w:t xml:space="preserve"> Dalším krokem ve vytváření FIS modelu je nastavení pravidel. Pravidla byla definována jako kombinace </w:t>
+      </w:r>
+      <w:r>
+        <w:rPr>
+          <w:lang w:val="cs-CZ"/>
+        </w:rPr>
+        <w:t>různých vstupních proměnných a jejich fuzzy množin.</w:t>
+      </w:r>
+      <w:r>
+        <w:rPr>
+          <w:lang w:val="cs-CZ"/>
+        </w:rPr>
+        <w:t xml:space="preserve"> </w:t>
+      </w:r>
+      <w:r>
+        <w:rPr>
+          <w:lang w:val="cs-CZ"/>
+        </w:rPr>
+        <w:t>Pravidla byla formulována na základě odborných znalostí a zkušeností v oboru meteorologie, s přihlédnutím na</w:t>
+      </w:r>
+      <w:r>
+        <w:rPr>
+          <w:lang w:val="cs-CZ"/>
+        </w:rPr>
+        <w:t xml:space="preserve"> hodnoty z datasetu, který obsahoval </w:t>
+      </w:r>
+      <w:r>
+        <w:rPr>
+          <w:lang w:val="cs-CZ"/>
+        </w:rPr>
+        <w:t>informace o vstupních proměnných a skutečné teplotě.</w:t>
+      </w:r>
+      <w:r>
+        <w:rPr>
+          <w:lang w:val="cs-CZ"/>
+        </w:rPr>
+        <w:t xml:space="preserve"> </w:t>
+      </w:r>
+      <w:r>
+        <w:rPr>
+          <w:lang w:val="cs-CZ"/>
+        </w:rPr>
+        <w:t xml:space="preserve">Data </w:t>
+      </w:r>
+      <w:r>
+        <w:rPr>
+          <w:lang w:val="cs-CZ"/>
+        </w:rPr>
+        <w:t>jsou</w:t>
+      </w:r>
+      <w:r>
+        <w:rPr>
+          <w:lang w:val="cs-CZ"/>
+        </w:rPr>
+        <w:t xml:space="preserve"> načtena do MATLABu pomocí tabulky a rozdělena na tréninková a testovací data. FIS model byl dále trénován na tréninkových datech pomocí dvou optimalizačních technik</w:t>
+      </w:r>
+      <w:r>
+        <w:rPr>
+          <w:lang w:val="cs-CZ"/>
         </w:rPr>
         <w:t>.</w:t>
       </w:r>
-    </w:p>
-    <w:p>
-      <w:pPr>
-        <w:pStyle w:val="Zkladntext"/>
-        <w:rPr>
-          <w:lang w:val="cs-CZ" w:eastAsia="cs-CZ"/>
-        </w:rPr>
-      </w:pPr>
-      <w:r>
-        <w:rPr>
-          <w:lang w:val="cs-CZ" w:eastAsia="cs-CZ"/>
-        </w:rPr>
-        <w:t xml:space="preserve">V dalším článku [10] se výzkumníci pokusili nasimulovat a designovat „smart“ prádelní šňůru s predikcí věšení prádla dle aktuálního počasí. </w:t>
-      </w:r>
-      <w:proofErr w:type="gramStart"/>
-      <w:r>
-        <w:rPr>
-          <w:lang w:val="cs-CZ" w:eastAsia="cs-CZ"/>
-        </w:rPr>
-        <w:t>K</w:t>
-      </w:r>
-      <w:proofErr w:type="gramEnd"/>
-      <w:r>
-        <w:rPr>
-          <w:lang w:val="cs-CZ" w:eastAsia="cs-CZ"/>
-        </w:rPr>
-        <w:t xml:space="preserve"> komu využívají surová data z předpovědi počasí, která následně předávají fuzzy inferenčnímu systému. Systém je v prostředí MATLAB a využívají k tomu vlastní senzorová čidla. </w:t>
-      </w:r>
-      <w:r>
-        <w:rPr>
-          <w:lang w:val="cs-CZ" w:eastAsia="cs-CZ"/>
-        </w:rPr>
-        <w:t>Výsledky z této studie lze použít pro řízení motorů, ohřívačů</w:t>
-      </w:r>
-      <w:r>
-        <w:rPr>
-          <w:lang w:val="cs-CZ" w:eastAsia="cs-CZ"/>
-        </w:rPr>
-        <w:t>, a dalších.</w:t>
-      </w:r>
-    </w:p>
-    <w:p>
-      <w:pPr>
-        <w:pStyle w:val="Zkladntext"/>
-        <w:rPr>
-          <w:lang w:val="cs-CZ" w:eastAsia="cs-CZ"/>
-        </w:rPr>
-      </w:pPr>
-      <w:r>
-        <w:rPr>
-          <w:lang w:val="cs-CZ" w:eastAsia="cs-CZ"/>
-        </w:rPr>
-        <w:t>V akademickém článku o solární energii [1</w:t>
-      </w:r>
-      <w:r>
-        <w:rPr>
-          <w:lang w:val="cs-CZ" w:eastAsia="cs-CZ"/>
-        </w:rPr>
-        <w:t>1</w:t>
-      </w:r>
-      <w:r>
-        <w:rPr>
-          <w:lang w:val="cs-CZ" w:eastAsia="cs-CZ"/>
-        </w:rPr>
-        <w:t xml:space="preserve">] byl proveden zajímavý pokus o vytvoření solárního vařiče s regulací teploty vzhledem ke slunečním podmínkám. </w:t>
-      </w:r>
-      <w:r>
-        <w:rPr>
-          <w:lang w:val="cs-CZ" w:eastAsia="cs-CZ"/>
-        </w:rPr>
-        <w:t xml:space="preserve">Pro řešení teplotních složek byl vyzkoušen </w:t>
-      </w:r>
-      <w:proofErr w:type="spellStart"/>
-      <w:r>
-        <w:rPr>
-          <w:lang w:val="cs-CZ" w:eastAsia="cs-CZ"/>
-        </w:rPr>
-        <w:t>Laplaciánský</w:t>
-      </w:r>
-      <w:proofErr w:type="spellEnd"/>
-      <w:r>
-        <w:rPr>
-          <w:lang w:val="cs-CZ" w:eastAsia="cs-CZ"/>
-        </w:rPr>
-        <w:t xml:space="preserve"> přístup a výsledky jsou porovnány s experimentálními pozorováními zjištěním hodnot RMSE a R2.</w:t>
-      </w:r>
-      <w:r>
-        <w:rPr>
-          <w:lang w:val="cs-CZ" w:eastAsia="cs-CZ"/>
+      <w:r>
+        <w:rPr>
+          <w:lang w:val="cs-CZ"/>
         </w:rPr>
         <w:t xml:space="preserve"> </w:t>
       </w:r>
-      <w:r>
-        <w:rPr>
-          <w:lang w:val="cs-CZ" w:eastAsia="cs-CZ"/>
-        </w:rPr>
-        <w:t xml:space="preserve">Z řešení </w:t>
-      </w:r>
-      <w:r>
-        <w:rPr>
-          <w:lang w:val="cs-CZ" w:eastAsia="cs-CZ"/>
-        </w:rPr>
-        <w:t>byla</w:t>
-      </w:r>
-      <w:r>
-        <w:rPr>
-          <w:lang w:val="cs-CZ" w:eastAsia="cs-CZ"/>
-        </w:rPr>
-        <w:t xml:space="preserve"> provedena </w:t>
-      </w:r>
-      <w:proofErr w:type="spellStart"/>
-      <w:r>
-        <w:rPr>
-          <w:lang w:val="cs-CZ" w:eastAsia="cs-CZ"/>
-        </w:rPr>
-        <w:t>fuzzifikace</w:t>
-      </w:r>
-      <w:proofErr w:type="spellEnd"/>
-      <w:r>
-        <w:rPr>
-          <w:lang w:val="cs-CZ" w:eastAsia="cs-CZ"/>
-        </w:rPr>
-        <w:t xml:space="preserve"> pro odvození fuzzy pravidel ovlivňujících tepelný výkon vařiče.</w:t>
-      </w:r>
-      <w:r>
-        <w:rPr>
-          <w:lang w:val="cs-CZ" w:eastAsia="cs-CZ"/>
-        </w:rPr>
-        <w:t xml:space="preserve"> </w:t>
-      </w:r>
-    </w:p>
-    <w:p>
-      <w:pPr>
-        <w:pStyle w:val="Zkladntext"/>
-        <w:rPr>
-          <w:lang w:val="cs-CZ" w:eastAsia="cs-CZ"/>
-        </w:rPr>
-      </w:pPr>
-    </w:p>
-    <w:p>
-      <w:pPr>
-        <w:pStyle w:val="Zkladntext"/>
-        <w:rPr>
-          <w:lang w:val="cs-CZ" w:eastAsia="cs-CZ"/>
-        </w:rPr>
-      </w:pPr>
-      <w:r>
-        <w:rPr>
-          <w:lang w:val="cs-CZ" w:eastAsia="cs-CZ"/>
-        </w:rPr>
-        <w:t xml:space="preserve">Všechny výše uvedené jsou zajímavé </w:t>
-      </w:r>
-      <w:r>
-        <w:rPr>
-          <w:lang w:val="cs-CZ" w:eastAsia="cs-CZ"/>
-        </w:rPr>
-        <w:t xml:space="preserve">a také kombinují různé druhy řešení, které přinášejí slibné výsledky. Bohužel ale poskytnutá řešení se v mnohém liší od základního požadavku, kterým je </w:t>
-      </w:r>
-      <w:r>
-        <w:rPr>
-          <w:lang w:val="cs-CZ" w:eastAsia="cs-CZ"/>
-        </w:rPr>
-        <w:t>přesná teplota, a tudíž nevystihují řešený problém. Pro tento účel jsou zmíněná řešení nevhodná, přitom přesná a spolehlivá předpověď teploty je ten nejdůležitější údaj, který bude uživatele nejdříve zajímat.</w:t>
-      </w:r>
-      <w:r>
-        <w:rPr>
-          <w:lang w:val="cs-CZ" w:eastAsia="cs-CZ"/>
-        </w:rPr>
-        <w:t xml:space="preserve"> Určitý nedostatkem v daných prací je ten, že po vytvoření modelů či řešení se už dále počítá s úpravami a optimalizacemi. Tím se vlastně ubírá důležitý prvek vzhledem s požadovaným cílům.</w:t>
-      </w:r>
-      <w:r>
-        <w:rPr>
-          <w:lang w:val="cs-CZ" w:eastAsia="cs-CZ"/>
-        </w:rPr>
-        <w:t xml:space="preserve"> K docílení tohoto </w:t>
-      </w:r>
-      <w:r>
-        <w:rPr>
-          <w:lang w:val="cs-CZ" w:eastAsia="cs-CZ"/>
-        </w:rPr>
-        <w:t>účelu spolehlivé predikce teploty</w:t>
-      </w:r>
-      <w:r>
-        <w:rPr>
-          <w:lang w:val="cs-CZ" w:eastAsia="cs-CZ"/>
-        </w:rPr>
-        <w:t xml:space="preserve"> se bude psát v následující kapitole III. Nové řešení.</w:t>
-      </w:r>
-    </w:p>
-    <w:p>
-      <w:pPr>
-        <w:pStyle w:val="Zkladntext"/>
-        <w:ind w:firstLine="0"/>
-        <w:rPr>
-          <w:lang w:val="cs-CZ"/>
-        </w:rPr>
-      </w:pPr>
-    </w:p>
-    <w:p>
-      <w:pPr>
-        <w:pStyle w:val="Nadpis1"/>
-      </w:pPr>
-      <w:r>
-        <w:rPr>
-          <w:lang w:eastAsia="cs-CZ"/>
-        </w:rPr>
-        <w:t>New Solution / nové řešení</w:t>
-      </w:r>
-    </w:p>
-    <w:p>
-      <w:pPr>
-        <w:pStyle w:val="Zkladntext"/>
-        <w:rPr>
-          <w:b/>
-          <w:lang w:val="cs-CZ"/>
-        </w:rPr>
-      </w:pPr>
-    </w:p>
-    <w:p>
-      <w:pPr>
-        <w:pStyle w:val="Zkladntext"/>
-        <w:rPr>
-          <w:b/>
-          <w:lang w:val="cs-CZ"/>
-        </w:rPr>
-      </w:pPr>
-      <w:r>
-        <w:rPr>
-          <w:b/>
-          <w:lang w:val="cs-CZ"/>
-        </w:rPr>
-        <w:t>OBSAH</w:t>
-      </w:r>
-    </w:p>
-    <w:p>
-      <w:pPr>
-        <w:pStyle w:val="Zkladntext"/>
-        <w:rPr>
-          <w:lang w:val="cs-CZ"/>
-        </w:rPr>
-      </w:pPr>
-      <w:r>
-        <w:rPr>
-          <w:lang w:val="cs-CZ"/>
-        </w:rPr>
-        <w:t xml:space="preserve">V této kapitole je třeba přesně popsat nový způsob </w:t>
-      </w:r>
-      <w:r>
-        <w:rPr>
-          <w:lang w:val="cs-CZ"/>
-        </w:rPr>
-        <w:t>řešení,</w:t>
-      </w:r>
-      <w:r>
-        <w:rPr>
-          <w:lang w:val="cs-CZ"/>
-        </w:rPr>
-        <w:t xml:space="preserve"> a to včetně nutné teorie, která s tím souvisí. </w:t>
-      </w:r>
-    </w:p>
-    <w:p>
-      <w:pPr>
-        <w:pStyle w:val="Zkladntext"/>
-        <w:rPr>
-          <w:b/>
-          <w:lang w:val="cs-CZ"/>
-        </w:rPr>
-      </w:pPr>
-      <w:r>
-        <w:rPr>
-          <w:b/>
-          <w:lang w:val="cs-CZ"/>
-        </w:rPr>
-        <w:t>ROZSAH</w:t>
-      </w:r>
-    </w:p>
-    <w:p>
-      <w:pPr>
-        <w:pStyle w:val="Zkladntext"/>
-        <w:rPr>
-          <w:lang w:val="cs-CZ" w:eastAsia="cs-CZ"/>
-        </w:rPr>
-      </w:pPr>
-      <w:r>
-        <w:rPr>
-          <w:lang w:val="cs-CZ"/>
-        </w:rPr>
-        <w:t>Rozsahem je minimálně 1 strana a max</w:t>
+    </w:p>
+    <w:p>
+      <w:pPr>
+        <w:pStyle w:val="Zkladntext"/>
+        <w:rPr>
+          <w:lang w:val="cs-CZ"/>
+        </w:rPr>
+      </w:pPr>
+      <w:r>
+        <w:rPr>
+          <w:lang w:val="cs-CZ"/>
+        </w:rPr>
+        <w:t xml:space="preserve">První optimalizační metoda </w:t>
+      </w:r>
+      <w:r>
+        <w:rPr>
+          <w:lang w:val="cs-CZ"/>
+        </w:rPr>
+        <w:t xml:space="preserve">používalo metodu subtraktivního clusterování pro generování nového FIS a poté bylo </w:t>
+      </w:r>
+      <w:r>
+        <w:rPr>
+          <w:lang w:val="cs-CZ"/>
+        </w:rPr>
+        <w:t xml:space="preserve">toto </w:t>
+      </w:r>
+      <w:r>
+        <w:rPr>
+          <w:lang w:val="cs-CZ"/>
+        </w:rPr>
+        <w:t xml:space="preserve">FIS trénováno pomocí ANFIS (Adaptive Neuro-Fuzzy Inference System) s nastavením 100 epoch a dalších parametrů. </w:t>
+      </w:r>
+    </w:p>
+    <w:p>
+      <w:pPr>
+        <w:pStyle w:val="Zkladntext"/>
+        <w:rPr>
+          <w:lang w:val="cs-CZ"/>
+        </w:rPr>
+      </w:pPr>
+      <w:r>
+        <w:rPr>
+          <w:lang w:val="cs-CZ"/>
+        </w:rPr>
+        <w:t>Druhá optimalizační metoda</w:t>
+      </w:r>
+      <w:r>
+        <w:rPr>
+          <w:lang w:val="cs-CZ"/>
+        </w:rPr>
+        <w:t>, na druhou stranu, používalo pouze ANFIS pro trénink modelu.</w:t>
+      </w:r>
+    </w:p>
+    <w:p>
+      <w:pPr>
+        <w:pStyle w:val="Zkladntext"/>
+        <w:rPr>
+          <w:lang w:val="cs-CZ"/>
+        </w:rPr>
+      </w:pPr>
+      <w:r>
+        <w:rPr>
+          <w:lang w:val="cs-CZ"/>
+        </w:rPr>
+        <w:t>Po tréninku obou modelů byly porovnány jejich výkony na základě metriky Mean Squared Error (MSE) na testovacích datech. Model s nižší hodnotou MSE je považován za lepší a bude použit pro další predikce teploty. Následně se použije lepší model pro vytvoření lepšího FIS modelu</w:t>
       </w:r>
       <w:r>
         <w:rPr>
@@ -1834,853 +2217,42 @@
         </w:rPr>
         <w:t>.</w:t>
       </w:r>
-      <w:r>
-        <w:rPr>
-          <w:lang w:val="cs-CZ"/>
-        </w:rPr>
-        <w:t xml:space="preserve"> 2 strany.</w:t>
-      </w:r>
-    </w:p>
-    <w:p>
-      <w:pPr>
-        <w:pStyle w:val="Zkladntext"/>
-        <w:rPr>
-          <w:lang w:val="cs-CZ" w:eastAsia="cs-CZ"/>
-        </w:rPr>
-      </w:pPr>
-    </w:p>
-    <w:p>
-      <w:pPr>
-        <w:pStyle w:val="Zkladntext"/>
-        <w:rPr>
-          <w:lang w:val="cs-CZ" w:eastAsia="cs-CZ"/>
-        </w:rPr>
-      </w:pPr>
-    </w:p>
-    <w:p>
-      <w:pPr>
-        <w:pStyle w:val="Zkladntext"/>
-        <w:rPr>
-          <w:lang w:val="cs-CZ" w:eastAsia="cs-CZ"/>
-        </w:rPr>
-      </w:pPr>
-    </w:p>
-    <w:p>
-      <w:pPr>
-        <w:pStyle w:val="Zkladntext"/>
-        <w:rPr>
-          <w:lang w:val="cs-CZ" w:eastAsia="cs-CZ"/>
-        </w:rPr>
-      </w:pPr>
-    </w:p>
-    <w:p>
-      <w:pPr>
-        <w:pStyle w:val="Zkladntext"/>
-        <w:rPr>
-          <w:lang w:val="cs-CZ" w:eastAsia="cs-CZ"/>
-        </w:rPr>
-      </w:pPr>
-    </w:p>
-    <w:p>
-      <w:pPr>
-        <w:pStyle w:val="Zkladntext"/>
-        <w:rPr>
-          <w:lang w:val="cs-CZ" w:eastAsia="cs-CZ"/>
-        </w:rPr>
-      </w:pPr>
-    </w:p>
-    <w:p>
-      <w:pPr>
-        <w:pStyle w:val="Zkladntext"/>
-        <w:rPr>
-          <w:lang w:val="cs-CZ" w:eastAsia="cs-CZ"/>
-        </w:rPr>
-      </w:pPr>
-    </w:p>
-    <w:p>
-      <w:pPr>
-        <w:pStyle w:val="Zkladntext"/>
-        <w:rPr>
-          <w:lang w:val="cs-CZ" w:eastAsia="cs-CZ"/>
-        </w:rPr>
-      </w:pPr>
-    </w:p>
-    <w:p>
-      <w:pPr>
-        <w:pStyle w:val="Zkladntext"/>
-        <w:rPr>
-          <w:lang w:val="cs-CZ" w:eastAsia="cs-CZ"/>
-        </w:rPr>
-      </w:pPr>
-    </w:p>
-    <w:p>
-      <w:pPr>
-        <w:pStyle w:val="Zkladntext"/>
-        <w:rPr>
-          <w:lang w:val="cs-CZ" w:eastAsia="cs-CZ"/>
-        </w:rPr>
-      </w:pPr>
-    </w:p>
-    <w:p>
-      <w:pPr>
-        <w:pStyle w:val="Zkladntext"/>
-        <w:rPr>
-          <w:lang w:val="cs-CZ" w:eastAsia="cs-CZ"/>
-        </w:rPr>
-      </w:pPr>
-    </w:p>
-    <w:p>
-      <w:pPr>
-        <w:pStyle w:val="Zkladntext"/>
-        <w:rPr>
-          <w:lang w:val="cs-CZ" w:eastAsia="cs-CZ"/>
-        </w:rPr>
-      </w:pPr>
-    </w:p>
-    <w:p>
-      <w:pPr>
-        <w:pStyle w:val="Zkladntext"/>
-        <w:rPr>
-          <w:lang w:val="cs-CZ" w:eastAsia="cs-CZ"/>
-        </w:rPr>
-      </w:pPr>
-    </w:p>
-    <w:p>
-      <w:pPr>
-        <w:pStyle w:val="Zkladntext"/>
-        <w:rPr>
-          <w:lang w:val="cs-CZ" w:eastAsia="cs-CZ"/>
-        </w:rPr>
-      </w:pPr>
-    </w:p>
-    <w:p>
-      <w:pPr>
-        <w:pStyle w:val="Zkladntext"/>
-        <w:rPr>
-          <w:lang w:val="cs-CZ" w:eastAsia="cs-CZ"/>
-        </w:rPr>
-      </w:pPr>
-    </w:p>
-    <w:p>
-      <w:pPr>
-        <w:pStyle w:val="Zkladntext"/>
-        <w:rPr>
-          <w:lang w:val="cs-CZ" w:eastAsia="cs-CZ"/>
-        </w:rPr>
-      </w:pPr>
-    </w:p>
-    <w:p>
-      <w:pPr>
-        <w:pStyle w:val="Zkladntext"/>
-        <w:rPr>
-          <w:lang w:val="cs-CZ" w:eastAsia="cs-CZ"/>
-        </w:rPr>
-      </w:pPr>
-    </w:p>
-    <w:p>
-      <w:pPr>
-        <w:pStyle w:val="Zkladntext"/>
-        <w:rPr>
-          <w:lang w:val="cs-CZ" w:eastAsia="cs-CZ"/>
-        </w:rPr>
-      </w:pPr>
-    </w:p>
-    <w:p>
-      <w:pPr>
-        <w:pStyle w:val="Zkladntext"/>
-        <w:rPr>
-          <w:lang w:val="cs-CZ" w:eastAsia="cs-CZ"/>
-        </w:rPr>
-      </w:pPr>
-    </w:p>
-    <w:p>
-      <w:pPr>
-        <w:pStyle w:val="Zkladntext"/>
-        <w:rPr>
-          <w:lang w:val="cs-CZ" w:eastAsia="cs-CZ"/>
-        </w:rPr>
-      </w:pPr>
-    </w:p>
-    <w:p>
-      <w:pPr>
-        <w:pStyle w:val="Zkladntext"/>
-        <w:rPr>
-          <w:lang w:val="cs-CZ" w:eastAsia="cs-CZ"/>
-        </w:rPr>
-      </w:pPr>
-    </w:p>
-    <w:p>
-      <w:pPr>
-        <w:pStyle w:val="Zkladntext"/>
-        <w:rPr>
-          <w:lang w:val="cs-CZ" w:eastAsia="cs-CZ"/>
-        </w:rPr>
-      </w:pPr>
-    </w:p>
-    <w:p>
-      <w:pPr>
-        <w:pStyle w:val="Zkladntext"/>
-        <w:rPr>
-          <w:lang w:val="cs-CZ" w:eastAsia="cs-CZ"/>
-        </w:rPr>
-      </w:pPr>
-    </w:p>
-    <w:p>
-      <w:pPr>
-        <w:pStyle w:val="Zkladntext"/>
-        <w:rPr>
-          <w:lang w:val="cs-CZ" w:eastAsia="cs-CZ"/>
-        </w:rPr>
-      </w:pPr>
-    </w:p>
-    <w:p>
-      <w:pPr>
-        <w:pStyle w:val="Zkladntext"/>
-        <w:rPr>
-          <w:lang w:val="cs-CZ" w:eastAsia="cs-CZ"/>
-        </w:rPr>
-      </w:pPr>
-    </w:p>
-    <w:p>
-      <w:pPr>
-        <w:pStyle w:val="Zkladntext"/>
-        <w:rPr>
-          <w:lang w:val="cs-CZ" w:eastAsia="cs-CZ"/>
-        </w:rPr>
-      </w:pPr>
-    </w:p>
-    <w:p>
-      <w:pPr>
-        <w:pStyle w:val="Zkladntext"/>
-        <w:rPr>
-          <w:lang w:val="cs-CZ" w:eastAsia="cs-CZ"/>
-        </w:rPr>
-      </w:pPr>
-    </w:p>
-    <w:p>
-      <w:pPr>
-        <w:pStyle w:val="Zkladntext"/>
-        <w:rPr>
-          <w:lang w:val="cs-CZ" w:eastAsia="cs-CZ"/>
-        </w:rPr>
-      </w:pPr>
-    </w:p>
-    <w:p>
-      <w:pPr>
-        <w:pStyle w:val="Zkladntext"/>
-        <w:rPr>
-          <w:lang w:val="cs-CZ" w:eastAsia="cs-CZ"/>
-        </w:rPr>
-      </w:pPr>
-    </w:p>
-    <w:p>
-      <w:pPr>
-        <w:pStyle w:val="Zkladntext"/>
-        <w:rPr>
-          <w:lang w:val="cs-CZ" w:eastAsia="cs-CZ"/>
-        </w:rPr>
-      </w:pPr>
-    </w:p>
-    <w:p>
-      <w:pPr>
-        <w:pStyle w:val="Zkladntext"/>
-        <w:rPr>
-          <w:lang w:val="cs-CZ" w:eastAsia="cs-CZ"/>
-        </w:rPr>
-      </w:pPr>
-    </w:p>
-    <w:p>
-      <w:pPr>
-        <w:pStyle w:val="Zkladntext"/>
-        <w:rPr>
-          <w:lang w:val="cs-CZ" w:eastAsia="cs-CZ"/>
-        </w:rPr>
-      </w:pPr>
-    </w:p>
-    <w:p>
-      <w:pPr>
-        <w:pStyle w:val="Zkladntext"/>
-        <w:rPr>
-          <w:lang w:val="cs-CZ" w:eastAsia="cs-CZ"/>
-        </w:rPr>
-      </w:pPr>
-    </w:p>
-    <w:p>
-      <w:pPr>
-        <w:pStyle w:val="Zkladntext"/>
-        <w:rPr>
-          <w:lang w:val="cs-CZ" w:eastAsia="cs-CZ"/>
-        </w:rPr>
-      </w:pPr>
-    </w:p>
-    <w:p>
-      <w:pPr>
-        <w:pStyle w:val="Zkladntext"/>
-        <w:rPr>
-          <w:lang w:val="cs-CZ" w:eastAsia="cs-CZ"/>
-        </w:rPr>
-      </w:pPr>
-    </w:p>
-    <w:p>
-      <w:pPr>
-        <w:pStyle w:val="Zkladntext"/>
-        <w:rPr>
-          <w:lang w:val="cs-CZ" w:eastAsia="cs-CZ"/>
-        </w:rPr>
-      </w:pPr>
-    </w:p>
-    <w:p>
-      <w:pPr>
-        <w:pStyle w:val="Zkladntext"/>
-        <w:rPr>
-          <w:lang w:val="cs-CZ" w:eastAsia="cs-CZ"/>
-        </w:rPr>
-      </w:pPr>
-    </w:p>
-    <w:p>
-      <w:pPr>
-        <w:pStyle w:val="Zkladntext"/>
-        <w:rPr>
-          <w:lang w:val="cs-CZ" w:eastAsia="cs-CZ"/>
-        </w:rPr>
-      </w:pPr>
-    </w:p>
-    <w:p>
-      <w:pPr>
-        <w:pStyle w:val="Zkladntext"/>
-        <w:rPr>
-          <w:lang w:val="cs-CZ" w:eastAsia="cs-CZ"/>
-        </w:rPr>
-      </w:pPr>
-    </w:p>
-    <w:p>
-      <w:pPr>
-        <w:pStyle w:val="Zkladntext"/>
-        <w:rPr>
-          <w:lang w:val="cs-CZ" w:eastAsia="cs-CZ"/>
-        </w:rPr>
-      </w:pPr>
-    </w:p>
-    <w:p>
-      <w:pPr>
-        <w:pStyle w:val="Zkladntext"/>
-        <w:rPr>
-          <w:lang w:val="cs-CZ" w:eastAsia="cs-CZ"/>
-        </w:rPr>
-      </w:pPr>
-    </w:p>
-    <w:p>
-      <w:pPr>
-        <w:pStyle w:val="Zkladntext"/>
-        <w:rPr>
-          <w:lang w:val="cs-CZ" w:eastAsia="cs-CZ"/>
-        </w:rPr>
-      </w:pPr>
-    </w:p>
-    <w:p>
-      <w:pPr>
-        <w:pStyle w:val="Zkladntext"/>
-        <w:rPr>
-          <w:lang w:val="cs-CZ" w:eastAsia="cs-CZ"/>
-        </w:rPr>
-      </w:pPr>
-    </w:p>
-    <w:p>
-      <w:pPr>
-        <w:pStyle w:val="Zkladntext"/>
-        <w:rPr>
-          <w:lang w:val="cs-CZ" w:eastAsia="cs-CZ"/>
-        </w:rPr>
-      </w:pPr>
-    </w:p>
-    <w:p>
-      <w:pPr>
-        <w:pStyle w:val="Zkladntext"/>
-        <w:rPr>
-          <w:lang w:val="cs-CZ" w:eastAsia="cs-CZ"/>
-        </w:rPr>
-      </w:pPr>
-    </w:p>
-    <w:p>
-      <w:pPr>
-        <w:pStyle w:val="Zkladntext"/>
-        <w:rPr>
-          <w:lang w:val="cs-CZ" w:eastAsia="cs-CZ"/>
-        </w:rPr>
-      </w:pPr>
-    </w:p>
-    <w:p>
-      <w:pPr>
-        <w:pStyle w:val="Zkladntext"/>
-        <w:rPr>
-          <w:lang w:val="cs-CZ" w:eastAsia="cs-CZ"/>
-        </w:rPr>
-      </w:pPr>
-    </w:p>
-    <w:p>
-      <w:pPr>
-        <w:pStyle w:val="Zkladntext"/>
-        <w:rPr>
-          <w:lang w:val="cs-CZ" w:eastAsia="cs-CZ"/>
-        </w:rPr>
-      </w:pPr>
-    </w:p>
-    <w:p>
-      <w:pPr>
-        <w:pStyle w:val="Zkladntext"/>
-        <w:rPr>
-          <w:lang w:val="cs-CZ" w:eastAsia="cs-CZ"/>
-        </w:rPr>
-      </w:pPr>
-    </w:p>
-    <w:p>
-      <w:pPr>
-        <w:pStyle w:val="Zkladntext"/>
-        <w:rPr>
-          <w:lang w:val="cs-CZ" w:eastAsia="cs-CZ"/>
-        </w:rPr>
-      </w:pPr>
-    </w:p>
-    <w:p>
-      <w:pPr>
-        <w:pStyle w:val="Zkladntext"/>
-        <w:rPr>
-          <w:lang w:val="cs-CZ" w:eastAsia="cs-CZ"/>
-        </w:rPr>
-      </w:pPr>
-    </w:p>
-    <w:p>
-      <w:pPr>
-        <w:pStyle w:val="Zkladntext"/>
-        <w:rPr>
-          <w:lang w:val="cs-CZ" w:eastAsia="cs-CZ"/>
-        </w:rPr>
-      </w:pPr>
-    </w:p>
-    <w:p>
-      <w:pPr>
-        <w:pStyle w:val="Zkladntext"/>
-        <w:rPr>
-          <w:lang w:val="cs-CZ" w:eastAsia="cs-CZ"/>
-        </w:rPr>
-      </w:pPr>
-    </w:p>
-    <w:p>
-      <w:pPr>
-        <w:pStyle w:val="Zkladntext"/>
-        <w:rPr>
-          <w:lang w:val="cs-CZ" w:eastAsia="cs-CZ"/>
-        </w:rPr>
-      </w:pPr>
-    </w:p>
-    <w:p>
-      <w:pPr>
-        <w:pStyle w:val="Zkladntext"/>
-        <w:rPr>
-          <w:lang w:val="cs-CZ" w:eastAsia="cs-CZ"/>
-        </w:rPr>
-      </w:pPr>
-    </w:p>
-    <w:p>
-      <w:pPr>
-        <w:pStyle w:val="Zkladntext"/>
-        <w:rPr>
-          <w:lang w:val="cs-CZ" w:eastAsia="cs-CZ"/>
-        </w:rPr>
-      </w:pPr>
-    </w:p>
-    <w:p>
-      <w:pPr>
-        <w:pStyle w:val="Zkladntext"/>
-        <w:rPr>
-          <w:lang w:val="cs-CZ" w:eastAsia="cs-CZ"/>
-        </w:rPr>
-      </w:pPr>
-    </w:p>
-    <w:p>
-      <w:pPr>
-        <w:pStyle w:val="Zkladntext"/>
-        <w:rPr>
-          <w:lang w:val="cs-CZ" w:eastAsia="cs-CZ"/>
-        </w:rPr>
-      </w:pPr>
-    </w:p>
-    <w:p>
-      <w:pPr>
-        <w:pStyle w:val="Zkladntext"/>
-        <w:rPr>
-          <w:lang w:val="cs-CZ" w:eastAsia="cs-CZ"/>
-        </w:rPr>
-      </w:pPr>
-    </w:p>
-    <w:p>
-      <w:pPr>
-        <w:pStyle w:val="Zkladntext"/>
-        <w:rPr>
-          <w:lang w:val="cs-CZ" w:eastAsia="cs-CZ"/>
-        </w:rPr>
-      </w:pPr>
-    </w:p>
-    <w:p>
-      <w:pPr>
-        <w:pStyle w:val="Zkladntext"/>
-        <w:rPr>
-          <w:lang w:val="cs-CZ" w:eastAsia="cs-CZ"/>
-        </w:rPr>
-      </w:pPr>
-    </w:p>
-    <w:p>
-      <w:pPr>
-        <w:pStyle w:val="Zkladntext"/>
-        <w:rPr>
-          <w:lang w:val="cs-CZ" w:eastAsia="cs-CZ"/>
-        </w:rPr>
-      </w:pPr>
-    </w:p>
-    <w:p>
-      <w:pPr>
-        <w:pStyle w:val="Zkladntext"/>
-        <w:rPr>
-          <w:lang w:val="cs-CZ" w:eastAsia="cs-CZ"/>
-        </w:rPr>
-      </w:pPr>
-    </w:p>
-    <w:p>
-      <w:pPr>
-        <w:pStyle w:val="Zkladntext"/>
-        <w:rPr>
-          <w:lang w:val="cs-CZ" w:eastAsia="cs-CZ"/>
-        </w:rPr>
-      </w:pPr>
-    </w:p>
-    <w:p>
-      <w:pPr>
-        <w:pStyle w:val="Zkladntext"/>
-        <w:rPr>
-          <w:lang w:val="cs-CZ" w:eastAsia="cs-CZ"/>
-        </w:rPr>
-      </w:pPr>
-    </w:p>
-    <w:p>
-      <w:pPr>
-        <w:pStyle w:val="Zkladntext"/>
-        <w:rPr>
-          <w:lang w:val="cs-CZ" w:eastAsia="cs-CZ"/>
-        </w:rPr>
-      </w:pPr>
-    </w:p>
-    <w:p>
-      <w:pPr>
-        <w:pStyle w:val="Zkladntext"/>
-        <w:rPr>
-          <w:lang w:val="cs-CZ" w:eastAsia="cs-CZ"/>
-        </w:rPr>
-      </w:pPr>
-    </w:p>
-    <w:p>
-      <w:pPr>
-        <w:pStyle w:val="Zkladntext"/>
-        <w:rPr>
-          <w:lang w:val="cs-CZ" w:eastAsia="cs-CZ"/>
-        </w:rPr>
-      </w:pPr>
-    </w:p>
-    <w:p>
-      <w:pPr>
-        <w:pStyle w:val="Zkladntext"/>
-        <w:rPr>
-          <w:lang w:val="cs-CZ" w:eastAsia="cs-CZ"/>
-        </w:rPr>
-      </w:pPr>
-    </w:p>
-    <w:p>
-      <w:pPr>
-        <w:pStyle w:val="Zkladntext"/>
-        <w:rPr>
-          <w:lang w:val="cs-CZ" w:eastAsia="cs-CZ"/>
-        </w:rPr>
-      </w:pPr>
-    </w:p>
-    <w:p>
-      <w:pPr>
-        <w:pStyle w:val="Zkladntext"/>
-        <w:rPr>
-          <w:lang w:val="cs-CZ" w:eastAsia="cs-CZ"/>
-        </w:rPr>
-      </w:pPr>
-    </w:p>
-    <w:p>
-      <w:pPr>
-        <w:pStyle w:val="Zkladntext"/>
-        <w:rPr>
-          <w:lang w:val="cs-CZ" w:eastAsia="cs-CZ"/>
-        </w:rPr>
-      </w:pPr>
-    </w:p>
-    <w:p>
-      <w:pPr>
-        <w:pStyle w:val="Zkladntext"/>
-        <w:rPr>
-          <w:lang w:val="cs-CZ" w:eastAsia="cs-CZ"/>
-        </w:rPr>
-      </w:pPr>
-    </w:p>
-    <w:p>
-      <w:pPr>
-        <w:pStyle w:val="Zkladntext"/>
-        <w:rPr>
-          <w:lang w:val="cs-CZ" w:eastAsia="cs-CZ"/>
-        </w:rPr>
-      </w:pPr>
-    </w:p>
-    <w:p>
-      <w:pPr>
-        <w:pStyle w:val="Zkladntext"/>
-        <w:rPr>
-          <w:lang w:val="cs-CZ" w:eastAsia="cs-CZ"/>
-        </w:rPr>
-      </w:pPr>
-    </w:p>
-    <w:p>
-      <w:pPr>
-        <w:pStyle w:val="Zkladntext"/>
-        <w:rPr>
-          <w:lang w:val="cs-CZ" w:eastAsia="cs-CZ"/>
-        </w:rPr>
-      </w:pPr>
-    </w:p>
-    <w:p>
-      <w:pPr>
-        <w:pStyle w:val="Zkladntext"/>
-        <w:rPr>
-          <w:lang w:val="cs-CZ" w:eastAsia="cs-CZ"/>
-        </w:rPr>
-      </w:pPr>
-    </w:p>
-    <w:p>
-      <w:pPr>
-        <w:pStyle w:val="Zkladntext"/>
-        <w:rPr>
-          <w:lang w:val="cs-CZ" w:eastAsia="cs-CZ"/>
-        </w:rPr>
-      </w:pPr>
-    </w:p>
-    <w:p>
-      <w:pPr>
-        <w:pStyle w:val="Zkladntext"/>
-        <w:rPr>
-          <w:lang w:val="cs-CZ" w:eastAsia="cs-CZ"/>
-        </w:rPr>
-      </w:pPr>
-    </w:p>
-    <w:p>
-      <w:pPr>
-        <w:pStyle w:val="Zkladntext"/>
-        <w:rPr>
-          <w:lang w:val="cs-CZ" w:eastAsia="cs-CZ"/>
-        </w:rPr>
-      </w:pPr>
-    </w:p>
-    <w:p>
-      <w:pPr>
-        <w:pStyle w:val="Zkladntext"/>
-        <w:rPr>
-          <w:lang w:val="cs-CZ" w:eastAsia="cs-CZ"/>
-        </w:rPr>
-      </w:pPr>
-    </w:p>
-    <w:p>
-      <w:pPr>
-        <w:pStyle w:val="Zkladntext"/>
-        <w:rPr>
-          <w:lang w:val="cs-CZ" w:eastAsia="cs-CZ"/>
-        </w:rPr>
-      </w:pPr>
-    </w:p>
-    <w:p>
-      <w:pPr>
-        <w:pStyle w:val="Zkladntext"/>
-        <w:rPr>
-          <w:lang w:val="cs-CZ" w:eastAsia="cs-CZ"/>
-        </w:rPr>
-      </w:pPr>
-    </w:p>
-    <w:p>
-      <w:pPr>
-        <w:pStyle w:val="Zkladntext"/>
-        <w:rPr>
-          <w:lang w:val="cs-CZ" w:eastAsia="cs-CZ"/>
-        </w:rPr>
-      </w:pPr>
-    </w:p>
-    <w:p>
-      <w:pPr>
-        <w:pStyle w:val="Zkladntext"/>
-        <w:rPr>
-          <w:lang w:val="cs-CZ" w:eastAsia="cs-CZ"/>
-        </w:rPr>
-      </w:pPr>
-    </w:p>
-    <w:p>
-      <w:pPr>
-        <w:pStyle w:val="Zkladntext"/>
-        <w:rPr>
-          <w:lang w:val="cs-CZ" w:eastAsia="cs-CZ"/>
-        </w:rPr>
-      </w:pPr>
-    </w:p>
-    <w:p>
-      <w:pPr>
-        <w:pStyle w:val="Zkladntext"/>
-        <w:rPr>
-          <w:lang w:val="cs-CZ" w:eastAsia="cs-CZ"/>
-        </w:rPr>
-      </w:pPr>
-    </w:p>
-    <w:p>
-      <w:pPr>
-        <w:pStyle w:val="Zkladntext"/>
-        <w:rPr>
-          <w:lang w:val="cs-CZ" w:eastAsia="cs-CZ"/>
-        </w:rPr>
-      </w:pPr>
-    </w:p>
-    <w:p>
-      <w:pPr>
-        <w:pStyle w:val="Zkladntext"/>
-        <w:rPr>
-          <w:lang w:val="cs-CZ" w:eastAsia="cs-CZ"/>
-        </w:rPr>
-      </w:pPr>
-    </w:p>
-    <w:p>
-      <w:pPr>
-        <w:pStyle w:val="Zkladntext"/>
-        <w:rPr>
-          <w:lang w:val="cs-CZ" w:eastAsia="cs-CZ"/>
-        </w:rPr>
-      </w:pPr>
-    </w:p>
-    <w:p>
-      <w:pPr>
-        <w:pStyle w:val="Nadpis1"/>
-      </w:pPr>
-      <w:r>
-        <w:rPr>
-          <w:lang w:eastAsia="cs-CZ"/>
-        </w:rPr>
-        <w:t>Implementation / Implementace řešení</w:t>
-      </w:r>
-    </w:p>
-    <w:p>
-      <w:pPr>
-        <w:pStyle w:val="Zkladntext"/>
-        <w:rPr>
-          <w:lang w:val="cs-CZ" w:eastAsia="cs-CZ"/>
-        </w:rPr>
-      </w:pPr>
-      <w:r>
-        <w:rPr>
-          <w:lang w:val="cs-CZ" w:eastAsia="cs-CZ"/>
-        </w:rPr>
-        <w:t xml:space="preserve"> </w:t>
-      </w:r>
-    </w:p>
-    <w:p>
-      <w:pPr>
-        <w:pStyle w:val="Zkladntext"/>
-        <w:rPr>
-          <w:b/>
-          <w:lang w:val="cs-CZ"/>
-        </w:rPr>
-      </w:pPr>
-      <w:r>
-        <w:rPr>
-          <w:b/>
-          <w:lang w:val="cs-CZ"/>
-        </w:rPr>
-        <w:t>OBSAH</w:t>
-      </w:r>
-    </w:p>
-    <w:p>
-      <w:pPr>
-        <w:pStyle w:val="Zkladntext"/>
-        <w:rPr>
-          <w:lang w:val="cs-CZ"/>
-        </w:rPr>
-      </w:pPr>
-      <w:r>
-        <w:rPr>
-          <w:lang w:val="cs-CZ"/>
-        </w:rPr>
-        <w:t>Tato kapitola by měla pojednávat o praktické implementaci nového řešení. Tedy jak dojít od teorie k implementaci a jak jsme to řešili my</w:t>
-      </w:r>
-      <w:r>
-        <w:rPr>
-          <w:lang w:val="cs-CZ"/>
-        </w:rPr>
-        <w:t xml:space="preserve"> (vy)</w:t>
-      </w:r>
-      <w:r>
-        <w:rPr>
-          <w:lang w:val="cs-CZ"/>
-        </w:rPr>
-        <w:t>.</w:t>
-      </w:r>
-    </w:p>
-    <w:p>
-      <w:pPr>
-        <w:pStyle w:val="Zkladntext"/>
-        <w:rPr>
-          <w:b/>
-          <w:lang w:val="cs-CZ"/>
-        </w:rPr>
-      </w:pPr>
-      <w:r>
-        <w:rPr>
-          <w:b/>
-          <w:lang w:val="cs-CZ"/>
-        </w:rPr>
-        <w:t>ROZSAH</w:t>
-      </w:r>
-    </w:p>
-    <w:p>
-      <w:pPr>
-        <w:pStyle w:val="Zkladntext"/>
-        <w:rPr>
-          <w:lang w:val="cs-CZ"/>
-        </w:rPr>
-      </w:pPr>
-      <w:r>
-        <w:rPr>
-          <w:lang w:val="cs-CZ"/>
-        </w:rPr>
-        <w:t xml:space="preserve">Rozsah je min. </w:t>
-      </w:r>
-      <w:r>
-        <w:rPr>
-          <w:lang w:val="cs-CZ"/>
-        </w:rPr>
-        <w:t>1</w:t>
-      </w:r>
-      <w:r>
-        <w:rPr>
-          <w:lang w:val="cs-CZ"/>
-        </w:rPr>
-        <w:t xml:space="preserve"> stran</w:t>
-      </w:r>
-      <w:r>
-        <w:rPr>
-          <w:lang w:val="cs-CZ"/>
-        </w:rPr>
-        <w:t>a</w:t>
-      </w:r>
-      <w:r>
-        <w:rPr>
-          <w:lang w:val="cs-CZ"/>
-        </w:rPr>
-        <w:t>, maximálně 2 strany.</w:t>
-      </w:r>
+    </w:p>
+    <w:p>
+      <w:pPr>
+        <w:pStyle w:val="Zkladntext"/>
+        <w:rPr>
+          <w:lang w:val="cs-CZ"/>
+        </w:rPr>
+      </w:pPr>
+      <w:r>
+        <w:rPr>
+          <w:lang w:val="cs-CZ"/>
+        </w:rPr>
+        <w:t xml:space="preserve">Jako poslední </w:t>
+      </w:r>
+      <w:r>
+        <w:rPr>
+          <w:lang w:val="cs-CZ"/>
+        </w:rPr>
+        <w:t>je</w:t>
+      </w:r>
+      <w:r>
+        <w:rPr>
+          <w:lang w:val="cs-CZ"/>
+        </w:rPr>
+        <w:t xml:space="preserve"> vytvořen skript, který se ptá na vstupní hodnoty a vrací předpovězenou teplotu z vybraného a vytrénovaného modelu. Uživatelé tak mohou jednoduše zadat vstupní hodnoty a získat předpověď teploty.</w:t>
+      </w:r>
+    </w:p>
+    <w:p>
+      <w:pPr>
+        <w:pStyle w:val="Zkladntext"/>
+        <w:rPr>
+          <w:i/>
+          <w:iCs/>
+          <w:lang w:val="cs-CZ"/>
+        </w:rPr>
+      </w:pPr>
     </w:p>
     <w:p>
       <w:pPr>
@@ -3011,662 +2583,6 @@
     </w:p>
     <w:p>
       <w:pPr>
-        <w:pStyle w:val="Zkladntext"/>
-        <w:rPr>
-          <w:lang w:val="cs-CZ"/>
-        </w:rPr>
-      </w:pPr>
-    </w:p>
-    <w:p>
-      <w:pPr>
-        <w:pStyle w:val="Zkladntext"/>
-        <w:rPr>
-          <w:lang w:val="cs-CZ"/>
-        </w:rPr>
-      </w:pPr>
-    </w:p>
-    <w:p>
-      <w:pPr>
-        <w:pStyle w:val="Zkladntext"/>
-        <w:rPr>
-          <w:lang w:val="cs-CZ"/>
-        </w:rPr>
-      </w:pPr>
-    </w:p>
-    <w:p>
-      <w:pPr>
-        <w:pStyle w:val="Zkladntext"/>
-        <w:rPr>
-          <w:lang w:val="cs-CZ"/>
-        </w:rPr>
-      </w:pPr>
-    </w:p>
-    <w:p>
-      <w:pPr>
-        <w:pStyle w:val="Zkladntext"/>
-        <w:rPr>
-          <w:lang w:val="cs-CZ"/>
-        </w:rPr>
-      </w:pPr>
-    </w:p>
-    <w:p>
-      <w:pPr>
-        <w:pStyle w:val="Zkladntext"/>
-        <w:rPr>
-          <w:lang w:val="cs-CZ"/>
-        </w:rPr>
-      </w:pPr>
-    </w:p>
-    <w:p>
-      <w:pPr>
-        <w:pStyle w:val="Zkladntext"/>
-        <w:rPr>
-          <w:lang w:val="cs-CZ"/>
-        </w:rPr>
-      </w:pPr>
-    </w:p>
-    <w:p>
-      <w:pPr>
-        <w:pStyle w:val="Zkladntext"/>
-        <w:rPr>
-          <w:lang w:val="cs-CZ"/>
-        </w:rPr>
-      </w:pPr>
-    </w:p>
-    <w:p>
-      <w:pPr>
-        <w:pStyle w:val="Zkladntext"/>
-        <w:rPr>
-          <w:lang w:val="cs-CZ"/>
-        </w:rPr>
-      </w:pPr>
-    </w:p>
-    <w:p>
-      <w:pPr>
-        <w:pStyle w:val="Zkladntext"/>
-        <w:rPr>
-          <w:lang w:val="cs-CZ"/>
-        </w:rPr>
-      </w:pPr>
-    </w:p>
-    <w:p>
-      <w:pPr>
-        <w:pStyle w:val="Zkladntext"/>
-        <w:rPr>
-          <w:lang w:val="cs-CZ"/>
-        </w:rPr>
-      </w:pPr>
-    </w:p>
-    <w:p>
-      <w:pPr>
-        <w:pStyle w:val="Zkladntext"/>
-        <w:rPr>
-          <w:lang w:val="cs-CZ"/>
-        </w:rPr>
-      </w:pPr>
-    </w:p>
-    <w:p>
-      <w:pPr>
-        <w:pStyle w:val="Zkladntext"/>
-        <w:rPr>
-          <w:lang w:val="cs-CZ"/>
-        </w:rPr>
-      </w:pPr>
-    </w:p>
-    <w:p>
-      <w:pPr>
-        <w:pStyle w:val="Zkladntext"/>
-        <w:rPr>
-          <w:lang w:val="cs-CZ"/>
-        </w:rPr>
-      </w:pPr>
-    </w:p>
-    <w:p>
-      <w:pPr>
-        <w:pStyle w:val="Zkladntext"/>
-        <w:rPr>
-          <w:lang w:val="cs-CZ"/>
-        </w:rPr>
-      </w:pPr>
-    </w:p>
-    <w:p>
-      <w:pPr>
-        <w:pStyle w:val="Zkladntext"/>
-        <w:rPr>
-          <w:lang w:val="cs-CZ"/>
-        </w:rPr>
-      </w:pPr>
-    </w:p>
-    <w:p>
-      <w:pPr>
-        <w:pStyle w:val="Zkladntext"/>
-        <w:rPr>
-          <w:lang w:val="cs-CZ"/>
-        </w:rPr>
-      </w:pPr>
-    </w:p>
-    <w:p>
-      <w:pPr>
-        <w:pStyle w:val="Zkladntext"/>
-        <w:rPr>
-          <w:lang w:val="cs-CZ"/>
-        </w:rPr>
-      </w:pPr>
-    </w:p>
-    <w:p>
-      <w:pPr>
-        <w:pStyle w:val="Zkladntext"/>
-        <w:rPr>
-          <w:lang w:val="cs-CZ"/>
-        </w:rPr>
-      </w:pPr>
-    </w:p>
-    <w:p>
-      <w:pPr>
-        <w:pStyle w:val="Zkladntext"/>
-        <w:rPr>
-          <w:lang w:val="cs-CZ"/>
-        </w:rPr>
-      </w:pPr>
-    </w:p>
-    <w:p>
-      <w:pPr>
-        <w:pStyle w:val="Zkladntext"/>
-        <w:rPr>
-          <w:lang w:val="cs-CZ"/>
-        </w:rPr>
-      </w:pPr>
-    </w:p>
-    <w:p>
-      <w:pPr>
-        <w:pStyle w:val="Zkladntext"/>
-        <w:rPr>
-          <w:lang w:val="cs-CZ"/>
-        </w:rPr>
-      </w:pPr>
-    </w:p>
-    <w:p>
-      <w:pPr>
-        <w:pStyle w:val="Zkladntext"/>
-        <w:rPr>
-          <w:lang w:val="cs-CZ"/>
-        </w:rPr>
-      </w:pPr>
-    </w:p>
-    <w:p>
-      <w:pPr>
-        <w:pStyle w:val="Zkladntext"/>
-        <w:rPr>
-          <w:lang w:val="cs-CZ"/>
-        </w:rPr>
-      </w:pPr>
-    </w:p>
-    <w:p>
-      <w:pPr>
-        <w:pStyle w:val="Zkladntext"/>
-        <w:rPr>
-          <w:lang w:val="cs-CZ"/>
-        </w:rPr>
-      </w:pPr>
-    </w:p>
-    <w:p>
-      <w:pPr>
-        <w:pStyle w:val="Zkladntext"/>
-        <w:rPr>
-          <w:lang w:val="cs-CZ"/>
-        </w:rPr>
-      </w:pPr>
-    </w:p>
-    <w:p>
-      <w:pPr>
-        <w:pStyle w:val="Zkladntext"/>
-        <w:rPr>
-          <w:lang w:val="cs-CZ"/>
-        </w:rPr>
-      </w:pPr>
-    </w:p>
-    <w:p>
-      <w:pPr>
-        <w:pStyle w:val="Zkladntext"/>
-        <w:rPr>
-          <w:lang w:val="cs-CZ"/>
-        </w:rPr>
-      </w:pPr>
-    </w:p>
-    <w:p>
-      <w:pPr>
-        <w:pStyle w:val="Zkladntext"/>
-        <w:rPr>
-          <w:lang w:val="cs-CZ"/>
-        </w:rPr>
-      </w:pPr>
-    </w:p>
-    <w:p>
-      <w:pPr>
-        <w:pStyle w:val="Zkladntext"/>
-        <w:rPr>
-          <w:lang w:val="cs-CZ"/>
-        </w:rPr>
-      </w:pPr>
-    </w:p>
-    <w:p>
-      <w:pPr>
-        <w:pStyle w:val="Zkladntext"/>
-        <w:rPr>
-          <w:lang w:val="cs-CZ"/>
-        </w:rPr>
-      </w:pPr>
-    </w:p>
-    <w:p>
-      <w:pPr>
-        <w:pStyle w:val="Zkladntext"/>
-        <w:rPr>
-          <w:lang w:val="cs-CZ"/>
-        </w:rPr>
-      </w:pPr>
-    </w:p>
-    <w:p>
-      <w:pPr>
-        <w:pStyle w:val="Zkladntext"/>
-        <w:rPr>
-          <w:lang w:val="cs-CZ"/>
-        </w:rPr>
-      </w:pPr>
-    </w:p>
-    <w:p>
-      <w:pPr>
-        <w:pStyle w:val="Zkladntext"/>
-        <w:rPr>
-          <w:lang w:val="cs-CZ"/>
-        </w:rPr>
-      </w:pPr>
-    </w:p>
-    <w:p>
-      <w:pPr>
-        <w:pStyle w:val="Zkladntext"/>
-        <w:rPr>
-          <w:lang w:val="cs-CZ"/>
-        </w:rPr>
-      </w:pPr>
-    </w:p>
-    <w:p>
-      <w:pPr>
-        <w:pStyle w:val="Zkladntext"/>
-        <w:rPr>
-          <w:lang w:val="cs-CZ"/>
-        </w:rPr>
-      </w:pPr>
-    </w:p>
-    <w:p>
-      <w:pPr>
-        <w:pStyle w:val="Zkladntext"/>
-        <w:rPr>
-          <w:lang w:val="cs-CZ"/>
-        </w:rPr>
-      </w:pPr>
-    </w:p>
-    <w:p>
-      <w:pPr>
-        <w:pStyle w:val="Zkladntext"/>
-        <w:rPr>
-          <w:lang w:val="cs-CZ"/>
-        </w:rPr>
-      </w:pPr>
-    </w:p>
-    <w:p>
-      <w:pPr>
-        <w:pStyle w:val="Zkladntext"/>
-        <w:rPr>
-          <w:lang w:val="cs-CZ"/>
-        </w:rPr>
-      </w:pPr>
-    </w:p>
-    <w:p>
-      <w:pPr>
-        <w:pStyle w:val="Zkladntext"/>
-        <w:rPr>
-          <w:lang w:val="cs-CZ"/>
-        </w:rPr>
-      </w:pPr>
-    </w:p>
-    <w:p>
-      <w:pPr>
-        <w:pStyle w:val="Zkladntext"/>
-        <w:rPr>
-          <w:lang w:val="cs-CZ"/>
-        </w:rPr>
-      </w:pPr>
-    </w:p>
-    <w:p>
-      <w:pPr>
-        <w:pStyle w:val="Zkladntext"/>
-        <w:rPr>
-          <w:lang w:val="cs-CZ"/>
-        </w:rPr>
-      </w:pPr>
-    </w:p>
-    <w:p>
-      <w:pPr>
-        <w:pStyle w:val="Zkladntext"/>
-        <w:rPr>
-          <w:lang w:val="cs-CZ"/>
-        </w:rPr>
-      </w:pPr>
-    </w:p>
-    <w:p>
-      <w:pPr>
-        <w:pStyle w:val="Zkladntext"/>
-        <w:rPr>
-          <w:lang w:val="cs-CZ"/>
-        </w:rPr>
-      </w:pPr>
-    </w:p>
-    <w:p>
-      <w:pPr>
-        <w:pStyle w:val="Zkladntext"/>
-        <w:rPr>
-          <w:lang w:val="cs-CZ"/>
-        </w:rPr>
-      </w:pPr>
-    </w:p>
-    <w:p>
-      <w:pPr>
-        <w:pStyle w:val="Zkladntext"/>
-        <w:rPr>
-          <w:lang w:val="cs-CZ"/>
-        </w:rPr>
-      </w:pPr>
-    </w:p>
-    <w:p>
-      <w:pPr>
-        <w:pStyle w:val="Zkladntext"/>
-        <w:rPr>
-          <w:lang w:val="cs-CZ"/>
-        </w:rPr>
-      </w:pPr>
-    </w:p>
-    <w:p>
-      <w:pPr>
-        <w:pStyle w:val="Zkladntext"/>
-        <w:rPr>
-          <w:lang w:val="cs-CZ"/>
-        </w:rPr>
-      </w:pPr>
-    </w:p>
-    <w:p>
-      <w:pPr>
-        <w:pStyle w:val="Zkladntext"/>
-        <w:rPr>
-          <w:lang w:val="cs-CZ"/>
-        </w:rPr>
-      </w:pPr>
-    </w:p>
-    <w:p>
-      <w:pPr>
-        <w:pStyle w:val="Zkladntext"/>
-        <w:rPr>
-          <w:lang w:val="cs-CZ"/>
-        </w:rPr>
-      </w:pPr>
-    </w:p>
-    <w:p>
-      <w:pPr>
-        <w:pStyle w:val="Zkladntext"/>
-        <w:rPr>
-          <w:lang w:val="cs-CZ"/>
-        </w:rPr>
-      </w:pPr>
-    </w:p>
-    <w:p>
-      <w:pPr>
-        <w:pStyle w:val="Zkladntext"/>
-        <w:rPr>
-          <w:lang w:val="cs-CZ"/>
-        </w:rPr>
-      </w:pPr>
-    </w:p>
-    <w:p>
-      <w:pPr>
-        <w:pStyle w:val="Zkladntext"/>
-        <w:rPr>
-          <w:lang w:val="cs-CZ"/>
-        </w:rPr>
-      </w:pPr>
-    </w:p>
-    <w:p>
-      <w:pPr>
-        <w:pStyle w:val="Zkladntext"/>
-        <w:rPr>
-          <w:lang w:val="cs-CZ"/>
-        </w:rPr>
-      </w:pPr>
-    </w:p>
-    <w:p>
-      <w:pPr>
-        <w:pStyle w:val="Zkladntext"/>
-        <w:rPr>
-          <w:lang w:val="cs-CZ"/>
-        </w:rPr>
-      </w:pPr>
-    </w:p>
-    <w:p>
-      <w:pPr>
-        <w:pStyle w:val="Zkladntext"/>
-        <w:rPr>
-          <w:lang w:val="cs-CZ"/>
-        </w:rPr>
-      </w:pPr>
-    </w:p>
-    <w:p>
-      <w:pPr>
-        <w:pStyle w:val="Zkladntext"/>
-        <w:rPr>
-          <w:lang w:val="cs-CZ"/>
-        </w:rPr>
-      </w:pPr>
-    </w:p>
-    <w:p>
-      <w:pPr>
-        <w:pStyle w:val="Zkladntext"/>
-        <w:rPr>
-          <w:lang w:val="cs-CZ"/>
-        </w:rPr>
-      </w:pPr>
-    </w:p>
-    <w:p>
-      <w:pPr>
-        <w:pStyle w:val="Zkladntext"/>
-        <w:rPr>
-          <w:lang w:val="cs-CZ"/>
-        </w:rPr>
-      </w:pPr>
-    </w:p>
-    <w:p>
-      <w:pPr>
-        <w:pStyle w:val="Zkladntext"/>
-        <w:rPr>
-          <w:lang w:val="cs-CZ"/>
-        </w:rPr>
-      </w:pPr>
-    </w:p>
-    <w:p>
-      <w:pPr>
-        <w:pStyle w:val="Zkladntext"/>
-        <w:rPr>
-          <w:lang w:val="cs-CZ"/>
-        </w:rPr>
-      </w:pPr>
-    </w:p>
-    <w:p>
-      <w:pPr>
-        <w:pStyle w:val="Zkladntext"/>
-        <w:rPr>
-          <w:lang w:val="cs-CZ"/>
-        </w:rPr>
-      </w:pPr>
-    </w:p>
-    <w:p>
-      <w:pPr>
-        <w:pStyle w:val="Zkladntext"/>
-        <w:rPr>
-          <w:lang w:val="cs-CZ"/>
-        </w:rPr>
-      </w:pPr>
-    </w:p>
-    <w:p>
-      <w:pPr>
-        <w:pStyle w:val="Zkladntext"/>
-        <w:rPr>
-          <w:lang w:val="cs-CZ"/>
-        </w:rPr>
-      </w:pPr>
-    </w:p>
-    <w:p>
-      <w:pPr>
-        <w:pStyle w:val="Zkladntext"/>
-        <w:rPr>
-          <w:lang w:val="cs-CZ"/>
-        </w:rPr>
-      </w:pPr>
-    </w:p>
-    <w:p>
-      <w:pPr>
-        <w:pStyle w:val="Zkladntext"/>
-        <w:rPr>
-          <w:lang w:val="cs-CZ"/>
-        </w:rPr>
-      </w:pPr>
-    </w:p>
-    <w:p>
-      <w:pPr>
-        <w:pStyle w:val="Zkladntext"/>
-        <w:rPr>
-          <w:lang w:val="cs-CZ"/>
-        </w:rPr>
-      </w:pPr>
-    </w:p>
-    <w:p>
-      <w:pPr>
-        <w:pStyle w:val="Zkladntext"/>
-        <w:rPr>
-          <w:lang w:val="cs-CZ"/>
-        </w:rPr>
-      </w:pPr>
-    </w:p>
-    <w:p>
-      <w:pPr>
-        <w:pStyle w:val="Zkladntext"/>
-        <w:rPr>
-          <w:lang w:val="cs-CZ"/>
-        </w:rPr>
-      </w:pPr>
-    </w:p>
-    <w:p>
-      <w:pPr>
-        <w:pStyle w:val="Zkladntext"/>
-        <w:rPr>
-          <w:lang w:val="cs-CZ"/>
-        </w:rPr>
-      </w:pPr>
-    </w:p>
-    <w:p>
-      <w:pPr>
-        <w:pStyle w:val="Zkladntext"/>
-        <w:rPr>
-          <w:lang w:val="cs-CZ"/>
-        </w:rPr>
-      </w:pPr>
-    </w:p>
-    <w:p>
-      <w:pPr>
-        <w:pStyle w:val="Zkladntext"/>
-        <w:rPr>
-          <w:lang w:val="cs-CZ"/>
-        </w:rPr>
-      </w:pPr>
-    </w:p>
-    <w:p>
-      <w:pPr>
-        <w:pStyle w:val="Zkladntext"/>
-        <w:rPr>
-          <w:lang w:val="cs-CZ"/>
-        </w:rPr>
-      </w:pPr>
-    </w:p>
-    <w:p>
-      <w:pPr>
-        <w:pStyle w:val="Zkladntext"/>
-        <w:rPr>
-          <w:lang w:val="cs-CZ"/>
-        </w:rPr>
-      </w:pPr>
-    </w:p>
-    <w:p>
-      <w:pPr>
-        <w:pStyle w:val="Zkladntext"/>
-        <w:rPr>
-          <w:lang w:val="cs-CZ"/>
-        </w:rPr>
-      </w:pPr>
-    </w:p>
-    <w:p>
-      <w:pPr>
-        <w:pStyle w:val="Zkladntext"/>
-        <w:rPr>
-          <w:lang w:val="cs-CZ"/>
-        </w:rPr>
-      </w:pPr>
-    </w:p>
-    <w:p>
-      <w:pPr>
-        <w:pStyle w:val="Zkladntext"/>
-        <w:rPr>
-          <w:lang w:val="cs-CZ"/>
-        </w:rPr>
-      </w:pPr>
-    </w:p>
-    <w:p>
-      <w:pPr>
-        <w:pStyle w:val="Zkladntext"/>
-        <w:rPr>
-          <w:lang w:val="cs-CZ"/>
-        </w:rPr>
-      </w:pPr>
-    </w:p>
-    <w:p>
-      <w:pPr>
-        <w:pStyle w:val="Zkladntext"/>
-        <w:rPr>
-          <w:lang w:val="cs-CZ"/>
-        </w:rPr>
-      </w:pPr>
-    </w:p>
-    <w:p>
-      <w:pPr>
-        <w:pStyle w:val="Zkladntext"/>
-        <w:rPr>
-          <w:lang w:val="cs-CZ"/>
-        </w:rPr>
-      </w:pPr>
-    </w:p>
-    <w:p>
-      <w:pPr>
-        <w:pStyle w:val="Zkladntext"/>
-        <w:rPr>
-          <w:lang w:val="cs-CZ"/>
-        </w:rPr>
-      </w:pPr>
-    </w:p>
-    <w:p>
-      <w:pPr>
-        <w:pStyle w:val="Zkladntext"/>
-        <w:rPr>
-          <w:lang w:val="cs-CZ"/>
-        </w:rPr>
-      </w:pPr>
-    </w:p>
-    <w:p>
-      <w:pPr>
         <w:pStyle w:val="Nadpis1"/>
       </w:pPr>
       <w:r>
@@ -3810,65 +2726,19 @@
       <w:pPr>
         <w:pStyle w:val="Zkladntext"/>
         <w:rPr>
-          <w:lang w:val="cs-CZ" w:eastAsia="cs-CZ"/>
-        </w:rPr>
-      </w:pPr>
-    </w:p>
-    <w:p>
-      <w:pPr>
-        <w:pStyle w:val="Zkladntext"/>
-        <w:rPr>
-          <w:lang w:val="cs-CZ" w:eastAsia="cs-CZ"/>
-        </w:rPr>
-      </w:pPr>
-    </w:p>
-    <w:p>
-      <w:pPr>
-        <w:pStyle w:val="Zkladntext"/>
-        <w:rPr>
-          <w:lang w:val="cs-CZ" w:eastAsia="cs-CZ"/>
-        </w:rPr>
-      </w:pPr>
-    </w:p>
-    <w:p>
-      <w:pPr>
-        <w:pStyle w:val="Zkladntext"/>
-        <w:rPr>
-          <w:lang w:val="cs-CZ" w:eastAsia="cs-CZ"/>
-        </w:rPr>
-      </w:pPr>
-    </w:p>
-    <w:p>
-      <w:pPr>
-        <w:pStyle w:val="Zkladntext"/>
-        <w:rPr>
-          <w:lang w:val="cs-CZ" w:eastAsia="cs-CZ"/>
-        </w:rPr>
-      </w:pPr>
-    </w:p>
-    <w:p>
-      <w:pPr>
-        <w:pStyle w:val="Zkladntext"/>
-        <w:rPr>
-          <w:lang w:val="cs-CZ" w:eastAsia="cs-CZ"/>
-        </w:rPr>
-      </w:pPr>
-    </w:p>
-    <w:p>
-      <w:pPr>
-        <w:pStyle w:val="Zkladntext"/>
-        <w:rPr>
-          <w:lang w:val="cs-CZ" w:eastAsia="cs-CZ"/>
-        </w:rPr>
-      </w:pPr>
-    </w:p>
-    <w:p>
-      <w:pPr>
-        <w:pStyle w:val="Zkladntext"/>
-        <w:rPr>
-          <w:lang w:val="cs-CZ" w:eastAsia="cs-CZ"/>
-        </w:rPr>
-      </w:pPr>
+          <w:i/>
+          <w:iCs/>
+          <w:lang w:val="cs-CZ"/>
+        </w:rPr>
+      </w:pPr>
+      <w:r>
+        <w:rPr>
+          <w:i/>
+          <w:iCs/>
+          <w:lang w:val="cs-CZ"/>
+        </w:rPr>
+        <w:t>Validace modelu je zásadní pro posouzení jeho schopnosti správně předpovědět teplotu na základě vstupních proměnných. Během tohoto procesu byl vytrénovaný model porovnáván s testovacími daty, která nebyla součástí tréninkového datasetu, aby byla ověřena jeho schopnost zobecňování. Vyhodnocení modelu: Výkon modelu je hodnocen na základě metriky Mean Squared Error (MSE), která je běžně používaná metrika pro regresní problémy. MSE kvantifikuje rozdíl mezi skutečnou a předpovězenou teplotou a poskytuje jednoduchý způsob, jak posoudit, jak dobře se model učí z tréninkových dat a jak dobře generalizuje na nová data. Porovnání optimalizačních modelů: Byly porovnány dva různé modely, které byly trénovány pomocí dvou různých optimalizačních technik (optimal1 a optimal2). Na základě hodnot MSE pro každý model na testovacích datech byl vybrán lepší model. Model s nižším MSE byl považován za lepší a byl použit pro predikci teploty.</w:t>
+      </w:r>
     </w:p>
     <w:p>
       <w:pPr>
@@ -4180,6 +3050,34 @@
         </w:rPr>
         <w:t xml:space="preserve">těší velmi slibných výsledků. </w:t>
       </w:r>
+      <w:r>
+        <w:rPr>
+          <w:lang w:val="cs-CZ" w:eastAsia="cs-CZ"/>
+        </w:rPr>
+        <w:t>V průběhu tohoto projektu byl úspěšně vytvořen a natrénován fuzzy logický model pro předpověď teploty na základě různých vstupních proměnných. Model byl postaven s využitím nástrojů a funkcí MATLAB a Fuzzy Logic Toolboxu, které umožňují snadnou implementaci a ladění fuzzy systémů. Důležitým aspektem projektu byla validace modelu a zhodnocení jeho výkonu. Model byl testován na reálných datech, a výsledky ukázaly, že je schopen předpovídat teplotu s určitou mírou chyby. V konečném důsledku tento projekt představuje příklad užitečného využití fuzzy logiky pro modelování a řešení složitých problémů, které zahrnují nejistotu a nepřesnost. Ukazuje, jak fuzzy logické metody mohou poskytnout praktické a účinné řešení v různých oblastech a aplikacích.</w:t>
+      </w:r>
+    </w:p>
+    <w:p>
+      <w:pPr>
+        <w:pStyle w:val="Zkladntext"/>
+        <w:ind w:firstLine="0"/>
+        <w:rPr>
+          <w:i/>
+          <w:iCs/>
+          <w:lang w:val="cs-CZ" w:eastAsia="cs-CZ"/>
+        </w:rPr>
+      </w:pPr>
+    </w:p>
+    <w:p>
+      <w:pPr>
+        <w:pStyle w:val="Zkladntext"/>
+        <w:ind w:firstLine="0"/>
+        <w:rPr>
+          <w:i/>
+          <w:iCs/>
+          <w:lang w:val="cs-CZ" w:eastAsia="cs-CZ"/>
+        </w:rPr>
+      </w:pPr>
     </w:p>
     <w:p>
       <w:pPr>
@@ -7123,6 +6021,95 @@
     </w:lvl>
   </w:abstractNum>
   <w:abstractNum w:abstractNumId="24" w15:restartNumberingAfterBreak="0">
+    <w:nsid w:val="5B010675"/>
+    <w:multiLevelType w:val="hybridMultilevel"/>
+    <w:tmpl w:val="A3CEA436"/>
+    <w:lvl w:ilvl="0" w:tplc="1A70BB64">
+      <w:start w:val="1"/>
+      <w:numFmt w:val="decimal"/>
+      <w:lvlText w:val="%1."/>
+      <w:lvlJc w:val="left"/>
+      <w:pPr>
+        <w:ind w:left="648" w:hanging="360"/>
+      </w:pPr>
+      <w:rPr>
+        <w:rFonts w:hint="default"/>
+      </w:rPr>
+    </w:lvl>
+    <w:lvl w:ilvl="1" w:tplc="04050019" w:tentative="1">
+      <w:start w:val="1"/>
+      <w:numFmt w:val="lowerLetter"/>
+      <w:lvlText w:val="%2."/>
+      <w:lvlJc w:val="left"/>
+      <w:pPr>
+        <w:ind w:left="1368" w:hanging="360"/>
+      </w:pPr>
+    </w:lvl>
+    <w:lvl w:ilvl="2" w:tplc="0405001B" w:tentative="1">
+      <w:start w:val="1"/>
+      <w:numFmt w:val="lowerRoman"/>
+      <w:lvlText w:val="%3."/>
+      <w:lvlJc w:val="right"/>
+      <w:pPr>
+        <w:ind w:left="2088" w:hanging="180"/>
+      </w:pPr>
+    </w:lvl>
+    <w:lvl w:ilvl="3" w:tplc="0405000F" w:tentative="1">
+      <w:start w:val="1"/>
+      <w:numFmt w:val="decimal"/>
+      <w:lvlText w:val="%4."/>
+      <w:lvlJc w:val="left"/>
+      <w:pPr>
+        <w:ind w:left="2808" w:hanging="360"/>
+      </w:pPr>
+    </w:lvl>
+    <w:lvl w:ilvl="4" w:tplc="04050019" w:tentative="1">
+      <w:start w:val="1"/>
+      <w:numFmt w:val="lowerLetter"/>
+      <w:lvlText w:val="%5."/>
+      <w:lvlJc w:val="left"/>
+      <w:pPr>
+        <w:ind w:left="3528" w:hanging="360"/>
+      </w:pPr>
+    </w:lvl>
+    <w:lvl w:ilvl="5" w:tplc="0405001B" w:tentative="1">
+      <w:start w:val="1"/>
+      <w:numFmt w:val="lowerRoman"/>
+      <w:lvlText w:val="%6."/>
+      <w:lvlJc w:val="right"/>
+      <w:pPr>
+        <w:ind w:left="4248" w:hanging="180"/>
+      </w:pPr>
+    </w:lvl>
+    <w:lvl w:ilvl="6" w:tplc="0405000F" w:tentative="1">
+      <w:start w:val="1"/>
+      <w:numFmt w:val="decimal"/>
+      <w:lvlText w:val="%7."/>
+      <w:lvlJc w:val="left"/>
+      <w:pPr>
+        <w:ind w:left="4968" w:hanging="360"/>
+      </w:pPr>
+    </w:lvl>
+    <w:lvl w:ilvl="7" w:tplc="04050019" w:tentative="1">
+      <w:start w:val="1"/>
+      <w:numFmt w:val="lowerLetter"/>
+      <w:lvlText w:val="%8."/>
+      <w:lvlJc w:val="left"/>
+      <w:pPr>
+        <w:ind w:left="5688" w:hanging="360"/>
+      </w:pPr>
+    </w:lvl>
+    <w:lvl w:ilvl="8" w:tplc="0405001B" w:tentative="1">
+      <w:start w:val="1"/>
+      <w:numFmt w:val="lowerRoman"/>
+      <w:lvlText w:val="%9."/>
+      <w:lvlJc w:val="right"/>
+      <w:pPr>
+        <w:ind w:left="6408" w:hanging="180"/>
+      </w:pPr>
+    </w:lvl>
+  </w:abstractNum>
+  <w:abstractNum w:abstractNumId="25" w15:restartNumberingAfterBreak="0">
     <w:nsid w:val="5CC237E5"/>
     <w:multiLevelType w:val="multilevel"/>
     <w:tmpl w:val="04050021"/>
@@ -7235,7 +6222,7 @@
       </w:rPr>
     </w:lvl>
   </w:abstractNum>
-  <w:abstractNum w:abstractNumId="25" w15:restartNumberingAfterBreak="0">
+  <w:abstractNum w:abstractNumId="26" w15:restartNumberingAfterBreak="0">
     <w:nsid w:val="68321F50"/>
     <w:multiLevelType w:val="multilevel"/>
     <w:tmpl w:val="04050021"/>
@@ -7348,7 +6335,7 @@
       </w:rPr>
     </w:lvl>
   </w:abstractNum>
-  <w:abstractNum w:abstractNumId="26" w15:restartNumberingAfterBreak="0">
+  <w:abstractNum w:abstractNumId="27" w15:restartNumberingAfterBreak="0">
     <w:nsid w:val="6C402C58"/>
     <w:multiLevelType w:val="hybridMultilevel"/>
     <w:tmpl w:val="F1F87D58"/>
@@ -7495,7 +6482,7 @@
       </w:rPr>
     </w:lvl>
   </w:abstractNum>
-  <w:abstractNum w:abstractNumId="27" w15:restartNumberingAfterBreak="0">
+  <w:abstractNum w:abstractNumId="28" w15:restartNumberingAfterBreak="0">
     <w:nsid w:val="6CD32DA8"/>
     <w:multiLevelType w:val="singleLevel"/>
     <w:tmpl w:val="166470C2"/>
@@ -7521,7 +6508,7 @@
       </w:rPr>
     </w:lvl>
   </w:abstractNum>
-  <w:abstractNum w:abstractNumId="28" w15:restartNumberingAfterBreak="0">
+  <w:abstractNum w:abstractNumId="29" w15:restartNumberingAfterBreak="0">
     <w:nsid w:val="6D466157"/>
     <w:multiLevelType w:val="hybridMultilevel"/>
     <w:tmpl w:val="25CEDC7A"/>
@@ -7634,7 +6621,7 @@
       </w:rPr>
     </w:lvl>
   </w:abstractNum>
-  <w:abstractNum w:abstractNumId="29" w15:restartNumberingAfterBreak="0">
+  <w:abstractNum w:abstractNumId="30" w15:restartNumberingAfterBreak="0">
     <w:nsid w:val="6DB20848"/>
     <w:multiLevelType w:val="multilevel"/>
     <w:tmpl w:val="B56201A8"/>
@@ -7777,7 +6764,7 @@
       </w:rPr>
     </w:lvl>
   </w:abstractNum>
-  <w:abstractNum w:abstractNumId="30" w15:restartNumberingAfterBreak="0">
+  <w:abstractNum w:abstractNumId="31" w15:restartNumberingAfterBreak="0">
     <w:nsid w:val="6E1F5DA6"/>
     <w:multiLevelType w:val="hybridMultilevel"/>
     <w:tmpl w:val="F8626398"/>
@@ -7863,7 +6850,7 @@
       </w:pPr>
     </w:lvl>
   </w:abstractNum>
-  <w:abstractNum w:abstractNumId="31" w15:restartNumberingAfterBreak="0">
+  <w:abstractNum w:abstractNumId="32" w15:restartNumberingAfterBreak="0">
     <w:nsid w:val="70664315"/>
     <w:multiLevelType w:val="hybridMultilevel"/>
     <w:tmpl w:val="E1E00A6E"/>
@@ -7976,7 +6963,7 @@
       </w:rPr>
     </w:lvl>
   </w:abstractNum>
-  <w:abstractNum w:abstractNumId="32" w15:restartNumberingAfterBreak="0">
+  <w:abstractNum w:abstractNumId="33" w15:restartNumberingAfterBreak="0">
     <w:nsid w:val="75E11562"/>
     <w:multiLevelType w:val="hybridMultilevel"/>
     <w:tmpl w:val="E92A76C0"/>
@@ -8093,7 +7080,7 @@
     <w:abstractNumId w:val="13"/>
   </w:num>
   <w:num w:numId="2" w16cid:durableId="1752462764">
-    <w:abstractNumId w:val="26"/>
+    <w:abstractNumId w:val="27"/>
   </w:num>
   <w:num w:numId="3" w16cid:durableId="589703763">
     <w:abstractNumId w:val="11"/>
@@ -8114,7 +7101,7 @@
     <w:abstractNumId w:val="21"/>
   </w:num>
   <w:num w:numId="9" w16cid:durableId="1519395229">
-    <w:abstractNumId w:val="27"/>
+    <w:abstractNumId w:val="28"/>
   </w:num>
   <w:num w:numId="10" w16cid:durableId="759066109">
     <w:abstractNumId w:val="15"/>
@@ -8129,16 +7116,16 @@
     <w:abstractNumId w:val="12"/>
   </w:num>
   <w:num w:numId="14" w16cid:durableId="1912814403">
-    <w:abstractNumId w:val="28"/>
+    <w:abstractNumId w:val="29"/>
   </w:num>
   <w:num w:numId="15" w16cid:durableId="882326814">
-    <w:abstractNumId w:val="31"/>
+    <w:abstractNumId w:val="32"/>
   </w:num>
   <w:num w:numId="16" w16cid:durableId="2036494682">
     <w:abstractNumId w:val="16"/>
   </w:num>
   <w:num w:numId="17" w16cid:durableId="1827626403">
-    <w:abstractNumId w:val="30"/>
+    <w:abstractNumId w:val="31"/>
   </w:num>
   <w:num w:numId="18" w16cid:durableId="1878741629">
     <w:abstractNumId w:val="3"/>
@@ -8156,10 +7143,10 @@
     <w:abstractNumId w:val="0"/>
   </w:num>
   <w:num w:numId="23" w16cid:durableId="237449146">
-    <w:abstractNumId w:val="25"/>
+    <w:abstractNumId w:val="26"/>
   </w:num>
   <w:num w:numId="24" w16cid:durableId="775444550">
-    <w:abstractNumId w:val="24"/>
+    <w:abstractNumId w:val="25"/>
   </w:num>
   <w:num w:numId="25" w16cid:durableId="1153375588">
     <w:abstractNumId w:val="7"/>
@@ -8186,16 +7173,19 @@
     <w:abstractNumId w:val="20"/>
   </w:num>
   <w:num w:numId="33" w16cid:durableId="1666711708">
-    <w:abstractNumId w:val="32"/>
+    <w:abstractNumId w:val="33"/>
   </w:num>
   <w:num w:numId="34" w16cid:durableId="2108495946">
     <w:abstractNumId w:val="18"/>
   </w:num>
   <w:num w:numId="35" w16cid:durableId="333147863">
-    <w:abstractNumId w:val="29"/>
+    <w:abstractNumId w:val="30"/>
   </w:num>
   <w:num w:numId="36" w16cid:durableId="209853013">
     <w:abstractNumId w:val="14"/>
+  </w:num>
+  <w:num w:numId="37" w16cid:durableId="805466733">
+    <w:abstractNumId w:val="24"/>
   </w:num>
 </w:numbering>
 </file>

</xml_diff>

<commit_message>
pokrok v 3. kapitole
</commit_message>
<xml_diff>
--- a/CloudFuzzy - Předpověď počasí pomocí fuzzy logiky.docx
+++ b/CloudFuzzy - Předpověď počasí pomocí fuzzy logiky.docx
@@ -192,7 +192,13 @@
         <w:t>Keywords-</w:t>
       </w:r>
       <w:r>
-        <w:t>Předpověď počasí, Fuzzy logika, FIS, MATLAB</w:t>
+        <w:t xml:space="preserve">Předpověď </w:t>
+      </w:r>
+      <w:r>
+        <w:t>teptloty</w:t>
+      </w:r>
+      <w:r>
+        <w:t>, Fuzzy logika, FIS, MATLAB</w:t>
       </w:r>
     </w:p>
     <w:p>
@@ -1427,7 +1433,21 @@
         <w:rPr>
           <w:lang w:val="cs-CZ" w:eastAsia="cs-CZ"/>
         </w:rPr>
-        <w:t xml:space="preserve"> za pomocí fuzzy logiky. Dali si za cíl predikovat v systému místo a čas změny. K komu využili dvě fuzzy metody Ma</w:t>
+        <w:t xml:space="preserve"> za pomocí fuzzy logiky. Dali si za cíl predikovat v systému místo a čas změny. </w:t>
+      </w:r>
+      <w:proofErr w:type="gramStart"/>
+      <w:r>
+        <w:rPr>
+          <w:lang w:val="cs-CZ" w:eastAsia="cs-CZ"/>
+        </w:rPr>
+        <w:t>K</w:t>
+      </w:r>
+      <w:proofErr w:type="gramEnd"/>
+      <w:r>
+        <w:rPr>
+          <w:lang w:val="cs-CZ" w:eastAsia="cs-CZ"/>
+        </w:rPr>
+        <w:t> komu využili dvě fuzzy metody Ma</w:t>
       </w:r>
       <w:r>
         <w:rPr>
@@ -1463,7 +1483,21 @@
         <w:rPr>
           <w:lang w:val="cs-CZ" w:eastAsia="cs-CZ"/>
         </w:rPr>
-        <w:t xml:space="preserve">o s kritériemi teploty vzduchu, vlhkosti a tlaku. Výsledky dosahovali </w:t>
+        <w:t>o s </w:t>
+      </w:r>
+      <w:proofErr w:type="spellStart"/>
+      <w:r>
+        <w:rPr>
+          <w:lang w:val="cs-CZ" w:eastAsia="cs-CZ"/>
+        </w:rPr>
+        <w:t>kritériemi</w:t>
+      </w:r>
+      <w:proofErr w:type="spellEnd"/>
+      <w:r>
+        <w:rPr>
+          <w:lang w:val="cs-CZ" w:eastAsia="cs-CZ"/>
+        </w:rPr>
+        <w:t xml:space="preserve"> teploty vzduchu, vlhkosti a tlaku. Výsledky dosahovali </w:t>
       </w:r>
       <w:r>
         <w:rPr>
@@ -1483,7 +1517,21 @@
         <w:rPr>
           <w:lang w:val="cs-CZ" w:eastAsia="cs-CZ"/>
         </w:rPr>
-        <w:t xml:space="preserve">V dalším článku [10] se výzkumníci pokusili nasimulovat a designovat „smart“ prádelní šňůru s predikcí věšení prádla dle aktuálního počasí. K komu využívají surová data z předpovědi počasí, která následně předávají fuzzy inferenčnímu systému. Systém je v prostředí MATLAB a využívají k tomu vlastní senzorová čidla. </w:t>
+        <w:t xml:space="preserve">V dalším článku [10] se výzkumníci pokusili nasimulovat a designovat „smart“ prádelní šňůru s predikcí věšení prádla dle aktuálního počasí. </w:t>
+      </w:r>
+      <w:proofErr w:type="gramStart"/>
+      <w:r>
+        <w:rPr>
+          <w:lang w:val="cs-CZ" w:eastAsia="cs-CZ"/>
+        </w:rPr>
+        <w:t>K</w:t>
+      </w:r>
+      <w:proofErr w:type="gramEnd"/>
+      <w:r>
+        <w:rPr>
+          <w:lang w:val="cs-CZ" w:eastAsia="cs-CZ"/>
+        </w:rPr>
+        <w:t xml:space="preserve"> komu využívají surová data z předpovědi počasí, která následně předávají fuzzy inferenčnímu systému. Systém je v prostředí MATLAB a využívají k tomu vlastní senzorová čidla. </w:t>
       </w:r>
       <w:r>
         <w:rPr>
@@ -1688,7 +1736,19 @@
         <w:rPr>
           <w:lang w:val="cs-CZ"/>
         </w:rPr>
-        <w:t xml:space="preserve"> Cílem projektu je vytvořit FIS model, který bude spolehlivě a přesně predikovat teplotu vzduchu v předem známé lokalitě. V současné době je na trhu celá řada modelů predikce pro počasí, ale žádný z těchto modelů není dokonalý a mají svá omezení. </w:t>
+        <w:t xml:space="preserve"> Cílem projektu je vytvořit FIS model, který bude spolehlivě a přesně predikovat teplotu vzduchu v předem známé lokalitě. V současné době je na trhu celá řada modelů predikce pro počasí, ale žádný z těchto modelů není dokonalý a </w:t>
+      </w:r>
+      <w:r>
+        <w:rPr>
+          <w:lang w:val="cs-CZ"/>
+        </w:rPr>
+        <w:t xml:space="preserve">také </w:t>
+      </w:r>
+      <w:r>
+        <w:rPr>
+          <w:lang w:val="cs-CZ"/>
+        </w:rPr>
+        <w:t xml:space="preserve">mají svá omezení. </w:t>
       </w:r>
       <w:r>
         <w:rPr>
@@ -1708,34 +1768,78 @@
         <w:rPr>
           <w:lang w:val="cs-CZ"/>
         </w:rPr>
-        <w:t xml:space="preserve">Vytvoření a implementace modelu je samozřejmě zásadní pro předpověď počasí, </w:t>
-      </w:r>
-      <w:r>
-        <w:rPr>
-          <w:highlight w:val="green"/>
-          <w:lang w:val="cs-CZ"/>
-        </w:rPr>
-        <w:t xml:space="preserve">ale takto vytvořené modely </w:t>
-      </w:r>
-      <w:r>
-        <w:rPr>
-          <w:highlight w:val="green"/>
-          <w:lang w:val="cs-CZ"/>
-        </w:rPr>
-        <w:t xml:space="preserve">se pouze nasadí do systému a jejich následná </w:t>
-      </w:r>
-      <w:r>
-        <w:rPr>
-          <w:highlight w:val="green"/>
-          <w:lang w:val="cs-CZ"/>
-        </w:rPr>
-        <w:t>úprava</w:t>
-      </w:r>
-      <w:r>
-        <w:rPr>
-          <w:lang w:val="cs-CZ"/>
-        </w:rPr>
-        <w:t xml:space="preserve"> …</w:t>
+        <w:t>Návrh teoretického modelu a jeho následná implementace</w:t>
+      </w:r>
+      <w:r>
+        <w:rPr>
+          <w:lang w:val="cs-CZ"/>
+        </w:rPr>
+        <w:t xml:space="preserve"> </w:t>
+      </w:r>
+      <w:r>
+        <w:rPr>
+          <w:lang w:val="cs-CZ"/>
+        </w:rPr>
+        <w:t xml:space="preserve">samozřejmě zásadní </w:t>
+      </w:r>
+      <w:r>
+        <w:rPr>
+          <w:highlight w:val="yellow"/>
+          <w:lang w:val="cs-CZ"/>
+        </w:rPr>
+        <w:t xml:space="preserve">pro předpověď počasí, ale takto vytvořené modely </w:t>
+      </w:r>
+      <w:r>
+        <w:rPr>
+          <w:highlight w:val="yellow"/>
+          <w:lang w:val="cs-CZ"/>
+        </w:rPr>
+        <w:t xml:space="preserve">se </w:t>
+      </w:r>
+      <w:r>
+        <w:rPr>
+          <w:highlight w:val="yellow"/>
+          <w:lang w:val="cs-CZ"/>
+        </w:rPr>
+        <w:t>ve většině případů</w:t>
+      </w:r>
+      <w:r>
+        <w:rPr>
+          <w:highlight w:val="yellow"/>
+          <w:lang w:val="cs-CZ"/>
+        </w:rPr>
+        <w:t xml:space="preserve"> nasadí do systému a jejich následná </w:t>
+      </w:r>
+      <w:r>
+        <w:rPr>
+          <w:highlight w:val="yellow"/>
+          <w:lang w:val="cs-CZ"/>
+        </w:rPr>
+        <w:t>ka</w:t>
+      </w:r>
+      <w:r>
+        <w:rPr>
+          <w:lang w:val="cs-CZ"/>
+        </w:rPr>
+        <w:t xml:space="preserve">librace </w:t>
+      </w:r>
+      <w:r>
+        <w:rPr>
+          <w:lang w:val="cs-CZ"/>
+        </w:rPr>
+        <w:t xml:space="preserve">je </w:t>
+      </w:r>
+      <w:r>
+        <w:rPr>
+          <w:lang w:val="cs-CZ"/>
+        </w:rPr>
+        <w:t>ve většině případů je jenom ruční úprava parametrů.</w:t>
+      </w:r>
+      <w:r>
+        <w:rPr>
+          <w:lang w:val="cs-CZ"/>
+        </w:rPr>
+        <w:t xml:space="preserve"> Takové způsoby vytváření projektů nemůžou dosáhnout plného potenciálu a modely se tím pádem stávají chybové. </w:t>
       </w:r>
     </w:p>
     <w:p>
@@ -1745,6 +1849,18 @@
           <w:lang w:val="cs-CZ"/>
         </w:rPr>
       </w:pPr>
+      <w:r>
+        <w:rPr>
+          <w:lang w:val="cs-CZ"/>
+        </w:rPr>
+        <w:t>Vzhledem k povaze řešeného projektu je nejdůležitějším krokem výběr spolehlivého systému, který bude poskytovat fuzzy logiku. Existuje řada vhodných implementací</w:t>
+      </w:r>
+      <w:r>
+        <w:rPr>
+          <w:lang w:val="cs-CZ"/>
+        </w:rPr>
+        <w:t xml:space="preserve">, které poskytují požadované systémy pro fuzzy logiku s množstvím parametrů. </w:t>
+      </w:r>
     </w:p>
     <w:p>
       <w:pPr>
@@ -1753,68 +1869,250 @@
           <w:lang w:val="cs-CZ"/>
         </w:rPr>
       </w:pPr>
+      <w:r>
+        <w:rPr>
+          <w:lang w:val="cs-CZ"/>
+        </w:rPr>
+        <w:t>Předpovědi počasí podléhají nejistotám, které mají vliv na stav a schopnosti systémů. Trad</w:t>
+      </w:r>
+      <w:r>
+        <w:rPr>
+          <w:lang w:val="cs-CZ"/>
+        </w:rPr>
+        <w:t xml:space="preserve">iční metody  </w:t>
+      </w:r>
+      <w:r>
+        <w:rPr>
+          <w:lang w:val="cs-CZ"/>
+        </w:rPr>
+        <w:t>se nemohou vypořádat s prognostickými problémy, ve kterých jsou historická data reprezentována lingvistickými hodnotami (např. hork</w:t>
+      </w:r>
+      <w:r>
+        <w:rPr>
+          <w:lang w:val="cs-CZ"/>
+        </w:rPr>
+        <w:t>é</w:t>
+      </w:r>
+      <w:r>
+        <w:rPr>
+          <w:lang w:val="cs-CZ"/>
+        </w:rPr>
+        <w:t>, normální, studen</w:t>
+      </w:r>
+      <w:r>
+        <w:rPr>
+          <w:lang w:val="cs-CZ"/>
+        </w:rPr>
+        <w:t>é</w:t>
+      </w:r>
+      <w:r>
+        <w:rPr>
+          <w:lang w:val="cs-CZ"/>
+        </w:rPr>
+        <w:t>)</w:t>
+      </w:r>
+      <w:r>
+        <w:rPr>
+          <w:lang w:val="cs-CZ"/>
+        </w:rPr>
+        <w:t>.</w:t>
+      </w:r>
+      <w:r>
+        <w:rPr>
+          <w:lang w:val="cs-CZ"/>
+        </w:rPr>
+        <w:t xml:space="preserve"> K tomu je vhodné využití fuzzy logiky, která má podobnou logiku uvažování jako lidé. </w:t>
+      </w:r>
     </w:p>
     <w:p>
       <w:pPr>
         <w:pStyle w:val="Zkladntext"/>
         <w:rPr>
-          <w:lang w:val="cs-CZ" w:eastAsia="cs-CZ"/>
-        </w:rPr>
-      </w:pPr>
+          <w:lang w:val="cs-CZ"/>
+        </w:rPr>
+      </w:pPr>
+      <w:r>
+        <w:rPr>
+          <w:lang w:val="cs-CZ"/>
+        </w:rPr>
+        <w:t xml:space="preserve">V řešení je navržen model pro předpověď teploty k vyřešení výše uvedených problémů. Model je navržený </w:t>
+      </w:r>
+      <w:r>
+        <w:rPr>
+          <w:lang w:val="cs-CZ"/>
+        </w:rPr>
+        <w:t xml:space="preserve">pomocí vhodné architektury fuzzy pravidel na základě odborných znalostech a také na základě pozorování dat o počasí ze zdrojového datasetu. Vše je podřízeno k tomu, aby model bych co možná nejpřesnější a fuzzy logika byla maximálně využitá správným směrem. </w:t>
+      </w:r>
     </w:p>
     <w:p>
       <w:pPr>
         <w:pStyle w:val="Zkladntext"/>
         <w:rPr>
-          <w:lang w:val="cs-CZ" w:eastAsia="cs-CZ"/>
-        </w:rPr>
-      </w:pPr>
+          <w:lang w:val="cs-CZ"/>
+        </w:rPr>
+      </w:pPr>
+      <w:r>
+        <w:rPr>
+          <w:lang w:val="cs-CZ"/>
+        </w:rPr>
+        <w:t xml:space="preserve">Po vytvoření a implementaci vhodného modelu budou využité další nástroje k dalšímu zpřesnění předpovědi. Konktrétně se jedná o </w:t>
+      </w:r>
+      <w:r>
+        <w:rPr>
+          <w:lang w:val="cs-CZ"/>
+        </w:rPr>
+        <w:t xml:space="preserve">využití metod k optimalizaci. V rámci využitého programu se jedná o metody </w:t>
+      </w:r>
+      <w:r>
+        <w:rPr>
+          <w:lang w:val="cs-CZ"/>
+        </w:rPr>
+        <w:t xml:space="preserve">subtraktivního </w:t>
+      </w:r>
+      <w:proofErr w:type="spellStart"/>
+      <w:r>
+        <w:rPr>
+          <w:lang w:val="cs-CZ"/>
+        </w:rPr>
+        <w:t>clusterování</w:t>
+      </w:r>
+      <w:proofErr w:type="spellEnd"/>
+      <w:r>
+        <w:rPr>
+          <w:lang w:val="cs-CZ"/>
+        </w:rPr>
+        <w:t xml:space="preserve"> a metodu trénování ANFIS </w:t>
+      </w:r>
+      <w:r>
+        <w:rPr>
+          <w:lang w:val="cs-CZ"/>
+        </w:rPr>
+        <w:t>(Adaptive Neuro-Fuzzy Inference System)</w:t>
+      </w:r>
+      <w:r>
+        <w:rPr>
+          <w:lang w:val="cs-CZ"/>
+        </w:rPr>
+        <w:t xml:space="preserve">. </w:t>
+      </w:r>
     </w:p>
     <w:p>
       <w:pPr>
         <w:pStyle w:val="Zkladntext"/>
         <w:rPr>
-          <w:lang w:val="cs-CZ" w:eastAsia="cs-CZ"/>
-        </w:rPr>
-      </w:pPr>
+          <w:lang w:val="cs-CZ"/>
+        </w:rPr>
+      </w:pPr>
+      <w:r>
+        <w:rPr>
+          <w:lang w:val="cs-CZ"/>
+        </w:rPr>
+        <w:t>Algoritmus subtraktivního shlukování</w:t>
+      </w:r>
+      <w:r>
+        <w:rPr>
+          <w:lang w:val="cs-CZ"/>
+        </w:rPr>
+        <w:t xml:space="preserve"> je důležitá metoda, která</w:t>
+      </w:r>
+      <w:r>
+        <w:rPr>
+          <w:lang w:val="cs-CZ"/>
+        </w:rPr>
+        <w:t xml:space="preserve"> se používá k automatickému </w:t>
+      </w:r>
+      <w:r>
+        <w:rPr>
+          <w:lang w:val="cs-CZ"/>
+        </w:rPr>
+        <w:t xml:space="preserve">identifikování shluků (clusterů) v datech. Tato metoda je </w:t>
+      </w:r>
+      <w:r>
+        <w:rPr>
+          <w:lang w:val="cs-CZ"/>
+        </w:rPr>
+        <w:t>umožňuje automatický výběr pravidel, takže</w:t>
+      </w:r>
+      <w:r>
+        <w:rPr>
+          <w:lang w:val="cs-CZ"/>
+        </w:rPr>
+        <w:t xml:space="preserve"> </w:t>
+      </w:r>
+      <w:r>
+        <w:rPr>
+          <w:lang w:val="cs-CZ"/>
+        </w:rPr>
+        <w:t>se ve fuzzy systémech automaticky zvolí nejvhodnější pravidla. Obecně se také s</w:t>
+      </w:r>
+      <w:r>
+        <w:rPr>
+          <w:lang w:val="cs-CZ"/>
+        </w:rPr>
+        <w:t xml:space="preserve">ubtraktivní </w:t>
+      </w:r>
+      <w:proofErr w:type="spellStart"/>
+      <w:r>
+        <w:rPr>
+          <w:lang w:val="cs-CZ"/>
+        </w:rPr>
+        <w:t>clusterování</w:t>
+      </w:r>
+      <w:proofErr w:type="spellEnd"/>
+      <w:r>
+        <w:rPr>
+          <w:lang w:val="cs-CZ"/>
+        </w:rPr>
+        <w:t xml:space="preserve">  používá v expertních systémech pro svou schopnost automaticky generovat vyladěné funkce v rámci znalostní domény </w:t>
+      </w:r>
+      <w:r>
+        <w:rPr>
+          <w:lang w:val="cs-CZ"/>
+        </w:rPr>
+        <w:t>[12]</w:t>
+      </w:r>
+      <w:r>
+        <w:rPr>
+          <w:lang w:val="cs-CZ"/>
+        </w:rPr>
+        <w:t xml:space="preserve">. </w:t>
+      </w:r>
     </w:p>
     <w:p>
       <w:pPr>
         <w:pStyle w:val="Zkladntext"/>
         <w:rPr>
-          <w:lang w:val="cs-CZ" w:eastAsia="cs-CZ"/>
-        </w:rPr>
-      </w:pPr>
+          <w:i/>
+          <w:iCs/>
+          <w:lang w:val="cs-CZ"/>
+        </w:rPr>
+      </w:pPr>
+      <w:proofErr w:type="spellStart"/>
+      <w:r>
+        <w:rPr>
+          <w:lang w:val="cs-CZ"/>
+        </w:rPr>
+        <w:t>xXXx</w:t>
+      </w:r>
+      <w:proofErr w:type="spellEnd"/>
+      <w:r>
+        <w:rPr>
+          <w:lang w:val="cs-CZ"/>
+        </w:rPr>
+        <w:t xml:space="preserve"> </w:t>
+      </w:r>
+      <w:r>
+        <w:rPr>
+          <w:lang w:val="cs-CZ"/>
+        </w:rPr>
+        <w:t>ANFIS []</w:t>
+      </w:r>
     </w:p>
     <w:p>
       <w:pPr>
         <w:pStyle w:val="Zkladntext"/>
         <w:rPr>
-          <w:lang w:val="cs-CZ" w:eastAsia="cs-CZ"/>
-        </w:rPr>
-      </w:pPr>
-    </w:p>
-    <w:p>
-      <w:pPr>
-        <w:pStyle w:val="Zkladntext"/>
-        <w:rPr>
-          <w:lang w:val="cs-CZ" w:eastAsia="cs-CZ"/>
-        </w:rPr>
-      </w:pPr>
-    </w:p>
-    <w:p>
-      <w:pPr>
-        <w:pStyle w:val="Zkladntext"/>
-        <w:rPr>
-          <w:lang w:val="cs-CZ" w:eastAsia="cs-CZ"/>
-        </w:rPr>
-      </w:pPr>
-    </w:p>
-    <w:p>
-      <w:pPr>
-        <w:pStyle w:val="Zkladntext"/>
-        <w:rPr>
-          <w:lang w:val="cs-CZ" w:eastAsia="cs-CZ"/>
+          <w:lang w:val="cs-CZ"/>
         </w:rPr>
       </w:pPr>
     </w:p>
@@ -1898,13 +2196,7 @@
         <w:rPr>
           <w:lang w:val="cs-CZ"/>
         </w:rPr>
-        <w:t xml:space="preserve">Spouštěcí script </w:t>
-      </w:r>
-      <w:r>
-        <w:rPr>
-          <w:lang w:val="cs-CZ"/>
-        </w:rPr>
-        <w:t>modelu a následné optimalizace</w:t>
+        <w:t>Spouštěcí script modelu a následné optimalizace</w:t>
       </w:r>
     </w:p>
     <w:p>
@@ -1946,8 +2238,16 @@
         <w:rPr>
           <w:lang w:val="cs-CZ"/>
         </w:rPr>
-        <w:t>subtraktivního clusterování</w:t>
-      </w:r>
+        <w:t xml:space="preserve">subtraktivního </w:t>
+      </w:r>
+      <w:proofErr w:type="spellStart"/>
+      <w:r>
+        <w:rPr>
+          <w:lang w:val="cs-CZ"/>
+        </w:rPr>
+        <w:t>clusterování</w:t>
+      </w:r>
+      <w:proofErr w:type="spellEnd"/>
     </w:p>
     <w:p>
       <w:pPr>
@@ -2024,7 +2324,19 @@
         <w:rPr>
           <w:lang w:val="cs-CZ"/>
         </w:rPr>
-        <w:t xml:space="preserve"> predikující výslednou teplotu z optimalizovaného modelu</w:t>
+        <w:t xml:space="preserve"> predikující výslednou teplotu z optimalizovaného </w:t>
+      </w:r>
+      <w:r>
+        <w:rPr>
+          <w:lang w:val="cs-CZ"/>
+        </w:rPr>
+        <w:t xml:space="preserve">FIS </w:t>
+      </w:r>
+      <w:r>
+        <w:rPr>
+          <w:lang w:val="cs-CZ"/>
+        </w:rPr>
+        <w:t>modelu</w:t>
       </w:r>
     </w:p>
     <w:p>
@@ -2071,7 +2383,21 @@
         <w:rPr>
           <w:lang w:val="cs-CZ"/>
         </w:rPr>
-        <w:t>Vstupy byly denní doba, rok, výška nad mořem (MnM), rychlost větru a vlhkost, zatímco výstup byl teplota. Pro každou vstupní proměnnou byly definovány fuzzy množiny a rozsahy hodnot.</w:t>
+        <w:t>Vstupy byly denní doba, rok, výška nad mořem (</w:t>
+      </w:r>
+      <w:proofErr w:type="spellStart"/>
+      <w:r>
+        <w:rPr>
+          <w:lang w:val="cs-CZ"/>
+        </w:rPr>
+        <w:t>MnM</w:t>
+      </w:r>
+      <w:proofErr w:type="spellEnd"/>
+      <w:r>
+        <w:rPr>
+          <w:lang w:val="cs-CZ"/>
+        </w:rPr>
+        <w:t>), rychlost větru a vlhkost, zatímco výstup byl teplota. Pro každou vstupní proměnnou byly definovány fuzzy množiny a rozsahy hodnot.</w:t>
       </w:r>
       <w:r>
         <w:rPr>
@@ -2131,7 +2457,19 @@
         <w:rPr>
           <w:lang w:val="cs-CZ"/>
         </w:rPr>
-        <w:t xml:space="preserve"> načtena do MATLABu pomocí tabulky a rozdělena na tréninková a testovací data. FIS model byl dále trénován na tréninkových datech pomocí dvou optimalizačních technik</w:t>
+        <w:t xml:space="preserve"> načtena do MATLABu pomocí tabulky a rozdělena na tréninková a testovací data. FIS model </w:t>
+      </w:r>
+      <w:r>
+        <w:rPr>
+          <w:lang w:val="cs-CZ"/>
+        </w:rPr>
+        <w:t>je</w:t>
+      </w:r>
+      <w:r>
+        <w:rPr>
+          <w:lang w:val="cs-CZ"/>
+        </w:rPr>
+        <w:t xml:space="preserve"> dále trénován na tréninkových datech pomocí dvou optimalizačních technik</w:t>
       </w:r>
       <w:r>
         <w:rPr>
@@ -2145,138 +2483,6 @@
         </w:rPr>
         <w:t xml:space="preserve"> </w:t>
       </w:r>
-    </w:p>
-    <w:p>
-      <w:pPr>
-        <w:pStyle w:val="Zkladntext"/>
-        <w:rPr>
-          <w:lang w:val="cs-CZ"/>
-        </w:rPr>
-      </w:pPr>
-      <w:r>
-        <w:rPr>
-          <w:lang w:val="cs-CZ"/>
-        </w:rPr>
-        <w:t xml:space="preserve">První optimalizační metoda </w:t>
-      </w:r>
-      <w:r>
-        <w:rPr>
-          <w:lang w:val="cs-CZ"/>
-        </w:rPr>
-        <w:t xml:space="preserve">používalo metodu subtraktivního clusterování pro generování nového FIS a poté bylo </w:t>
-      </w:r>
-      <w:r>
-        <w:rPr>
-          <w:lang w:val="cs-CZ"/>
-        </w:rPr>
-        <w:t xml:space="preserve">toto </w:t>
-      </w:r>
-      <w:r>
-        <w:rPr>
-          <w:lang w:val="cs-CZ"/>
-        </w:rPr>
-        <w:t xml:space="preserve">FIS trénováno pomocí ANFIS (Adaptive Neuro-Fuzzy Inference System) s nastavením 100 epoch a dalších parametrů. </w:t>
-      </w:r>
-    </w:p>
-    <w:p>
-      <w:pPr>
-        <w:pStyle w:val="Zkladntext"/>
-        <w:rPr>
-          <w:lang w:val="cs-CZ"/>
-        </w:rPr>
-      </w:pPr>
-      <w:r>
-        <w:rPr>
-          <w:lang w:val="cs-CZ"/>
-        </w:rPr>
-        <w:t>Druhá optimalizační metoda</w:t>
-      </w:r>
-      <w:r>
-        <w:rPr>
-          <w:lang w:val="cs-CZ"/>
-        </w:rPr>
-        <w:t>, na druhou stranu, používalo pouze ANFIS pro trénink modelu.</w:t>
-      </w:r>
-    </w:p>
-    <w:p>
-      <w:pPr>
-        <w:pStyle w:val="Zkladntext"/>
-        <w:rPr>
-          <w:lang w:val="cs-CZ"/>
-        </w:rPr>
-      </w:pPr>
-      <w:r>
-        <w:rPr>
-          <w:lang w:val="cs-CZ"/>
-        </w:rPr>
-        <w:t>Po tréninku obou modelů byly porovnány jejich výkony na základě metriky Mean Squared Error (MSE) na testovacích datech. Model s nižší hodnotou MSE je považován za lepší a bude použit pro další predikce teploty. Následně se použije lepší model pro vytvoření lepšího FIS modelu</w:t>
-      </w:r>
-      <w:r>
-        <w:rPr>
-          <w:lang w:val="cs-CZ"/>
-        </w:rPr>
-        <w:t>.</w:t>
-      </w:r>
-    </w:p>
-    <w:p>
-      <w:pPr>
-        <w:pStyle w:val="Zkladntext"/>
-        <w:rPr>
-          <w:lang w:val="cs-CZ"/>
-        </w:rPr>
-      </w:pPr>
-      <w:r>
-        <w:rPr>
-          <w:lang w:val="cs-CZ"/>
-        </w:rPr>
-        <w:t xml:space="preserve">Jako poslední </w:t>
-      </w:r>
-      <w:r>
-        <w:rPr>
-          <w:lang w:val="cs-CZ"/>
-        </w:rPr>
-        <w:t>je</w:t>
-      </w:r>
-      <w:r>
-        <w:rPr>
-          <w:lang w:val="cs-CZ"/>
-        </w:rPr>
-        <w:t xml:space="preserve"> vytvořen skript, který se ptá na vstupní hodnoty a vrací předpovězenou teplotu z vybraného a vytrénovaného modelu. Uživatelé tak mohou jednoduše zadat vstupní hodnoty a získat předpověď teploty.</w:t>
-      </w:r>
-    </w:p>
-    <w:p>
-      <w:pPr>
-        <w:pStyle w:val="Zkladntext"/>
-        <w:rPr>
-          <w:i/>
-          <w:iCs/>
-          <w:lang w:val="cs-CZ"/>
-        </w:rPr>
-      </w:pPr>
-    </w:p>
-    <w:p>
-      <w:pPr>
-        <w:pStyle w:val="Zkladntext"/>
-        <w:rPr>
-          <w:lang w:val="cs-CZ"/>
-        </w:rPr>
-      </w:pPr>
-    </w:p>
-    <w:p>
-      <w:pPr>
-        <w:pStyle w:val="Zkladntext"/>
-        <w:rPr>
-          <w:lang w:val="cs-CZ"/>
-        </w:rPr>
-      </w:pPr>
-    </w:p>
-    <w:p>
-      <w:pPr>
-        <w:pStyle w:val="Zkladntext"/>
-        <w:rPr>
-          <w:lang w:val="cs-CZ"/>
-        </w:rPr>
-      </w:pPr>
     </w:p>
     <w:p>
       <w:pPr>
@@ -2292,10 +2498,10 @@
           <w:lang w:val="cs-CZ"/>
         </w:rPr>
         <w:drawing>
-          <wp:inline distT="0" distB="0" distL="0" distR="0" wp14:anchorId="29A12F58" wp14:editId="4D8B672B">
-            <wp:extent cx="2146669" cy="4797188"/>
-            <wp:effectExtent l="0" t="0" r="6350" b="3810"/>
-            <wp:docPr id="1378639094" name="Obrázek 2"/>
+          <wp:inline distT="0" distB="0" distL="0" distR="0" wp14:anchorId="3E74E4CC" wp14:editId="257A402D">
+            <wp:extent cx="1828800" cy="4086842"/>
+            <wp:effectExtent l="0" t="0" r="0" b="9525"/>
+            <wp:docPr id="1378639094" name="Obrázek 2" descr="Obsah obrázku text, diagram, snímek obrazovky, Písmo&#10;&#10;Popis byl vytvořen automaticky"/>
             <wp:cNvGraphicFramePr>
               <a:graphicFrameLocks xmlns:a="http://schemas.openxmlformats.org/drawingml/2006/main" noChangeAspect="1"/>
             </wp:cNvGraphicFramePr>
@@ -2303,7 +2509,7 @@
               <a:graphicData uri="http://schemas.openxmlformats.org/drawingml/2006/picture">
                 <pic:pic xmlns:pic="http://schemas.openxmlformats.org/drawingml/2006/picture">
                   <pic:nvPicPr>
-                    <pic:cNvPr id="0" name="Picture 2"/>
+                    <pic:cNvPr id="1378639094" name="Obrázek 2" descr="Obsah obrázku text, diagram, snímek obrazovky, Písmo&#10;&#10;Popis byl vytvořen automaticky"/>
                     <pic:cNvPicPr>
                       <a:picLocks noChangeAspect="1" noChangeArrowheads="1"/>
                     </pic:cNvPicPr>
@@ -2324,7 +2530,7 @@
                   <pic:spPr bwMode="auto">
                     <a:xfrm>
                       <a:off x="0" y="0"/>
-                      <a:ext cx="2159141" cy="4825060"/>
+                      <a:ext cx="1844909" cy="4122841"/>
                     </a:xfrm>
                     <a:prstGeom prst="rect">
                       <a:avLst/>
@@ -2355,14 +2561,30 @@
           <w:rStyle w:val="Zdraznnjemn"/>
           <w:lang w:val="cs-CZ"/>
         </w:rPr>
-        <w:t>Obr.2: Flowchart projektu</w:t>
-      </w:r>
+        <w:t xml:space="preserve">Obr.2: </w:t>
+      </w:r>
+      <w:proofErr w:type="spellStart"/>
       <w:r>
         <w:rPr>
           <w:rStyle w:val="Zdraznnjemn"/>
           <w:lang w:val="cs-CZ"/>
         </w:rPr>
-        <w:t>, Zdroj vlastní</w:t>
+        <w:t>Flowchart</w:t>
+      </w:r>
+      <w:proofErr w:type="spellEnd"/>
+      <w:r>
+        <w:rPr>
+          <w:rStyle w:val="Zdraznnjemn"/>
+          <w:lang w:val="cs-CZ"/>
+        </w:rPr>
+        <w:t xml:space="preserve"> </w:t>
+      </w:r>
+      <w:r>
+        <w:rPr>
+          <w:rStyle w:val="Zdraznnjemn"/>
+          <w:lang w:val="cs-CZ"/>
+        </w:rPr>
+        <w:t>FIS modelu, Zdroj vlastní</w:t>
       </w:r>
     </w:p>
     <w:p>
@@ -2380,6 +2602,56 @@
           <w:lang w:val="cs-CZ"/>
         </w:rPr>
       </w:pPr>
+      <w:r>
+        <w:rPr>
+          <w:lang w:val="cs-CZ"/>
+        </w:rPr>
+        <w:t xml:space="preserve">První optimalizační metoda </w:t>
+      </w:r>
+      <w:r>
+        <w:rPr>
+          <w:lang w:val="cs-CZ"/>
+        </w:rPr>
+        <w:t>použív</w:t>
+      </w:r>
+      <w:r>
+        <w:rPr>
+          <w:lang w:val="cs-CZ"/>
+        </w:rPr>
+        <w:t>á</w:t>
+      </w:r>
+      <w:r>
+        <w:rPr>
+          <w:lang w:val="cs-CZ"/>
+        </w:rPr>
+        <w:t xml:space="preserve"> metodu subtraktivního </w:t>
+      </w:r>
+      <w:proofErr w:type="spellStart"/>
+      <w:r>
+        <w:rPr>
+          <w:lang w:val="cs-CZ"/>
+        </w:rPr>
+        <w:t>clusterování</w:t>
+      </w:r>
+      <w:proofErr w:type="spellEnd"/>
+      <w:r>
+        <w:rPr>
+          <w:lang w:val="cs-CZ"/>
+        </w:rPr>
+        <w:t xml:space="preserve"> pro generování nového FIS a poté bylo </w:t>
+      </w:r>
+      <w:r>
+        <w:rPr>
+          <w:lang w:val="cs-CZ"/>
+        </w:rPr>
+        <w:t xml:space="preserve">toto </w:t>
+      </w:r>
+      <w:r>
+        <w:rPr>
+          <w:lang w:val="cs-CZ"/>
+        </w:rPr>
+        <w:t xml:space="preserve">FIS trénováno pomocí ANFIS s nastavením 100 epoch a dalších parametrů. </w:t>
+      </w:r>
     </w:p>
     <w:p>
       <w:pPr>
@@ -2388,6 +2660,30 @@
           <w:lang w:val="cs-CZ"/>
         </w:rPr>
       </w:pPr>
+      <w:r>
+        <w:rPr>
+          <w:lang w:val="cs-CZ"/>
+        </w:rPr>
+        <w:t>Druhá optimalizační metoda</w:t>
+      </w:r>
+      <w:r>
+        <w:rPr>
+          <w:lang w:val="cs-CZ"/>
+        </w:rPr>
+        <w:t>, na druhou stranu, použív</w:t>
+      </w:r>
+      <w:r>
+        <w:rPr>
+          <w:lang w:val="cs-CZ"/>
+        </w:rPr>
+        <w:t>á</w:t>
+      </w:r>
+      <w:r>
+        <w:rPr>
+          <w:lang w:val="cs-CZ"/>
+        </w:rPr>
+        <w:t xml:space="preserve"> pouze ANFIS pro trénink modelu.</w:t>
+      </w:r>
     </w:p>
     <w:p>
       <w:pPr>
@@ -2396,6 +2692,18 @@
           <w:lang w:val="cs-CZ"/>
         </w:rPr>
       </w:pPr>
+      <w:r>
+        <w:rPr>
+          <w:lang w:val="cs-CZ"/>
+        </w:rPr>
+        <w:t>Po tréninku obou modelů byly porovnány jejich výkony na základě metriky Mean Squared Error (MSE) na testovacích datech. Model s nižší hodnotou MSE je považován za lepší a bude použit pro další predikce teploty. Následně se použije lepší model pro vytvoření lepšího FIS modelu</w:t>
+      </w:r>
+      <w:r>
+        <w:rPr>
+          <w:lang w:val="cs-CZ"/>
+        </w:rPr>
+        <w:t>.</w:t>
+      </w:r>
     </w:p>
     <w:p>
       <w:pPr>
@@ -2404,323 +2712,24 @@
           <w:lang w:val="cs-CZ"/>
         </w:rPr>
       </w:pPr>
-    </w:p>
-    <w:p>
-      <w:pPr>
-        <w:pStyle w:val="Zkladntext"/>
-        <w:rPr>
-          <w:lang w:val="cs-CZ"/>
-        </w:rPr>
-      </w:pPr>
-    </w:p>
-    <w:p>
-      <w:pPr>
-        <w:pStyle w:val="Zkladntext"/>
-        <w:rPr>
-          <w:lang w:val="cs-CZ"/>
-        </w:rPr>
-      </w:pPr>
-    </w:p>
-    <w:p>
-      <w:pPr>
-        <w:pStyle w:val="Zkladntext"/>
-        <w:rPr>
-          <w:lang w:val="cs-CZ"/>
-        </w:rPr>
-      </w:pPr>
-    </w:p>
-    <w:p>
-      <w:pPr>
-        <w:pStyle w:val="Zkladntext"/>
-        <w:rPr>
-          <w:lang w:val="cs-CZ"/>
-        </w:rPr>
-      </w:pPr>
-    </w:p>
-    <w:p>
-      <w:pPr>
-        <w:pStyle w:val="Zkladntext"/>
-        <w:rPr>
-          <w:lang w:val="cs-CZ"/>
-        </w:rPr>
-      </w:pPr>
-    </w:p>
-    <w:p>
-      <w:pPr>
-        <w:pStyle w:val="Zkladntext"/>
-        <w:rPr>
-          <w:lang w:val="cs-CZ"/>
-        </w:rPr>
-      </w:pPr>
-    </w:p>
-    <w:p>
-      <w:pPr>
-        <w:pStyle w:val="Zkladntext"/>
-        <w:rPr>
-          <w:lang w:val="cs-CZ"/>
-        </w:rPr>
-      </w:pPr>
-    </w:p>
-    <w:p>
-      <w:pPr>
-        <w:pStyle w:val="Zkladntext"/>
-        <w:rPr>
-          <w:lang w:val="cs-CZ"/>
-        </w:rPr>
-      </w:pPr>
-    </w:p>
-    <w:p>
-      <w:pPr>
-        <w:pStyle w:val="Zkladntext"/>
-        <w:rPr>
-          <w:lang w:val="cs-CZ"/>
-        </w:rPr>
-      </w:pPr>
-    </w:p>
-    <w:p>
-      <w:pPr>
-        <w:pStyle w:val="Zkladntext"/>
-        <w:rPr>
-          <w:lang w:val="cs-CZ"/>
-        </w:rPr>
-      </w:pPr>
-    </w:p>
-    <w:p>
-      <w:pPr>
-        <w:pStyle w:val="Zkladntext"/>
-        <w:rPr>
-          <w:lang w:val="cs-CZ"/>
-        </w:rPr>
-      </w:pPr>
-    </w:p>
-    <w:p>
-      <w:pPr>
-        <w:pStyle w:val="Zkladntext"/>
-        <w:rPr>
-          <w:lang w:val="cs-CZ"/>
-        </w:rPr>
-      </w:pPr>
-    </w:p>
-    <w:p>
-      <w:pPr>
-        <w:pStyle w:val="Zkladntext"/>
-        <w:rPr>
-          <w:lang w:val="cs-CZ"/>
-        </w:rPr>
-      </w:pPr>
-    </w:p>
-    <w:p>
-      <w:pPr>
-        <w:pStyle w:val="Zkladntext"/>
-        <w:rPr>
-          <w:lang w:val="cs-CZ"/>
-        </w:rPr>
-      </w:pPr>
-    </w:p>
-    <w:p>
-      <w:pPr>
-        <w:pStyle w:val="Zkladntext"/>
-        <w:rPr>
-          <w:lang w:val="cs-CZ"/>
-        </w:rPr>
-      </w:pPr>
-    </w:p>
-    <w:p>
-      <w:pPr>
-        <w:pStyle w:val="Zkladntext"/>
-        <w:rPr>
-          <w:lang w:val="cs-CZ"/>
-        </w:rPr>
-      </w:pPr>
-    </w:p>
-    <w:p>
-      <w:pPr>
-        <w:pStyle w:val="Zkladntext"/>
-        <w:rPr>
-          <w:lang w:val="cs-CZ"/>
-        </w:rPr>
-      </w:pPr>
-    </w:p>
-    <w:p>
-      <w:pPr>
-        <w:pStyle w:val="Zkladntext"/>
-        <w:rPr>
-          <w:lang w:val="cs-CZ"/>
-        </w:rPr>
-      </w:pPr>
-    </w:p>
-    <w:p>
-      <w:pPr>
-        <w:pStyle w:val="Zkladntext"/>
-        <w:rPr>
-          <w:lang w:val="cs-CZ"/>
-        </w:rPr>
-      </w:pPr>
-    </w:p>
-    <w:p>
-      <w:pPr>
-        <w:pStyle w:val="Zkladntext"/>
-        <w:rPr>
-          <w:lang w:val="cs-CZ"/>
-        </w:rPr>
-      </w:pPr>
-    </w:p>
-    <w:p>
-      <w:pPr>
-        <w:pStyle w:val="Zkladntext"/>
-        <w:rPr>
-          <w:lang w:val="cs-CZ"/>
-        </w:rPr>
-      </w:pPr>
-    </w:p>
-    <w:p>
-      <w:pPr>
-        <w:pStyle w:val="Zkladntext"/>
-        <w:rPr>
-          <w:lang w:val="cs-CZ"/>
-        </w:rPr>
-      </w:pPr>
-    </w:p>
-    <w:p>
-      <w:pPr>
-        <w:pStyle w:val="Nadpis1"/>
-      </w:pPr>
-      <w:r>
-        <w:rPr>
-          <w:lang w:eastAsia="cs-CZ"/>
-        </w:rPr>
-        <w:t xml:space="preserve">Testing of </w:t>
-      </w:r>
-      <w:r>
-        <w:rPr>
-          <w:lang w:eastAsia="cs-CZ"/>
-        </w:rPr>
-        <w:t>Developed</w:t>
-      </w:r>
-      <w:r>
-        <w:rPr>
-          <w:lang w:eastAsia="cs-CZ"/>
-        </w:rPr>
-        <w:t xml:space="preserve"> application</w:t>
-      </w:r>
-      <w:r>
-        <w:rPr>
-          <w:lang w:eastAsia="cs-CZ"/>
-        </w:rPr>
-        <w:t xml:space="preserve"> / testování vyvinuté aplikace - řešení</w:t>
-      </w:r>
-    </w:p>
-    <w:p>
-      <w:pPr>
-        <w:pStyle w:val="Zkladntext"/>
-        <w:rPr>
-          <w:lang w:val="cs-CZ"/>
-        </w:rPr>
-      </w:pPr>
-    </w:p>
-    <w:p>
-      <w:pPr>
-        <w:pStyle w:val="Zkladntext"/>
-        <w:rPr>
-          <w:b/>
-          <w:lang w:val="cs-CZ"/>
-        </w:rPr>
-      </w:pPr>
-      <w:r>
-        <w:rPr>
-          <w:b/>
-          <w:lang w:val="cs-CZ"/>
-        </w:rPr>
-        <w:t>OBSAH</w:t>
-      </w:r>
-    </w:p>
-    <w:p>
-      <w:pPr>
-        <w:pStyle w:val="Zkladntext"/>
-        <w:rPr>
-          <w:lang w:val="cs-CZ"/>
-        </w:rPr>
-      </w:pPr>
-      <w:r>
-        <w:rPr>
-          <w:lang w:val="cs-CZ"/>
-        </w:rPr>
-        <w:t>Zde musí být definice, jak bude testováno a co má být přesně výsledkem.</w:t>
-      </w:r>
-    </w:p>
-    <w:p>
-      <w:pPr>
-        <w:pStyle w:val="Zkladntext"/>
-        <w:rPr>
-          <w:lang w:val="cs-CZ"/>
-        </w:rPr>
-      </w:pPr>
-      <w:r>
-        <w:rPr>
-          <w:lang w:val="cs-CZ"/>
-        </w:rPr>
-        <w:t>Vlastní testování a výsledky formou tabulek budou v podkapitole</w:t>
-      </w:r>
-    </w:p>
-    <w:p>
-      <w:pPr>
-        <w:pStyle w:val="Zkladntext"/>
-        <w:rPr>
-          <w:lang w:val="cs-CZ" w:eastAsia="cs-CZ"/>
-        </w:rPr>
-      </w:pPr>
-      <w:r>
-        <w:rPr>
-          <w:lang w:val="cs-CZ"/>
-        </w:rPr>
-        <w:t>Zhodnocení výsledků testování je nejlépe slovně (zhodnocení předchozích tabulek) a pak jedna tabulka s přehledem řešení od jiných autorů s tím novým řešením (mělo by se ukázat, že to nové řešení je nejlepší)</w:t>
-      </w:r>
-    </w:p>
-    <w:p>
-      <w:pPr>
-        <w:pStyle w:val="Zkladntext"/>
-        <w:rPr>
-          <w:b/>
-          <w:lang w:val="cs-CZ" w:eastAsia="cs-CZ"/>
-        </w:rPr>
-      </w:pPr>
-      <w:r>
-        <w:rPr>
-          <w:b/>
-          <w:lang w:val="cs-CZ" w:eastAsia="cs-CZ"/>
-        </w:rPr>
-        <w:t>ROZSAH</w:t>
-      </w:r>
-    </w:p>
-    <w:p>
-      <w:pPr>
-        <w:pStyle w:val="Zkladntext"/>
-        <w:rPr>
-          <w:lang w:val="cs-CZ" w:eastAsia="cs-CZ"/>
-        </w:rPr>
-      </w:pPr>
-      <w:r>
-        <w:rPr>
-          <w:lang w:val="cs-CZ" w:eastAsia="cs-CZ"/>
-        </w:rPr>
-        <w:t>Rozsah je 1strana.</w:t>
-      </w:r>
-    </w:p>
-    <w:p>
-      <w:pPr>
-        <w:pStyle w:val="Zkladntext"/>
-        <w:rPr>
-          <w:lang w:val="cs-CZ" w:eastAsia="cs-CZ"/>
-        </w:rPr>
-      </w:pPr>
-    </w:p>
-    <w:p>
-      <w:pPr>
-        <w:pStyle w:val="Zkladntext"/>
-        <w:rPr>
-          <w:lang w:val="cs-CZ" w:eastAsia="cs-CZ"/>
-        </w:rPr>
-      </w:pPr>
+      <w:r>
+        <w:rPr>
+          <w:lang w:val="cs-CZ"/>
+        </w:rPr>
+        <w:t xml:space="preserve">Jako poslední </w:t>
+      </w:r>
+      <w:r>
+        <w:rPr>
+          <w:lang w:val="cs-CZ"/>
+        </w:rPr>
+        <w:t>je</w:t>
+      </w:r>
+      <w:r>
+        <w:rPr>
+          <w:lang w:val="cs-CZ"/>
+        </w:rPr>
+        <w:t xml:space="preserve"> vytvořen skript, který se ptá na vstupní hodnoty a vrací předpovězenou teplotu z vybraného a vytrénovaného modelu. Uživatelé tak mohou jednoduše zadat vstupní hodnoty a získat předpověď teploty.</w:t>
+      </w:r>
     </w:p>
     <w:p>
       <w:pPr>
@@ -2731,166 +2740,213 @@
           <w:lang w:val="cs-CZ"/>
         </w:rPr>
       </w:pPr>
-      <w:r>
+    </w:p>
+    <w:p>
+      <w:pPr>
+        <w:pStyle w:val="Zkladntext"/>
+        <w:rPr>
+          <w:lang w:val="cs-CZ"/>
+        </w:rPr>
+      </w:pPr>
+    </w:p>
+    <w:p>
+      <w:pPr>
+        <w:pStyle w:val="Zkladntext"/>
+        <w:rPr>
+          <w:lang w:val="cs-CZ"/>
+        </w:rPr>
+      </w:pPr>
+    </w:p>
+    <w:p>
+      <w:pPr>
+        <w:pStyle w:val="Zkladntext"/>
+        <w:rPr>
+          <w:lang w:val="cs-CZ"/>
+        </w:rPr>
+      </w:pPr>
+    </w:p>
+    <w:p>
+      <w:pPr>
+        <w:pStyle w:val="Zkladntext"/>
+        <w:rPr>
+          <w:lang w:val="cs-CZ"/>
+        </w:rPr>
+      </w:pPr>
+    </w:p>
+    <w:p>
+      <w:pPr>
+        <w:pStyle w:val="Zkladntext"/>
+        <w:rPr>
+          <w:lang w:val="cs-CZ"/>
+        </w:rPr>
+      </w:pPr>
+    </w:p>
+    <w:p>
+      <w:pPr>
+        <w:pStyle w:val="Zkladntext"/>
+        <w:rPr>
+          <w:lang w:val="cs-CZ"/>
+        </w:rPr>
+      </w:pPr>
+    </w:p>
+    <w:p>
+      <w:pPr>
+        <w:pStyle w:val="Nadpis1"/>
+      </w:pPr>
+      <w:r>
+        <w:rPr>
+          <w:lang w:eastAsia="cs-CZ"/>
+        </w:rPr>
+        <w:t xml:space="preserve">Testing of </w:t>
+      </w:r>
+      <w:r>
+        <w:rPr>
+          <w:lang w:eastAsia="cs-CZ"/>
+        </w:rPr>
+        <w:t>Developed</w:t>
+      </w:r>
+      <w:r>
+        <w:rPr>
+          <w:lang w:eastAsia="cs-CZ"/>
+        </w:rPr>
+        <w:t xml:space="preserve"> application</w:t>
+      </w:r>
+      <w:r>
+        <w:rPr>
+          <w:lang w:eastAsia="cs-CZ"/>
+        </w:rPr>
+        <w:t xml:space="preserve"> / testování vyvinuté aplikace - řešení</w:t>
+      </w:r>
+    </w:p>
+    <w:p>
+      <w:pPr>
+        <w:pStyle w:val="Zkladntext"/>
+        <w:rPr>
+          <w:lang w:val="cs-CZ"/>
+        </w:rPr>
+      </w:pPr>
+    </w:p>
+    <w:p>
+      <w:pPr>
+        <w:pStyle w:val="Zkladntext"/>
+        <w:rPr>
+          <w:b/>
+          <w:lang w:val="cs-CZ"/>
+        </w:rPr>
+      </w:pPr>
+      <w:r>
+        <w:rPr>
+          <w:b/>
+          <w:lang w:val="cs-CZ"/>
+        </w:rPr>
+        <w:t>OBSAH</w:t>
+      </w:r>
+    </w:p>
+    <w:p>
+      <w:pPr>
+        <w:pStyle w:val="Zkladntext"/>
+        <w:rPr>
+          <w:lang w:val="cs-CZ"/>
+        </w:rPr>
+      </w:pPr>
+      <w:r>
+        <w:rPr>
+          <w:lang w:val="cs-CZ"/>
+        </w:rPr>
+        <w:t>Zde musí být definice, jak bude testováno a co má být přesně výsledkem.</w:t>
+      </w:r>
+    </w:p>
+    <w:p>
+      <w:pPr>
+        <w:pStyle w:val="Zkladntext"/>
+        <w:rPr>
+          <w:lang w:val="cs-CZ"/>
+        </w:rPr>
+      </w:pPr>
+      <w:r>
+        <w:rPr>
+          <w:lang w:val="cs-CZ"/>
+        </w:rPr>
+        <w:t>Vlastní testování a výsledky formou tabulek budou v podkapitole</w:t>
+      </w:r>
+    </w:p>
+    <w:p>
+      <w:pPr>
+        <w:pStyle w:val="Zkladntext"/>
+        <w:rPr>
+          <w:lang w:val="cs-CZ" w:eastAsia="cs-CZ"/>
+        </w:rPr>
+      </w:pPr>
+      <w:r>
+        <w:rPr>
+          <w:lang w:val="cs-CZ"/>
+        </w:rPr>
+        <w:t>Zhodnocení výsledků testování je nejlépe slovně (zhodnocení předchozích tabulek) a pak jedna tabulka s přehledem řešení od jiných autorů s tím novým řešením (mělo by se ukázat, že to nové řešení je nejlepší)</w:t>
+      </w:r>
+    </w:p>
+    <w:p>
+      <w:pPr>
+        <w:pStyle w:val="Zkladntext"/>
+        <w:rPr>
+          <w:b/>
+          <w:lang w:val="cs-CZ" w:eastAsia="cs-CZ"/>
+        </w:rPr>
+      </w:pPr>
+      <w:r>
+        <w:rPr>
+          <w:b/>
+          <w:lang w:val="cs-CZ" w:eastAsia="cs-CZ"/>
+        </w:rPr>
+        <w:t>ROZSAH</w:t>
+      </w:r>
+    </w:p>
+    <w:p>
+      <w:pPr>
+        <w:pStyle w:val="Zkladntext"/>
+        <w:rPr>
+          <w:lang w:val="cs-CZ" w:eastAsia="cs-CZ"/>
+        </w:rPr>
+      </w:pPr>
+      <w:r>
+        <w:rPr>
+          <w:lang w:val="cs-CZ" w:eastAsia="cs-CZ"/>
+        </w:rPr>
+        <w:t>Rozsah je 1strana.</w:t>
+      </w:r>
+    </w:p>
+    <w:p>
+      <w:pPr>
+        <w:pStyle w:val="Zkladntext"/>
+        <w:rPr>
+          <w:lang w:val="cs-CZ" w:eastAsia="cs-CZ"/>
+        </w:rPr>
+      </w:pPr>
+    </w:p>
+    <w:p>
+      <w:pPr>
+        <w:pStyle w:val="Zkladntext"/>
+        <w:rPr>
+          <w:lang w:val="cs-CZ" w:eastAsia="cs-CZ"/>
+        </w:rPr>
+      </w:pPr>
+    </w:p>
+    <w:p>
+      <w:pPr>
+        <w:pStyle w:val="Zkladntext"/>
         <w:rPr>
           <w:i/>
           <w:iCs/>
           <w:lang w:val="cs-CZ"/>
         </w:rPr>
+      </w:pPr>
+      <w:r>
+        <w:rPr>
+          <w:i/>
+          <w:iCs/>
+          <w:lang w:val="cs-CZ"/>
+        </w:rPr>
         <w:t>Validace modelu je zásadní pro posouzení jeho schopnosti správně předpovědět teplotu na základě vstupních proměnných. Během tohoto procesu byl vytrénovaný model porovnáván s testovacími daty, která nebyla součástí tréninkového datasetu, aby byla ověřena jeho schopnost zobecňování. Vyhodnocení modelu: Výkon modelu je hodnocen na základě metriky Mean Squared Error (MSE), která je běžně používaná metrika pro regresní problémy. MSE kvantifikuje rozdíl mezi skutečnou a předpovězenou teplotou a poskytuje jednoduchý způsob, jak posoudit, jak dobře se model učí z tréninkových dat a jak dobře generalizuje na nová data. Porovnání optimalizačních modelů: Byly porovnány dva různé modely, které byly trénovány pomocí dvou různých optimalizačních technik (optimal1 a optimal2). Na základě hodnot MSE pro každý model na testovacích datech byl vybrán lepší model. Model s nižším MSE byl považován za lepší a byl použit pro predikci teploty.</w:t>
       </w:r>
-    </w:p>
-    <w:p>
-      <w:pPr>
-        <w:pStyle w:val="Zkladntext"/>
-        <w:rPr>
-          <w:lang w:val="cs-CZ" w:eastAsia="cs-CZ"/>
-        </w:rPr>
-      </w:pPr>
-    </w:p>
-    <w:p>
-      <w:pPr>
-        <w:pStyle w:val="Zkladntext"/>
-        <w:rPr>
-          <w:lang w:val="cs-CZ" w:eastAsia="cs-CZ"/>
-        </w:rPr>
-      </w:pPr>
-    </w:p>
-    <w:p>
-      <w:pPr>
-        <w:pStyle w:val="Zkladntext"/>
-        <w:rPr>
-          <w:lang w:val="cs-CZ" w:eastAsia="cs-CZ"/>
-        </w:rPr>
-      </w:pPr>
-    </w:p>
-    <w:p>
-      <w:pPr>
-        <w:pStyle w:val="Zkladntext"/>
-        <w:rPr>
-          <w:lang w:val="cs-CZ" w:eastAsia="cs-CZ"/>
-        </w:rPr>
-      </w:pPr>
-    </w:p>
-    <w:p>
-      <w:pPr>
-        <w:pStyle w:val="Zkladntext"/>
-        <w:rPr>
-          <w:lang w:val="cs-CZ" w:eastAsia="cs-CZ"/>
-        </w:rPr>
-      </w:pPr>
-    </w:p>
-    <w:p>
-      <w:pPr>
-        <w:pStyle w:val="Zkladntext"/>
-        <w:rPr>
-          <w:lang w:val="cs-CZ" w:eastAsia="cs-CZ"/>
-        </w:rPr>
-      </w:pPr>
-    </w:p>
-    <w:p>
-      <w:pPr>
-        <w:pStyle w:val="Zkladntext"/>
-        <w:rPr>
-          <w:lang w:val="cs-CZ" w:eastAsia="cs-CZ"/>
-        </w:rPr>
-      </w:pPr>
-    </w:p>
-    <w:p>
-      <w:pPr>
-        <w:pStyle w:val="Zkladntext"/>
-        <w:rPr>
-          <w:lang w:val="cs-CZ" w:eastAsia="cs-CZ"/>
-        </w:rPr>
-      </w:pPr>
-    </w:p>
-    <w:p>
-      <w:pPr>
-        <w:pStyle w:val="Zkladntext"/>
-        <w:rPr>
-          <w:lang w:val="cs-CZ" w:eastAsia="cs-CZ"/>
-        </w:rPr>
-      </w:pPr>
-    </w:p>
-    <w:p>
-      <w:pPr>
-        <w:pStyle w:val="Zkladntext"/>
-        <w:rPr>
-          <w:lang w:val="cs-CZ" w:eastAsia="cs-CZ"/>
-        </w:rPr>
-      </w:pPr>
-    </w:p>
-    <w:p>
-      <w:pPr>
-        <w:pStyle w:val="Zkladntext"/>
-        <w:rPr>
-          <w:lang w:val="cs-CZ" w:eastAsia="cs-CZ"/>
-        </w:rPr>
-      </w:pPr>
-    </w:p>
-    <w:p>
-      <w:pPr>
-        <w:pStyle w:val="Zkladntext"/>
-        <w:rPr>
-          <w:lang w:val="cs-CZ" w:eastAsia="cs-CZ"/>
-        </w:rPr>
-      </w:pPr>
-    </w:p>
-    <w:p>
-      <w:pPr>
-        <w:pStyle w:val="Zkladntext"/>
-        <w:rPr>
-          <w:lang w:val="cs-CZ" w:eastAsia="cs-CZ"/>
-        </w:rPr>
-      </w:pPr>
-    </w:p>
-    <w:p>
-      <w:pPr>
-        <w:pStyle w:val="Zkladntext"/>
-        <w:rPr>
-          <w:lang w:val="cs-CZ" w:eastAsia="cs-CZ"/>
-        </w:rPr>
-      </w:pPr>
-    </w:p>
-    <w:p>
-      <w:pPr>
-        <w:pStyle w:val="Zkladntext"/>
-        <w:rPr>
-          <w:lang w:val="cs-CZ" w:eastAsia="cs-CZ"/>
-        </w:rPr>
-      </w:pPr>
-    </w:p>
-    <w:p>
-      <w:pPr>
-        <w:pStyle w:val="Zkladntext"/>
-        <w:rPr>
-          <w:lang w:val="cs-CZ" w:eastAsia="cs-CZ"/>
-        </w:rPr>
-      </w:pPr>
-    </w:p>
-    <w:p>
-      <w:pPr>
-        <w:pStyle w:val="Zkladntext"/>
-        <w:rPr>
-          <w:lang w:val="cs-CZ" w:eastAsia="cs-CZ"/>
-        </w:rPr>
-      </w:pPr>
-    </w:p>
-    <w:p>
-      <w:pPr>
-        <w:pStyle w:val="Zkladntext"/>
-        <w:rPr>
-          <w:lang w:val="cs-CZ" w:eastAsia="cs-CZ"/>
-        </w:rPr>
-      </w:pPr>
-    </w:p>
-    <w:p>
-      <w:pPr>
-        <w:pStyle w:val="Zkladntext"/>
-        <w:rPr>
-          <w:lang w:val="cs-CZ" w:eastAsia="cs-CZ"/>
-        </w:rPr>
-      </w:pPr>
     </w:p>
     <w:p>
       <w:pPr>
@@ -2963,72 +3019,6 @@
           <w:lang w:val="cs-CZ"/>
         </w:rPr>
       </w:pPr>
-      <w:r>
-        <w:rPr>
-          <w:lang w:val="cs-CZ"/>
-        </w:rPr>
-        <w:t xml:space="preserve">Tady už se vyjádřit jen k tomu, že se podařilo najít (definovat) nový přístup k řešení problému a že byl i prakticky ověřen na modelovém případě. </w:t>
-      </w:r>
-    </w:p>
-    <w:p>
-      <w:pPr>
-        <w:pStyle w:val="Zkladntext"/>
-        <w:rPr>
-          <w:lang w:val="cs-CZ"/>
-        </w:rPr>
-      </w:pPr>
-      <w:r>
-        <w:rPr>
-          <w:lang w:val="cs-CZ"/>
-        </w:rPr>
-        <w:t>Dobré je také diskutovat využitelnost nového řešení jak v aktuální oblasti problému (nejlépe včetně finančních či časových úspor), tak i v dalších oblastech (alespoň nastínit).</w:t>
-      </w:r>
-    </w:p>
-    <w:p>
-      <w:pPr>
-        <w:pStyle w:val="Zkladntext"/>
-        <w:rPr>
-          <w:lang w:val="cs-CZ"/>
-        </w:rPr>
-      </w:pPr>
-      <w:r>
-        <w:rPr>
-          <w:lang w:val="cs-CZ"/>
-        </w:rPr>
-        <w:t>Rozsah závěru je minimáln</w:t>
-      </w:r>
-      <w:r>
-        <w:rPr>
-          <w:lang w:val="cs-CZ"/>
-        </w:rPr>
-        <w:t>ě</w:t>
-      </w:r>
-      <w:r>
-        <w:rPr>
-          <w:lang w:val="cs-CZ"/>
-        </w:rPr>
-        <w:t xml:space="preserve"> 10 řádků, maximáln</w:t>
-      </w:r>
-      <w:r>
-        <w:rPr>
-          <w:lang w:val="cs-CZ"/>
-        </w:rPr>
-        <w:t>ě</w:t>
-      </w:r>
-      <w:r>
-        <w:rPr>
-          <w:lang w:val="cs-CZ"/>
-        </w:rPr>
-        <w:t xml:space="preserve"> 20 řádků.</w:t>
-      </w:r>
-    </w:p>
-    <w:p>
-      <w:pPr>
-        <w:pStyle w:val="Zkladntext"/>
-        <w:rPr>
-          <w:lang w:val="cs-CZ"/>
-        </w:rPr>
-      </w:pPr>
     </w:p>
     <w:p>
       <w:pPr>
@@ -3109,60 +3099,6 @@
     <w:p>
       <w:pPr>
         <w:pStyle w:val="Zkladntext"/>
-        <w:ind w:firstLine="0"/>
-        <w:rPr>
-          <w:lang w:val="cs-CZ" w:eastAsia="cs-CZ"/>
-        </w:rPr>
-      </w:pPr>
-    </w:p>
-    <w:p>
-      <w:pPr>
-        <w:pStyle w:val="Zkladntext"/>
-        <w:ind w:firstLine="0"/>
-        <w:rPr>
-          <w:lang w:val="cs-CZ" w:eastAsia="cs-CZ"/>
-        </w:rPr>
-      </w:pPr>
-    </w:p>
-    <w:p>
-      <w:pPr>
-        <w:pStyle w:val="Zkladntext"/>
-        <w:ind w:firstLine="0"/>
-        <w:rPr>
-          <w:lang w:val="cs-CZ" w:eastAsia="cs-CZ"/>
-        </w:rPr>
-      </w:pPr>
-    </w:p>
-    <w:p>
-      <w:pPr>
-        <w:pStyle w:val="Zkladntext"/>
-        <w:ind w:firstLine="0"/>
-        <w:rPr>
-          <w:lang w:val="cs-CZ" w:eastAsia="cs-CZ"/>
-        </w:rPr>
-      </w:pPr>
-    </w:p>
-    <w:p>
-      <w:pPr>
-        <w:pStyle w:val="Zkladntext"/>
-        <w:ind w:firstLine="0"/>
-        <w:rPr>
-          <w:lang w:val="cs-CZ" w:eastAsia="cs-CZ"/>
-        </w:rPr>
-      </w:pPr>
-    </w:p>
-    <w:p>
-      <w:pPr>
-        <w:pStyle w:val="Zkladntext"/>
-        <w:ind w:firstLine="0"/>
-        <w:rPr>
-          <w:lang w:val="cs-CZ" w:eastAsia="cs-CZ"/>
-        </w:rPr>
-      </w:pPr>
-    </w:p>
-    <w:p>
-      <w:pPr>
-        <w:pStyle w:val="Zkladntext"/>
         <w:rPr>
           <w:dstrike/>
         </w:rPr>
@@ -3268,6 +3204,14 @@
       </w:pPr>
       <w:r>
         <w:t>BHAVANI, S., V. CHITHAMBARAM, R. MUTHUCUMARASWAMY, S. SHANMUGAN, F.A. ESSA, Ammar H. ELSHEIKH, P. SELVARAJU a B. JANARTHANAN. Laplacian tactic for the prediction of the temperature components of solar cooker with logical prediction by fuzzy rules. Solar Energy [online]. 2022, 236, 369-382 [cit. 2023-11-16]. ISSN 0038092X. Dostupné z: doi:10.1016/j.solener.2022.03.006</w:t>
+      </w:r>
+    </w:p>
+    <w:p>
+      <w:pPr>
+        <w:pStyle w:val="references"/>
+      </w:pPr>
+      <w:r>
+        <w:t>RAO, U. Mohan; SOOD, Y.R. a JARIAL, R.K. Subtractive Clustering Fuzzy Expert System for Engineering Applications. Online. Procedia Computer Science. 2015, roč. 48, s. 77-83. ISSN 18770509. Dostupné z: https://doi.org/10.1016/j.procs.2015.04.153. [cit. 2023-11-23].</w:t>
       </w:r>
     </w:p>
     <w:p>

</xml_diff>

<commit_message>
dopsáno 3. Nové řešení
</commit_message>
<xml_diff>
--- a/CloudFuzzy - Předpověď počasí pomocí fuzzy logiky.docx
+++ b/CloudFuzzy - Předpověď počasí pomocí fuzzy logiky.docx
@@ -1433,21 +1433,7 @@
         <w:rPr>
           <w:lang w:val="cs-CZ" w:eastAsia="cs-CZ"/>
         </w:rPr>
-        <w:t xml:space="preserve"> za pomocí fuzzy logiky. Dali si za cíl predikovat v systému místo a čas změny. </w:t>
-      </w:r>
-      <w:proofErr w:type="gramStart"/>
-      <w:r>
-        <w:rPr>
-          <w:lang w:val="cs-CZ" w:eastAsia="cs-CZ"/>
-        </w:rPr>
-        <w:t>K</w:t>
-      </w:r>
-      <w:proofErr w:type="gramEnd"/>
-      <w:r>
-        <w:rPr>
-          <w:lang w:val="cs-CZ" w:eastAsia="cs-CZ"/>
-        </w:rPr>
-        <w:t> komu využili dvě fuzzy metody Ma</w:t>
+        <w:t xml:space="preserve"> za pomocí fuzzy logiky. Dali si za cíl predikovat v systému místo a čas změny. K komu využili dvě fuzzy metody Ma</w:t>
       </w:r>
       <w:r>
         <w:rPr>
@@ -1483,21 +1469,7 @@
         <w:rPr>
           <w:lang w:val="cs-CZ" w:eastAsia="cs-CZ"/>
         </w:rPr>
-        <w:t>o s </w:t>
-      </w:r>
-      <w:proofErr w:type="spellStart"/>
-      <w:r>
-        <w:rPr>
-          <w:lang w:val="cs-CZ" w:eastAsia="cs-CZ"/>
-        </w:rPr>
-        <w:t>kritériemi</w:t>
-      </w:r>
-      <w:proofErr w:type="spellEnd"/>
-      <w:r>
-        <w:rPr>
-          <w:lang w:val="cs-CZ" w:eastAsia="cs-CZ"/>
-        </w:rPr>
-        <w:t xml:space="preserve"> teploty vzduchu, vlhkosti a tlaku. Výsledky dosahovali </w:t>
+        <w:t xml:space="preserve">o s kritériemi teploty vzduchu, vlhkosti a tlaku. Výsledky dosahovali </w:t>
       </w:r>
       <w:r>
         <w:rPr>
@@ -1517,21 +1489,7 @@
         <w:rPr>
           <w:lang w:val="cs-CZ" w:eastAsia="cs-CZ"/>
         </w:rPr>
-        <w:t xml:space="preserve">V dalším článku [10] se výzkumníci pokusili nasimulovat a designovat „smart“ prádelní šňůru s predikcí věšení prádla dle aktuálního počasí. </w:t>
-      </w:r>
-      <w:proofErr w:type="gramStart"/>
-      <w:r>
-        <w:rPr>
-          <w:lang w:val="cs-CZ" w:eastAsia="cs-CZ"/>
-        </w:rPr>
-        <w:t>K</w:t>
-      </w:r>
-      <w:proofErr w:type="gramEnd"/>
-      <w:r>
-        <w:rPr>
-          <w:lang w:val="cs-CZ" w:eastAsia="cs-CZ"/>
-        </w:rPr>
-        <w:t xml:space="preserve"> komu využívají surová data z předpovědi počasí, která následně předávají fuzzy inferenčnímu systému. Systém je v prostředí MATLAB a využívají k tomu vlastní senzorová čidla. </w:t>
+        <w:t xml:space="preserve">V dalším článku [10] se výzkumníci pokusili nasimulovat a designovat „smart“ prádelní šňůru s predikcí věšení prádla dle aktuálního počasí. K komu využívají surová data z předpovědi počasí, která následně předávají fuzzy inferenčnímu systému. Systém je v prostředí MATLAB a využívají k tomu vlastní senzorová čidla. </w:t>
       </w:r>
       <w:r>
         <w:rPr>
@@ -1955,16 +1913,8 @@
         <w:rPr>
           <w:lang w:val="cs-CZ"/>
         </w:rPr>
-        <w:t xml:space="preserve">subtraktivního </w:t>
-      </w:r>
-      <w:proofErr w:type="spellStart"/>
-      <w:r>
-        <w:rPr>
-          <w:lang w:val="cs-CZ"/>
-        </w:rPr>
-        <w:t>clusterování</w:t>
-      </w:r>
-      <w:proofErr w:type="spellEnd"/>
+        <w:t>subtraktivního clusterování</w:t>
+      </w:r>
       <w:r>
         <w:rPr>
           <w:lang w:val="cs-CZ"/>
@@ -2037,16 +1987,8 @@
         <w:rPr>
           <w:lang w:val="cs-CZ"/>
         </w:rPr>
-        <w:t xml:space="preserve">ubtraktivní </w:t>
-      </w:r>
-      <w:proofErr w:type="spellStart"/>
-      <w:r>
-        <w:rPr>
-          <w:lang w:val="cs-CZ"/>
-        </w:rPr>
-        <w:t>clusterování</w:t>
-      </w:r>
-      <w:proofErr w:type="spellEnd"/>
+        <w:t>ubtraktivní clusterování</w:t>
+      </w:r>
       <w:r>
         <w:rPr>
           <w:lang w:val="cs-CZ"/>
@@ -2070,31 +2012,139 @@
       <w:pPr>
         <w:pStyle w:val="Zkladntext"/>
         <w:rPr>
-          <w:i/>
-          <w:iCs/>
-          <w:lang w:val="cs-CZ"/>
-        </w:rPr>
-      </w:pPr>
-      <w:proofErr w:type="spellStart"/>
-      <w:r>
-        <w:rPr>
-          <w:lang w:val="cs-CZ"/>
-        </w:rPr>
-        <w:t>xXXx</w:t>
-      </w:r>
-      <w:proofErr w:type="spellEnd"/>
+          <w:lang w:val="cs-CZ"/>
+        </w:rPr>
+      </w:pPr>
+      <w:r>
+        <w:rPr>
+          <w:lang w:val="cs-CZ"/>
+        </w:rPr>
+        <w:t xml:space="preserve">ANFIS neboli </w:t>
+      </w:r>
+      <w:r>
+        <w:rPr>
+          <w:lang w:val="cs-CZ"/>
+        </w:rPr>
+        <w:t xml:space="preserve">Adaptive Neuro-Fuzzy Inference </w:t>
+      </w:r>
+      <w:r>
+        <w:rPr>
+          <w:lang w:val="cs-CZ"/>
+        </w:rPr>
+        <w:t>System je konstruovaná vstupně-výstupní síť založená na hybridním způsobu učení</w:t>
+      </w:r>
+      <w:r>
+        <w:rPr>
+          <w:lang w:val="cs-CZ"/>
+        </w:rPr>
+        <w:t xml:space="preserve"> v rámci adaptivních sítí</w:t>
+      </w:r>
+      <w:r>
+        <w:rPr>
+          <w:lang w:val="cs-CZ"/>
+        </w:rPr>
+        <w:t xml:space="preserve">. Hybridní, neboť výsledek je založený jak na lidských znalostech (podobně jako fuzzy pravidla na principu Když – Pak), tak také na stanovených skupin v modelu a vstupně-výstupních dat. </w:t>
+      </w:r>
+      <w:r>
+        <w:rPr>
+          <w:lang w:val="cs-CZ"/>
+        </w:rPr>
+        <w:t xml:space="preserve">V rámci </w:t>
+      </w:r>
+      <w:r>
+        <w:rPr>
+          <w:lang w:val="cs-CZ"/>
+        </w:rPr>
+        <w:t xml:space="preserve">její </w:t>
+      </w:r>
+      <w:r>
+        <w:rPr>
+          <w:lang w:val="cs-CZ"/>
+        </w:rPr>
+        <w:t xml:space="preserve">architektury je možné použít </w:t>
+      </w:r>
+      <w:r>
+        <w:rPr>
+          <w:lang w:val="cs-CZ"/>
+        </w:rPr>
+        <w:t>ANFIS</w:t>
+      </w:r>
+      <w:r>
+        <w:rPr>
+          <w:lang w:val="cs-CZ"/>
+        </w:rPr>
+        <w:t xml:space="preserve"> k modelování nelineárních funkcí, </w:t>
+      </w:r>
+      <w:r>
+        <w:rPr>
+          <w:lang w:val="cs-CZ"/>
+        </w:rPr>
+        <w:t>on-line identifikaci nelineárních komponent v řídicím systému a predikci chaotických časových řad</w:t>
+      </w:r>
+      <w:r>
+        <w:rPr>
+          <w:lang w:val="cs-CZ"/>
+        </w:rPr>
+        <w:t>. V kontextu ANFIS je často zmiňováno, že se dají použít jako určitá varianta vůči neuronovým sítím a samotné fuzzy logice. ANFIS dále poskytuje slibné výsledky pro její aplikování v rámci automatického řízení, zpracování signálů a dalších [13].</w:t>
+      </w:r>
+    </w:p>
+    <w:p>
+      <w:pPr>
+        <w:pStyle w:val="Zkladntext"/>
+        <w:rPr>
+          <w:lang w:val="cs-CZ"/>
+        </w:rPr>
+      </w:pPr>
+      <w:r>
+        <w:rPr>
+          <w:lang w:val="cs-CZ"/>
+        </w:rPr>
+        <w:t>Praktický projekt se bude skládat ze dvou částí, cílem první části bude vytvořit vlastní funkční FIS</w:t>
+      </w:r>
+      <w:r>
+        <w:rPr>
+          <w:lang w:val="cs-CZ"/>
+        </w:rPr>
+        <w:t xml:space="preserve"> nad platformou MATLAB. FIS model bude obsahovat řadu vstupních parametrů a jeden výstupní parametr. Následně bude na řadě druhá část, optimalizační metody, které budou mít za úkol vylepšit model z první části. Původní model, optimalizační metody pomocí </w:t>
+      </w:r>
+      <w:r>
+        <w:rPr>
+          <w:lang w:val="cs-CZ"/>
+        </w:rPr>
+        <w:t>s</w:t>
+      </w:r>
+      <w:r>
+        <w:rPr>
+          <w:lang w:val="cs-CZ"/>
+        </w:rPr>
+        <w:t>ubtraktivní clusterování</w:t>
+      </w:r>
+      <w:r>
+        <w:rPr>
+          <w:lang w:val="cs-CZ"/>
+        </w:rPr>
+        <w:t xml:space="preserve">  </w:t>
+      </w:r>
+      <w:r>
+        <w:rPr>
+          <w:lang w:val="cs-CZ"/>
+        </w:rPr>
+        <w:t>a ANFIS se následně porovnají a vytvoří nový model s nejlepšími výsledky</w:t>
+      </w:r>
+    </w:p>
+    <w:p>
+      <w:pPr>
+        <w:pStyle w:val="Zkladntext"/>
+        <w:rPr>
+          <w:lang w:val="cs-CZ"/>
+        </w:rPr>
+      </w:pPr>
       <w:r>
         <w:rPr>
           <w:lang w:val="cs-CZ"/>
         </w:rPr>
         <w:t xml:space="preserve"> </w:t>
       </w:r>
-      <w:r>
-        <w:rPr>
-          <w:lang w:val="cs-CZ"/>
-        </w:rPr>
-        <w:t>ANFIS []</w:t>
-      </w:r>
     </w:p>
     <w:p>
       <w:pPr>
@@ -2103,38 +2153,19 @@
           <w:lang w:val="cs-CZ"/>
         </w:rPr>
       </w:pPr>
-    </w:p>
-    <w:p>
-      <w:pPr>
-        <w:pStyle w:val="Zkladntext"/>
-        <w:rPr>
-          <w:lang w:val="cs-CZ"/>
-        </w:rPr>
-      </w:pPr>
-    </w:p>
-    <w:p>
-      <w:pPr>
-        <w:pStyle w:val="Zkladntext"/>
-        <w:rPr>
-          <w:lang w:val="cs-CZ"/>
-        </w:rPr>
-      </w:pPr>
-    </w:p>
-    <w:p>
-      <w:pPr>
-        <w:pStyle w:val="Zkladntext"/>
-        <w:rPr>
-          <w:lang w:val="cs-CZ"/>
-        </w:rPr>
-      </w:pPr>
-    </w:p>
-    <w:p>
-      <w:pPr>
-        <w:pStyle w:val="Zkladntext"/>
-        <w:rPr>
-          <w:lang w:val="cs-CZ"/>
-        </w:rPr>
-      </w:pPr>
+      <w:r>
+        <w:rPr>
+          <w:highlight w:val="yellow"/>
+          <w:lang w:val="cs-CZ"/>
+        </w:rPr>
+        <w:t>xXx</w:t>
+      </w:r>
+      <w:r>
+        <w:rPr>
+          <w:lang w:val="cs-CZ"/>
+        </w:rPr>
+        <w:t xml:space="preserve"> řádek</w:t>
+      </w:r>
     </w:p>
     <w:p>
       <w:pPr>
@@ -2258,16 +2289,8 @@
         <w:rPr>
           <w:lang w:val="cs-CZ"/>
         </w:rPr>
-        <w:t xml:space="preserve">subtraktivního </w:t>
-      </w:r>
-      <w:proofErr w:type="spellStart"/>
-      <w:r>
-        <w:rPr>
-          <w:lang w:val="cs-CZ"/>
-        </w:rPr>
-        <w:t>clusterování</w:t>
-      </w:r>
-      <w:proofErr w:type="spellEnd"/>
+        <w:t>subtraktivního clusterování</w:t>
+      </w:r>
     </w:p>
     <w:p>
       <w:pPr>
@@ -2403,21 +2426,7 @@
         <w:rPr>
           <w:lang w:val="cs-CZ"/>
         </w:rPr>
-        <w:t>Vstupy byly denní doba, rok, výška nad mořem (</w:t>
-      </w:r>
-      <w:proofErr w:type="spellStart"/>
-      <w:r>
-        <w:rPr>
-          <w:lang w:val="cs-CZ"/>
-        </w:rPr>
-        <w:t>MnM</w:t>
-      </w:r>
-      <w:proofErr w:type="spellEnd"/>
-      <w:r>
-        <w:rPr>
-          <w:lang w:val="cs-CZ"/>
-        </w:rPr>
-        <w:t>), rychlost větru a vlhkost, zatímco výstup byl teplota. Pro každou vstupní proměnnou byly definovány fuzzy množiny a rozsahy hodnot.</w:t>
+        <w:t>Vstupy byly denní doba, rok, výška nad mořem (MnM), rychlost větru a vlhkost, zatímco výstup byl teplota. Pro každou vstupní proměnnou byly definovány fuzzy množiny a rozsahy hodnot.</w:t>
       </w:r>
       <w:r>
         <w:rPr>
@@ -2581,29 +2590,13 @@
           <w:rStyle w:val="Zdraznnjemn"/>
           <w:lang w:val="cs-CZ"/>
         </w:rPr>
-        <w:t xml:space="preserve">Obr.2: </w:t>
-      </w:r>
-      <w:proofErr w:type="spellStart"/>
+        <w:t xml:space="preserve">Obr.2: Flowchart </w:t>
+      </w:r>
       <w:r>
         <w:rPr>
           <w:rStyle w:val="Zdraznnjemn"/>
           <w:lang w:val="cs-CZ"/>
         </w:rPr>
-        <w:t>Flowchart</w:t>
-      </w:r>
-      <w:proofErr w:type="spellEnd"/>
-      <w:r>
-        <w:rPr>
-          <w:rStyle w:val="Zdraznnjemn"/>
-          <w:lang w:val="cs-CZ"/>
-        </w:rPr>
-        <w:t xml:space="preserve"> </w:t>
-      </w:r>
-      <w:r>
-        <w:rPr>
-          <w:rStyle w:val="Zdraznnjemn"/>
-          <w:lang w:val="cs-CZ"/>
-        </w:rPr>
         <w:t>FIS modelu, Zdroj vlastní</w:t>
       </w:r>
     </w:p>
@@ -2644,21 +2637,7 @@
         <w:rPr>
           <w:lang w:val="cs-CZ"/>
         </w:rPr>
-        <w:t xml:space="preserve"> metodu subtraktivního </w:t>
-      </w:r>
-      <w:proofErr w:type="spellStart"/>
-      <w:r>
-        <w:rPr>
-          <w:lang w:val="cs-CZ"/>
-        </w:rPr>
-        <w:t>clusterování</w:t>
-      </w:r>
-      <w:proofErr w:type="spellEnd"/>
-      <w:r>
-        <w:rPr>
-          <w:lang w:val="cs-CZ"/>
-        </w:rPr>
-        <w:t xml:space="preserve"> pro generování nového FIS a poté bylo </w:t>
+        <w:t xml:space="preserve"> metodu subtraktivního clusterování pro generování nového FIS a poté bylo </w:t>
       </w:r>
       <w:r>
         <w:rPr>
@@ -2768,6 +2747,60 @@
           <w:lang w:val="cs-CZ"/>
         </w:rPr>
       </w:pPr>
+      <w:r>
+        <w:rPr>
+          <w:noProof/>
+          <w:lang w:val="cs-CZ"/>
+        </w:rPr>
+        <w:drawing>
+          <wp:inline distT="0" distB="0" distL="0" distR="0" wp14:anchorId="4AB3800F" wp14:editId="75629B98">
+            <wp:extent cx="3086735" cy="3811270"/>
+            <wp:effectExtent l="0" t="0" r="0" b="0"/>
+            <wp:docPr id="1539886227" name="Obrázek 1"/>
+            <wp:cNvGraphicFramePr>
+              <a:graphicFrameLocks xmlns:a="http://schemas.openxmlformats.org/drawingml/2006/main" noChangeAspect="1"/>
+            </wp:cNvGraphicFramePr>
+            <a:graphic xmlns:a="http://schemas.openxmlformats.org/drawingml/2006/main">
+              <a:graphicData uri="http://schemas.openxmlformats.org/drawingml/2006/picture">
+                <pic:pic xmlns:pic="http://schemas.openxmlformats.org/drawingml/2006/picture">
+                  <pic:nvPicPr>
+                    <pic:cNvPr id="0" name="Picture 3"/>
+                    <pic:cNvPicPr>
+                      <a:picLocks noChangeAspect="1" noChangeArrowheads="1"/>
+                    </pic:cNvPicPr>
+                  </pic:nvPicPr>
+                  <pic:blipFill>
+                    <a:blip r:embed="rId10">
+                      <a:extLst>
+                        <a:ext uri="{28A0092B-C50C-407E-A947-70E740481C1C}">
+                          <a14:useLocalDpi xmlns:a14="http://schemas.microsoft.com/office/drawing/2010/main" val="0"/>
+                        </a:ext>
+                      </a:extLst>
+                    </a:blip>
+                    <a:srcRect/>
+                    <a:stretch>
+                      <a:fillRect/>
+                    </a:stretch>
+                  </pic:blipFill>
+                  <pic:spPr bwMode="auto">
+                    <a:xfrm>
+                      <a:off x="0" y="0"/>
+                      <a:ext cx="3086735" cy="3811270"/>
+                    </a:xfrm>
+                    <a:prstGeom prst="rect">
+                      <a:avLst/>
+                    </a:prstGeom>
+                    <a:noFill/>
+                    <a:ln>
+                      <a:noFill/>
+                    </a:ln>
+                  </pic:spPr>
+                </pic:pic>
+              </a:graphicData>
+            </a:graphic>
+          </wp:inline>
+        </w:drawing>
+      </w:r>
     </w:p>
     <w:p>
       <w:pPr>
@@ -3232,6 +3265,14 @@
       </w:pPr>
       <w:r>
         <w:t>RAO, U. Mohan; SOOD, Y.R. a JARIAL, R.K. Subtractive Clustering Fuzzy Expert System for Engineering Applications. Online. Procedia Computer Science. 2015, roč. 48, s. 77-83. ISSN 18770509. Dostupné z: https://doi.org/10.1016/j.procs.2015.04.153. [cit. 2023-11-23].</w:t>
+      </w:r>
+    </w:p>
+    <w:p>
+      <w:pPr>
+        <w:pStyle w:val="references"/>
+      </w:pPr>
+      <w:r>
+        <w:t>JANG, J.-S.R. ANFIS: adaptive-network-based fuzzy inference system. Online. IEEE Transactions on Systems, Man, and Cybernetics. Roč. 23, č. 3, s. 665-685. ISSN 00189472. Dostupné z: https://doi.org/10.1109/21.256541. [cit. 2023-11-28].</w:t>
       </w:r>
     </w:p>
     <w:p>

</xml_diff>

<commit_message>
Pokrok v 4. kapitole
</commit_message>
<xml_diff>
--- a/CloudFuzzy - Předpověď počasí pomocí fuzzy logiky.docx
+++ b/CloudFuzzy - Předpověď počasí pomocí fuzzy logiky.docx
@@ -1433,7 +1433,21 @@
         <w:rPr>
           <w:lang w:val="cs-CZ" w:eastAsia="cs-CZ"/>
         </w:rPr>
-        <w:t xml:space="preserve"> za pomocí fuzzy logiky. Dali si za cíl predikovat v systému místo a čas změny. K komu využili dvě fuzzy metody Ma</w:t>
+        <w:t xml:space="preserve"> za pomocí fuzzy logiky. Dali si za cíl predikovat v systému místo a čas změny. </w:t>
+      </w:r>
+      <w:proofErr w:type="gramStart"/>
+      <w:r>
+        <w:rPr>
+          <w:lang w:val="cs-CZ" w:eastAsia="cs-CZ"/>
+        </w:rPr>
+        <w:t>K</w:t>
+      </w:r>
+      <w:proofErr w:type="gramEnd"/>
+      <w:r>
+        <w:rPr>
+          <w:lang w:val="cs-CZ" w:eastAsia="cs-CZ"/>
+        </w:rPr>
+        <w:t> komu využili dvě fuzzy metody Ma</w:t>
       </w:r>
       <w:r>
         <w:rPr>
@@ -1469,7 +1483,21 @@
         <w:rPr>
           <w:lang w:val="cs-CZ" w:eastAsia="cs-CZ"/>
         </w:rPr>
-        <w:t xml:space="preserve">o s kritériemi teploty vzduchu, vlhkosti a tlaku. Výsledky dosahovali </w:t>
+        <w:t>o s </w:t>
+      </w:r>
+      <w:proofErr w:type="spellStart"/>
+      <w:r>
+        <w:rPr>
+          <w:lang w:val="cs-CZ" w:eastAsia="cs-CZ"/>
+        </w:rPr>
+        <w:t>kritériemi</w:t>
+      </w:r>
+      <w:proofErr w:type="spellEnd"/>
+      <w:r>
+        <w:rPr>
+          <w:lang w:val="cs-CZ" w:eastAsia="cs-CZ"/>
+        </w:rPr>
+        <w:t xml:space="preserve"> teploty vzduchu, vlhkosti a tlaku. Výsledky dosahovali </w:t>
       </w:r>
       <w:r>
         <w:rPr>
@@ -1489,7 +1517,21 @@
         <w:rPr>
           <w:lang w:val="cs-CZ" w:eastAsia="cs-CZ"/>
         </w:rPr>
-        <w:t xml:space="preserve">V dalším článku [10] se výzkumníci pokusili nasimulovat a designovat „smart“ prádelní šňůru s predikcí věšení prádla dle aktuálního počasí. K komu využívají surová data z předpovědi počasí, která následně předávají fuzzy inferenčnímu systému. Systém je v prostředí MATLAB a využívají k tomu vlastní senzorová čidla. </w:t>
+        <w:t xml:space="preserve">V dalším článku [10] se výzkumníci pokusili nasimulovat a designovat „smart“ prádelní šňůru s predikcí věšení prádla dle aktuálního počasí. </w:t>
+      </w:r>
+      <w:proofErr w:type="gramStart"/>
+      <w:r>
+        <w:rPr>
+          <w:lang w:val="cs-CZ" w:eastAsia="cs-CZ"/>
+        </w:rPr>
+        <w:t>K</w:t>
+      </w:r>
+      <w:proofErr w:type="gramEnd"/>
+      <w:r>
+        <w:rPr>
+          <w:lang w:val="cs-CZ" w:eastAsia="cs-CZ"/>
+        </w:rPr>
+        <w:t xml:space="preserve"> komu využívají surová data z předpovědi počasí, která následně předávají fuzzy inferenčnímu systému. Systém je v prostředí MATLAB a využívají k tomu vlastní senzorová čidla. </w:t>
       </w:r>
       <w:r>
         <w:rPr>
@@ -2067,13 +2109,7 @@
         <w:rPr>
           <w:lang w:val="cs-CZ"/>
         </w:rPr>
-        <w:t>ANFIS</w:t>
-      </w:r>
-      <w:r>
-        <w:rPr>
-          <w:lang w:val="cs-CZ"/>
-        </w:rPr>
-        <w:t xml:space="preserve"> k modelování nelineárních funkcí, </w:t>
+        <w:t xml:space="preserve">ANFIS k modelování nelineárních funkcí, </w:t>
       </w:r>
       <w:r>
         <w:rPr>
@@ -2105,13 +2141,7 @@
         <w:rPr>
           <w:lang w:val="cs-CZ"/>
         </w:rPr>
-        <w:t xml:space="preserve"> nad platformou MATLAB. FIS model bude obsahovat řadu vstupních parametrů a jeden výstupní parametr. Následně bude na řadě druhá část, optimalizační metody, které budou mít za úkol vylepšit model z první části. Původní model, optimalizační metody pomocí </w:t>
-      </w:r>
-      <w:r>
-        <w:rPr>
-          <w:lang w:val="cs-CZ"/>
-        </w:rPr>
-        <w:t>s</w:t>
+        <w:t xml:space="preserve"> nad platformou MATLAB. FIS model bude obsahovat řadu vstupních parametrů a jeden výstupní parametr. Následně bude na řadě druhá část, optimalizační metody, které budou mít za úkol vylepšit model z první části. Původní model, optimalizační metody pomocí s</w:t>
       </w:r>
       <w:r>
         <w:rPr>
@@ -2123,25 +2153,36 @@
         <w:rPr>
           <w:lang w:val="cs-CZ"/>
         </w:rPr>
-        <w:t xml:space="preserve">  </w:t>
-      </w:r>
-      <w:r>
-        <w:rPr>
-          <w:lang w:val="cs-CZ"/>
-        </w:rPr>
-        <w:t>a ANFIS se následně porovnají a vytvoří nový model s nejlepšími výsledky</w:t>
+        <w:t xml:space="preserve">  a ANFIS se následně porovnají a vytvoří nový model s nejlepšími výsledky</w:t>
+      </w:r>
+      <w:r>
+        <w:rPr>
+          <w:lang w:val="cs-CZ"/>
+        </w:rPr>
+        <w:t>.</w:t>
+      </w:r>
+    </w:p>
+    <w:p>
+      <w:pPr>
+        <w:pStyle w:val="Nadpis1"/>
+      </w:pPr>
+      <w:r>
+        <w:rPr>
+          <w:lang w:eastAsia="cs-CZ"/>
+        </w:rPr>
+        <w:t>Implementation / Implementace řešení</w:t>
       </w:r>
     </w:p>
     <w:p>
       <w:pPr>
         <w:pStyle w:val="Zkladntext"/>
         <w:rPr>
-          <w:lang w:val="cs-CZ"/>
-        </w:rPr>
-      </w:pPr>
-      <w:r>
-        <w:rPr>
-          <w:lang w:val="cs-CZ"/>
+          <w:lang w:val="cs-CZ" w:eastAsia="cs-CZ"/>
+        </w:rPr>
+      </w:pPr>
+      <w:r>
+        <w:rPr>
+          <w:lang w:val="cs-CZ" w:eastAsia="cs-CZ"/>
         </w:rPr>
         <w:t xml:space="preserve"> </w:t>
       </w:r>
@@ -2155,55 +2196,21 @@
       </w:pPr>
       <w:r>
         <w:rPr>
-          <w:highlight w:val="yellow"/>
-          <w:lang w:val="cs-CZ"/>
-        </w:rPr>
-        <w:t>xXx</w:t>
-      </w:r>
-      <w:r>
-        <w:rPr>
-          <w:lang w:val="cs-CZ"/>
-        </w:rPr>
-        <w:t xml:space="preserve"> řádek</w:t>
-      </w:r>
-    </w:p>
-    <w:p>
-      <w:pPr>
-        <w:pStyle w:val="Nadpis1"/>
-      </w:pPr>
-      <w:r>
-        <w:rPr>
-          <w:lang w:eastAsia="cs-CZ"/>
-        </w:rPr>
-        <w:t>Implementation / Implementace řešení</w:t>
-      </w:r>
-    </w:p>
-    <w:p>
-      <w:pPr>
-        <w:pStyle w:val="Zkladntext"/>
-        <w:rPr>
-          <w:lang w:val="cs-CZ" w:eastAsia="cs-CZ"/>
-        </w:rPr>
-      </w:pPr>
-      <w:r>
-        <w:rPr>
-          <w:lang w:val="cs-CZ" w:eastAsia="cs-CZ"/>
-        </w:rPr>
-        <w:t xml:space="preserve"> </w:t>
-      </w:r>
-    </w:p>
-    <w:p>
-      <w:pPr>
-        <w:pStyle w:val="Zkladntext"/>
-        <w:rPr>
-          <w:lang w:val="cs-CZ"/>
-        </w:rPr>
-      </w:pPr>
-      <w:r>
-        <w:rPr>
-          <w:lang w:val="cs-CZ"/>
-        </w:rPr>
-        <w:t>Pro řešení problému byl p</w:t>
+          <w:lang w:val="cs-CZ"/>
+        </w:rPr>
+        <w:t xml:space="preserve">Pro řešení problému </w:t>
+      </w:r>
+      <w:r>
+        <w:rPr>
+          <w:lang w:val="cs-CZ"/>
+        </w:rPr>
+        <w:t>je</w:t>
+      </w:r>
+      <w:r>
+        <w:rPr>
+          <w:lang w:val="cs-CZ"/>
+        </w:rPr>
+        <w:t xml:space="preserve"> p</w:t>
       </w:r>
       <w:r>
         <w:rPr>
@@ -2361,6 +2368,24 @@
         <w:rPr>
           <w:lang w:val="cs-CZ"/>
         </w:rPr>
+        <w:t>Porovnávací script optimalizačních funkcí</w:t>
+      </w:r>
+    </w:p>
+    <w:p>
+      <w:pPr>
+        <w:pStyle w:val="Zkladntext"/>
+        <w:numPr>
+          <w:ilvl w:val="0"/>
+          <w:numId w:val="37"/>
+        </w:numPr>
+        <w:rPr>
+          <w:lang w:val="cs-CZ"/>
+        </w:rPr>
+      </w:pPr>
+      <w:r>
+        <w:rPr>
+          <w:lang w:val="cs-CZ"/>
+        </w:rPr>
         <w:t>Samostatný script</w:t>
       </w:r>
       <w:r>
@@ -2385,7 +2410,6 @@
     <w:p>
       <w:pPr>
         <w:pStyle w:val="Zkladntext"/>
-        <w:ind w:firstLine="0"/>
         <w:rPr>
           <w:lang w:val="cs-CZ"/>
         </w:rPr>
@@ -2395,128 +2419,14 @@
       <w:pPr>
         <w:pStyle w:val="Zkladntext"/>
         <w:rPr>
-          <w:lang w:val="cs-CZ"/>
-        </w:rPr>
-      </w:pPr>
-      <w:r>
-        <w:rPr>
-          <w:lang w:val="cs-CZ"/>
-        </w:rPr>
-        <w:t>Samotný FIS model obsahuje pět</w:t>
-      </w:r>
-      <w:r>
-        <w:rPr>
-          <w:lang w:val="cs-CZ"/>
-        </w:rPr>
-        <w:t xml:space="preserve"> vstupních</w:t>
-      </w:r>
-      <w:r>
-        <w:rPr>
-          <w:lang w:val="cs-CZ"/>
-        </w:rPr>
-        <w:t xml:space="preserve"> parametrů</w:t>
-      </w:r>
-      <w:r>
-        <w:rPr>
-          <w:lang w:val="cs-CZ"/>
-        </w:rPr>
-        <w:t xml:space="preserve"> a jeden výstupný parametr. </w:t>
-      </w:r>
-      <w:r>
-        <w:rPr>
-          <w:lang w:val="cs-CZ"/>
-        </w:rPr>
-        <w:t>Vstupy byly denní doba, rok, výška nad mořem (MnM), rychlost větru a vlhkost, zatímco výstup byl teplota. Pro každou vstupní proměnnou byly definovány fuzzy množiny a rozsahy hodnot.</w:t>
-      </w:r>
-      <w:r>
-        <w:rPr>
-          <w:lang w:val="cs-CZ"/>
-        </w:rPr>
-        <w:t xml:space="preserve"> Dalším krokem ve vytváření FIS modelu je nastavení pravidel. Pravidla byla definována jako kombinace </w:t>
-      </w:r>
-      <w:r>
-        <w:rPr>
-          <w:lang w:val="cs-CZ"/>
-        </w:rPr>
-        <w:t>různých vstupních proměnných a jejich fuzzy množin.</w:t>
-      </w:r>
-      <w:r>
-        <w:rPr>
-          <w:lang w:val="cs-CZ"/>
-        </w:rPr>
-        <w:t xml:space="preserve"> </w:t>
-      </w:r>
-      <w:r>
-        <w:rPr>
-          <w:lang w:val="cs-CZ"/>
-        </w:rPr>
-        <w:t>Pravidla byla formulována na základě odborných znalostí a zkušeností v oboru meteorologie, s přihlédnutím na</w:t>
-      </w:r>
-      <w:r>
-        <w:rPr>
-          <w:lang w:val="cs-CZ"/>
-        </w:rPr>
-        <w:t xml:space="preserve"> hodnoty z datasetu, který obsahoval </w:t>
-      </w:r>
-      <w:r>
-        <w:rPr>
-          <w:lang w:val="cs-CZ"/>
-        </w:rPr>
-        <w:t>informace o vstupních proměnných a skutečné teplotě.</w:t>
-      </w:r>
-      <w:r>
-        <w:rPr>
-          <w:lang w:val="cs-CZ"/>
-        </w:rPr>
-        <w:t xml:space="preserve"> </w:t>
-      </w:r>
-      <w:r>
-        <w:rPr>
-          <w:lang w:val="cs-CZ"/>
-        </w:rPr>
-        <w:t xml:space="preserve">Data </w:t>
-      </w:r>
-      <w:r>
-        <w:rPr>
-          <w:lang w:val="cs-CZ"/>
-        </w:rPr>
-        <w:t>jsou</w:t>
-      </w:r>
-      <w:r>
-        <w:rPr>
-          <w:lang w:val="cs-CZ"/>
-        </w:rPr>
-        <w:t xml:space="preserve"> načtena do MATLABu pomocí tabulky a rozdělena na tréninková a testovací data. FIS model </w:t>
-      </w:r>
-      <w:r>
-        <w:rPr>
-          <w:lang w:val="cs-CZ"/>
-        </w:rPr>
-        <w:t>je</w:t>
-      </w:r>
-      <w:r>
-        <w:rPr>
-          <w:lang w:val="cs-CZ"/>
-        </w:rPr>
-        <w:t xml:space="preserve"> dále trénován na tréninkových datech pomocí dvou optimalizačních technik</w:t>
-      </w:r>
-      <w:r>
-        <w:rPr>
-          <w:lang w:val="cs-CZ"/>
-        </w:rPr>
-        <w:t>.</w:t>
-      </w:r>
-      <w:r>
-        <w:rPr>
-          <w:lang w:val="cs-CZ"/>
-        </w:rPr>
-        <w:t xml:space="preserve"> </w:t>
-      </w:r>
+          <w:noProof/>
+          <w:lang w:val="cs-CZ"/>
+        </w:rPr>
+      </w:pPr>
     </w:p>
     <w:p>
       <w:pPr>
         <w:pStyle w:val="Zkladntext"/>
-        <w:jc w:val="center"/>
         <w:rPr>
           <w:lang w:val="cs-CZ"/>
         </w:rPr>
@@ -2527,10 +2437,10 @@
           <w:lang w:val="cs-CZ"/>
         </w:rPr>
         <w:drawing>
-          <wp:inline distT="0" distB="0" distL="0" distR="0" wp14:anchorId="3E74E4CC" wp14:editId="257A402D">
-            <wp:extent cx="1828800" cy="4086842"/>
-            <wp:effectExtent l="0" t="0" r="0" b="9525"/>
-            <wp:docPr id="1378639094" name="Obrázek 2" descr="Obsah obrázku text, diagram, snímek obrazovky, Písmo&#10;&#10;Popis byl vytvořen automaticky"/>
+          <wp:inline distT="0" distB="0" distL="0" distR="0" wp14:anchorId="538D9372" wp14:editId="03209711">
+            <wp:extent cx="3086038" cy="3686861"/>
+            <wp:effectExtent l="0" t="0" r="635" b="8890"/>
+            <wp:docPr id="1539886227" name="Obrázek 1" descr="Obsah obrázku text, snímek obrazovky, dokument, Písmo&#10;&#10;Popis byl vytvořen automaticky"/>
             <wp:cNvGraphicFramePr>
               <a:graphicFrameLocks xmlns:a="http://schemas.openxmlformats.org/drawingml/2006/main" noChangeAspect="1"/>
             </wp:cNvGraphicFramePr>
@@ -2538,28 +2448,26 @@
               <a:graphicData uri="http://schemas.openxmlformats.org/drawingml/2006/picture">
                 <pic:pic xmlns:pic="http://schemas.openxmlformats.org/drawingml/2006/picture">
                   <pic:nvPicPr>
-                    <pic:cNvPr id="1378639094" name="Obrázek 2" descr="Obsah obrázku text, diagram, snímek obrazovky, Písmo&#10;&#10;Popis byl vytvořen automaticky"/>
+                    <pic:cNvPr id="1539886227" name="Obrázek 1" descr="Obsah obrázku text, snímek obrazovky, dokument, Písmo&#10;&#10;Popis byl vytvořen automaticky"/>
                     <pic:cNvPicPr>
                       <a:picLocks noChangeAspect="1" noChangeArrowheads="1"/>
                     </pic:cNvPicPr>
                   </pic:nvPicPr>
-                  <pic:blipFill>
-                    <a:blip r:embed="rId9" cstate="print">
+                  <pic:blipFill rotWithShape="1">
+                    <a:blip r:embed="rId9">
                       <a:extLst>
                         <a:ext uri="{28A0092B-C50C-407E-A947-70E740481C1C}">
                           <a14:useLocalDpi xmlns:a14="http://schemas.microsoft.com/office/drawing/2010/main" val="0"/>
                         </a:ext>
                       </a:extLst>
                     </a:blip>
-                    <a:srcRect/>
-                    <a:stretch>
-                      <a:fillRect/>
-                    </a:stretch>
+                    <a:srcRect t="1536" b="1706"/>
+                    <a:stretch/>
                   </pic:blipFill>
                   <pic:spPr bwMode="auto">
                     <a:xfrm>
                       <a:off x="0" y="0"/>
-                      <a:ext cx="1844909" cy="4122841"/>
+                      <a:ext cx="3086735" cy="3687693"/>
                     </a:xfrm>
                     <a:prstGeom prst="rect">
                       <a:avLst/>
@@ -2568,6 +2476,11 @@
                     <a:ln>
                       <a:noFill/>
                     </a:ln>
+                    <a:extLst>
+                      <a:ext uri="{53640926-AAD7-44D8-BBD7-CCE9431645EC}">
+                        <a14:shadowObscured xmlns:a14="http://schemas.microsoft.com/office/drawing/2010/main"/>
+                      </a:ext>
+                    </a:extLst>
                   </pic:spPr>
                 </pic:pic>
               </a:graphicData>
@@ -2581,168 +2494,1400 @@
         <w:pStyle w:val="Zkladntext"/>
         <w:jc w:val="center"/>
         <w:rPr>
-          <w:rStyle w:val="Zdraznnjemn"/>
-          <w:lang w:val="cs-CZ"/>
-        </w:rPr>
-      </w:pPr>
-      <w:r>
-        <w:rPr>
-          <w:rStyle w:val="Zdraznnjemn"/>
-          <w:lang w:val="cs-CZ"/>
-        </w:rPr>
-        <w:t xml:space="preserve">Obr.2: Flowchart </w:t>
-      </w:r>
-      <w:r>
-        <w:rPr>
-          <w:rStyle w:val="Zdraznnjemn"/>
-          <w:lang w:val="cs-CZ"/>
-        </w:rPr>
-        <w:t>FIS modelu, Zdroj vlastní</w:t>
-      </w:r>
-    </w:p>
-    <w:p>
-      <w:pPr>
-        <w:pStyle w:val="Zkladntext"/>
-        <w:rPr>
-          <w:lang w:val="cs-CZ"/>
-        </w:rPr>
-      </w:pPr>
-    </w:p>
-    <w:p>
-      <w:pPr>
-        <w:pStyle w:val="Zkladntext"/>
-        <w:rPr>
-          <w:lang w:val="cs-CZ"/>
-        </w:rPr>
-      </w:pPr>
-      <w:r>
-        <w:rPr>
-          <w:lang w:val="cs-CZ"/>
-        </w:rPr>
-        <w:t xml:space="preserve">První optimalizační metoda </w:t>
-      </w:r>
-      <w:r>
-        <w:rPr>
-          <w:lang w:val="cs-CZ"/>
-        </w:rPr>
-        <w:t>použív</w:t>
-      </w:r>
-      <w:r>
-        <w:rPr>
-          <w:lang w:val="cs-CZ"/>
-        </w:rPr>
-        <w:t>á</w:t>
-      </w:r>
-      <w:r>
-        <w:rPr>
-          <w:lang w:val="cs-CZ"/>
-        </w:rPr>
-        <w:t xml:space="preserve"> metodu subtraktivního clusterování pro generování nového FIS a poté bylo </w:t>
-      </w:r>
-      <w:r>
-        <w:rPr>
-          <w:lang w:val="cs-CZ"/>
-        </w:rPr>
-        <w:t xml:space="preserve">toto </w:t>
-      </w:r>
-      <w:r>
-        <w:rPr>
-          <w:lang w:val="cs-CZ"/>
-        </w:rPr>
-        <w:t xml:space="preserve">FIS trénováno pomocí ANFIS s nastavením 100 epoch a dalších parametrů. </w:t>
-      </w:r>
-    </w:p>
-    <w:p>
-      <w:pPr>
-        <w:pStyle w:val="Zkladntext"/>
-        <w:rPr>
-          <w:lang w:val="cs-CZ"/>
-        </w:rPr>
-      </w:pPr>
-      <w:r>
-        <w:rPr>
-          <w:lang w:val="cs-CZ"/>
-        </w:rPr>
-        <w:t>Druhá optimalizační metoda</w:t>
-      </w:r>
-      <w:r>
-        <w:rPr>
-          <w:lang w:val="cs-CZ"/>
-        </w:rPr>
-        <w:t>, na druhou stranu, použív</w:t>
-      </w:r>
-      <w:r>
-        <w:rPr>
-          <w:lang w:val="cs-CZ"/>
-        </w:rPr>
-        <w:t>á</w:t>
-      </w:r>
-      <w:r>
-        <w:rPr>
-          <w:lang w:val="cs-CZ"/>
-        </w:rPr>
-        <w:t xml:space="preserve"> pouze ANFIS pro trénink modelu.</w:t>
-      </w:r>
-    </w:p>
-    <w:p>
-      <w:pPr>
-        <w:pStyle w:val="Zkladntext"/>
-        <w:rPr>
-          <w:lang w:val="cs-CZ"/>
-        </w:rPr>
-      </w:pPr>
-      <w:r>
-        <w:rPr>
-          <w:lang w:val="cs-CZ"/>
-        </w:rPr>
-        <w:t>Po tréninku obou modelů byly porovnány jejich výkony na základě metriky Mean Squared Error (MSE) na testovacích datech. Model s nižší hodnotou MSE je považován za lepší a bude použit pro další predikce teploty. Následně se použije lepší model pro vytvoření lepšího FIS modelu</w:t>
-      </w:r>
-      <w:r>
-        <w:rPr>
-          <w:lang w:val="cs-CZ"/>
-        </w:rPr>
-        <w:t>.</w:t>
-      </w:r>
-    </w:p>
-    <w:p>
-      <w:pPr>
-        <w:pStyle w:val="Zkladntext"/>
-        <w:rPr>
-          <w:lang w:val="cs-CZ"/>
-        </w:rPr>
-      </w:pPr>
-      <w:r>
-        <w:rPr>
-          <w:lang w:val="cs-CZ"/>
-        </w:rPr>
-        <w:t xml:space="preserve">Jako poslední </w:t>
-      </w:r>
-      <w:r>
-        <w:rPr>
-          <w:lang w:val="cs-CZ"/>
-        </w:rPr>
-        <w:t>je</w:t>
-      </w:r>
-      <w:r>
-        <w:rPr>
-          <w:lang w:val="cs-CZ"/>
-        </w:rPr>
-        <w:t xml:space="preserve"> vytvořen skript, který se ptá na vstupní hodnoty a vrací předpovězenou teplotu z vybraného a vytrénovaného modelu. Uživatelé tak mohou jednoduše zadat vstupní hodnoty a získat předpověď teploty.</w:t>
-      </w:r>
-    </w:p>
-    <w:p>
-      <w:pPr>
-        <w:pStyle w:val="Zkladntext"/>
-        <w:rPr>
           <w:i/>
           <w:iCs/>
-          <w:lang w:val="cs-CZ"/>
-        </w:rPr>
-      </w:pPr>
+          <w:color w:val="404040" w:themeColor="text1" w:themeTint="BF"/>
+          <w:lang w:val="cs-CZ"/>
+        </w:rPr>
+      </w:pPr>
+      <w:r>
+        <w:rPr>
+          <w:rStyle w:val="Zdraznnjemn"/>
+          <w:lang w:val="cs-CZ"/>
+        </w:rPr>
+        <w:t>Obr.</w:t>
+      </w:r>
+      <w:r>
+        <w:rPr>
+          <w:rStyle w:val="Zdraznnjemn"/>
+          <w:lang w:val="cs-CZ"/>
+        </w:rPr>
+        <w:t>2</w:t>
+      </w:r>
+      <w:r>
+        <w:rPr>
+          <w:rStyle w:val="Zdraznnjemn"/>
+          <w:lang w:val="cs-CZ"/>
+        </w:rPr>
+        <w:t xml:space="preserve">: </w:t>
+      </w:r>
+      <w:r>
+        <w:rPr>
+          <w:rStyle w:val="Zdraznnjemn"/>
+          <w:lang w:val="cs-CZ"/>
+        </w:rPr>
+        <w:t xml:space="preserve">Popis </w:t>
+      </w:r>
+      <w:r>
+        <w:rPr>
+          <w:rStyle w:val="Zdraznnjemn"/>
+          <w:lang w:val="cs-CZ"/>
+        </w:rPr>
+        <w:t>algorit</w:t>
+      </w:r>
+      <w:r>
+        <w:rPr>
+          <w:rStyle w:val="Zdraznnjemn"/>
+          <w:lang w:val="cs-CZ"/>
+        </w:rPr>
+        <w:t xml:space="preserve">mu projektu dle </w:t>
+      </w:r>
+      <w:r>
+        <w:rPr>
+          <w:rStyle w:val="Zdraznnjemn"/>
+          <w:lang w:val="cs-CZ"/>
+        </w:rPr>
+        <w:t>LaTeX</w:t>
+      </w:r>
+      <w:r>
+        <w:rPr>
+          <w:rStyle w:val="Zdraznnjemn"/>
+          <w:lang w:val="cs-CZ"/>
+        </w:rPr>
+        <w:t>, Zdroj vlastní</w:t>
+      </w:r>
     </w:p>
     <w:p>
       <w:pPr>
         <w:pStyle w:val="Zkladntext"/>
+        <w:ind w:firstLine="0"/>
+        <w:rPr>
+          <w:lang w:val="cs-CZ"/>
+        </w:rPr>
+      </w:pPr>
+    </w:p>
+    <w:p>
+      <w:pPr>
+        <w:pStyle w:val="Zkladntext"/>
+        <w:rPr>
+          <w:lang w:val="cs-CZ"/>
+        </w:rPr>
+      </w:pPr>
+      <w:r>
+        <w:rPr>
+          <w:lang w:val="cs-CZ"/>
+        </w:rPr>
+        <w:t>Samotný FIS model obsahuje pět</w:t>
+      </w:r>
+      <w:r>
+        <w:rPr>
+          <w:lang w:val="cs-CZ"/>
+        </w:rPr>
+        <w:t xml:space="preserve"> vstupních</w:t>
+      </w:r>
+      <w:r>
+        <w:rPr>
+          <w:lang w:val="cs-CZ"/>
+        </w:rPr>
+        <w:t xml:space="preserve"> parametrů</w:t>
+      </w:r>
+      <w:r>
+        <w:rPr>
+          <w:lang w:val="cs-CZ"/>
+        </w:rPr>
+        <w:t xml:space="preserve"> a jeden výstupný parametr. </w:t>
+      </w:r>
+      <w:r>
+        <w:rPr>
+          <w:lang w:val="cs-CZ"/>
+        </w:rPr>
+        <w:t>Vstupy byly denní doba, rok, výška nad mořem (MnM), rychlost větru a vlhkost, zatímco výstup byl teplota. Pro každou vstupní proměnnou byly definovány fuzzy množiny a rozsahy hodnot.</w:t>
+      </w:r>
+      <w:r>
+        <w:rPr>
+          <w:lang w:val="cs-CZ"/>
+        </w:rPr>
+        <w:t xml:space="preserve"> Dalším krokem ve vytváření FIS modelu je nastavení pravidel. Pravidla byla definována jako kombinace </w:t>
+      </w:r>
+      <w:r>
+        <w:rPr>
+          <w:lang w:val="cs-CZ"/>
+        </w:rPr>
+        <w:t>různých vstupních proměnných a jejich fuzzy množin.</w:t>
+      </w:r>
+      <w:r>
+        <w:rPr>
+          <w:lang w:val="cs-CZ"/>
+        </w:rPr>
+        <w:t xml:space="preserve"> </w:t>
+      </w:r>
+      <w:r>
+        <w:rPr>
+          <w:lang w:val="cs-CZ"/>
+        </w:rPr>
+        <w:t>Pravidla byla formulována na základě odborných znalostí a zkušeností v oboru meteorologie, s přihlédnutím na</w:t>
+      </w:r>
+      <w:r>
+        <w:rPr>
+          <w:lang w:val="cs-CZ"/>
+        </w:rPr>
+        <w:t xml:space="preserve"> hodnoty z datasetu, který obsahoval </w:t>
+      </w:r>
+      <w:r>
+        <w:rPr>
+          <w:lang w:val="cs-CZ"/>
+        </w:rPr>
+        <w:t>informace o vstupních proměnných a skutečné teplotě.</w:t>
+      </w:r>
+      <w:r>
+        <w:rPr>
+          <w:lang w:val="cs-CZ"/>
+        </w:rPr>
+        <w:t xml:space="preserve"> </w:t>
+      </w:r>
+      <w:r>
+        <w:rPr>
+          <w:lang w:val="cs-CZ"/>
+        </w:rPr>
+        <w:t xml:space="preserve">Data </w:t>
+      </w:r>
+      <w:r>
+        <w:rPr>
+          <w:lang w:val="cs-CZ"/>
+        </w:rPr>
+        <w:t>jsou</w:t>
+      </w:r>
+      <w:r>
+        <w:rPr>
+          <w:lang w:val="cs-CZ"/>
+        </w:rPr>
+        <w:t xml:space="preserve"> načtena do MATLABu pomocí tabulky a rozdělena na tréninková a testovací data. FIS model </w:t>
+      </w:r>
+      <w:r>
+        <w:rPr>
+          <w:lang w:val="cs-CZ"/>
+        </w:rPr>
+        <w:t>je</w:t>
+      </w:r>
+      <w:r>
+        <w:rPr>
+          <w:lang w:val="cs-CZ"/>
+        </w:rPr>
+        <w:t xml:space="preserve"> dále trénován na tréninkových datech pomocí dvou optimalizačních technik</w:t>
+      </w:r>
+      <w:r>
+        <w:rPr>
+          <w:lang w:val="cs-CZ"/>
+        </w:rPr>
+        <w:t>.</w:t>
+      </w:r>
+      <w:r>
+        <w:rPr>
+          <w:lang w:val="cs-CZ"/>
+        </w:rPr>
+        <w:t xml:space="preserve"> </w:t>
+      </w:r>
+      <w:r>
+        <w:rPr>
+          <w:lang w:val="cs-CZ"/>
+        </w:rPr>
+        <w:t xml:space="preserve">Následně proběhne </w:t>
+      </w:r>
+      <w:r>
+        <w:rPr>
+          <w:lang w:val="cs-CZ"/>
+        </w:rPr>
+        <w:t>vyhodnocení obou vytvořených modelů a jejich porovnání, kde model s lepšími výsledky bude následně zapsán do nového FIS souboru „</w:t>
+      </w:r>
+      <w:r>
+        <w:rPr>
+          <w:lang w:val="cs-CZ"/>
+        </w:rPr>
+        <w:t>BestOptimalCloudFuzzyFIS</w:t>
+      </w:r>
+      <w:r>
+        <w:rPr>
+          <w:lang w:val="cs-CZ"/>
+        </w:rPr>
+        <w:t>.fis“.</w:t>
+      </w:r>
+    </w:p>
+    <w:p>
+      <w:pPr>
+        <w:pStyle w:val="Zkladntext"/>
+        <w:rPr>
+          <w:lang w:val="cs-CZ"/>
+        </w:rPr>
+      </w:pPr>
+      <w:r>
+        <w:rPr>
+          <w:lang w:val="cs-CZ"/>
+        </w:rPr>
+        <w:t xml:space="preserve">Funkce </w:t>
+      </w:r>
+      <w:r>
+        <w:rPr>
+          <w:lang w:val="cs-CZ"/>
+        </w:rPr>
+        <w:t xml:space="preserve">„optimal1“ kombinuje metody fuzzy logiky a strojového učení pomocí metody </w:t>
+      </w:r>
+      <w:r>
+        <w:rPr>
+          <w:lang w:val="cs-CZ"/>
+        </w:rPr>
+        <w:t>subtraktivního clusterování</w:t>
+      </w:r>
+      <w:r>
+        <w:rPr>
+          <w:lang w:val="cs-CZ"/>
+        </w:rPr>
+        <w:t xml:space="preserve"> schopného předvídat teplotu s vyšší přesností. Implementace této metody je </w:t>
+      </w:r>
+      <w:r>
+        <w:rPr>
+          <w:lang w:val="cs-CZ"/>
+        </w:rPr>
+        <w:t xml:space="preserve">důležitým krokem ve vytváření vylepšeného FIS modelu v projektu. </w:t>
+      </w:r>
+      <w:r>
+        <w:rPr>
+          <w:lang w:val="cs-CZ"/>
+        </w:rPr>
+        <w:t xml:space="preserve"> Následně se provádí trénování modelu pomocí ANFIS s nastavením 100 epoch. </w:t>
+      </w:r>
+      <w:r>
+        <w:rPr>
+          <w:lang w:val="cs-CZ"/>
+        </w:rPr>
+        <w:t xml:space="preserve">Vyhodnocení funkce </w:t>
+      </w:r>
+      <w:r>
+        <w:rPr>
+          <w:lang w:val="cs-CZ"/>
+        </w:rPr>
+        <w:t>„optimal1“</w:t>
+      </w:r>
+      <w:r>
+        <w:rPr>
+          <w:lang w:val="cs-CZ"/>
+        </w:rPr>
+        <w:t xml:space="preserve"> je pomocí metriky v </w:t>
+      </w:r>
+      <w:r>
+        <w:rPr>
+          <w:lang w:val="cs-CZ"/>
+        </w:rPr>
+        <w:t xml:space="preserve"> Mean Squared Error (MSE)</w:t>
+      </w:r>
+      <w:r>
+        <w:rPr>
+          <w:lang w:val="cs-CZ"/>
+        </w:rPr>
+        <w:t xml:space="preserve">, která je použita jako hlavní vyhodnocovací metoda v celém projektu. </w:t>
+      </w:r>
+    </w:p>
+    <w:p>
+      <w:pPr>
+        <w:pStyle w:val="Zkladntext"/>
+        <w:rPr>
+          <w:lang w:val="cs-CZ"/>
+        </w:rPr>
+      </w:pPr>
+      <w:r>
+        <w:rPr>
+          <w:lang w:val="cs-CZ"/>
+        </w:rPr>
+        <w:t>Funkce „optimal2“ podobně jako „optimal1“ načítá vytvořený FIS model, rozděluje a připravuje data (70:30). Jeho hlavní předností je</w:t>
+      </w:r>
+      <w:r>
+        <w:rPr>
+          <w:lang w:val="cs-CZ"/>
+        </w:rPr>
+        <w:t xml:space="preserve"> pokročile použití metody ANFIS, tzv. že „optimal2“ obsahuje krok pro výpočet původního MSE před optimalizací, a tím poskytuje porovnání výkonosti před optimalizací. Dále také nastavuje rozsah vstupních proměnných. Díky tomu může model vlastně dosahovat jemnější ladění a také dosahovat přesnějších výsledků. </w:t>
+      </w:r>
+    </w:p>
+    <w:p>
+      <w:pPr>
+        <w:pStyle w:val="Zkladntext"/>
+        <w:rPr>
+          <w:lang w:val="cs-CZ"/>
+        </w:rPr>
+      </w:pPr>
+      <w:r>
+        <w:rPr>
+          <w:lang w:val="cs-CZ"/>
+        </w:rPr>
+        <w:t xml:space="preserve">Po skončení </w:t>
+      </w:r>
+      <w:r>
+        <w:rPr>
+          <w:lang w:val="cs-CZ"/>
+        </w:rPr>
+        <w:t>„optimal</w:t>
+      </w:r>
+      <w:r>
+        <w:rPr>
+          <w:lang w:val="cs-CZ"/>
+        </w:rPr>
+        <w:t>1</w:t>
+      </w:r>
+      <w:r>
+        <w:rPr>
+          <w:lang w:val="cs-CZ"/>
+        </w:rPr>
+        <w:t>“</w:t>
+      </w:r>
+      <w:r>
+        <w:rPr>
+          <w:lang w:val="cs-CZ"/>
+        </w:rPr>
+        <w:t xml:space="preserve"> a </w:t>
+      </w:r>
+      <w:r>
+        <w:rPr>
+          <w:lang w:val="cs-CZ"/>
+        </w:rPr>
+        <w:t>„optimal2“</w:t>
+      </w:r>
+      <w:r>
+        <w:rPr>
+          <w:lang w:val="cs-CZ"/>
+        </w:rPr>
+        <w:t xml:space="preserve"> se na  řadu dostává porovnání obou metod na základě již dříve zmíněného MSE na základě kterého se vybere lepší model. </w:t>
+      </w:r>
+      <w:r>
+        <w:rPr>
+          <w:lang w:val="cs-CZ"/>
+        </w:rPr>
+        <w:t>Ten je následně zapsán pod názvem „</w:t>
+      </w:r>
+      <w:r>
+        <w:rPr>
+          <w:lang w:val="cs-CZ"/>
+        </w:rPr>
+        <w:t>BestOptimalCloudFuzzyFIS</w:t>
+      </w:r>
+      <w:r>
+        <w:rPr>
+          <w:lang w:val="cs-CZ"/>
+        </w:rPr>
+        <w:t>.fis</w:t>
+      </w:r>
+      <w:r>
+        <w:rPr>
+          <w:lang w:val="cs-CZ"/>
+        </w:rPr>
+        <w:t>“. Tímto okamžikem je optimalizovaný</w:t>
+      </w:r>
+      <w:r>
+        <w:rPr>
+          <w:lang w:val="cs-CZ"/>
+        </w:rPr>
+        <w:t xml:space="preserve"> FIS</w:t>
+      </w:r>
+      <w:r>
+        <w:rPr>
+          <w:lang w:val="cs-CZ"/>
+        </w:rPr>
+        <w:t xml:space="preserve"> model dostupný k</w:t>
+      </w:r>
+      <w:r>
+        <w:rPr>
+          <w:lang w:val="cs-CZ"/>
+        </w:rPr>
+        <w:t xml:space="preserve"> zodpovězení dotazů na předpověď teploty. </w:t>
+      </w:r>
+    </w:p>
+    <w:p>
+      <w:pPr>
+        <w:pStyle w:val="Zkladntext"/>
+        <w:rPr>
+          <w:lang w:val="cs-CZ"/>
+        </w:rPr>
+      </w:pPr>
+      <w:r>
+        <w:rPr>
+          <w:lang w:val="cs-CZ"/>
+        </w:rPr>
+        <w:t>Dalším krokem je spuštění scriptu „</w:t>
+      </w:r>
+      <w:proofErr w:type="spellStart"/>
+      <w:r>
+        <w:rPr>
+          <w:lang w:val="cs-CZ"/>
+        </w:rPr>
+        <w:t>compareModel.m</w:t>
+      </w:r>
+      <w:proofErr w:type="spellEnd"/>
+      <w:r>
+        <w:rPr>
+          <w:lang w:val="cs-CZ"/>
+        </w:rPr>
+        <w:t xml:space="preserve">“. </w:t>
+      </w:r>
+    </w:p>
+    <w:p>
+      <w:pPr>
+        <w:pStyle w:val="Zkladntext"/>
+        <w:rPr>
+          <w:lang w:val="cs-CZ"/>
+        </w:rPr>
+      </w:pPr>
+    </w:p>
+    <w:p>
+      <w:pPr>
+        <w:pStyle w:val="Zkladntext"/>
+        <w:rPr>
+          <w:lang w:val="cs-CZ"/>
+        </w:rPr>
+      </w:pPr>
+    </w:p>
+    <w:p>
+      <w:pPr>
+        <w:pStyle w:val="Zkladntext"/>
+        <w:rPr>
+          <w:lang w:val="cs-CZ"/>
+        </w:rPr>
+      </w:pPr>
+    </w:p>
+    <w:p>
+      <w:pPr>
+        <w:pStyle w:val="Zkladntext"/>
+        <w:rPr>
+          <w:lang w:val="cs-CZ"/>
+        </w:rPr>
+      </w:pPr>
+      <w:proofErr w:type="spellStart"/>
+      <w:r>
+        <w:rPr>
+          <w:rFonts w:ascii="Segoe UI" w:hAnsi="Segoe UI" w:cs="Segoe UI"/>
+          <w:color w:val="374151"/>
+        </w:rPr>
+        <w:t>Tento</w:t>
+      </w:r>
+      <w:proofErr w:type="spellEnd"/>
+      <w:r>
+        <w:rPr>
+          <w:rFonts w:ascii="Segoe UI" w:hAnsi="Segoe UI" w:cs="Segoe UI"/>
+          <w:color w:val="374151"/>
+        </w:rPr>
+        <w:t xml:space="preserve"> </w:t>
+      </w:r>
+      <w:proofErr w:type="spellStart"/>
+      <w:r>
+        <w:rPr>
+          <w:rFonts w:ascii="Segoe UI" w:hAnsi="Segoe UI" w:cs="Segoe UI"/>
+          <w:color w:val="374151"/>
+        </w:rPr>
+        <w:t>skript</w:t>
+      </w:r>
+      <w:proofErr w:type="spellEnd"/>
+      <w:r>
+        <w:rPr>
+          <w:rFonts w:ascii="Segoe UI" w:hAnsi="Segoe UI" w:cs="Segoe UI"/>
+          <w:color w:val="374151"/>
+        </w:rPr>
+        <w:t xml:space="preserve"> je </w:t>
+      </w:r>
+      <w:proofErr w:type="spellStart"/>
+      <w:r>
+        <w:rPr>
+          <w:rFonts w:ascii="Segoe UI" w:hAnsi="Segoe UI" w:cs="Segoe UI"/>
+          <w:color w:val="374151"/>
+        </w:rPr>
+        <w:t>velmi</w:t>
+      </w:r>
+      <w:proofErr w:type="spellEnd"/>
+      <w:r>
+        <w:rPr>
+          <w:rFonts w:ascii="Segoe UI" w:hAnsi="Segoe UI" w:cs="Segoe UI"/>
+          <w:color w:val="374151"/>
+        </w:rPr>
+        <w:t xml:space="preserve"> </w:t>
+      </w:r>
+      <w:proofErr w:type="spellStart"/>
+      <w:r>
+        <w:rPr>
+          <w:rFonts w:ascii="Segoe UI" w:hAnsi="Segoe UI" w:cs="Segoe UI"/>
+          <w:color w:val="374151"/>
+        </w:rPr>
+        <w:t>důležitý</w:t>
+      </w:r>
+      <w:proofErr w:type="spellEnd"/>
+      <w:r>
+        <w:rPr>
+          <w:rFonts w:ascii="Segoe UI" w:hAnsi="Segoe UI" w:cs="Segoe UI"/>
+          <w:color w:val="374151"/>
+        </w:rPr>
+        <w:t xml:space="preserve"> pro </w:t>
+      </w:r>
+      <w:proofErr w:type="spellStart"/>
+      <w:r>
+        <w:rPr>
+          <w:rFonts w:ascii="Segoe UI" w:hAnsi="Segoe UI" w:cs="Segoe UI"/>
+          <w:color w:val="374151"/>
+        </w:rPr>
+        <w:t>vizuální</w:t>
+      </w:r>
+      <w:proofErr w:type="spellEnd"/>
+      <w:r>
+        <w:rPr>
+          <w:rFonts w:ascii="Segoe UI" w:hAnsi="Segoe UI" w:cs="Segoe UI"/>
+          <w:color w:val="374151"/>
+        </w:rPr>
+        <w:t xml:space="preserve"> a </w:t>
+      </w:r>
+      <w:proofErr w:type="spellStart"/>
+      <w:r>
+        <w:rPr>
+          <w:rFonts w:ascii="Segoe UI" w:hAnsi="Segoe UI" w:cs="Segoe UI"/>
+          <w:color w:val="374151"/>
+        </w:rPr>
+        <w:t>kvantitativní</w:t>
+      </w:r>
+      <w:proofErr w:type="spellEnd"/>
+      <w:r>
+        <w:rPr>
+          <w:rFonts w:ascii="Segoe UI" w:hAnsi="Segoe UI" w:cs="Segoe UI"/>
+          <w:color w:val="374151"/>
+        </w:rPr>
+        <w:t xml:space="preserve"> </w:t>
+      </w:r>
+      <w:proofErr w:type="spellStart"/>
+      <w:r>
+        <w:rPr>
+          <w:rFonts w:ascii="Segoe UI" w:hAnsi="Segoe UI" w:cs="Segoe UI"/>
+          <w:color w:val="374151"/>
+        </w:rPr>
+        <w:t>zhodnocení</w:t>
+      </w:r>
+      <w:proofErr w:type="spellEnd"/>
+      <w:r>
+        <w:rPr>
+          <w:rFonts w:ascii="Segoe UI" w:hAnsi="Segoe UI" w:cs="Segoe UI"/>
+          <w:color w:val="374151"/>
+        </w:rPr>
+        <w:t xml:space="preserve"> </w:t>
+      </w:r>
+      <w:proofErr w:type="spellStart"/>
+      <w:r>
+        <w:rPr>
+          <w:rFonts w:ascii="Segoe UI" w:hAnsi="Segoe UI" w:cs="Segoe UI"/>
+          <w:color w:val="374151"/>
+        </w:rPr>
+        <w:t>výsledků</w:t>
+      </w:r>
+      <w:proofErr w:type="spellEnd"/>
+      <w:r>
+        <w:rPr>
+          <w:rFonts w:ascii="Segoe UI" w:hAnsi="Segoe UI" w:cs="Segoe UI"/>
+          <w:color w:val="374151"/>
+        </w:rPr>
+        <w:t xml:space="preserve"> </w:t>
+      </w:r>
+      <w:proofErr w:type="spellStart"/>
+      <w:r>
+        <w:rPr>
+          <w:rFonts w:ascii="Segoe UI" w:hAnsi="Segoe UI" w:cs="Segoe UI"/>
+          <w:color w:val="374151"/>
+        </w:rPr>
+        <w:t>obou</w:t>
+      </w:r>
+      <w:proofErr w:type="spellEnd"/>
+      <w:r>
+        <w:rPr>
+          <w:rFonts w:ascii="Segoe UI" w:hAnsi="Segoe UI" w:cs="Segoe UI"/>
+          <w:color w:val="374151"/>
+        </w:rPr>
+        <w:t xml:space="preserve"> </w:t>
+      </w:r>
+      <w:proofErr w:type="spellStart"/>
+      <w:r>
+        <w:rPr>
+          <w:rFonts w:ascii="Segoe UI" w:hAnsi="Segoe UI" w:cs="Segoe UI"/>
+          <w:color w:val="374151"/>
+        </w:rPr>
+        <w:t>optimalizačních</w:t>
+      </w:r>
+      <w:proofErr w:type="spellEnd"/>
+      <w:r>
+        <w:rPr>
+          <w:rFonts w:ascii="Segoe UI" w:hAnsi="Segoe UI" w:cs="Segoe UI"/>
+          <w:color w:val="374151"/>
+        </w:rPr>
+        <w:t xml:space="preserve"> </w:t>
+      </w:r>
+      <w:proofErr w:type="spellStart"/>
+      <w:r>
+        <w:rPr>
+          <w:rFonts w:ascii="Segoe UI" w:hAnsi="Segoe UI" w:cs="Segoe UI"/>
+          <w:color w:val="374151"/>
+        </w:rPr>
+        <w:t>metod</w:t>
+      </w:r>
+      <w:proofErr w:type="spellEnd"/>
+      <w:r>
+        <w:rPr>
+          <w:rFonts w:ascii="Segoe UI" w:hAnsi="Segoe UI" w:cs="Segoe UI"/>
+          <w:color w:val="374151"/>
+        </w:rPr>
+        <w:t xml:space="preserve">. </w:t>
+      </w:r>
+      <w:proofErr w:type="spellStart"/>
+      <w:r>
+        <w:rPr>
+          <w:rFonts w:ascii="Segoe UI" w:hAnsi="Segoe UI" w:cs="Segoe UI"/>
+          <w:color w:val="374151"/>
+        </w:rPr>
+        <w:t>Umožňuje</w:t>
+      </w:r>
+      <w:proofErr w:type="spellEnd"/>
+      <w:r>
+        <w:rPr>
+          <w:rFonts w:ascii="Segoe UI" w:hAnsi="Segoe UI" w:cs="Segoe UI"/>
+          <w:color w:val="374151"/>
+        </w:rPr>
+        <w:t xml:space="preserve"> </w:t>
+      </w:r>
+      <w:proofErr w:type="spellStart"/>
+      <w:r>
+        <w:rPr>
+          <w:rFonts w:ascii="Segoe UI" w:hAnsi="Segoe UI" w:cs="Segoe UI"/>
+          <w:color w:val="374151"/>
+        </w:rPr>
+        <w:t>vám</w:t>
+      </w:r>
+      <w:proofErr w:type="spellEnd"/>
+      <w:r>
+        <w:rPr>
+          <w:rFonts w:ascii="Segoe UI" w:hAnsi="Segoe UI" w:cs="Segoe UI"/>
+          <w:color w:val="374151"/>
+        </w:rPr>
+        <w:t xml:space="preserve"> </w:t>
+      </w:r>
+      <w:proofErr w:type="spellStart"/>
+      <w:r>
+        <w:rPr>
+          <w:rFonts w:ascii="Segoe UI" w:hAnsi="Segoe UI" w:cs="Segoe UI"/>
+          <w:color w:val="374151"/>
+        </w:rPr>
+        <w:t>nejen</w:t>
+      </w:r>
+      <w:proofErr w:type="spellEnd"/>
+      <w:r>
+        <w:rPr>
+          <w:rFonts w:ascii="Segoe UI" w:hAnsi="Segoe UI" w:cs="Segoe UI"/>
+          <w:color w:val="374151"/>
+        </w:rPr>
+        <w:t xml:space="preserve"> </w:t>
+      </w:r>
+      <w:proofErr w:type="spellStart"/>
+      <w:r>
+        <w:rPr>
+          <w:rFonts w:ascii="Segoe UI" w:hAnsi="Segoe UI" w:cs="Segoe UI"/>
+          <w:color w:val="374151"/>
+        </w:rPr>
+        <w:t>vidět</w:t>
+      </w:r>
+      <w:proofErr w:type="spellEnd"/>
+      <w:r>
+        <w:rPr>
+          <w:rFonts w:ascii="Segoe UI" w:hAnsi="Segoe UI" w:cs="Segoe UI"/>
+          <w:color w:val="374151"/>
+        </w:rPr>
+        <w:t xml:space="preserve">, </w:t>
+      </w:r>
+      <w:proofErr w:type="spellStart"/>
+      <w:r>
+        <w:rPr>
+          <w:rFonts w:ascii="Segoe UI" w:hAnsi="Segoe UI" w:cs="Segoe UI"/>
+          <w:color w:val="374151"/>
+        </w:rPr>
+        <w:t>který</w:t>
+      </w:r>
+      <w:proofErr w:type="spellEnd"/>
+      <w:r>
+        <w:rPr>
+          <w:rFonts w:ascii="Segoe UI" w:hAnsi="Segoe UI" w:cs="Segoe UI"/>
+          <w:color w:val="374151"/>
+        </w:rPr>
+        <w:t xml:space="preserve"> model </w:t>
+      </w:r>
+      <w:proofErr w:type="spellStart"/>
+      <w:r>
+        <w:rPr>
+          <w:rFonts w:ascii="Segoe UI" w:hAnsi="Segoe UI" w:cs="Segoe UI"/>
+          <w:color w:val="374151"/>
+        </w:rPr>
+        <w:t>předpovídá</w:t>
+      </w:r>
+      <w:proofErr w:type="spellEnd"/>
+      <w:r>
+        <w:rPr>
+          <w:rFonts w:ascii="Segoe UI" w:hAnsi="Segoe UI" w:cs="Segoe UI"/>
+          <w:color w:val="374151"/>
+        </w:rPr>
+        <w:t xml:space="preserve"> </w:t>
+      </w:r>
+      <w:proofErr w:type="spellStart"/>
+      <w:r>
+        <w:rPr>
+          <w:rFonts w:ascii="Segoe UI" w:hAnsi="Segoe UI" w:cs="Segoe UI"/>
+          <w:color w:val="374151"/>
+        </w:rPr>
+        <w:t>teplotu</w:t>
+      </w:r>
+      <w:proofErr w:type="spellEnd"/>
+      <w:r>
+        <w:rPr>
+          <w:rFonts w:ascii="Segoe UI" w:hAnsi="Segoe UI" w:cs="Segoe UI"/>
+          <w:color w:val="374151"/>
+        </w:rPr>
+        <w:t xml:space="preserve"> </w:t>
+      </w:r>
+      <w:proofErr w:type="spellStart"/>
+      <w:r>
+        <w:rPr>
+          <w:rFonts w:ascii="Segoe UI" w:hAnsi="Segoe UI" w:cs="Segoe UI"/>
+          <w:color w:val="374151"/>
+        </w:rPr>
+        <w:t>lépe</w:t>
+      </w:r>
+      <w:proofErr w:type="spellEnd"/>
+      <w:r>
+        <w:rPr>
+          <w:rFonts w:ascii="Segoe UI" w:hAnsi="Segoe UI" w:cs="Segoe UI"/>
+          <w:color w:val="374151"/>
+        </w:rPr>
+        <w:t xml:space="preserve"> v </w:t>
+      </w:r>
+      <w:proofErr w:type="spellStart"/>
+      <w:r>
+        <w:rPr>
+          <w:rFonts w:ascii="Segoe UI" w:hAnsi="Segoe UI" w:cs="Segoe UI"/>
+          <w:color w:val="374151"/>
+        </w:rPr>
+        <w:t>testovací</w:t>
+      </w:r>
+      <w:proofErr w:type="spellEnd"/>
+      <w:r>
+        <w:rPr>
+          <w:rFonts w:ascii="Segoe UI" w:hAnsi="Segoe UI" w:cs="Segoe UI"/>
+          <w:color w:val="374151"/>
+        </w:rPr>
+        <w:t xml:space="preserve"> </w:t>
+      </w:r>
+      <w:proofErr w:type="spellStart"/>
+      <w:r>
+        <w:rPr>
+          <w:rFonts w:ascii="Segoe UI" w:hAnsi="Segoe UI" w:cs="Segoe UI"/>
+          <w:color w:val="374151"/>
+        </w:rPr>
+        <w:t>sadě</w:t>
+      </w:r>
+      <w:proofErr w:type="spellEnd"/>
+      <w:r>
+        <w:rPr>
+          <w:rFonts w:ascii="Segoe UI" w:hAnsi="Segoe UI" w:cs="Segoe UI"/>
+          <w:color w:val="374151"/>
+        </w:rPr>
+        <w:t xml:space="preserve">, ale </w:t>
+      </w:r>
+      <w:proofErr w:type="spellStart"/>
+      <w:r>
+        <w:rPr>
+          <w:rFonts w:ascii="Segoe UI" w:hAnsi="Segoe UI" w:cs="Segoe UI"/>
+          <w:color w:val="374151"/>
+        </w:rPr>
+        <w:t>také</w:t>
+      </w:r>
+      <w:proofErr w:type="spellEnd"/>
+      <w:r>
+        <w:rPr>
+          <w:rFonts w:ascii="Segoe UI" w:hAnsi="Segoe UI" w:cs="Segoe UI"/>
+          <w:color w:val="374151"/>
+        </w:rPr>
+        <w:t xml:space="preserve"> </w:t>
+      </w:r>
+      <w:proofErr w:type="spellStart"/>
+      <w:r>
+        <w:rPr>
+          <w:rFonts w:ascii="Segoe UI" w:hAnsi="Segoe UI" w:cs="Segoe UI"/>
+          <w:color w:val="374151"/>
+        </w:rPr>
+        <w:t>poskytuje</w:t>
+      </w:r>
+      <w:proofErr w:type="spellEnd"/>
+      <w:r>
+        <w:rPr>
+          <w:rFonts w:ascii="Segoe UI" w:hAnsi="Segoe UI" w:cs="Segoe UI"/>
+          <w:color w:val="374151"/>
+        </w:rPr>
+        <w:t xml:space="preserve"> </w:t>
+      </w:r>
+      <w:proofErr w:type="spellStart"/>
+      <w:r>
+        <w:rPr>
+          <w:rFonts w:ascii="Segoe UI" w:hAnsi="Segoe UI" w:cs="Segoe UI"/>
+          <w:color w:val="374151"/>
+        </w:rPr>
+        <w:t>užitečnou</w:t>
+      </w:r>
+      <w:proofErr w:type="spellEnd"/>
+      <w:r>
+        <w:rPr>
+          <w:rFonts w:ascii="Segoe UI" w:hAnsi="Segoe UI" w:cs="Segoe UI"/>
+          <w:color w:val="374151"/>
+        </w:rPr>
+        <w:t xml:space="preserve"> </w:t>
+      </w:r>
+      <w:proofErr w:type="spellStart"/>
+      <w:r>
+        <w:rPr>
+          <w:rFonts w:ascii="Segoe UI" w:hAnsi="Segoe UI" w:cs="Segoe UI"/>
+          <w:color w:val="374151"/>
+        </w:rPr>
+        <w:t>zpětnou</w:t>
+      </w:r>
+      <w:proofErr w:type="spellEnd"/>
+      <w:r>
+        <w:rPr>
+          <w:rFonts w:ascii="Segoe UI" w:hAnsi="Segoe UI" w:cs="Segoe UI"/>
+          <w:color w:val="374151"/>
+        </w:rPr>
+        <w:t xml:space="preserve"> </w:t>
+      </w:r>
+      <w:proofErr w:type="spellStart"/>
+      <w:r>
+        <w:rPr>
+          <w:rFonts w:ascii="Segoe UI" w:hAnsi="Segoe UI" w:cs="Segoe UI"/>
+          <w:color w:val="374151"/>
+        </w:rPr>
+        <w:t>vazbu</w:t>
+      </w:r>
+      <w:proofErr w:type="spellEnd"/>
+      <w:r>
+        <w:rPr>
+          <w:rFonts w:ascii="Segoe UI" w:hAnsi="Segoe UI" w:cs="Segoe UI"/>
+          <w:color w:val="374151"/>
+        </w:rPr>
+        <w:t xml:space="preserve"> pro </w:t>
+      </w:r>
+      <w:proofErr w:type="spellStart"/>
+      <w:r>
+        <w:rPr>
+          <w:rFonts w:ascii="Segoe UI" w:hAnsi="Segoe UI" w:cs="Segoe UI"/>
+          <w:color w:val="374151"/>
+        </w:rPr>
+        <w:t>další</w:t>
+      </w:r>
+      <w:proofErr w:type="spellEnd"/>
+      <w:r>
+        <w:rPr>
+          <w:rFonts w:ascii="Segoe UI" w:hAnsi="Segoe UI" w:cs="Segoe UI"/>
+          <w:color w:val="374151"/>
+        </w:rPr>
+        <w:t xml:space="preserve"> </w:t>
+      </w:r>
+      <w:proofErr w:type="spellStart"/>
+      <w:r>
+        <w:rPr>
+          <w:rFonts w:ascii="Segoe UI" w:hAnsi="Segoe UI" w:cs="Segoe UI"/>
+          <w:color w:val="374151"/>
+        </w:rPr>
+        <w:t>iterace</w:t>
+      </w:r>
+      <w:proofErr w:type="spellEnd"/>
+      <w:r>
+        <w:rPr>
+          <w:rFonts w:ascii="Segoe UI" w:hAnsi="Segoe UI" w:cs="Segoe UI"/>
+          <w:color w:val="374151"/>
+        </w:rPr>
+        <w:t xml:space="preserve"> a </w:t>
+      </w:r>
+      <w:proofErr w:type="spellStart"/>
+      <w:r>
+        <w:rPr>
+          <w:rFonts w:ascii="Segoe UI" w:hAnsi="Segoe UI" w:cs="Segoe UI"/>
+          <w:color w:val="374151"/>
+        </w:rPr>
+        <w:t>vylepšení</w:t>
+      </w:r>
+      <w:proofErr w:type="spellEnd"/>
+      <w:r>
+        <w:rPr>
+          <w:rFonts w:ascii="Segoe UI" w:hAnsi="Segoe UI" w:cs="Segoe UI"/>
+          <w:color w:val="374151"/>
+        </w:rPr>
+        <w:t xml:space="preserve"> </w:t>
+      </w:r>
+      <w:proofErr w:type="spellStart"/>
+      <w:r>
+        <w:rPr>
+          <w:rFonts w:ascii="Segoe UI" w:hAnsi="Segoe UI" w:cs="Segoe UI"/>
+          <w:color w:val="374151"/>
+        </w:rPr>
+        <w:t>modelů</w:t>
+      </w:r>
+      <w:proofErr w:type="spellEnd"/>
+      <w:r>
+        <w:rPr>
+          <w:rFonts w:ascii="Segoe UI" w:hAnsi="Segoe UI" w:cs="Segoe UI"/>
+          <w:color w:val="374151"/>
+        </w:rPr>
+        <w:t xml:space="preserve">. </w:t>
+      </w:r>
+      <w:proofErr w:type="spellStart"/>
+      <w:r>
+        <w:rPr>
+          <w:rFonts w:ascii="Segoe UI" w:hAnsi="Segoe UI" w:cs="Segoe UI"/>
+          <w:color w:val="374151"/>
+        </w:rPr>
+        <w:t>Výsledky</w:t>
+      </w:r>
+      <w:proofErr w:type="spellEnd"/>
+      <w:r>
+        <w:rPr>
+          <w:rFonts w:ascii="Segoe UI" w:hAnsi="Segoe UI" w:cs="Segoe UI"/>
+          <w:color w:val="374151"/>
+        </w:rPr>
+        <w:t xml:space="preserve"> </w:t>
+      </w:r>
+      <w:proofErr w:type="spellStart"/>
+      <w:r>
+        <w:rPr>
+          <w:rFonts w:ascii="Segoe UI" w:hAnsi="Segoe UI" w:cs="Segoe UI"/>
+          <w:color w:val="374151"/>
+        </w:rPr>
+        <w:t>vizualizace</w:t>
+      </w:r>
+      <w:proofErr w:type="spellEnd"/>
+      <w:r>
+        <w:rPr>
+          <w:rFonts w:ascii="Segoe UI" w:hAnsi="Segoe UI" w:cs="Segoe UI"/>
+          <w:color w:val="374151"/>
+        </w:rPr>
+        <w:t xml:space="preserve"> </w:t>
+      </w:r>
+      <w:proofErr w:type="spellStart"/>
+      <w:r>
+        <w:rPr>
+          <w:rFonts w:ascii="Segoe UI" w:hAnsi="Segoe UI" w:cs="Segoe UI"/>
+          <w:color w:val="374151"/>
+        </w:rPr>
+        <w:t>mohou</w:t>
+      </w:r>
+      <w:proofErr w:type="spellEnd"/>
+      <w:r>
+        <w:rPr>
+          <w:rFonts w:ascii="Segoe UI" w:hAnsi="Segoe UI" w:cs="Segoe UI"/>
+          <w:color w:val="374151"/>
+        </w:rPr>
+        <w:t xml:space="preserve"> </w:t>
+      </w:r>
+      <w:proofErr w:type="spellStart"/>
+      <w:r>
+        <w:rPr>
+          <w:rFonts w:ascii="Segoe UI" w:hAnsi="Segoe UI" w:cs="Segoe UI"/>
+          <w:color w:val="374151"/>
+        </w:rPr>
+        <w:t>také</w:t>
+      </w:r>
+      <w:proofErr w:type="spellEnd"/>
+      <w:r>
+        <w:rPr>
+          <w:rFonts w:ascii="Segoe UI" w:hAnsi="Segoe UI" w:cs="Segoe UI"/>
+          <w:color w:val="374151"/>
+        </w:rPr>
+        <w:t xml:space="preserve"> </w:t>
+      </w:r>
+      <w:proofErr w:type="spellStart"/>
+      <w:r>
+        <w:rPr>
+          <w:rFonts w:ascii="Segoe UI" w:hAnsi="Segoe UI" w:cs="Segoe UI"/>
+          <w:color w:val="374151"/>
+        </w:rPr>
+        <w:t>pomoci</w:t>
+      </w:r>
+      <w:proofErr w:type="spellEnd"/>
+      <w:r>
+        <w:rPr>
+          <w:rFonts w:ascii="Segoe UI" w:hAnsi="Segoe UI" w:cs="Segoe UI"/>
+          <w:color w:val="374151"/>
+        </w:rPr>
+        <w:t xml:space="preserve"> </w:t>
+      </w:r>
+      <w:proofErr w:type="spellStart"/>
+      <w:r>
+        <w:rPr>
+          <w:rFonts w:ascii="Segoe UI" w:hAnsi="Segoe UI" w:cs="Segoe UI"/>
+          <w:color w:val="374151"/>
+        </w:rPr>
+        <w:t>identifikovat</w:t>
+      </w:r>
+      <w:proofErr w:type="spellEnd"/>
+      <w:r>
+        <w:rPr>
+          <w:rFonts w:ascii="Segoe UI" w:hAnsi="Segoe UI" w:cs="Segoe UI"/>
+          <w:color w:val="374151"/>
+        </w:rPr>
+        <w:t xml:space="preserve"> </w:t>
+      </w:r>
+      <w:proofErr w:type="spellStart"/>
+      <w:r>
+        <w:rPr>
+          <w:rFonts w:ascii="Segoe UI" w:hAnsi="Segoe UI" w:cs="Segoe UI"/>
+          <w:color w:val="374151"/>
+        </w:rPr>
+        <w:t>oblasti</w:t>
+      </w:r>
+      <w:proofErr w:type="spellEnd"/>
+      <w:r>
+        <w:rPr>
+          <w:rFonts w:ascii="Segoe UI" w:hAnsi="Segoe UI" w:cs="Segoe UI"/>
+          <w:color w:val="374151"/>
+        </w:rPr>
+        <w:t xml:space="preserve">, </w:t>
+      </w:r>
+      <w:proofErr w:type="spellStart"/>
+      <w:r>
+        <w:rPr>
+          <w:rFonts w:ascii="Segoe UI" w:hAnsi="Segoe UI" w:cs="Segoe UI"/>
+          <w:color w:val="374151"/>
+        </w:rPr>
+        <w:t>kde</w:t>
+      </w:r>
+      <w:proofErr w:type="spellEnd"/>
+      <w:r>
+        <w:rPr>
+          <w:rFonts w:ascii="Segoe UI" w:hAnsi="Segoe UI" w:cs="Segoe UI"/>
+          <w:color w:val="374151"/>
+        </w:rPr>
+        <w:t xml:space="preserve"> by </w:t>
+      </w:r>
+      <w:proofErr w:type="spellStart"/>
+      <w:r>
+        <w:rPr>
+          <w:rFonts w:ascii="Segoe UI" w:hAnsi="Segoe UI" w:cs="Segoe UI"/>
+          <w:color w:val="374151"/>
+        </w:rPr>
+        <w:t>jeden</w:t>
+      </w:r>
+      <w:proofErr w:type="spellEnd"/>
+      <w:r>
+        <w:rPr>
+          <w:rFonts w:ascii="Segoe UI" w:hAnsi="Segoe UI" w:cs="Segoe UI"/>
+          <w:color w:val="374151"/>
+        </w:rPr>
+        <w:t xml:space="preserve"> model </w:t>
+      </w:r>
+      <w:proofErr w:type="spellStart"/>
+      <w:r>
+        <w:rPr>
+          <w:rFonts w:ascii="Segoe UI" w:hAnsi="Segoe UI" w:cs="Segoe UI"/>
+          <w:color w:val="374151"/>
+        </w:rPr>
+        <w:t>mohl</w:t>
+      </w:r>
+      <w:proofErr w:type="spellEnd"/>
+      <w:r>
+        <w:rPr>
+          <w:rFonts w:ascii="Segoe UI" w:hAnsi="Segoe UI" w:cs="Segoe UI"/>
+          <w:color w:val="374151"/>
+        </w:rPr>
+        <w:t xml:space="preserve"> </w:t>
+      </w:r>
+      <w:proofErr w:type="spellStart"/>
+      <w:r>
+        <w:rPr>
+          <w:rFonts w:ascii="Segoe UI" w:hAnsi="Segoe UI" w:cs="Segoe UI"/>
+          <w:color w:val="374151"/>
+        </w:rPr>
+        <w:t>být</w:t>
+      </w:r>
+      <w:proofErr w:type="spellEnd"/>
+      <w:r>
+        <w:rPr>
+          <w:rFonts w:ascii="Segoe UI" w:hAnsi="Segoe UI" w:cs="Segoe UI"/>
+          <w:color w:val="374151"/>
+        </w:rPr>
+        <w:t xml:space="preserve"> </w:t>
+      </w:r>
+      <w:proofErr w:type="spellStart"/>
+      <w:r>
+        <w:rPr>
+          <w:rFonts w:ascii="Segoe UI" w:hAnsi="Segoe UI" w:cs="Segoe UI"/>
+          <w:color w:val="374151"/>
+        </w:rPr>
+        <w:t>nadřazen</w:t>
+      </w:r>
+      <w:proofErr w:type="spellEnd"/>
+      <w:r>
+        <w:rPr>
+          <w:rFonts w:ascii="Segoe UI" w:hAnsi="Segoe UI" w:cs="Segoe UI"/>
+          <w:color w:val="374151"/>
+        </w:rPr>
+        <w:t xml:space="preserve"> </w:t>
+      </w:r>
+      <w:proofErr w:type="spellStart"/>
+      <w:r>
+        <w:rPr>
+          <w:rFonts w:ascii="Segoe UI" w:hAnsi="Segoe UI" w:cs="Segoe UI"/>
+          <w:color w:val="374151"/>
+        </w:rPr>
+        <w:t>druhému</w:t>
+      </w:r>
+      <w:proofErr w:type="spellEnd"/>
+      <w:r>
+        <w:rPr>
+          <w:rFonts w:ascii="Segoe UI" w:hAnsi="Segoe UI" w:cs="Segoe UI"/>
+          <w:color w:val="374151"/>
+        </w:rPr>
+        <w:t xml:space="preserve">, </w:t>
+      </w:r>
+      <w:proofErr w:type="spellStart"/>
+      <w:r>
+        <w:rPr>
+          <w:rFonts w:ascii="Segoe UI" w:hAnsi="Segoe UI" w:cs="Segoe UI"/>
+          <w:color w:val="374151"/>
+        </w:rPr>
+        <w:t>například</w:t>
+      </w:r>
+      <w:proofErr w:type="spellEnd"/>
+      <w:r>
+        <w:rPr>
+          <w:rFonts w:ascii="Segoe UI" w:hAnsi="Segoe UI" w:cs="Segoe UI"/>
+          <w:color w:val="374151"/>
+        </w:rPr>
+        <w:t xml:space="preserve"> v </w:t>
+      </w:r>
+      <w:proofErr w:type="spellStart"/>
+      <w:r>
+        <w:rPr>
+          <w:rFonts w:ascii="Segoe UI" w:hAnsi="Segoe UI" w:cs="Segoe UI"/>
+          <w:color w:val="374151"/>
+        </w:rPr>
+        <w:t>přesnosti</w:t>
+      </w:r>
+      <w:proofErr w:type="spellEnd"/>
+      <w:r>
+        <w:rPr>
+          <w:rFonts w:ascii="Segoe UI" w:hAnsi="Segoe UI" w:cs="Segoe UI"/>
+          <w:color w:val="374151"/>
+        </w:rPr>
+        <w:t xml:space="preserve"> </w:t>
+      </w:r>
+      <w:proofErr w:type="spellStart"/>
+      <w:r>
+        <w:rPr>
+          <w:rFonts w:ascii="Segoe UI" w:hAnsi="Segoe UI" w:cs="Segoe UI"/>
+          <w:color w:val="374151"/>
+        </w:rPr>
+        <w:t>nebo</w:t>
+      </w:r>
+      <w:proofErr w:type="spellEnd"/>
+      <w:r>
+        <w:rPr>
+          <w:rFonts w:ascii="Segoe UI" w:hAnsi="Segoe UI" w:cs="Segoe UI"/>
+          <w:color w:val="374151"/>
+        </w:rPr>
+        <w:t xml:space="preserve"> </w:t>
+      </w:r>
+      <w:proofErr w:type="spellStart"/>
+      <w:r>
+        <w:rPr>
+          <w:rFonts w:ascii="Segoe UI" w:hAnsi="Segoe UI" w:cs="Segoe UI"/>
+          <w:color w:val="374151"/>
+        </w:rPr>
+        <w:t>spolehlivosti</w:t>
+      </w:r>
+      <w:proofErr w:type="spellEnd"/>
+      <w:r>
+        <w:rPr>
+          <w:rFonts w:ascii="Segoe UI" w:hAnsi="Segoe UI" w:cs="Segoe UI"/>
+          <w:color w:val="374151"/>
+        </w:rPr>
+        <w:t xml:space="preserve"> </w:t>
+      </w:r>
+      <w:proofErr w:type="spellStart"/>
+      <w:r>
+        <w:rPr>
+          <w:rFonts w:ascii="Segoe UI" w:hAnsi="Segoe UI" w:cs="Segoe UI"/>
+          <w:color w:val="374151"/>
+        </w:rPr>
+        <w:t>předpovědí</w:t>
+      </w:r>
+      <w:proofErr w:type="spellEnd"/>
+      <w:r>
+        <w:rPr>
+          <w:rFonts w:ascii="Segoe UI" w:hAnsi="Segoe UI" w:cs="Segoe UI"/>
+          <w:color w:val="374151"/>
+        </w:rPr>
+        <w:t xml:space="preserve"> v </w:t>
+      </w:r>
+      <w:proofErr w:type="spellStart"/>
+      <w:r>
+        <w:rPr>
+          <w:rFonts w:ascii="Segoe UI" w:hAnsi="Segoe UI" w:cs="Segoe UI"/>
+          <w:color w:val="374151"/>
+        </w:rPr>
+        <w:t>určitých</w:t>
+      </w:r>
+      <w:proofErr w:type="spellEnd"/>
+      <w:r>
+        <w:rPr>
+          <w:rFonts w:ascii="Segoe UI" w:hAnsi="Segoe UI" w:cs="Segoe UI"/>
+          <w:color w:val="374151"/>
+        </w:rPr>
+        <w:t xml:space="preserve"> </w:t>
+      </w:r>
+      <w:proofErr w:type="spellStart"/>
+      <w:r>
+        <w:rPr>
+          <w:rFonts w:ascii="Segoe UI" w:hAnsi="Segoe UI" w:cs="Segoe UI"/>
+          <w:color w:val="374151"/>
+        </w:rPr>
+        <w:t>teplotních</w:t>
+      </w:r>
+      <w:proofErr w:type="spellEnd"/>
+      <w:r>
+        <w:rPr>
+          <w:rFonts w:ascii="Segoe UI" w:hAnsi="Segoe UI" w:cs="Segoe UI"/>
+          <w:color w:val="374151"/>
+        </w:rPr>
+        <w:t xml:space="preserve"> </w:t>
+      </w:r>
+      <w:proofErr w:type="spellStart"/>
+      <w:r>
+        <w:rPr>
+          <w:rFonts w:ascii="Segoe UI" w:hAnsi="Segoe UI" w:cs="Segoe UI"/>
+          <w:color w:val="374151"/>
+        </w:rPr>
+        <w:t>rozmezích</w:t>
+      </w:r>
+      <w:proofErr w:type="spellEnd"/>
+      <w:r>
+        <w:rPr>
+          <w:rFonts w:ascii="Segoe UI" w:hAnsi="Segoe UI" w:cs="Segoe UI"/>
+          <w:color w:val="374151"/>
+        </w:rPr>
+        <w:t xml:space="preserve"> </w:t>
+      </w:r>
+      <w:proofErr w:type="spellStart"/>
+      <w:r>
+        <w:rPr>
+          <w:rFonts w:ascii="Segoe UI" w:hAnsi="Segoe UI" w:cs="Segoe UI"/>
+          <w:color w:val="374151"/>
+        </w:rPr>
+        <w:t>nebo</w:t>
+      </w:r>
+      <w:proofErr w:type="spellEnd"/>
+      <w:r>
+        <w:rPr>
+          <w:rFonts w:ascii="Segoe UI" w:hAnsi="Segoe UI" w:cs="Segoe UI"/>
+          <w:color w:val="374151"/>
+        </w:rPr>
+        <w:t xml:space="preserve"> </w:t>
+      </w:r>
+      <w:proofErr w:type="spellStart"/>
+      <w:r>
+        <w:rPr>
+          <w:rFonts w:ascii="Segoe UI" w:hAnsi="Segoe UI" w:cs="Segoe UI"/>
+          <w:color w:val="374151"/>
+        </w:rPr>
+        <w:t>podmínkách</w:t>
+      </w:r>
+      <w:proofErr w:type="spellEnd"/>
+      <w:r>
+        <w:rPr>
+          <w:rFonts w:ascii="Segoe UI" w:hAnsi="Segoe UI" w:cs="Segoe UI"/>
+          <w:color w:val="374151"/>
+        </w:rPr>
+        <w:t>.</w:t>
+      </w:r>
+    </w:p>
+    <w:p>
+      <w:pPr>
+        <w:pStyle w:val="Zkladntext"/>
+        <w:ind w:firstLine="0"/>
+        <w:rPr>
+          <w:lang w:val="cs-CZ"/>
+        </w:rPr>
+      </w:pPr>
+    </w:p>
+    <w:p>
+      <w:pPr>
+        <w:pStyle w:val="Zkladntext"/>
+        <w:rPr>
+          <w:i/>
+          <w:iCs/>
+          <w:lang w:val="cs-CZ"/>
+        </w:rPr>
+      </w:pPr>
+    </w:p>
+    <w:p>
+      <w:pPr>
+        <w:pStyle w:val="Zkladntext"/>
+        <w:rPr>
+          <w:i/>
+          <w:iCs/>
+          <w:lang w:val="cs-CZ"/>
+        </w:rPr>
+      </w:pPr>
+      <w:r>
+        <w:rPr>
+          <w:i/>
+          <w:iCs/>
+          <w:lang w:val="cs-CZ"/>
+        </w:rPr>
+        <w:t>Jako poslední je vytvořen skript, který se ptá na vstupní hodnoty a vrací předpovězenou teplotu z vybraného a vytrénovaného modelu. Uživatelé tak mohou jednoduše zadat vstupní hodnoty a získat předpověď teploty.</w:t>
+      </w:r>
+    </w:p>
+    <w:p>
+      <w:pPr>
+        <w:pStyle w:val="Zkladntext"/>
+        <w:rPr>
+          <w:lang w:val="cs-CZ"/>
+        </w:rPr>
+      </w:pPr>
+    </w:p>
+    <w:p>
+      <w:pPr>
+        <w:pStyle w:val="Zkladntext"/>
+        <w:rPr>
+          <w:lang w:val="cs-CZ"/>
+        </w:rPr>
+      </w:pPr>
+    </w:p>
+    <w:p>
+      <w:pPr>
+        <w:pStyle w:val="Zkladntext"/>
+        <w:rPr>
+          <w:lang w:val="cs-CZ"/>
+        </w:rPr>
+      </w:pPr>
+    </w:p>
+    <w:p>
+      <w:pPr>
+        <w:pStyle w:val="Zkladntext"/>
+        <w:rPr>
+          <w:lang w:val="cs-CZ"/>
+        </w:rPr>
+      </w:pPr>
+    </w:p>
+    <w:p>
+      <w:pPr>
+        <w:pStyle w:val="Zkladntext"/>
+        <w:ind w:firstLine="0"/>
+        <w:rPr>
+          <w:lang w:val="cs-CZ"/>
+        </w:rPr>
+      </w:pPr>
+    </w:p>
+    <w:p>
+      <w:pPr>
+        <w:pStyle w:val="Zkladntext"/>
+        <w:jc w:val="center"/>
         <w:rPr>
           <w:lang w:val="cs-CZ"/>
         </w:rPr>
@@ -2750,13 +3895,12 @@
       <w:r>
         <w:rPr>
           <w:noProof/>
-          <w:lang w:val="cs-CZ"/>
         </w:rPr>
         <w:drawing>
-          <wp:inline distT="0" distB="0" distL="0" distR="0" wp14:anchorId="4AB3800F" wp14:editId="75629B98">
-            <wp:extent cx="3086735" cy="3811270"/>
-            <wp:effectExtent l="0" t="0" r="0" b="0"/>
-            <wp:docPr id="1539886227" name="Obrázek 1"/>
+          <wp:inline distT="0" distB="0" distL="0" distR="0" wp14:anchorId="7B9DC88F" wp14:editId="3EFE1F77">
+            <wp:extent cx="1612265" cy="4630522"/>
+            <wp:effectExtent l="0" t="0" r="6985" b="0"/>
+            <wp:docPr id="1005473211" name="Obrázek 1" descr="FlowChart diagram projektu CloudFuzzy"/>
             <wp:cNvGraphicFramePr>
               <a:graphicFrameLocks xmlns:a="http://schemas.openxmlformats.org/drawingml/2006/main" noChangeAspect="1"/>
             </wp:cNvGraphicFramePr>
@@ -2764,7 +3908,7 @@
               <a:graphicData uri="http://schemas.openxmlformats.org/drawingml/2006/picture">
                 <pic:pic xmlns:pic="http://schemas.openxmlformats.org/drawingml/2006/picture">
                   <pic:nvPicPr>
-                    <pic:cNvPr id="0" name="Picture 3"/>
+                    <pic:cNvPr id="1005473211" name="Obrázek 1" descr="FlowChart diagram projektu CloudFuzzy"/>
                     <pic:cNvPicPr>
                       <a:picLocks noChangeAspect="1" noChangeArrowheads="1"/>
                     </pic:cNvPicPr>
@@ -2785,7 +3929,7 @@
                   <pic:spPr bwMode="auto">
                     <a:xfrm>
                       <a:off x="0" y="0"/>
-                      <a:ext cx="3086735" cy="3811270"/>
+                      <a:ext cx="1622397" cy="4659623"/>
                     </a:xfrm>
                     <a:prstGeom prst="rect">
                       <a:avLst/>
@@ -2805,10 +3949,40 @@
     <w:p>
       <w:pPr>
         <w:pStyle w:val="Zkladntext"/>
-        <w:rPr>
-          <w:lang w:val="cs-CZ"/>
-        </w:rPr>
-      </w:pPr>
+        <w:jc w:val="center"/>
+        <w:rPr>
+          <w:rStyle w:val="Zdraznnjemn"/>
+          <w:lang w:val="cs-CZ"/>
+        </w:rPr>
+      </w:pPr>
+      <w:r>
+        <w:rPr>
+          <w:rStyle w:val="Zdraznnjemn"/>
+          <w:lang w:val="cs-CZ"/>
+        </w:rPr>
+        <w:t>Obr.</w:t>
+      </w:r>
+      <w:r>
+        <w:rPr>
+          <w:rStyle w:val="Zdraznnjemn"/>
+          <w:lang w:val="cs-CZ"/>
+        </w:rPr>
+        <w:t>3</w:t>
+      </w:r>
+      <w:r>
+        <w:rPr>
+          <w:rStyle w:val="Zdraznnjemn"/>
+          <w:lang w:val="cs-CZ"/>
+        </w:rPr>
+        <w:t xml:space="preserve">: Flowchart </w:t>
+      </w:r>
+      <w:r>
+        <w:rPr>
+          <w:rStyle w:val="Zdraznnjemn"/>
+          <w:lang w:val="cs-CZ"/>
+        </w:rPr>
+        <w:t>FIS modelu, Zdroj vlastní</w:t>
+      </w:r>
     </w:p>
     <w:p>
       <w:pPr>
@@ -2822,26 +3996,13 @@
       <w:pPr>
         <w:pStyle w:val="Zkladntext"/>
         <w:rPr>
-          <w:lang w:val="cs-CZ"/>
-        </w:rPr>
-      </w:pPr>
-    </w:p>
-    <w:p>
-      <w:pPr>
-        <w:pStyle w:val="Zkladntext"/>
-        <w:rPr>
-          <w:lang w:val="cs-CZ"/>
-        </w:rPr>
-      </w:pPr>
-    </w:p>
-    <w:p>
-      <w:pPr>
-        <w:pStyle w:val="Zkladntext"/>
-        <w:rPr>
-          <w:lang w:val="cs-CZ"/>
-        </w:rPr>
-      </w:pPr>
-    </w:p>
+          <w:i/>
+          <w:iCs/>
+          <w:lang w:val="cs-CZ"/>
+        </w:rPr>
+      </w:pPr>
+    </w:p>
+    <w:p/>
     <w:p>
       <w:pPr>
         <w:pStyle w:val="Nadpis1"/>
@@ -3105,54 +4266,6 @@
         <w:pStyle w:val="Zkladntext"/>
         <w:ind w:firstLine="0"/>
         <w:rPr>
-          <w:i/>
-          <w:iCs/>
-          <w:lang w:val="cs-CZ" w:eastAsia="cs-CZ"/>
-        </w:rPr>
-      </w:pPr>
-    </w:p>
-    <w:p>
-      <w:pPr>
-        <w:pStyle w:val="Zkladntext"/>
-        <w:ind w:firstLine="0"/>
-        <w:rPr>
-          <w:i/>
-          <w:iCs/>
-          <w:lang w:val="cs-CZ" w:eastAsia="cs-CZ"/>
-        </w:rPr>
-      </w:pPr>
-    </w:p>
-    <w:p>
-      <w:pPr>
-        <w:pStyle w:val="Zkladntext"/>
-        <w:ind w:firstLine="0"/>
-        <w:rPr>
-          <w:lang w:val="cs-CZ" w:eastAsia="cs-CZ"/>
-        </w:rPr>
-      </w:pPr>
-    </w:p>
-    <w:p>
-      <w:pPr>
-        <w:pStyle w:val="Zkladntext"/>
-        <w:ind w:firstLine="0"/>
-        <w:rPr>
-          <w:lang w:val="cs-CZ" w:eastAsia="cs-CZ"/>
-        </w:rPr>
-      </w:pPr>
-    </w:p>
-    <w:p>
-      <w:pPr>
-        <w:pStyle w:val="Zkladntext"/>
-        <w:ind w:firstLine="0"/>
-        <w:rPr>
-          <w:lang w:val="cs-CZ" w:eastAsia="cs-CZ"/>
-        </w:rPr>
-      </w:pPr>
-    </w:p>
-    <w:p>
-      <w:pPr>
-        <w:pStyle w:val="Zkladntext"/>
-        <w:rPr>
           <w:dstrike/>
         </w:rPr>
       </w:pPr>
@@ -3168,6 +4281,7 @@
         <w:t xml:space="preserve"> / Reference</w:t>
       </w:r>
     </w:p>
+    <w:p/>
     <w:p>
       <w:pPr>
         <w:pStyle w:val="references"/>
@@ -6041,7 +7155,7 @@
         <w:rFonts w:hint="default"/>
       </w:rPr>
     </w:lvl>
-    <w:lvl w:ilvl="1" w:tplc="04050019" w:tentative="1">
+    <w:lvl w:ilvl="1" w:tplc="04050019">
       <w:start w:val="1"/>
       <w:numFmt w:val="lowerLetter"/>
       <w:lvlText w:val="%2."/>
@@ -6969,6 +8083,155 @@
     </w:lvl>
   </w:abstractNum>
   <w:abstractNum w:abstractNumId="33" w15:restartNumberingAfterBreak="0">
+    <w:nsid w:val="71B8776E"/>
+    <w:multiLevelType w:val="multilevel"/>
+    <w:tmpl w:val="047424C6"/>
+    <w:lvl w:ilvl="0">
+      <w:start w:val="1"/>
+      <w:numFmt w:val="bullet"/>
+      <w:lvlText w:val=""/>
+      <w:lvlJc w:val="left"/>
+      <w:pPr>
+        <w:tabs>
+          <w:tab w:val="num" w:pos="720"/>
+        </w:tabs>
+        <w:ind w:left="720" w:hanging="360"/>
+      </w:pPr>
+      <w:rPr>
+        <w:rFonts w:ascii="Symbol" w:hAnsi="Symbol" w:hint="default"/>
+        <w:sz w:val="20"/>
+      </w:rPr>
+    </w:lvl>
+    <w:lvl w:ilvl="1" w:tentative="1">
+      <w:start w:val="1"/>
+      <w:numFmt w:val="bullet"/>
+      <w:lvlText w:val=""/>
+      <w:lvlJc w:val="left"/>
+      <w:pPr>
+        <w:tabs>
+          <w:tab w:val="num" w:pos="1440"/>
+        </w:tabs>
+        <w:ind w:left="1440" w:hanging="360"/>
+      </w:pPr>
+      <w:rPr>
+        <w:rFonts w:ascii="Symbol" w:hAnsi="Symbol" w:hint="default"/>
+        <w:sz w:val="20"/>
+      </w:rPr>
+    </w:lvl>
+    <w:lvl w:ilvl="2" w:tentative="1">
+      <w:start w:val="1"/>
+      <w:numFmt w:val="bullet"/>
+      <w:lvlText w:val=""/>
+      <w:lvlJc w:val="left"/>
+      <w:pPr>
+        <w:tabs>
+          <w:tab w:val="num" w:pos="2160"/>
+        </w:tabs>
+        <w:ind w:left="2160" w:hanging="360"/>
+      </w:pPr>
+      <w:rPr>
+        <w:rFonts w:ascii="Symbol" w:hAnsi="Symbol" w:hint="default"/>
+        <w:sz w:val="20"/>
+      </w:rPr>
+    </w:lvl>
+    <w:lvl w:ilvl="3" w:tentative="1">
+      <w:start w:val="1"/>
+      <w:numFmt w:val="bullet"/>
+      <w:lvlText w:val=""/>
+      <w:lvlJc w:val="left"/>
+      <w:pPr>
+        <w:tabs>
+          <w:tab w:val="num" w:pos="2880"/>
+        </w:tabs>
+        <w:ind w:left="2880" w:hanging="360"/>
+      </w:pPr>
+      <w:rPr>
+        <w:rFonts w:ascii="Symbol" w:hAnsi="Symbol" w:hint="default"/>
+        <w:sz w:val="20"/>
+      </w:rPr>
+    </w:lvl>
+    <w:lvl w:ilvl="4" w:tentative="1">
+      <w:start w:val="1"/>
+      <w:numFmt w:val="bullet"/>
+      <w:lvlText w:val=""/>
+      <w:lvlJc w:val="left"/>
+      <w:pPr>
+        <w:tabs>
+          <w:tab w:val="num" w:pos="3600"/>
+        </w:tabs>
+        <w:ind w:left="3600" w:hanging="360"/>
+      </w:pPr>
+      <w:rPr>
+        <w:rFonts w:ascii="Symbol" w:hAnsi="Symbol" w:hint="default"/>
+        <w:sz w:val="20"/>
+      </w:rPr>
+    </w:lvl>
+    <w:lvl w:ilvl="5" w:tentative="1">
+      <w:start w:val="1"/>
+      <w:numFmt w:val="bullet"/>
+      <w:lvlText w:val=""/>
+      <w:lvlJc w:val="left"/>
+      <w:pPr>
+        <w:tabs>
+          <w:tab w:val="num" w:pos="4320"/>
+        </w:tabs>
+        <w:ind w:left="4320" w:hanging="360"/>
+      </w:pPr>
+      <w:rPr>
+        <w:rFonts w:ascii="Symbol" w:hAnsi="Symbol" w:hint="default"/>
+        <w:sz w:val="20"/>
+      </w:rPr>
+    </w:lvl>
+    <w:lvl w:ilvl="6" w:tentative="1">
+      <w:start w:val="1"/>
+      <w:numFmt w:val="bullet"/>
+      <w:lvlText w:val=""/>
+      <w:lvlJc w:val="left"/>
+      <w:pPr>
+        <w:tabs>
+          <w:tab w:val="num" w:pos="5040"/>
+        </w:tabs>
+        <w:ind w:left="5040" w:hanging="360"/>
+      </w:pPr>
+      <w:rPr>
+        <w:rFonts w:ascii="Symbol" w:hAnsi="Symbol" w:hint="default"/>
+        <w:sz w:val="20"/>
+      </w:rPr>
+    </w:lvl>
+    <w:lvl w:ilvl="7" w:tentative="1">
+      <w:start w:val="1"/>
+      <w:numFmt w:val="bullet"/>
+      <w:lvlText w:val=""/>
+      <w:lvlJc w:val="left"/>
+      <w:pPr>
+        <w:tabs>
+          <w:tab w:val="num" w:pos="5760"/>
+        </w:tabs>
+        <w:ind w:left="5760" w:hanging="360"/>
+      </w:pPr>
+      <w:rPr>
+        <w:rFonts w:ascii="Symbol" w:hAnsi="Symbol" w:hint="default"/>
+        <w:sz w:val="20"/>
+      </w:rPr>
+    </w:lvl>
+    <w:lvl w:ilvl="8" w:tentative="1">
+      <w:start w:val="1"/>
+      <w:numFmt w:val="bullet"/>
+      <w:lvlText w:val=""/>
+      <w:lvlJc w:val="left"/>
+      <w:pPr>
+        <w:tabs>
+          <w:tab w:val="num" w:pos="6480"/>
+        </w:tabs>
+        <w:ind w:left="6480" w:hanging="360"/>
+      </w:pPr>
+      <w:rPr>
+        <w:rFonts w:ascii="Symbol" w:hAnsi="Symbol" w:hint="default"/>
+        <w:sz w:val="20"/>
+      </w:rPr>
+    </w:lvl>
+  </w:abstractNum>
+  <w:abstractNum w:abstractNumId="34" w15:restartNumberingAfterBreak="0">
     <w:nsid w:val="75E11562"/>
     <w:multiLevelType w:val="hybridMultilevel"/>
     <w:tmpl w:val="E92A76C0"/>
@@ -7178,7 +8441,7 @@
     <w:abstractNumId w:val="20"/>
   </w:num>
   <w:num w:numId="33" w16cid:durableId="1666711708">
-    <w:abstractNumId w:val="33"/>
+    <w:abstractNumId w:val="34"/>
   </w:num>
   <w:num w:numId="34" w16cid:durableId="2108495946">
     <w:abstractNumId w:val="18"/>
@@ -7191,6 +8454,9 @@
   </w:num>
   <w:num w:numId="37" w16cid:durableId="805466733">
     <w:abstractNumId w:val="24"/>
+  </w:num>
+  <w:num w:numId="38" w16cid:durableId="303201289">
+    <w:abstractNumId w:val="33"/>
   </w:num>
 </w:numbering>
 </file>
@@ -7222,6 +8488,7 @@
     <w:lsdException w:name="Subtitle" w:qFormat="1"/>
     <w:lsdException w:name="Strong" w:qFormat="1"/>
     <w:lsdException w:name="Emphasis" w:qFormat="1"/>
+    <w:lsdException w:name="HTML Code" w:uiPriority="99"/>
     <w:lsdException w:name="Normal Table" w:semiHidden="1" w:unhideWhenUsed="1"/>
     <w:lsdException w:name="Table Simple 1" w:semiHidden="1" w:unhideWhenUsed="1"/>
     <w:lsdException w:name="Table Simple 2" w:semiHidden="1" w:unhideWhenUsed="1"/>
@@ -7670,6 +8937,7 @@
   <w:style w:type="paragraph" w:styleId="Zkladntext">
     <w:name w:val="Body Text"/>
     <w:basedOn w:val="Normln"/>
+    <w:link w:val="ZkladntextChar"/>
     <w:rsid w:val="00643478"/>
     <w:pPr>
       <w:spacing w:line="228" w:lineRule="auto"/>
@@ -8131,6 +9399,28 @@
       <w:lang w:val="en-US" w:eastAsia="en-US"/>
     </w:rPr>
   </w:style>
+  <w:style w:type="character" w:customStyle="1" w:styleId="ZkladntextChar">
+    <w:name w:val="Základní text Char"/>
+    <w:basedOn w:val="Standardnpsmoodstavce"/>
+    <w:link w:val="Zkladntext"/>
+    <w:rsid w:val="00E42305"/>
+    <w:rPr>
+      <w:spacing w:val="-1"/>
+      <w:lang w:val="en-US" w:eastAsia="en-US"/>
+    </w:rPr>
+  </w:style>
+  <w:style w:type="character" w:styleId="KdHTML">
+    <w:name w:val="HTML Code"/>
+    <w:basedOn w:val="Standardnpsmoodstavce"/>
+    <w:uiPriority w:val="99"/>
+    <w:unhideWhenUsed/>
+    <w:rsid w:val="006F3A26"/>
+    <w:rPr>
+      <w:rFonts w:ascii="Courier New" w:eastAsia="Times New Roman" w:hAnsi="Courier New" w:cs="Courier New"/>
+      <w:sz w:val="20"/>
+      <w:szCs w:val="20"/>
+    </w:rPr>
+  </w:style>
 </w:styles>
 </file>
 

</xml_diff>

<commit_message>
Dopsána 5. kapitolo, Writing -> Complete, Fáze: EDIT, level zero
</commit_message>
<xml_diff>
--- a/CloudFuzzy - Předpověď počasí pomocí fuzzy logiky.docx
+++ b/CloudFuzzy - Předpověď počasí pomocí fuzzy logiky.docx
@@ -206,17 +206,16 @@
         <w:pStyle w:val="Nadpis1"/>
       </w:pPr>
       <w:r>
-        <w:t xml:space="preserve"> Introduction</w:t>
-      </w:r>
-      <w:r>
-        <w:t>/úvod</w:t>
+        <w:t xml:space="preserve"> </w:t>
+      </w:r>
+      <w:r>
+        <w:t>úvod</w:t>
       </w:r>
       <w:bookmarkStart w:id="0" w:name="OLE_LINK13"/>
       <w:bookmarkStart w:id="1" w:name="OLE_LINK14"/>
       <w:bookmarkStart w:id="2" w:name="OLE_LINK15"/>
       <w:bookmarkStart w:id="3" w:name="OLE_LINK16"/>
     </w:p>
-    <w:p/>
     <w:p>
       <w:pPr>
         <w:pStyle w:val="Zkladntext"/>
@@ -550,7 +549,16 @@
           <w:highlight w:val="green"/>
           <w:lang w:val="cs-CZ" w:eastAsia="cs-CZ"/>
         </w:rPr>
-        <w:t>Pokud by bylo možné zdokumentovat model nepředvídatelnosti a použít jej pro budoucí cestu, proveditelnost předpovědi denních srážek je velmi možná</w:t>
+        <w:t xml:space="preserve">Pokud by bylo možné zdokumentovat model nepředvídatelnosti a použít jej pro </w:t>
+      </w:r>
+      <w:r>
+        <w:rPr>
+          <w:i/>
+          <w:iCs/>
+          <w:highlight w:val="green"/>
+          <w:lang w:val="cs-CZ" w:eastAsia="cs-CZ"/>
+        </w:rPr>
+        <w:t>budoucí cestu, proveditelnost předpovědi denních srážek je velmi možná</w:t>
       </w:r>
       <w:r>
         <w:rPr>
@@ -894,26 +902,26 @@
         <w:rPr>
           <w:lang w:val="cs-CZ" w:eastAsia="cs-CZ"/>
         </w:rPr>
-        <w:t xml:space="preserve">Aby se tedy zvýšila účinnost systémů založených na fuzzy pravidlech s větší množinou proměnných, ať už vstupních nebo výstupních, je nutné snižovat bázi pravidel, zachovat základní pravidla, a využít další dostupné funkce, aby se </w:t>
+        <w:t xml:space="preserve">Aby se tedy zvýšila účinnost systémů založených na fuzzy pravidlech s větší množinou proměnných, ať už vstupních nebo výstupních, je nutné snižovat bázi pravidel, zachovat základní pravidla, a využít další dostupné funkce, aby se zabránilo způsobení </w:t>
+      </w:r>
+      <w:r>
+        <w:rPr>
+          <w:lang w:val="cs-CZ" w:eastAsia="cs-CZ"/>
+        </w:rPr>
+        <w:t>nedostatečného pokrytí pravidlového systému v řešeném problému. Je</w:t>
+      </w:r>
+      <w:r>
+        <w:rPr>
+          <w:lang w:val="cs-CZ" w:eastAsia="cs-CZ"/>
+        </w:rPr>
+        <w:t xml:space="preserve"> tedy nutné najít rovnováhu </w:t>
       </w:r>
       <w:r>
         <w:rPr>
           <w:lang w:val="cs-CZ" w:eastAsia="cs-CZ"/>
         </w:rPr>
         <w:lastRenderedPageBreak/>
-        <w:t xml:space="preserve">zabránilo způsobení </w:t>
-      </w:r>
-      <w:r>
-        <w:rPr>
-          <w:lang w:val="cs-CZ" w:eastAsia="cs-CZ"/>
-        </w:rPr>
-        <w:t>nedostatečného pokrytí pravidlového systému v řešeném problému. Je</w:t>
-      </w:r>
-      <w:r>
-        <w:rPr>
-          <w:lang w:val="cs-CZ" w:eastAsia="cs-CZ"/>
-        </w:rPr>
-        <w:t xml:space="preserve"> tedy nutné najít rovnováhu mezi množstvím pravidel a rozsahem systému pro optimální fungování fuzzy pravidlového systému pro předpověď počasí</w:t>
+        <w:t>mezi množstvím pravidel a rozsahem systému pro optimální fungování fuzzy pravidlového systému pro předpověď počasí</w:t>
       </w:r>
       <w:r>
         <w:rPr>
@@ -991,10 +999,9 @@
         <w:pStyle w:val="Nadpis1"/>
       </w:pPr>
       <w:r>
-        <w:t>Problem Definition/ Definice problému</w:t>
-      </w:r>
-    </w:p>
-    <w:p/>
+        <w:t>Definice problému</w:t>
+      </w:r>
+    </w:p>
     <w:p>
       <w:pPr>
         <w:pStyle w:val="Zkladntext"/>
@@ -1433,21 +1440,7 @@
         <w:rPr>
           <w:lang w:val="cs-CZ" w:eastAsia="cs-CZ"/>
         </w:rPr>
-        <w:t xml:space="preserve"> za pomocí fuzzy logiky. Dali si za cíl predikovat v systému místo a čas změny. </w:t>
-      </w:r>
-      <w:proofErr w:type="gramStart"/>
-      <w:r>
-        <w:rPr>
-          <w:lang w:val="cs-CZ" w:eastAsia="cs-CZ"/>
-        </w:rPr>
-        <w:t>K</w:t>
-      </w:r>
-      <w:proofErr w:type="gramEnd"/>
-      <w:r>
-        <w:rPr>
-          <w:lang w:val="cs-CZ" w:eastAsia="cs-CZ"/>
-        </w:rPr>
-        <w:t> komu využili dvě fuzzy metody Ma</w:t>
+        <w:t xml:space="preserve"> za pomocí fuzzy logiky. Dali si za cíl predikovat v systému místo a čas změny. K komu využili dvě fuzzy metody Ma</w:t>
       </w:r>
       <w:r>
         <w:rPr>
@@ -1517,21 +1510,7 @@
         <w:rPr>
           <w:lang w:val="cs-CZ" w:eastAsia="cs-CZ"/>
         </w:rPr>
-        <w:t xml:space="preserve">V dalším článku [10] se výzkumníci pokusili nasimulovat a designovat „smart“ prádelní šňůru s predikcí věšení prádla dle aktuálního počasí. </w:t>
-      </w:r>
-      <w:proofErr w:type="gramStart"/>
-      <w:r>
-        <w:rPr>
-          <w:lang w:val="cs-CZ" w:eastAsia="cs-CZ"/>
-        </w:rPr>
-        <w:t>K</w:t>
-      </w:r>
-      <w:proofErr w:type="gramEnd"/>
-      <w:r>
-        <w:rPr>
-          <w:lang w:val="cs-CZ" w:eastAsia="cs-CZ"/>
-        </w:rPr>
-        <w:t xml:space="preserve"> komu využívají surová data z předpovědi počasí, která následně předávají fuzzy inferenčnímu systému. Systém je v prostředí MATLAB a využívají k tomu vlastní senzorová čidla. </w:t>
+        <w:t xml:space="preserve">V dalším článku [10] se výzkumníci pokusili nasimulovat a designovat „smart“ prádelní šňůru s predikcí věšení prádla dle aktuálního počasí. K komu využívají surová data z předpovědi počasí, která následně předávají fuzzy inferenčnímu systému. Systém je v prostředí MATLAB a využívají k tomu vlastní senzorová čidla. </w:t>
       </w:r>
       <w:r>
         <w:rPr>
@@ -1683,17 +1662,70 @@
         <w:rPr>
           <w:lang w:eastAsia="cs-CZ"/>
         </w:rPr>
-        <w:t>New Solution / nové řešení</w:t>
+        <w:t>nové řešení</w:t>
       </w:r>
     </w:p>
     <w:p>
       <w:pPr>
         <w:pStyle w:val="Zkladntext"/>
         <w:rPr>
-          <w:b/>
-          <w:lang w:val="cs-CZ"/>
-        </w:rPr>
-      </w:pPr>
+          <w:lang w:val="cs-CZ"/>
+        </w:rPr>
+      </w:pPr>
+      <w:r>
+        <w:rPr>
+          <w:lang w:val="cs-CZ"/>
+        </w:rPr>
+        <w:t>V předešlé kapitole byl definován problém, který bude</w:t>
+      </w:r>
+      <w:r>
+        <w:rPr>
+          <w:lang w:val="cs-CZ"/>
+        </w:rPr>
+        <w:t xml:space="preserve"> </w:t>
+      </w:r>
+      <w:r>
+        <w:rPr>
+          <w:lang w:val="cs-CZ"/>
+        </w:rPr>
+        <w:t>zde zkoumán, a</w:t>
+      </w:r>
+      <w:r>
+        <w:rPr>
+          <w:lang w:val="cs-CZ"/>
+        </w:rPr>
+        <w:t xml:space="preserve"> nyní bude</w:t>
+      </w:r>
+      <w:r>
+        <w:rPr>
+          <w:lang w:val="cs-CZ"/>
+        </w:rPr>
+        <w:t xml:space="preserve"> detailně popsán.</w:t>
+      </w:r>
+      <w:r>
+        <w:rPr>
+          <w:lang w:val="cs-CZ"/>
+        </w:rPr>
+        <w:t xml:space="preserve"> Cílem projektu je vytvořit FIS model, který bude spolehlivě a přesně predikovat teplotu vzduchu v předem známé lokalitě. V současné době je na trhu celá řada modelů predikce pro počasí, ale žádný z těchto modelů není dokonalý a </w:t>
+      </w:r>
+      <w:r>
+        <w:rPr>
+          <w:lang w:val="cs-CZ"/>
+        </w:rPr>
+        <w:t xml:space="preserve">také </w:t>
+      </w:r>
+      <w:r>
+        <w:rPr>
+          <w:lang w:val="cs-CZ"/>
+        </w:rPr>
+        <w:t xml:space="preserve">mají svá omezení. </w:t>
+      </w:r>
+      <w:r>
+        <w:rPr>
+          <w:lang w:val="cs-CZ"/>
+        </w:rPr>
+        <w:t xml:space="preserve">Výsledem tohoto řešení je docílit lepší přesnosti něž zmíněné modely. </w:t>
+      </w:r>
     </w:p>
     <w:p>
       <w:pPr>
@@ -1706,7 +1738,7 @@
         <w:rPr>
           <w:lang w:val="cs-CZ"/>
         </w:rPr>
-        <w:t>V předešlé kapitole byl definován problém, který bude</w:t>
+        <w:t>Návrh teoretického modelu a jeho následná implementace</w:t>
       </w:r>
       <w:r>
         <w:rPr>
@@ -1718,43 +1750,66 @@
         <w:rPr>
           <w:lang w:val="cs-CZ"/>
         </w:rPr>
-        <w:t>zde zkoumán, a</w:t>
-      </w:r>
-      <w:r>
-        <w:rPr>
-          <w:lang w:val="cs-CZ"/>
-        </w:rPr>
-        <w:t xml:space="preserve"> nyní bude</w:t>
-      </w:r>
-      <w:r>
-        <w:rPr>
-          <w:lang w:val="cs-CZ"/>
-        </w:rPr>
-        <w:t xml:space="preserve"> detailně popsán.</w:t>
-      </w:r>
-      <w:r>
-        <w:rPr>
-          <w:lang w:val="cs-CZ"/>
-        </w:rPr>
-        <w:t xml:space="preserve"> Cílem projektu je vytvořit FIS model, který bude spolehlivě a přesně predikovat teplotu vzduchu v předem známé lokalitě. V současné době je na trhu celá řada modelů predikce pro počasí, ale žádný z těchto modelů není dokonalý a </w:t>
-      </w:r>
-      <w:r>
-        <w:rPr>
-          <w:lang w:val="cs-CZ"/>
-        </w:rPr>
-        <w:t xml:space="preserve">také </w:t>
-      </w:r>
-      <w:r>
-        <w:rPr>
-          <w:lang w:val="cs-CZ"/>
-        </w:rPr>
-        <w:t xml:space="preserve">mají svá omezení. </w:t>
-      </w:r>
-      <w:r>
-        <w:rPr>
-          <w:lang w:val="cs-CZ"/>
-        </w:rPr>
-        <w:t xml:space="preserve">Výsledem tohoto řešení je docílit lepší přesnosti něž zmíněné modely. </w:t>
+        <w:t xml:space="preserve">samozřejmě zásadní </w:t>
+      </w:r>
+      <w:r>
+        <w:rPr>
+          <w:highlight w:val="yellow"/>
+          <w:lang w:val="cs-CZ"/>
+        </w:rPr>
+        <w:t xml:space="preserve">pro předpověď počasí, ale takto vytvořené modely </w:t>
+      </w:r>
+      <w:r>
+        <w:rPr>
+          <w:highlight w:val="yellow"/>
+          <w:lang w:val="cs-CZ"/>
+        </w:rPr>
+        <w:t xml:space="preserve">se </w:t>
+      </w:r>
+      <w:r>
+        <w:rPr>
+          <w:highlight w:val="yellow"/>
+          <w:lang w:val="cs-CZ"/>
+        </w:rPr>
+        <w:t>ve většině případů</w:t>
+      </w:r>
+      <w:r>
+        <w:rPr>
+          <w:highlight w:val="yellow"/>
+          <w:lang w:val="cs-CZ"/>
+        </w:rPr>
+        <w:t xml:space="preserve"> nasadí do systému a jejich následná </w:t>
+      </w:r>
+      <w:r>
+        <w:rPr>
+          <w:highlight w:val="yellow"/>
+          <w:lang w:val="cs-CZ"/>
+        </w:rPr>
+        <w:t>ka</w:t>
+      </w:r>
+      <w:r>
+        <w:rPr>
+          <w:lang w:val="cs-CZ"/>
+        </w:rPr>
+        <w:t xml:space="preserve">librace </w:t>
+      </w:r>
+      <w:r>
+        <w:rPr>
+          <w:lang w:val="cs-CZ"/>
+        </w:rPr>
+        <w:t xml:space="preserve">je </w:t>
+      </w:r>
+      <w:r>
+        <w:rPr>
+          <w:lang w:val="cs-CZ"/>
+        </w:rPr>
+        <w:t>ve většině případů je jenom ruční úprava parametrů.</w:t>
+      </w:r>
+      <w:r>
+        <w:rPr>
+          <w:lang w:val="cs-CZ"/>
+        </w:rPr>
+        <w:t xml:space="preserve"> Takové způsoby vytváření projektů nemůžou dosáhnout plného potenciálu a modely se tím pádem stávají chybové. </w:t>
       </w:r>
     </w:p>
     <w:p>
@@ -1768,7 +1823,165 @@
         <w:rPr>
           <w:lang w:val="cs-CZ"/>
         </w:rPr>
-        <w:t>Návrh teoretického modelu a jeho následná implementace</w:t>
+        <w:t>Vzhledem k povaze řešeného projektu je nejdůležitějším krokem výběr spolehlivého systému, který bude poskytovat fuzzy logiku. Existuje řada vhodných implementací</w:t>
+      </w:r>
+      <w:r>
+        <w:rPr>
+          <w:lang w:val="cs-CZ"/>
+        </w:rPr>
+        <w:t xml:space="preserve">, které poskytují požadované systémy pro fuzzy logiku s množstvím parametrů. </w:t>
+      </w:r>
+    </w:p>
+    <w:p>
+      <w:pPr>
+        <w:pStyle w:val="Zkladntext"/>
+        <w:rPr>
+          <w:lang w:val="cs-CZ"/>
+        </w:rPr>
+      </w:pPr>
+      <w:r>
+        <w:rPr>
+          <w:lang w:val="cs-CZ"/>
+        </w:rPr>
+        <w:t>Předpovědi počasí podléhají nejistotám, které mají vliv na stav a schopnosti systémů. Trad</w:t>
+      </w:r>
+      <w:r>
+        <w:rPr>
+          <w:lang w:val="cs-CZ"/>
+        </w:rPr>
+        <w:t>iční metody  se nemohou vypořádat s prognostickými problémy, ve kterých jsou historická data reprezentována lingvistickými hodnotami (např. hork</w:t>
+      </w:r>
+      <w:r>
+        <w:rPr>
+          <w:lang w:val="cs-CZ"/>
+        </w:rPr>
+        <w:t>é</w:t>
+      </w:r>
+      <w:r>
+        <w:rPr>
+          <w:lang w:val="cs-CZ"/>
+        </w:rPr>
+        <w:t>, normální, studen</w:t>
+      </w:r>
+      <w:r>
+        <w:rPr>
+          <w:lang w:val="cs-CZ"/>
+        </w:rPr>
+        <w:t>é</w:t>
+      </w:r>
+      <w:r>
+        <w:rPr>
+          <w:lang w:val="cs-CZ"/>
+        </w:rPr>
+        <w:t>).</w:t>
+      </w:r>
+      <w:r>
+        <w:rPr>
+          <w:lang w:val="cs-CZ"/>
+        </w:rPr>
+        <w:t xml:space="preserve"> K tomu je vhodné využití fuzzy logiky, která má podobnou logiku uvažování jako lidé. </w:t>
+      </w:r>
+    </w:p>
+    <w:p>
+      <w:pPr>
+        <w:pStyle w:val="Zkladntext"/>
+        <w:rPr>
+          <w:lang w:val="cs-CZ"/>
+        </w:rPr>
+      </w:pPr>
+      <w:r>
+        <w:rPr>
+          <w:lang w:val="cs-CZ"/>
+        </w:rPr>
+        <w:t xml:space="preserve">V řešení je navržen model pro předpověď teploty k vyřešení výše uvedených problémů. Model je navržený </w:t>
+      </w:r>
+      <w:r>
+        <w:rPr>
+          <w:lang w:val="cs-CZ"/>
+        </w:rPr>
+        <w:t xml:space="preserve">pomocí vhodné architektury fuzzy pravidel na základě odborných znalostech a také na základě pozorování dat o počasí ze zdrojového datasetu. Vše je podřízeno k tomu, aby model bych co možná nejpřesnější a fuzzy logika byla maximálně využitá správným směrem. </w:t>
+      </w:r>
+    </w:p>
+    <w:p>
+      <w:pPr>
+        <w:pStyle w:val="Zkladntext"/>
+        <w:rPr>
+          <w:lang w:val="cs-CZ"/>
+        </w:rPr>
+      </w:pPr>
+      <w:r>
+        <w:rPr>
+          <w:lang w:val="cs-CZ"/>
+        </w:rPr>
+        <w:t xml:space="preserve">Po vytvoření a implementaci vhodného modelu budou využité další nástroje k dalšímu zpřesnění předpovědi. Konktrétně se jedná o </w:t>
+      </w:r>
+      <w:r>
+        <w:rPr>
+          <w:lang w:val="cs-CZ"/>
+        </w:rPr>
+        <w:t xml:space="preserve">využití metod k optimalizaci. V rámci využitého programu se jedná o metody </w:t>
+      </w:r>
+      <w:r>
+        <w:rPr>
+          <w:lang w:val="cs-CZ"/>
+        </w:rPr>
+        <w:t>subtraktivního clusterování</w:t>
+      </w:r>
+      <w:r>
+        <w:rPr>
+          <w:lang w:val="cs-CZ"/>
+        </w:rPr>
+        <w:t xml:space="preserve"> a metodu trénování ANFIS </w:t>
+      </w:r>
+      <w:r>
+        <w:rPr>
+          <w:lang w:val="cs-CZ"/>
+        </w:rPr>
+        <w:t>(Adaptive Neuro-Fuzzy Inference System)</w:t>
+      </w:r>
+      <w:r>
+        <w:rPr>
+          <w:lang w:val="cs-CZ"/>
+        </w:rPr>
+        <w:t xml:space="preserve">. </w:t>
+      </w:r>
+    </w:p>
+    <w:p>
+      <w:pPr>
+        <w:pStyle w:val="Zkladntext"/>
+        <w:rPr>
+          <w:lang w:val="cs-CZ"/>
+        </w:rPr>
+      </w:pPr>
+      <w:r>
+        <w:rPr>
+          <w:lang w:val="cs-CZ"/>
+        </w:rPr>
+        <w:t>Algoritmus subtraktivního shlukování</w:t>
+      </w:r>
+      <w:r>
+        <w:rPr>
+          <w:lang w:val="cs-CZ"/>
+        </w:rPr>
+        <w:t xml:space="preserve"> je důležitá metoda, která</w:t>
+      </w:r>
+      <w:r>
+        <w:rPr>
+          <w:lang w:val="cs-CZ"/>
+        </w:rPr>
+        <w:t xml:space="preserve"> se používá k automatickému </w:t>
+      </w:r>
+      <w:r>
+        <w:rPr>
+          <w:lang w:val="cs-CZ"/>
+        </w:rPr>
+        <w:t xml:space="preserve">identifikování shluků (clusterů) v datech. Tato metoda je </w:t>
+      </w:r>
+      <w:r>
+        <w:rPr>
+          <w:lang w:val="cs-CZ"/>
+        </w:rPr>
+        <w:t>umožňuje automatický výběr pravidel, takže</w:t>
       </w:r>
       <w:r>
         <w:rPr>
@@ -1780,66 +1993,31 @@
         <w:rPr>
           <w:lang w:val="cs-CZ"/>
         </w:rPr>
-        <w:t xml:space="preserve">samozřejmě zásadní </w:t>
-      </w:r>
-      <w:r>
-        <w:rPr>
-          <w:highlight w:val="yellow"/>
-          <w:lang w:val="cs-CZ"/>
-        </w:rPr>
-        <w:t xml:space="preserve">pro předpověď počasí, ale takto vytvořené modely </w:t>
-      </w:r>
-      <w:r>
-        <w:rPr>
-          <w:highlight w:val="yellow"/>
-          <w:lang w:val="cs-CZ"/>
-        </w:rPr>
-        <w:t xml:space="preserve">se </w:t>
-      </w:r>
-      <w:r>
-        <w:rPr>
-          <w:highlight w:val="yellow"/>
-          <w:lang w:val="cs-CZ"/>
-        </w:rPr>
-        <w:t>ve většině případů</w:t>
-      </w:r>
-      <w:r>
-        <w:rPr>
-          <w:highlight w:val="yellow"/>
-          <w:lang w:val="cs-CZ"/>
-        </w:rPr>
-        <w:t xml:space="preserve"> nasadí do systému a jejich následná </w:t>
-      </w:r>
-      <w:r>
-        <w:rPr>
-          <w:highlight w:val="yellow"/>
-          <w:lang w:val="cs-CZ"/>
-        </w:rPr>
-        <w:t>ka</w:t>
-      </w:r>
-      <w:r>
-        <w:rPr>
-          <w:lang w:val="cs-CZ"/>
-        </w:rPr>
-        <w:t xml:space="preserve">librace </w:t>
-      </w:r>
-      <w:r>
-        <w:rPr>
-          <w:lang w:val="cs-CZ"/>
-        </w:rPr>
-        <w:t xml:space="preserve">je </w:t>
-      </w:r>
-      <w:r>
-        <w:rPr>
-          <w:lang w:val="cs-CZ"/>
-        </w:rPr>
-        <w:t>ve většině případů je jenom ruční úprava parametrů.</w:t>
-      </w:r>
-      <w:r>
-        <w:rPr>
-          <w:lang w:val="cs-CZ"/>
-        </w:rPr>
-        <w:t xml:space="preserve"> Takové způsoby vytváření projektů nemůžou dosáhnout plného potenciálu a modely se tím pádem stávají chybové. </w:t>
+        <w:t>se ve fuzzy systémech automaticky zvolí nejvhodnější pravidla. Obecně se také s</w:t>
+      </w:r>
+      <w:r>
+        <w:rPr>
+          <w:lang w:val="cs-CZ"/>
+        </w:rPr>
+        <w:t>ubtraktivní clusterování</w:t>
+      </w:r>
+      <w:r>
+        <w:rPr>
+          <w:lang w:val="cs-CZ"/>
+        </w:rPr>
+        <w:t xml:space="preserve">  používá v expertních systémech pro svou schopnost automaticky generovat vyladěné funkce v rámci znalostní domény </w:t>
+      </w:r>
+      <w:r>
+        <w:rPr>
+          <w:lang w:val="cs-CZ"/>
+        </w:rPr>
+        <w:t>[12]</w:t>
+      </w:r>
+      <w:r>
+        <w:rPr>
+          <w:lang w:val="cs-CZ"/>
+        </w:rPr>
+        <w:t xml:space="preserve">. </w:t>
       </w:r>
     </w:p>
     <w:p>
@@ -1853,13 +2031,67 @@
         <w:rPr>
           <w:lang w:val="cs-CZ"/>
         </w:rPr>
-        <w:t>Vzhledem k povaze řešeného projektu je nejdůležitějším krokem výběr spolehlivého systému, který bude poskytovat fuzzy logiku. Existuje řada vhodných implementací</w:t>
-      </w:r>
-      <w:r>
-        <w:rPr>
-          <w:lang w:val="cs-CZ"/>
-        </w:rPr>
-        <w:t xml:space="preserve">, které poskytují požadované systémy pro fuzzy logiku s množstvím parametrů. </w:t>
+        <w:t xml:space="preserve">ANFIS neboli </w:t>
+      </w:r>
+      <w:r>
+        <w:rPr>
+          <w:lang w:val="cs-CZ"/>
+        </w:rPr>
+        <w:t xml:space="preserve">Adaptive Neuro-Fuzzy Inference </w:t>
+      </w:r>
+      <w:r>
+        <w:rPr>
+          <w:lang w:val="cs-CZ"/>
+        </w:rPr>
+        <w:t>System je konstruovaná vstupně-výstupní síť založená na hybridním způsobu učení</w:t>
+      </w:r>
+      <w:r>
+        <w:rPr>
+          <w:lang w:val="cs-CZ"/>
+        </w:rPr>
+        <w:t xml:space="preserve"> v rámci adaptivních sítí</w:t>
+      </w:r>
+      <w:r>
+        <w:rPr>
+          <w:lang w:val="cs-CZ"/>
+        </w:rPr>
+        <w:t xml:space="preserve">. Hybridní, neboť výsledek je založený jak na lidských znalostech (podobně jako fuzzy pravidla na principu Když – Pak), tak také na stanovených skupin v modelu a vstupně-výstupních dat. </w:t>
+      </w:r>
+      <w:r>
+        <w:rPr>
+          <w:lang w:val="cs-CZ"/>
+        </w:rPr>
+        <w:t xml:space="preserve">V rámci </w:t>
+      </w:r>
+      <w:r>
+        <w:rPr>
+          <w:lang w:val="cs-CZ"/>
+        </w:rPr>
+        <w:t xml:space="preserve">její </w:t>
+      </w:r>
+      <w:r>
+        <w:rPr>
+          <w:lang w:val="cs-CZ"/>
+        </w:rPr>
+        <w:t xml:space="preserve">architektury je možné použít </w:t>
+      </w:r>
+      <w:r>
+        <w:rPr>
+          <w:lang w:val="cs-CZ"/>
+        </w:rPr>
+        <w:t xml:space="preserve">ANFIS k modelování nelineárních funkcí, </w:t>
+      </w:r>
+      <w:r>
+        <w:rPr>
+          <w:lang w:val="cs-CZ"/>
+        </w:rPr>
+        <w:t>on-line identifikaci nelineárních komponent v řídicím systému a predikci chaotických časových řad</w:t>
+      </w:r>
+      <w:r>
+        <w:rPr>
+          <w:lang w:val="cs-CZ"/>
+        </w:rPr>
+        <w:t>. V kontextu ANFIS je často zmiňováno, že se dají použít jako určitá varianta vůči neuronovým sítím a samotné fuzzy logice. ANFIS dále poskytuje slibné výsledky pro její aplikování v rámci automatického řízení, zpracování signálů a dalších [13].</w:t>
       </w:r>
     </w:p>
     <w:p>
@@ -1873,157 +2105,13 @@
         <w:rPr>
           <w:lang w:val="cs-CZ"/>
         </w:rPr>
-        <w:t>Předpovědi počasí podléhají nejistotám, které mají vliv na stav a schopnosti systémů. Trad</w:t>
-      </w:r>
-      <w:r>
-        <w:rPr>
-          <w:lang w:val="cs-CZ"/>
-        </w:rPr>
-        <w:t>iční metody  se nemohou vypořádat s prognostickými problémy, ve kterých jsou historická data reprezentována lingvistickými hodnotami (např. hork</w:t>
-      </w:r>
-      <w:r>
-        <w:rPr>
-          <w:lang w:val="cs-CZ"/>
-        </w:rPr>
-        <w:t>é</w:t>
-      </w:r>
-      <w:r>
-        <w:rPr>
-          <w:lang w:val="cs-CZ"/>
-        </w:rPr>
-        <w:t>, normální, studen</w:t>
-      </w:r>
-      <w:r>
-        <w:rPr>
-          <w:lang w:val="cs-CZ"/>
-        </w:rPr>
-        <w:t>é</w:t>
-      </w:r>
-      <w:r>
-        <w:rPr>
-          <w:lang w:val="cs-CZ"/>
-        </w:rPr>
-        <w:t>).</w:t>
-      </w:r>
-      <w:r>
-        <w:rPr>
-          <w:lang w:val="cs-CZ"/>
-        </w:rPr>
-        <w:t xml:space="preserve"> K tomu je vhodné využití fuzzy logiky, která má podobnou logiku uvažování jako lidé. </w:t>
-      </w:r>
-    </w:p>
-    <w:p>
-      <w:pPr>
-        <w:pStyle w:val="Zkladntext"/>
-        <w:rPr>
-          <w:lang w:val="cs-CZ"/>
-        </w:rPr>
-      </w:pPr>
-      <w:r>
-        <w:rPr>
-          <w:lang w:val="cs-CZ"/>
-        </w:rPr>
-        <w:t xml:space="preserve">V řešení je navržen model pro předpověď teploty k vyřešení výše uvedených problémů. Model je navržený </w:t>
-      </w:r>
-      <w:r>
-        <w:rPr>
-          <w:lang w:val="cs-CZ"/>
-        </w:rPr>
-        <w:t xml:space="preserve">pomocí vhodné architektury fuzzy pravidel na základě odborných znalostech a také na základě pozorování dat o počasí ze zdrojového datasetu. Vše je podřízeno k tomu, aby model bych co možná nejpřesnější a fuzzy logika byla maximálně využitá správným směrem. </w:t>
-      </w:r>
-    </w:p>
-    <w:p>
-      <w:pPr>
-        <w:pStyle w:val="Zkladntext"/>
-        <w:rPr>
-          <w:lang w:val="cs-CZ"/>
-        </w:rPr>
-      </w:pPr>
-      <w:r>
-        <w:rPr>
-          <w:lang w:val="cs-CZ"/>
-        </w:rPr>
-        <w:t xml:space="preserve">Po vytvoření a implementaci vhodného modelu budou využité další nástroje k dalšímu zpřesnění předpovědi. Konktrétně se jedná o </w:t>
-      </w:r>
-      <w:r>
-        <w:rPr>
-          <w:lang w:val="cs-CZ"/>
-        </w:rPr>
-        <w:t xml:space="preserve">využití metod k optimalizaci. V rámci využitého programu se jedná o metody </w:t>
-      </w:r>
-      <w:r>
-        <w:rPr>
-          <w:lang w:val="cs-CZ"/>
-        </w:rPr>
-        <w:t>subtraktivního clusterování</w:t>
-      </w:r>
-      <w:r>
-        <w:rPr>
-          <w:lang w:val="cs-CZ"/>
-        </w:rPr>
-        <w:t xml:space="preserve"> a metodu trénování ANFIS </w:t>
-      </w:r>
-      <w:r>
-        <w:rPr>
-          <w:lang w:val="cs-CZ"/>
-        </w:rPr>
-        <w:t>(Adaptive Neuro-Fuzzy Inference System)</w:t>
-      </w:r>
-      <w:r>
-        <w:rPr>
-          <w:lang w:val="cs-CZ"/>
-        </w:rPr>
-        <w:t xml:space="preserve">. </w:t>
-      </w:r>
-    </w:p>
-    <w:p>
-      <w:pPr>
-        <w:pStyle w:val="Zkladntext"/>
-        <w:rPr>
-          <w:lang w:val="cs-CZ"/>
-        </w:rPr>
-      </w:pPr>
-      <w:r>
-        <w:rPr>
-          <w:lang w:val="cs-CZ"/>
-        </w:rPr>
-        <w:t>Algoritmus subtraktivního shlukování</w:t>
-      </w:r>
-      <w:r>
-        <w:rPr>
-          <w:lang w:val="cs-CZ"/>
-        </w:rPr>
-        <w:t xml:space="preserve"> je důležitá metoda, která</w:t>
-      </w:r>
-      <w:r>
-        <w:rPr>
-          <w:lang w:val="cs-CZ"/>
-        </w:rPr>
-        <w:t xml:space="preserve"> se používá k automatickému </w:t>
-      </w:r>
-      <w:r>
-        <w:rPr>
-          <w:lang w:val="cs-CZ"/>
-        </w:rPr>
-        <w:t xml:space="preserve">identifikování shluků (clusterů) v datech. Tato metoda je </w:t>
-      </w:r>
-      <w:r>
-        <w:rPr>
-          <w:lang w:val="cs-CZ"/>
-        </w:rPr>
-        <w:t>umožňuje automatický výběr pravidel, takže</w:t>
-      </w:r>
-      <w:r>
-        <w:rPr>
-          <w:lang w:val="cs-CZ"/>
-        </w:rPr>
-        <w:t xml:space="preserve"> </w:t>
-      </w:r>
-      <w:r>
-        <w:rPr>
-          <w:lang w:val="cs-CZ"/>
-        </w:rPr>
-        <w:t>se ve fuzzy systémech automaticky zvolí nejvhodnější pravidla. Obecně se také s</w:t>
+        <w:t>Praktický projekt se bude skládat ze dvou částí, cílem první části bude vytvořit vlastní funkční FIS</w:t>
+      </w:r>
+      <w:r>
+        <w:rPr>
+          <w:lang w:val="cs-CZ"/>
+        </w:rPr>
+        <w:t xml:space="preserve"> nad platformou MATLAB. FIS model bude obsahovat řadu vstupních parametrů a jeden výstupní parametr. Následně bude na řadě druhá část, optimalizační metody, které budou mít za úkol vylepšit model z první části. Původní model, optimalizační metody pomocí s</w:t>
       </w:r>
       <w:r>
         <w:rPr>
@@ -2035,124 +2123,6 @@
         <w:rPr>
           <w:lang w:val="cs-CZ"/>
         </w:rPr>
-        <w:t xml:space="preserve">  používá v expertních systémech pro svou schopnost automaticky generovat vyladěné funkce v rámci znalostní domény </w:t>
-      </w:r>
-      <w:r>
-        <w:rPr>
-          <w:lang w:val="cs-CZ"/>
-        </w:rPr>
-        <w:t>[12]</w:t>
-      </w:r>
-      <w:r>
-        <w:rPr>
-          <w:lang w:val="cs-CZ"/>
-        </w:rPr>
-        <w:t xml:space="preserve">. </w:t>
-      </w:r>
-    </w:p>
-    <w:p>
-      <w:pPr>
-        <w:pStyle w:val="Zkladntext"/>
-        <w:rPr>
-          <w:lang w:val="cs-CZ"/>
-        </w:rPr>
-      </w:pPr>
-      <w:r>
-        <w:rPr>
-          <w:lang w:val="cs-CZ"/>
-        </w:rPr>
-        <w:t xml:space="preserve">ANFIS neboli </w:t>
-      </w:r>
-      <w:r>
-        <w:rPr>
-          <w:lang w:val="cs-CZ"/>
-        </w:rPr>
-        <w:t xml:space="preserve">Adaptive Neuro-Fuzzy Inference </w:t>
-      </w:r>
-      <w:r>
-        <w:rPr>
-          <w:lang w:val="cs-CZ"/>
-        </w:rPr>
-        <w:t>System je konstruovaná vstupně-výstupní síť založená na hybridním způsobu učení</w:t>
-      </w:r>
-      <w:r>
-        <w:rPr>
-          <w:lang w:val="cs-CZ"/>
-        </w:rPr>
-        <w:t xml:space="preserve"> v rámci adaptivních sítí</w:t>
-      </w:r>
-      <w:r>
-        <w:rPr>
-          <w:lang w:val="cs-CZ"/>
-        </w:rPr>
-        <w:t xml:space="preserve">. Hybridní, neboť výsledek je založený jak na lidských znalostech (podobně jako fuzzy pravidla na principu Když – Pak), tak také na stanovených skupin v modelu a vstupně-výstupních dat. </w:t>
-      </w:r>
-      <w:r>
-        <w:rPr>
-          <w:lang w:val="cs-CZ"/>
-        </w:rPr>
-        <w:t xml:space="preserve">V rámci </w:t>
-      </w:r>
-      <w:r>
-        <w:rPr>
-          <w:lang w:val="cs-CZ"/>
-        </w:rPr>
-        <w:t xml:space="preserve">její </w:t>
-      </w:r>
-      <w:r>
-        <w:rPr>
-          <w:lang w:val="cs-CZ"/>
-        </w:rPr>
-        <w:t xml:space="preserve">architektury je možné použít </w:t>
-      </w:r>
-      <w:r>
-        <w:rPr>
-          <w:lang w:val="cs-CZ"/>
-        </w:rPr>
-        <w:t xml:space="preserve">ANFIS k modelování nelineárních funkcí, </w:t>
-      </w:r>
-      <w:r>
-        <w:rPr>
-          <w:lang w:val="cs-CZ"/>
-        </w:rPr>
-        <w:t>on-line identifikaci nelineárních komponent v řídicím systému a predikci chaotických časových řad</w:t>
-      </w:r>
-      <w:r>
-        <w:rPr>
-          <w:lang w:val="cs-CZ"/>
-        </w:rPr>
-        <w:t>. V kontextu ANFIS je často zmiňováno, že se dají použít jako určitá varianta vůči neuronovým sítím a samotné fuzzy logice. ANFIS dále poskytuje slibné výsledky pro její aplikování v rámci automatického řízení, zpracování signálů a dalších [13].</w:t>
-      </w:r>
-    </w:p>
-    <w:p>
-      <w:pPr>
-        <w:pStyle w:val="Zkladntext"/>
-        <w:rPr>
-          <w:lang w:val="cs-CZ"/>
-        </w:rPr>
-      </w:pPr>
-      <w:r>
-        <w:rPr>
-          <w:lang w:val="cs-CZ"/>
-        </w:rPr>
-        <w:t>Praktický projekt se bude skládat ze dvou částí, cílem první části bude vytvořit vlastní funkční FIS</w:t>
-      </w:r>
-      <w:r>
-        <w:rPr>
-          <w:lang w:val="cs-CZ"/>
-        </w:rPr>
-        <w:t xml:space="preserve"> nad platformou MATLAB. FIS model bude obsahovat řadu vstupních parametrů a jeden výstupní parametr. Následně bude na řadě druhá část, optimalizační metody, které budou mít za úkol vylepšit model z první části. Původní model, optimalizační metody pomocí s</w:t>
-      </w:r>
-      <w:r>
-        <w:rPr>
-          <w:lang w:val="cs-CZ"/>
-        </w:rPr>
-        <w:t>ubtraktivní clusterování</w:t>
-      </w:r>
-      <w:r>
-        <w:rPr>
-          <w:lang w:val="cs-CZ"/>
-        </w:rPr>
         <w:t xml:space="preserve">  a ANFIS se následně porovnají a vytvoří nový model s nejlepšími výsledky</w:t>
       </w:r>
       <w:r>
@@ -2170,21 +2140,7 @@
         <w:rPr>
           <w:lang w:eastAsia="cs-CZ"/>
         </w:rPr>
-        <w:t>Implementation / Implementace řešení</w:t>
-      </w:r>
-    </w:p>
-    <w:p>
-      <w:pPr>
-        <w:pStyle w:val="Zkladntext"/>
-        <w:rPr>
-          <w:lang w:val="cs-CZ" w:eastAsia="cs-CZ"/>
-        </w:rPr>
-      </w:pPr>
-      <w:r>
-        <w:rPr>
-          <w:lang w:val="cs-CZ" w:eastAsia="cs-CZ"/>
-        </w:rPr>
-        <w:t xml:space="preserve"> </w:t>
+        <w:t>Implementace řešení</w:t>
       </w:r>
     </w:p>
     <w:p>
@@ -2254,7 +2210,19 @@
         <w:rPr>
           <w:lang w:val="cs-CZ"/>
         </w:rPr>
-        <w:t>Spouštěcí script modelu a následné optimalizace</w:t>
+        <w:t xml:space="preserve">Spouštěcí </w:t>
+      </w:r>
+      <w:r>
+        <w:rPr>
+          <w:lang w:val="cs-CZ"/>
+        </w:rPr>
+        <w:t>skript</w:t>
+      </w:r>
+      <w:r>
+        <w:rPr>
+          <w:lang w:val="cs-CZ"/>
+        </w:rPr>
+        <w:t xml:space="preserve"> modelu a následné optimalizace</w:t>
       </w:r>
     </w:p>
     <w:p>
@@ -2290,7 +2258,19 @@
         <w:rPr>
           <w:lang w:val="cs-CZ"/>
         </w:rPr>
-        <w:t xml:space="preserve">Optimalizační script s metodou </w:t>
+        <w:t xml:space="preserve">Optimalizační </w:t>
+      </w:r>
+      <w:r>
+        <w:rPr>
+          <w:lang w:val="cs-CZ"/>
+        </w:rPr>
+        <w:t>skript</w:t>
+      </w:r>
+      <w:r>
+        <w:rPr>
+          <w:lang w:val="cs-CZ"/>
+        </w:rPr>
+        <w:t xml:space="preserve"> s metodou </w:t>
       </w:r>
       <w:r>
         <w:rPr>
@@ -2314,7 +2294,19 @@
         <w:rPr>
           <w:lang w:val="cs-CZ"/>
         </w:rPr>
-        <w:t xml:space="preserve">Optimalizační script s metodou </w:t>
+        <w:t xml:space="preserve">Optimalizační </w:t>
+      </w:r>
+      <w:r>
+        <w:rPr>
+          <w:lang w:val="cs-CZ"/>
+        </w:rPr>
+        <w:t>skript</w:t>
+      </w:r>
+      <w:r>
+        <w:rPr>
+          <w:lang w:val="cs-CZ"/>
+        </w:rPr>
+        <w:t xml:space="preserve"> s metodou </w:t>
       </w:r>
       <w:r>
         <w:rPr>
@@ -2368,7 +2360,19 @@
         <w:rPr>
           <w:lang w:val="cs-CZ"/>
         </w:rPr>
-        <w:t>Porovnávací script optimalizačních funkcí</w:t>
+        <w:t xml:space="preserve">Porovnávací </w:t>
+      </w:r>
+      <w:r>
+        <w:rPr>
+          <w:lang w:val="cs-CZ"/>
+        </w:rPr>
+        <w:t>skript</w:t>
+      </w:r>
+      <w:r>
+        <w:rPr>
+          <w:lang w:val="cs-CZ"/>
+        </w:rPr>
+        <w:t xml:space="preserve"> optimalizačních funkcí</w:t>
       </w:r>
     </w:p>
     <w:p>
@@ -2386,7 +2390,13 @@
         <w:rPr>
           <w:lang w:val="cs-CZ"/>
         </w:rPr>
-        <w:t>Samostatný script</w:t>
+        <w:t xml:space="preserve">Samostatný </w:t>
+      </w:r>
+      <w:r>
+        <w:rPr>
+          <w:lang w:val="cs-CZ"/>
+        </w:rPr>
+        <w:t>skript</w:t>
       </w:r>
       <w:r>
         <w:rPr>
@@ -2759,19 +2769,7 @@
         <w:rPr>
           <w:lang w:val="cs-CZ"/>
         </w:rPr>
-        <w:t xml:space="preserve">Vyhodnocení funkce </w:t>
-      </w:r>
-      <w:r>
-        <w:rPr>
-          <w:lang w:val="cs-CZ"/>
-        </w:rPr>
-        <w:t>„optimal1“</w:t>
-      </w:r>
-      <w:r>
-        <w:rPr>
-          <w:lang w:val="cs-CZ"/>
-        </w:rPr>
-        <w:t xml:space="preserve"> je pomocí metriky v </w:t>
+        <w:t xml:space="preserve">Vyhodnocení funkce „optimal1“ je pomocí metriky v </w:t>
       </w:r>
       <w:r>
         <w:rPr>
@@ -2817,19 +2815,120 @@
         <w:rPr>
           <w:lang w:val="cs-CZ"/>
         </w:rPr>
-        <w:t xml:space="preserve">Po skončení </w:t>
-      </w:r>
-      <w:r>
-        <w:rPr>
-          <w:lang w:val="cs-CZ"/>
-        </w:rPr>
-        <w:t>„optimal</w:t>
-      </w:r>
-      <w:r>
-        <w:rPr>
-          <w:lang w:val="cs-CZ"/>
-        </w:rPr>
-        <w:t>1</w:t>
+        <w:t xml:space="preserve">Po skončení „optimal1“ a „optimal2“ se na  řadu dostává porovnání obou metod na základě již dříve zmíněného MSE na základě kterého se vybere lepší model. </w:t>
+      </w:r>
+      <w:r>
+        <w:rPr>
+          <w:lang w:val="cs-CZ"/>
+        </w:rPr>
+        <w:t>Ten je následně zapsán pod názvem „</w:t>
+      </w:r>
+      <w:r>
+        <w:rPr>
+          <w:lang w:val="cs-CZ"/>
+        </w:rPr>
+        <w:t>BestOptimalCloudFuzzyFIS</w:t>
+      </w:r>
+      <w:r>
+        <w:rPr>
+          <w:lang w:val="cs-CZ"/>
+        </w:rPr>
+        <w:t>.fis“. Tímto okamžikem je optimalizovaný</w:t>
+      </w:r>
+      <w:r>
+        <w:rPr>
+          <w:lang w:val="cs-CZ"/>
+        </w:rPr>
+        <w:t xml:space="preserve"> FIS</w:t>
+      </w:r>
+      <w:r>
+        <w:rPr>
+          <w:lang w:val="cs-CZ"/>
+        </w:rPr>
+        <w:t xml:space="preserve"> model dostupný k</w:t>
+      </w:r>
+      <w:r>
+        <w:rPr>
+          <w:lang w:val="cs-CZ"/>
+        </w:rPr>
+        <w:t xml:space="preserve"> zodpovězení dotazů na předpověď teploty. </w:t>
+      </w:r>
+    </w:p>
+    <w:p>
+      <w:pPr>
+        <w:pStyle w:val="Zkladntext"/>
+        <w:rPr>
+          <w:lang w:val="cs-CZ"/>
+        </w:rPr>
+      </w:pPr>
+      <w:r>
+        <w:rPr>
+          <w:lang w:val="cs-CZ"/>
+        </w:rPr>
+        <w:t xml:space="preserve">Dalším krokem je spuštění </w:t>
+      </w:r>
+      <w:r>
+        <w:rPr>
+          <w:lang w:val="cs-CZ"/>
+        </w:rPr>
+        <w:t>skript</w:t>
+      </w:r>
+      <w:r>
+        <w:rPr>
+          <w:lang w:val="cs-CZ"/>
+        </w:rPr>
+        <w:t>u „</w:t>
+      </w:r>
+      <w:proofErr w:type="spellStart"/>
+      <w:r>
+        <w:rPr>
+          <w:lang w:val="cs-CZ"/>
+        </w:rPr>
+        <w:t>compareModel.m</w:t>
+      </w:r>
+      <w:proofErr w:type="spellEnd"/>
+      <w:r>
+        <w:rPr>
+          <w:lang w:val="cs-CZ"/>
+        </w:rPr>
+        <w:t xml:space="preserve">“. </w:t>
+      </w:r>
+      <w:r>
+        <w:rPr>
+          <w:lang w:val="cs-CZ"/>
+        </w:rPr>
+        <w:t xml:space="preserve">Tento </w:t>
+      </w:r>
+      <w:r>
+        <w:rPr>
+          <w:lang w:val="cs-CZ"/>
+        </w:rPr>
+        <w:t>skript</w:t>
+      </w:r>
+      <w:r>
+        <w:rPr>
+          <w:lang w:val="cs-CZ"/>
+        </w:rPr>
+        <w:t xml:space="preserve"> slouží k porovnání obou optimalizovaných modelů a jejich následné </w:t>
+      </w:r>
+      <w:r>
+        <w:rPr>
+          <w:highlight w:val="green"/>
+          <w:lang w:val="cs-CZ"/>
+        </w:rPr>
+        <w:t>vyhodnocení</w:t>
+      </w:r>
+      <w:r>
+        <w:rPr>
+          <w:lang w:val="cs-CZ"/>
+        </w:rPr>
+        <w:t>. Umožňuje spuštění obou modelů, přípravu a rozdělení dat a následně se provede vyhodnocení dat pro každý model zvlášť. Vzniknou modely „</w:t>
+      </w:r>
+      <w:r>
+        <w:rPr>
+          <w:lang w:val="cs-CZ"/>
+        </w:rPr>
+        <w:t>optimal_fis1</w:t>
       </w:r>
       <w:r>
         <w:rPr>
@@ -2847,1000 +2946,254 @@
         <w:rPr>
           <w:lang w:val="cs-CZ"/>
         </w:rPr>
-        <w:t>„optimal2“</w:t>
-      </w:r>
-      <w:r>
-        <w:rPr>
-          <w:lang w:val="cs-CZ"/>
-        </w:rPr>
-        <w:t xml:space="preserve"> se na  řadu dostává porovnání obou metod na základě již dříve zmíněného MSE na základě kterého se vybere lepší model. </w:t>
-      </w:r>
-      <w:r>
-        <w:rPr>
-          <w:lang w:val="cs-CZ"/>
-        </w:rPr>
-        <w:t>Ten je následně zapsán pod názvem „</w:t>
-      </w:r>
-      <w:r>
-        <w:rPr>
-          <w:lang w:val="cs-CZ"/>
-        </w:rPr>
-        <w:t>BestOptimalCloudFuzzyFIS</w:t>
-      </w:r>
-      <w:r>
-        <w:rPr>
-          <w:lang w:val="cs-CZ"/>
-        </w:rPr>
-        <w:t>.fis</w:t>
-      </w:r>
-      <w:r>
-        <w:rPr>
-          <w:lang w:val="cs-CZ"/>
-        </w:rPr>
-        <w:t>“. Tímto okamžikem je optimalizovaný</w:t>
-      </w:r>
-      <w:r>
-        <w:rPr>
-          <w:lang w:val="cs-CZ"/>
-        </w:rPr>
-        <w:t xml:space="preserve"> FIS</w:t>
-      </w:r>
-      <w:r>
-        <w:rPr>
-          <w:lang w:val="cs-CZ"/>
-        </w:rPr>
-        <w:t xml:space="preserve"> model dostupný k</w:t>
-      </w:r>
-      <w:r>
-        <w:rPr>
-          <w:lang w:val="cs-CZ"/>
-        </w:rPr>
-        <w:t xml:space="preserve"> zodpovězení dotazů na předpověď teploty. </w:t>
-      </w:r>
-    </w:p>
-    <w:p>
-      <w:pPr>
-        <w:pStyle w:val="Zkladntext"/>
-        <w:rPr>
-          <w:lang w:val="cs-CZ"/>
-        </w:rPr>
-      </w:pPr>
-      <w:r>
-        <w:rPr>
-          <w:lang w:val="cs-CZ"/>
-        </w:rPr>
-        <w:t>Dalším krokem je spuštění scriptu „</w:t>
-      </w:r>
-      <w:proofErr w:type="spellStart"/>
-      <w:r>
-        <w:rPr>
-          <w:lang w:val="cs-CZ"/>
-        </w:rPr>
-        <w:t>compareModel.m</w:t>
-      </w:r>
-      <w:proofErr w:type="spellEnd"/>
-      <w:r>
-        <w:rPr>
-          <w:lang w:val="cs-CZ"/>
-        </w:rPr>
-        <w:t xml:space="preserve">“. </w:t>
-      </w:r>
-    </w:p>
-    <w:p>
-      <w:pPr>
-        <w:pStyle w:val="Zkladntext"/>
-        <w:rPr>
-          <w:lang w:val="cs-CZ"/>
-        </w:rPr>
-      </w:pPr>
-    </w:p>
-    <w:p>
-      <w:pPr>
-        <w:pStyle w:val="Zkladntext"/>
-        <w:rPr>
-          <w:lang w:val="cs-CZ"/>
-        </w:rPr>
-      </w:pPr>
-    </w:p>
-    <w:p>
-      <w:pPr>
-        <w:pStyle w:val="Zkladntext"/>
-        <w:rPr>
-          <w:lang w:val="cs-CZ"/>
-        </w:rPr>
-      </w:pPr>
-    </w:p>
-    <w:p>
-      <w:pPr>
-        <w:pStyle w:val="Zkladntext"/>
-        <w:rPr>
-          <w:lang w:val="cs-CZ"/>
-        </w:rPr>
-      </w:pPr>
-      <w:proofErr w:type="spellStart"/>
-      <w:r>
-        <w:rPr>
-          <w:rFonts w:ascii="Segoe UI" w:hAnsi="Segoe UI" w:cs="Segoe UI"/>
-          <w:color w:val="374151"/>
-        </w:rPr>
-        <w:t>Tento</w:t>
-      </w:r>
-      <w:proofErr w:type="spellEnd"/>
-      <w:r>
-        <w:rPr>
-          <w:rFonts w:ascii="Segoe UI" w:hAnsi="Segoe UI" w:cs="Segoe UI"/>
-          <w:color w:val="374151"/>
-        </w:rPr>
-        <w:t xml:space="preserve"> </w:t>
-      </w:r>
-      <w:proofErr w:type="spellStart"/>
-      <w:r>
-        <w:rPr>
-          <w:rFonts w:ascii="Segoe UI" w:hAnsi="Segoe UI" w:cs="Segoe UI"/>
-          <w:color w:val="374151"/>
-        </w:rPr>
-        <w:t>skript</w:t>
-      </w:r>
-      <w:proofErr w:type="spellEnd"/>
-      <w:r>
-        <w:rPr>
-          <w:rFonts w:ascii="Segoe UI" w:hAnsi="Segoe UI" w:cs="Segoe UI"/>
-          <w:color w:val="374151"/>
-        </w:rPr>
-        <w:t xml:space="preserve"> je </w:t>
-      </w:r>
-      <w:proofErr w:type="spellStart"/>
-      <w:r>
-        <w:rPr>
-          <w:rFonts w:ascii="Segoe UI" w:hAnsi="Segoe UI" w:cs="Segoe UI"/>
-          <w:color w:val="374151"/>
-        </w:rPr>
-        <w:t>velmi</w:t>
-      </w:r>
-      <w:proofErr w:type="spellEnd"/>
-      <w:r>
-        <w:rPr>
-          <w:rFonts w:ascii="Segoe UI" w:hAnsi="Segoe UI" w:cs="Segoe UI"/>
-          <w:color w:val="374151"/>
-        </w:rPr>
-        <w:t xml:space="preserve"> </w:t>
-      </w:r>
-      <w:proofErr w:type="spellStart"/>
-      <w:r>
-        <w:rPr>
-          <w:rFonts w:ascii="Segoe UI" w:hAnsi="Segoe UI" w:cs="Segoe UI"/>
-          <w:color w:val="374151"/>
-        </w:rPr>
-        <w:t>důležitý</w:t>
-      </w:r>
-      <w:proofErr w:type="spellEnd"/>
-      <w:r>
-        <w:rPr>
-          <w:rFonts w:ascii="Segoe UI" w:hAnsi="Segoe UI" w:cs="Segoe UI"/>
-          <w:color w:val="374151"/>
-        </w:rPr>
-        <w:t xml:space="preserve"> pro </w:t>
-      </w:r>
-      <w:proofErr w:type="spellStart"/>
-      <w:r>
-        <w:rPr>
-          <w:rFonts w:ascii="Segoe UI" w:hAnsi="Segoe UI" w:cs="Segoe UI"/>
-          <w:color w:val="374151"/>
-        </w:rPr>
-        <w:t>vizuální</w:t>
-      </w:r>
-      <w:proofErr w:type="spellEnd"/>
-      <w:r>
-        <w:rPr>
-          <w:rFonts w:ascii="Segoe UI" w:hAnsi="Segoe UI" w:cs="Segoe UI"/>
-          <w:color w:val="374151"/>
-        </w:rPr>
-        <w:t xml:space="preserve"> a </w:t>
-      </w:r>
-      <w:proofErr w:type="spellStart"/>
-      <w:r>
-        <w:rPr>
-          <w:rFonts w:ascii="Segoe UI" w:hAnsi="Segoe UI" w:cs="Segoe UI"/>
-          <w:color w:val="374151"/>
-        </w:rPr>
-        <w:t>kvantitativní</w:t>
-      </w:r>
-      <w:proofErr w:type="spellEnd"/>
-      <w:r>
-        <w:rPr>
-          <w:rFonts w:ascii="Segoe UI" w:hAnsi="Segoe UI" w:cs="Segoe UI"/>
-          <w:color w:val="374151"/>
-        </w:rPr>
-        <w:t xml:space="preserve"> </w:t>
-      </w:r>
-      <w:proofErr w:type="spellStart"/>
-      <w:r>
-        <w:rPr>
-          <w:rFonts w:ascii="Segoe UI" w:hAnsi="Segoe UI" w:cs="Segoe UI"/>
-          <w:color w:val="374151"/>
-        </w:rPr>
-        <w:t>zhodnocení</w:t>
-      </w:r>
-      <w:proofErr w:type="spellEnd"/>
-      <w:r>
-        <w:rPr>
-          <w:rFonts w:ascii="Segoe UI" w:hAnsi="Segoe UI" w:cs="Segoe UI"/>
-          <w:color w:val="374151"/>
-        </w:rPr>
-        <w:t xml:space="preserve"> </w:t>
-      </w:r>
-      <w:proofErr w:type="spellStart"/>
-      <w:r>
-        <w:rPr>
-          <w:rFonts w:ascii="Segoe UI" w:hAnsi="Segoe UI" w:cs="Segoe UI"/>
-          <w:color w:val="374151"/>
-        </w:rPr>
-        <w:t>výsledků</w:t>
-      </w:r>
-      <w:proofErr w:type="spellEnd"/>
-      <w:r>
-        <w:rPr>
-          <w:rFonts w:ascii="Segoe UI" w:hAnsi="Segoe UI" w:cs="Segoe UI"/>
-          <w:color w:val="374151"/>
-        </w:rPr>
-        <w:t xml:space="preserve"> </w:t>
-      </w:r>
-      <w:proofErr w:type="spellStart"/>
-      <w:r>
-        <w:rPr>
-          <w:rFonts w:ascii="Segoe UI" w:hAnsi="Segoe UI" w:cs="Segoe UI"/>
-          <w:color w:val="374151"/>
-        </w:rPr>
-        <w:t>obou</w:t>
-      </w:r>
-      <w:proofErr w:type="spellEnd"/>
-      <w:r>
-        <w:rPr>
-          <w:rFonts w:ascii="Segoe UI" w:hAnsi="Segoe UI" w:cs="Segoe UI"/>
-          <w:color w:val="374151"/>
-        </w:rPr>
-        <w:t xml:space="preserve"> </w:t>
-      </w:r>
-      <w:proofErr w:type="spellStart"/>
-      <w:r>
-        <w:rPr>
-          <w:rFonts w:ascii="Segoe UI" w:hAnsi="Segoe UI" w:cs="Segoe UI"/>
-          <w:color w:val="374151"/>
-        </w:rPr>
-        <w:t>optimalizačních</w:t>
-      </w:r>
-      <w:proofErr w:type="spellEnd"/>
-      <w:r>
-        <w:rPr>
-          <w:rFonts w:ascii="Segoe UI" w:hAnsi="Segoe UI" w:cs="Segoe UI"/>
-          <w:color w:val="374151"/>
-        </w:rPr>
-        <w:t xml:space="preserve"> </w:t>
-      </w:r>
-      <w:proofErr w:type="spellStart"/>
-      <w:r>
-        <w:rPr>
-          <w:rFonts w:ascii="Segoe UI" w:hAnsi="Segoe UI" w:cs="Segoe UI"/>
-          <w:color w:val="374151"/>
-        </w:rPr>
-        <w:t>metod</w:t>
-      </w:r>
-      <w:proofErr w:type="spellEnd"/>
-      <w:r>
-        <w:rPr>
-          <w:rFonts w:ascii="Segoe UI" w:hAnsi="Segoe UI" w:cs="Segoe UI"/>
-          <w:color w:val="374151"/>
-        </w:rPr>
-        <w:t xml:space="preserve">. </w:t>
-      </w:r>
-      <w:proofErr w:type="spellStart"/>
-      <w:r>
-        <w:rPr>
-          <w:rFonts w:ascii="Segoe UI" w:hAnsi="Segoe UI" w:cs="Segoe UI"/>
-          <w:color w:val="374151"/>
-        </w:rPr>
-        <w:t>Umožňuje</w:t>
-      </w:r>
-      <w:proofErr w:type="spellEnd"/>
-      <w:r>
-        <w:rPr>
-          <w:rFonts w:ascii="Segoe UI" w:hAnsi="Segoe UI" w:cs="Segoe UI"/>
-          <w:color w:val="374151"/>
-        </w:rPr>
-        <w:t xml:space="preserve"> </w:t>
-      </w:r>
-      <w:proofErr w:type="spellStart"/>
-      <w:r>
-        <w:rPr>
-          <w:rFonts w:ascii="Segoe UI" w:hAnsi="Segoe UI" w:cs="Segoe UI"/>
-          <w:color w:val="374151"/>
-        </w:rPr>
-        <w:t>vám</w:t>
-      </w:r>
-      <w:proofErr w:type="spellEnd"/>
-      <w:r>
-        <w:rPr>
-          <w:rFonts w:ascii="Segoe UI" w:hAnsi="Segoe UI" w:cs="Segoe UI"/>
-          <w:color w:val="374151"/>
-        </w:rPr>
-        <w:t xml:space="preserve"> </w:t>
-      </w:r>
-      <w:proofErr w:type="spellStart"/>
-      <w:r>
-        <w:rPr>
-          <w:rFonts w:ascii="Segoe UI" w:hAnsi="Segoe UI" w:cs="Segoe UI"/>
-          <w:color w:val="374151"/>
-        </w:rPr>
-        <w:t>nejen</w:t>
-      </w:r>
-      <w:proofErr w:type="spellEnd"/>
-      <w:r>
-        <w:rPr>
-          <w:rFonts w:ascii="Segoe UI" w:hAnsi="Segoe UI" w:cs="Segoe UI"/>
-          <w:color w:val="374151"/>
-        </w:rPr>
-        <w:t xml:space="preserve"> </w:t>
-      </w:r>
-      <w:proofErr w:type="spellStart"/>
-      <w:r>
-        <w:rPr>
-          <w:rFonts w:ascii="Segoe UI" w:hAnsi="Segoe UI" w:cs="Segoe UI"/>
-          <w:color w:val="374151"/>
-        </w:rPr>
-        <w:t>vidět</w:t>
-      </w:r>
-      <w:proofErr w:type="spellEnd"/>
-      <w:r>
-        <w:rPr>
-          <w:rFonts w:ascii="Segoe UI" w:hAnsi="Segoe UI" w:cs="Segoe UI"/>
-          <w:color w:val="374151"/>
-        </w:rPr>
-        <w:t xml:space="preserve">, </w:t>
-      </w:r>
-      <w:proofErr w:type="spellStart"/>
-      <w:r>
-        <w:rPr>
-          <w:rFonts w:ascii="Segoe UI" w:hAnsi="Segoe UI" w:cs="Segoe UI"/>
-          <w:color w:val="374151"/>
-        </w:rPr>
-        <w:t>který</w:t>
-      </w:r>
-      <w:proofErr w:type="spellEnd"/>
-      <w:r>
-        <w:rPr>
-          <w:rFonts w:ascii="Segoe UI" w:hAnsi="Segoe UI" w:cs="Segoe UI"/>
-          <w:color w:val="374151"/>
-        </w:rPr>
-        <w:t xml:space="preserve"> model </w:t>
-      </w:r>
-      <w:proofErr w:type="spellStart"/>
-      <w:r>
-        <w:rPr>
-          <w:rFonts w:ascii="Segoe UI" w:hAnsi="Segoe UI" w:cs="Segoe UI"/>
-          <w:color w:val="374151"/>
-        </w:rPr>
-        <w:t>předpovídá</w:t>
-      </w:r>
-      <w:proofErr w:type="spellEnd"/>
-      <w:r>
-        <w:rPr>
-          <w:rFonts w:ascii="Segoe UI" w:hAnsi="Segoe UI" w:cs="Segoe UI"/>
-          <w:color w:val="374151"/>
-        </w:rPr>
-        <w:t xml:space="preserve"> </w:t>
-      </w:r>
-      <w:proofErr w:type="spellStart"/>
-      <w:r>
-        <w:rPr>
-          <w:rFonts w:ascii="Segoe UI" w:hAnsi="Segoe UI" w:cs="Segoe UI"/>
-          <w:color w:val="374151"/>
-        </w:rPr>
-        <w:t>teplotu</w:t>
-      </w:r>
-      <w:proofErr w:type="spellEnd"/>
-      <w:r>
-        <w:rPr>
-          <w:rFonts w:ascii="Segoe UI" w:hAnsi="Segoe UI" w:cs="Segoe UI"/>
-          <w:color w:val="374151"/>
-        </w:rPr>
-        <w:t xml:space="preserve"> </w:t>
-      </w:r>
-      <w:proofErr w:type="spellStart"/>
-      <w:r>
-        <w:rPr>
-          <w:rFonts w:ascii="Segoe UI" w:hAnsi="Segoe UI" w:cs="Segoe UI"/>
-          <w:color w:val="374151"/>
-        </w:rPr>
-        <w:t>lépe</w:t>
-      </w:r>
-      <w:proofErr w:type="spellEnd"/>
-      <w:r>
-        <w:rPr>
-          <w:rFonts w:ascii="Segoe UI" w:hAnsi="Segoe UI" w:cs="Segoe UI"/>
-          <w:color w:val="374151"/>
-        </w:rPr>
-        <w:t xml:space="preserve"> v </w:t>
-      </w:r>
-      <w:proofErr w:type="spellStart"/>
-      <w:r>
-        <w:rPr>
-          <w:rFonts w:ascii="Segoe UI" w:hAnsi="Segoe UI" w:cs="Segoe UI"/>
-          <w:color w:val="374151"/>
-        </w:rPr>
-        <w:t>testovací</w:t>
-      </w:r>
-      <w:proofErr w:type="spellEnd"/>
-      <w:r>
-        <w:rPr>
-          <w:rFonts w:ascii="Segoe UI" w:hAnsi="Segoe UI" w:cs="Segoe UI"/>
-          <w:color w:val="374151"/>
-        </w:rPr>
-        <w:t xml:space="preserve"> </w:t>
-      </w:r>
-      <w:proofErr w:type="spellStart"/>
-      <w:r>
-        <w:rPr>
-          <w:rFonts w:ascii="Segoe UI" w:hAnsi="Segoe UI" w:cs="Segoe UI"/>
-          <w:color w:val="374151"/>
-        </w:rPr>
-        <w:t>sadě</w:t>
-      </w:r>
-      <w:proofErr w:type="spellEnd"/>
-      <w:r>
-        <w:rPr>
-          <w:rFonts w:ascii="Segoe UI" w:hAnsi="Segoe UI" w:cs="Segoe UI"/>
-          <w:color w:val="374151"/>
-        </w:rPr>
-        <w:t xml:space="preserve">, ale </w:t>
-      </w:r>
-      <w:proofErr w:type="spellStart"/>
-      <w:r>
-        <w:rPr>
-          <w:rFonts w:ascii="Segoe UI" w:hAnsi="Segoe UI" w:cs="Segoe UI"/>
-          <w:color w:val="374151"/>
-        </w:rPr>
-        <w:t>také</w:t>
-      </w:r>
-      <w:proofErr w:type="spellEnd"/>
-      <w:r>
-        <w:rPr>
-          <w:rFonts w:ascii="Segoe UI" w:hAnsi="Segoe UI" w:cs="Segoe UI"/>
-          <w:color w:val="374151"/>
-        </w:rPr>
-        <w:t xml:space="preserve"> </w:t>
-      </w:r>
-      <w:proofErr w:type="spellStart"/>
-      <w:r>
-        <w:rPr>
-          <w:rFonts w:ascii="Segoe UI" w:hAnsi="Segoe UI" w:cs="Segoe UI"/>
-          <w:color w:val="374151"/>
-        </w:rPr>
-        <w:t>poskytuje</w:t>
-      </w:r>
-      <w:proofErr w:type="spellEnd"/>
-      <w:r>
-        <w:rPr>
-          <w:rFonts w:ascii="Segoe UI" w:hAnsi="Segoe UI" w:cs="Segoe UI"/>
-          <w:color w:val="374151"/>
-        </w:rPr>
-        <w:t xml:space="preserve"> </w:t>
-      </w:r>
-      <w:proofErr w:type="spellStart"/>
-      <w:r>
-        <w:rPr>
-          <w:rFonts w:ascii="Segoe UI" w:hAnsi="Segoe UI" w:cs="Segoe UI"/>
-          <w:color w:val="374151"/>
-        </w:rPr>
-        <w:t>užitečnou</w:t>
-      </w:r>
-      <w:proofErr w:type="spellEnd"/>
-      <w:r>
-        <w:rPr>
-          <w:rFonts w:ascii="Segoe UI" w:hAnsi="Segoe UI" w:cs="Segoe UI"/>
-          <w:color w:val="374151"/>
-        </w:rPr>
-        <w:t xml:space="preserve"> </w:t>
-      </w:r>
-      <w:proofErr w:type="spellStart"/>
-      <w:r>
-        <w:rPr>
-          <w:rFonts w:ascii="Segoe UI" w:hAnsi="Segoe UI" w:cs="Segoe UI"/>
-          <w:color w:val="374151"/>
-        </w:rPr>
-        <w:t>zpětnou</w:t>
-      </w:r>
-      <w:proofErr w:type="spellEnd"/>
-      <w:r>
-        <w:rPr>
-          <w:rFonts w:ascii="Segoe UI" w:hAnsi="Segoe UI" w:cs="Segoe UI"/>
-          <w:color w:val="374151"/>
-        </w:rPr>
-        <w:t xml:space="preserve"> </w:t>
-      </w:r>
-      <w:proofErr w:type="spellStart"/>
-      <w:r>
-        <w:rPr>
-          <w:rFonts w:ascii="Segoe UI" w:hAnsi="Segoe UI" w:cs="Segoe UI"/>
-          <w:color w:val="374151"/>
-        </w:rPr>
-        <w:t>vazbu</w:t>
-      </w:r>
-      <w:proofErr w:type="spellEnd"/>
-      <w:r>
-        <w:rPr>
-          <w:rFonts w:ascii="Segoe UI" w:hAnsi="Segoe UI" w:cs="Segoe UI"/>
-          <w:color w:val="374151"/>
-        </w:rPr>
-        <w:t xml:space="preserve"> pro </w:t>
-      </w:r>
-      <w:proofErr w:type="spellStart"/>
-      <w:r>
-        <w:rPr>
-          <w:rFonts w:ascii="Segoe UI" w:hAnsi="Segoe UI" w:cs="Segoe UI"/>
-          <w:color w:val="374151"/>
-        </w:rPr>
-        <w:t>další</w:t>
-      </w:r>
-      <w:proofErr w:type="spellEnd"/>
-      <w:r>
-        <w:rPr>
-          <w:rFonts w:ascii="Segoe UI" w:hAnsi="Segoe UI" w:cs="Segoe UI"/>
-          <w:color w:val="374151"/>
-        </w:rPr>
-        <w:t xml:space="preserve"> </w:t>
-      </w:r>
-      <w:proofErr w:type="spellStart"/>
-      <w:r>
-        <w:rPr>
-          <w:rFonts w:ascii="Segoe UI" w:hAnsi="Segoe UI" w:cs="Segoe UI"/>
-          <w:color w:val="374151"/>
-        </w:rPr>
-        <w:t>iterace</w:t>
-      </w:r>
-      <w:proofErr w:type="spellEnd"/>
-      <w:r>
-        <w:rPr>
-          <w:rFonts w:ascii="Segoe UI" w:hAnsi="Segoe UI" w:cs="Segoe UI"/>
-          <w:color w:val="374151"/>
-        </w:rPr>
-        <w:t xml:space="preserve"> a </w:t>
-      </w:r>
-      <w:proofErr w:type="spellStart"/>
-      <w:r>
-        <w:rPr>
-          <w:rFonts w:ascii="Segoe UI" w:hAnsi="Segoe UI" w:cs="Segoe UI"/>
-          <w:color w:val="374151"/>
-        </w:rPr>
-        <w:t>vylepšení</w:t>
-      </w:r>
-      <w:proofErr w:type="spellEnd"/>
-      <w:r>
-        <w:rPr>
-          <w:rFonts w:ascii="Segoe UI" w:hAnsi="Segoe UI" w:cs="Segoe UI"/>
-          <w:color w:val="374151"/>
-        </w:rPr>
-        <w:t xml:space="preserve"> </w:t>
-      </w:r>
-      <w:proofErr w:type="spellStart"/>
-      <w:r>
-        <w:rPr>
-          <w:rFonts w:ascii="Segoe UI" w:hAnsi="Segoe UI" w:cs="Segoe UI"/>
-          <w:color w:val="374151"/>
-        </w:rPr>
-        <w:t>modelů</w:t>
-      </w:r>
-      <w:proofErr w:type="spellEnd"/>
-      <w:r>
-        <w:rPr>
-          <w:rFonts w:ascii="Segoe UI" w:hAnsi="Segoe UI" w:cs="Segoe UI"/>
-          <w:color w:val="374151"/>
-        </w:rPr>
-        <w:t xml:space="preserve">. </w:t>
-      </w:r>
-      <w:proofErr w:type="spellStart"/>
-      <w:r>
-        <w:rPr>
-          <w:rFonts w:ascii="Segoe UI" w:hAnsi="Segoe UI" w:cs="Segoe UI"/>
-          <w:color w:val="374151"/>
-        </w:rPr>
-        <w:t>Výsledky</w:t>
-      </w:r>
-      <w:proofErr w:type="spellEnd"/>
-      <w:r>
-        <w:rPr>
-          <w:rFonts w:ascii="Segoe UI" w:hAnsi="Segoe UI" w:cs="Segoe UI"/>
-          <w:color w:val="374151"/>
-        </w:rPr>
-        <w:t xml:space="preserve"> </w:t>
-      </w:r>
-      <w:proofErr w:type="spellStart"/>
-      <w:r>
-        <w:rPr>
-          <w:rFonts w:ascii="Segoe UI" w:hAnsi="Segoe UI" w:cs="Segoe UI"/>
-          <w:color w:val="374151"/>
-        </w:rPr>
-        <w:t>vizualizace</w:t>
-      </w:r>
-      <w:proofErr w:type="spellEnd"/>
-      <w:r>
-        <w:rPr>
-          <w:rFonts w:ascii="Segoe UI" w:hAnsi="Segoe UI" w:cs="Segoe UI"/>
-          <w:color w:val="374151"/>
-        </w:rPr>
-        <w:t xml:space="preserve"> </w:t>
-      </w:r>
-      <w:proofErr w:type="spellStart"/>
-      <w:r>
-        <w:rPr>
-          <w:rFonts w:ascii="Segoe UI" w:hAnsi="Segoe UI" w:cs="Segoe UI"/>
-          <w:color w:val="374151"/>
-        </w:rPr>
-        <w:t>mohou</w:t>
-      </w:r>
-      <w:proofErr w:type="spellEnd"/>
-      <w:r>
-        <w:rPr>
-          <w:rFonts w:ascii="Segoe UI" w:hAnsi="Segoe UI" w:cs="Segoe UI"/>
-          <w:color w:val="374151"/>
-        </w:rPr>
-        <w:t xml:space="preserve"> </w:t>
-      </w:r>
-      <w:proofErr w:type="spellStart"/>
-      <w:r>
-        <w:rPr>
-          <w:rFonts w:ascii="Segoe UI" w:hAnsi="Segoe UI" w:cs="Segoe UI"/>
-          <w:color w:val="374151"/>
-        </w:rPr>
-        <w:t>také</w:t>
-      </w:r>
-      <w:proofErr w:type="spellEnd"/>
-      <w:r>
-        <w:rPr>
-          <w:rFonts w:ascii="Segoe UI" w:hAnsi="Segoe UI" w:cs="Segoe UI"/>
-          <w:color w:val="374151"/>
-        </w:rPr>
-        <w:t xml:space="preserve"> </w:t>
-      </w:r>
-      <w:proofErr w:type="spellStart"/>
-      <w:r>
-        <w:rPr>
-          <w:rFonts w:ascii="Segoe UI" w:hAnsi="Segoe UI" w:cs="Segoe UI"/>
-          <w:color w:val="374151"/>
-        </w:rPr>
-        <w:t>pomoci</w:t>
-      </w:r>
-      <w:proofErr w:type="spellEnd"/>
-      <w:r>
-        <w:rPr>
-          <w:rFonts w:ascii="Segoe UI" w:hAnsi="Segoe UI" w:cs="Segoe UI"/>
-          <w:color w:val="374151"/>
-        </w:rPr>
-        <w:t xml:space="preserve"> </w:t>
-      </w:r>
-      <w:proofErr w:type="spellStart"/>
-      <w:r>
-        <w:rPr>
-          <w:rFonts w:ascii="Segoe UI" w:hAnsi="Segoe UI" w:cs="Segoe UI"/>
-          <w:color w:val="374151"/>
-        </w:rPr>
-        <w:t>identifikovat</w:t>
-      </w:r>
-      <w:proofErr w:type="spellEnd"/>
-      <w:r>
-        <w:rPr>
-          <w:rFonts w:ascii="Segoe UI" w:hAnsi="Segoe UI" w:cs="Segoe UI"/>
-          <w:color w:val="374151"/>
-        </w:rPr>
-        <w:t xml:space="preserve"> </w:t>
-      </w:r>
-      <w:proofErr w:type="spellStart"/>
-      <w:r>
-        <w:rPr>
-          <w:rFonts w:ascii="Segoe UI" w:hAnsi="Segoe UI" w:cs="Segoe UI"/>
-          <w:color w:val="374151"/>
-        </w:rPr>
-        <w:t>oblasti</w:t>
-      </w:r>
-      <w:proofErr w:type="spellEnd"/>
-      <w:r>
-        <w:rPr>
-          <w:rFonts w:ascii="Segoe UI" w:hAnsi="Segoe UI" w:cs="Segoe UI"/>
-          <w:color w:val="374151"/>
-        </w:rPr>
-        <w:t xml:space="preserve">, </w:t>
-      </w:r>
-      <w:proofErr w:type="spellStart"/>
-      <w:r>
-        <w:rPr>
-          <w:rFonts w:ascii="Segoe UI" w:hAnsi="Segoe UI" w:cs="Segoe UI"/>
-          <w:color w:val="374151"/>
-        </w:rPr>
-        <w:t>kde</w:t>
-      </w:r>
-      <w:proofErr w:type="spellEnd"/>
-      <w:r>
-        <w:rPr>
-          <w:rFonts w:ascii="Segoe UI" w:hAnsi="Segoe UI" w:cs="Segoe UI"/>
-          <w:color w:val="374151"/>
-        </w:rPr>
-        <w:t xml:space="preserve"> by </w:t>
-      </w:r>
-      <w:proofErr w:type="spellStart"/>
-      <w:r>
-        <w:rPr>
-          <w:rFonts w:ascii="Segoe UI" w:hAnsi="Segoe UI" w:cs="Segoe UI"/>
-          <w:color w:val="374151"/>
-        </w:rPr>
-        <w:t>jeden</w:t>
-      </w:r>
-      <w:proofErr w:type="spellEnd"/>
-      <w:r>
-        <w:rPr>
-          <w:rFonts w:ascii="Segoe UI" w:hAnsi="Segoe UI" w:cs="Segoe UI"/>
-          <w:color w:val="374151"/>
-        </w:rPr>
-        <w:t xml:space="preserve"> model </w:t>
-      </w:r>
-      <w:proofErr w:type="spellStart"/>
-      <w:r>
-        <w:rPr>
-          <w:rFonts w:ascii="Segoe UI" w:hAnsi="Segoe UI" w:cs="Segoe UI"/>
-          <w:color w:val="374151"/>
-        </w:rPr>
-        <w:t>mohl</w:t>
-      </w:r>
-      <w:proofErr w:type="spellEnd"/>
-      <w:r>
-        <w:rPr>
-          <w:rFonts w:ascii="Segoe UI" w:hAnsi="Segoe UI" w:cs="Segoe UI"/>
-          <w:color w:val="374151"/>
-        </w:rPr>
-        <w:t xml:space="preserve"> </w:t>
-      </w:r>
-      <w:proofErr w:type="spellStart"/>
-      <w:r>
-        <w:rPr>
-          <w:rFonts w:ascii="Segoe UI" w:hAnsi="Segoe UI" w:cs="Segoe UI"/>
-          <w:color w:val="374151"/>
-        </w:rPr>
-        <w:t>být</w:t>
-      </w:r>
-      <w:proofErr w:type="spellEnd"/>
-      <w:r>
-        <w:rPr>
-          <w:rFonts w:ascii="Segoe UI" w:hAnsi="Segoe UI" w:cs="Segoe UI"/>
-          <w:color w:val="374151"/>
-        </w:rPr>
-        <w:t xml:space="preserve"> </w:t>
-      </w:r>
-      <w:proofErr w:type="spellStart"/>
-      <w:r>
-        <w:rPr>
-          <w:rFonts w:ascii="Segoe UI" w:hAnsi="Segoe UI" w:cs="Segoe UI"/>
-          <w:color w:val="374151"/>
-        </w:rPr>
-        <w:t>nadřazen</w:t>
-      </w:r>
-      <w:proofErr w:type="spellEnd"/>
-      <w:r>
-        <w:rPr>
-          <w:rFonts w:ascii="Segoe UI" w:hAnsi="Segoe UI" w:cs="Segoe UI"/>
-          <w:color w:val="374151"/>
-        </w:rPr>
-        <w:t xml:space="preserve"> </w:t>
-      </w:r>
-      <w:proofErr w:type="spellStart"/>
-      <w:r>
-        <w:rPr>
-          <w:rFonts w:ascii="Segoe UI" w:hAnsi="Segoe UI" w:cs="Segoe UI"/>
-          <w:color w:val="374151"/>
-        </w:rPr>
-        <w:t>druhému</w:t>
-      </w:r>
-      <w:proofErr w:type="spellEnd"/>
-      <w:r>
-        <w:rPr>
-          <w:rFonts w:ascii="Segoe UI" w:hAnsi="Segoe UI" w:cs="Segoe UI"/>
-          <w:color w:val="374151"/>
-        </w:rPr>
-        <w:t xml:space="preserve">, </w:t>
-      </w:r>
-      <w:proofErr w:type="spellStart"/>
-      <w:r>
-        <w:rPr>
-          <w:rFonts w:ascii="Segoe UI" w:hAnsi="Segoe UI" w:cs="Segoe UI"/>
-          <w:color w:val="374151"/>
-        </w:rPr>
-        <w:t>například</w:t>
-      </w:r>
-      <w:proofErr w:type="spellEnd"/>
-      <w:r>
-        <w:rPr>
-          <w:rFonts w:ascii="Segoe UI" w:hAnsi="Segoe UI" w:cs="Segoe UI"/>
-          <w:color w:val="374151"/>
-        </w:rPr>
-        <w:t xml:space="preserve"> v </w:t>
-      </w:r>
-      <w:proofErr w:type="spellStart"/>
-      <w:r>
-        <w:rPr>
-          <w:rFonts w:ascii="Segoe UI" w:hAnsi="Segoe UI" w:cs="Segoe UI"/>
-          <w:color w:val="374151"/>
-        </w:rPr>
-        <w:t>přesnosti</w:t>
-      </w:r>
-      <w:proofErr w:type="spellEnd"/>
-      <w:r>
-        <w:rPr>
-          <w:rFonts w:ascii="Segoe UI" w:hAnsi="Segoe UI" w:cs="Segoe UI"/>
-          <w:color w:val="374151"/>
-        </w:rPr>
-        <w:t xml:space="preserve"> </w:t>
-      </w:r>
-      <w:proofErr w:type="spellStart"/>
-      <w:r>
-        <w:rPr>
-          <w:rFonts w:ascii="Segoe UI" w:hAnsi="Segoe UI" w:cs="Segoe UI"/>
-          <w:color w:val="374151"/>
-        </w:rPr>
-        <w:t>nebo</w:t>
-      </w:r>
-      <w:proofErr w:type="spellEnd"/>
-      <w:r>
-        <w:rPr>
-          <w:rFonts w:ascii="Segoe UI" w:hAnsi="Segoe UI" w:cs="Segoe UI"/>
-          <w:color w:val="374151"/>
-        </w:rPr>
-        <w:t xml:space="preserve"> </w:t>
-      </w:r>
-      <w:proofErr w:type="spellStart"/>
-      <w:r>
-        <w:rPr>
-          <w:rFonts w:ascii="Segoe UI" w:hAnsi="Segoe UI" w:cs="Segoe UI"/>
-          <w:color w:val="374151"/>
-        </w:rPr>
-        <w:t>spolehlivosti</w:t>
-      </w:r>
-      <w:proofErr w:type="spellEnd"/>
-      <w:r>
-        <w:rPr>
-          <w:rFonts w:ascii="Segoe UI" w:hAnsi="Segoe UI" w:cs="Segoe UI"/>
-          <w:color w:val="374151"/>
-        </w:rPr>
-        <w:t xml:space="preserve"> </w:t>
-      </w:r>
-      <w:proofErr w:type="spellStart"/>
-      <w:r>
-        <w:rPr>
-          <w:rFonts w:ascii="Segoe UI" w:hAnsi="Segoe UI" w:cs="Segoe UI"/>
-          <w:color w:val="374151"/>
-        </w:rPr>
-        <w:t>předpovědí</w:t>
-      </w:r>
-      <w:proofErr w:type="spellEnd"/>
-      <w:r>
-        <w:rPr>
-          <w:rFonts w:ascii="Segoe UI" w:hAnsi="Segoe UI" w:cs="Segoe UI"/>
-          <w:color w:val="374151"/>
-        </w:rPr>
-        <w:t xml:space="preserve"> v </w:t>
-      </w:r>
-      <w:proofErr w:type="spellStart"/>
-      <w:r>
-        <w:rPr>
-          <w:rFonts w:ascii="Segoe UI" w:hAnsi="Segoe UI" w:cs="Segoe UI"/>
-          <w:color w:val="374151"/>
-        </w:rPr>
-        <w:t>určitých</w:t>
-      </w:r>
-      <w:proofErr w:type="spellEnd"/>
-      <w:r>
-        <w:rPr>
-          <w:rFonts w:ascii="Segoe UI" w:hAnsi="Segoe UI" w:cs="Segoe UI"/>
-          <w:color w:val="374151"/>
-        </w:rPr>
-        <w:t xml:space="preserve"> </w:t>
-      </w:r>
-      <w:proofErr w:type="spellStart"/>
-      <w:r>
-        <w:rPr>
-          <w:rFonts w:ascii="Segoe UI" w:hAnsi="Segoe UI" w:cs="Segoe UI"/>
-          <w:color w:val="374151"/>
-        </w:rPr>
-        <w:t>teplotních</w:t>
-      </w:r>
-      <w:proofErr w:type="spellEnd"/>
-      <w:r>
-        <w:rPr>
-          <w:rFonts w:ascii="Segoe UI" w:hAnsi="Segoe UI" w:cs="Segoe UI"/>
-          <w:color w:val="374151"/>
-        </w:rPr>
-        <w:t xml:space="preserve"> </w:t>
-      </w:r>
-      <w:proofErr w:type="spellStart"/>
-      <w:r>
-        <w:rPr>
-          <w:rFonts w:ascii="Segoe UI" w:hAnsi="Segoe UI" w:cs="Segoe UI"/>
-          <w:color w:val="374151"/>
-        </w:rPr>
-        <w:t>rozmezích</w:t>
-      </w:r>
-      <w:proofErr w:type="spellEnd"/>
-      <w:r>
-        <w:rPr>
-          <w:rFonts w:ascii="Segoe UI" w:hAnsi="Segoe UI" w:cs="Segoe UI"/>
-          <w:color w:val="374151"/>
-        </w:rPr>
-        <w:t xml:space="preserve"> </w:t>
-      </w:r>
-      <w:proofErr w:type="spellStart"/>
-      <w:r>
-        <w:rPr>
-          <w:rFonts w:ascii="Segoe UI" w:hAnsi="Segoe UI" w:cs="Segoe UI"/>
-          <w:color w:val="374151"/>
-        </w:rPr>
-        <w:t>nebo</w:t>
-      </w:r>
-      <w:proofErr w:type="spellEnd"/>
-      <w:r>
-        <w:rPr>
-          <w:rFonts w:ascii="Segoe UI" w:hAnsi="Segoe UI" w:cs="Segoe UI"/>
-          <w:color w:val="374151"/>
-        </w:rPr>
-        <w:t xml:space="preserve"> </w:t>
-      </w:r>
-      <w:proofErr w:type="spellStart"/>
-      <w:r>
-        <w:rPr>
-          <w:rFonts w:ascii="Segoe UI" w:hAnsi="Segoe UI" w:cs="Segoe UI"/>
-          <w:color w:val="374151"/>
-        </w:rPr>
-        <w:t>podmínkách</w:t>
-      </w:r>
-      <w:proofErr w:type="spellEnd"/>
-      <w:r>
-        <w:rPr>
-          <w:rFonts w:ascii="Segoe UI" w:hAnsi="Segoe UI" w:cs="Segoe UI"/>
-          <w:color w:val="374151"/>
-        </w:rPr>
-        <w:t>.</w:t>
+        <w:t>„</w:t>
+      </w:r>
+      <w:r>
+        <w:rPr>
+          <w:lang w:val="cs-CZ"/>
+        </w:rPr>
+        <w:t>optimal_fis1</w:t>
+      </w:r>
+      <w:r>
+        <w:rPr>
+          <w:lang w:val="cs-CZ"/>
+        </w:rPr>
+        <w:t>“</w:t>
+      </w:r>
+      <w:r>
+        <w:rPr>
+          <w:lang w:val="cs-CZ"/>
+        </w:rPr>
+        <w:t xml:space="preserve">. Následným krokem je výpis porovnávacích metrik MSE a RMSE. V prostředí se MATLAB následně vykreslí dva grafy zobrazující porovnání mezi předpovídanou a skutečnou teplotou. </w:t>
+      </w:r>
+      <w:r>
+        <w:rPr>
+          <w:lang w:val="cs-CZ"/>
+        </w:rPr>
+        <w:t xml:space="preserve">Tento skript je velmi důležitý pro vizuální </w:t>
+      </w:r>
+      <w:r>
+        <w:rPr>
+          <w:lang w:val="cs-CZ"/>
+        </w:rPr>
+        <w:t>vyhodnocení</w:t>
+      </w:r>
+      <w:r>
+        <w:rPr>
+          <w:lang w:val="cs-CZ"/>
+        </w:rPr>
+        <w:t xml:space="preserve"> výsledků obou optimalizačních metod.</w:t>
+      </w:r>
+      <w:r>
+        <w:rPr>
+          <w:lang w:val="cs-CZ"/>
+        </w:rPr>
+        <w:t xml:space="preserve"> Poskytuje rovněž užitečnou vizualizaci výsledků a případně pomůže s vylepšením modelů.</w:t>
       </w:r>
     </w:p>
     <w:p>
       <w:pPr>
         <w:pStyle w:val="Zkladntext"/>
         <w:ind w:firstLine="0"/>
-        <w:rPr>
-          <w:lang w:val="cs-CZ"/>
-        </w:rPr>
-      </w:pPr>
+        <w:jc w:val="center"/>
+        <w:rPr>
+          <w:lang w:val="cs-CZ"/>
+        </w:rPr>
+      </w:pPr>
+      <w:r>
+        <w:rPr>
+          <w:rFonts w:ascii="Segoe UI" w:hAnsi="Segoe UI" w:cs="Segoe UI"/>
+          <w:noProof/>
+          <w:color w:val="374151"/>
+        </w:rPr>
+        <w:drawing>
+          <wp:inline distT="0" distB="0" distL="0" distR="0" wp14:anchorId="4BDB74F5" wp14:editId="4FB7C4CB">
+            <wp:extent cx="3233319" cy="2378075"/>
+            <wp:effectExtent l="0" t="0" r="5715" b="3175"/>
+            <wp:docPr id="992946527" name="Obrázek 2"/>
+            <wp:cNvGraphicFramePr>
+              <a:graphicFrameLocks xmlns:a="http://schemas.openxmlformats.org/drawingml/2006/main" noChangeAspect="1"/>
+            </wp:cNvGraphicFramePr>
+            <a:graphic xmlns:a="http://schemas.openxmlformats.org/drawingml/2006/main">
+              <a:graphicData uri="http://schemas.openxmlformats.org/drawingml/2006/picture">
+                <pic:pic xmlns:pic="http://schemas.openxmlformats.org/drawingml/2006/picture">
+                  <pic:nvPicPr>
+                    <pic:cNvPr id="0" name="Picture 2"/>
+                    <pic:cNvPicPr>
+                      <a:picLocks noChangeAspect="1" noChangeArrowheads="1"/>
+                    </pic:cNvPicPr>
+                  </pic:nvPicPr>
+                  <pic:blipFill>
+                    <a:blip r:embed="rId10">
+                      <a:extLst>
+                        <a:ext uri="{28A0092B-C50C-407E-A947-70E740481C1C}">
+                          <a14:useLocalDpi xmlns:a14="http://schemas.microsoft.com/office/drawing/2010/main" val="0"/>
+                        </a:ext>
+                      </a:extLst>
+                    </a:blip>
+                    <a:srcRect/>
+                    <a:stretch>
+                      <a:fillRect/>
+                    </a:stretch>
+                  </pic:blipFill>
+                  <pic:spPr bwMode="auto">
+                    <a:xfrm>
+                      <a:off x="0" y="0"/>
+                      <a:ext cx="3276786" cy="2410045"/>
+                    </a:xfrm>
+                    <a:prstGeom prst="rect">
+                      <a:avLst/>
+                    </a:prstGeom>
+                    <a:noFill/>
+                    <a:ln>
+                      <a:noFill/>
+                    </a:ln>
+                  </pic:spPr>
+                </pic:pic>
+              </a:graphicData>
+            </a:graphic>
+          </wp:inline>
+        </w:drawing>
+      </w:r>
+      <w:r>
+        <w:rPr>
+          <w:rStyle w:val="Zdraznnjemn"/>
+          <w:lang w:val="cs-CZ"/>
+        </w:rPr>
+        <w:t>Obr.:3 Výstup „optima1“</w:t>
+      </w:r>
+      <w:r>
+        <w:rPr>
+          <w:rStyle w:val="Zdraznnjemn"/>
+          <w:lang w:val="cs-CZ"/>
+        </w:rPr>
+        <w:t>, Zdroj vlastní</w:t>
+      </w:r>
     </w:p>
     <w:p>
       <w:pPr>
         <w:pStyle w:val="Zkladntext"/>
+        <w:jc w:val="center"/>
         <w:rPr>
           <w:i/>
           <w:iCs/>
           <w:lang w:val="cs-CZ"/>
         </w:rPr>
       </w:pPr>
-    </w:p>
-    <w:p>
-      <w:pPr>
-        <w:pStyle w:val="Zkladntext"/>
+      <w:r>
         <w:rPr>
           <w:i/>
           <w:iCs/>
-          <w:lang w:val="cs-CZ"/>
-        </w:rPr>
-      </w:pPr>
-      <w:r>
+          <w:noProof/>
+          <w:lang w:val="cs-CZ"/>
+        </w:rPr>
+        <w:drawing>
+          <wp:inline distT="0" distB="0" distL="0" distR="0" wp14:anchorId="129C3140" wp14:editId="5228A1EE">
+            <wp:extent cx="3218688" cy="2385060"/>
+            <wp:effectExtent l="0" t="0" r="1270" b="0"/>
+            <wp:docPr id="1851473556" name="Obrázek 3"/>
+            <wp:cNvGraphicFramePr>
+              <a:graphicFrameLocks xmlns:a="http://schemas.openxmlformats.org/drawingml/2006/main" noChangeAspect="1"/>
+            </wp:cNvGraphicFramePr>
+            <a:graphic xmlns:a="http://schemas.openxmlformats.org/drawingml/2006/main">
+              <a:graphicData uri="http://schemas.openxmlformats.org/drawingml/2006/picture">
+                <pic:pic xmlns:pic="http://schemas.openxmlformats.org/drawingml/2006/picture">
+                  <pic:nvPicPr>
+                    <pic:cNvPr id="0" name="Picture 3"/>
+                    <pic:cNvPicPr>
+                      <a:picLocks noChangeAspect="1" noChangeArrowheads="1"/>
+                    </pic:cNvPicPr>
+                  </pic:nvPicPr>
+                  <pic:blipFill>
+                    <a:blip r:embed="rId11">
+                      <a:extLst>
+                        <a:ext uri="{28A0092B-C50C-407E-A947-70E740481C1C}">
+                          <a14:useLocalDpi xmlns:a14="http://schemas.microsoft.com/office/drawing/2010/main" val="0"/>
+                        </a:ext>
+                      </a:extLst>
+                    </a:blip>
+                    <a:srcRect/>
+                    <a:stretch>
+                      <a:fillRect/>
+                    </a:stretch>
+                  </pic:blipFill>
+                  <pic:spPr bwMode="auto">
+                    <a:xfrm>
+                      <a:off x="0" y="0"/>
+                      <a:ext cx="3231523" cy="2394571"/>
+                    </a:xfrm>
+                    <a:prstGeom prst="rect">
+                      <a:avLst/>
+                    </a:prstGeom>
+                    <a:noFill/>
+                    <a:ln>
+                      <a:noFill/>
+                    </a:ln>
+                  </pic:spPr>
+                </pic:pic>
+              </a:graphicData>
+            </a:graphic>
+          </wp:inline>
+        </w:drawing>
+      </w:r>
+    </w:p>
+    <w:p>
+      <w:pPr>
         <w:rPr>
           <w:i/>
           <w:iCs/>
-          <w:lang w:val="cs-CZ"/>
-        </w:rPr>
-        <w:t>Jako poslední je vytvořen skript, který se ptá na vstupní hodnoty a vrací předpovězenou teplotu z vybraného a vytrénovaného modelu. Uživatelé tak mohou jednoduše zadat vstupní hodnoty a získat předpověď teploty.</w:t>
+          <w:color w:val="404040" w:themeColor="text1" w:themeTint="BF"/>
+          <w:lang w:val="cs-CZ"/>
+        </w:rPr>
+      </w:pPr>
+      <w:r>
+        <w:rPr>
+          <w:rStyle w:val="Zdraznnjemn"/>
+          <w:lang w:val="cs-CZ"/>
+        </w:rPr>
+        <w:t>Obr.:</w:t>
+      </w:r>
+      <w:r>
+        <w:rPr>
+          <w:rStyle w:val="Zdraznnjemn"/>
+          <w:lang w:val="cs-CZ"/>
+        </w:rPr>
+        <w:t>4</w:t>
+      </w:r>
+      <w:r>
+        <w:rPr>
+          <w:rStyle w:val="Zdraznnjemn"/>
+          <w:lang w:val="cs-CZ"/>
+        </w:rPr>
+        <w:t xml:space="preserve"> Výstup „optima</w:t>
+      </w:r>
+      <w:r>
+        <w:rPr>
+          <w:rStyle w:val="Zdraznnjemn"/>
+          <w:lang w:val="cs-CZ"/>
+        </w:rPr>
+        <w:t>2</w:t>
+      </w:r>
+      <w:r>
+        <w:rPr>
+          <w:rStyle w:val="Zdraznnjemn"/>
+          <w:lang w:val="cs-CZ"/>
+        </w:rPr>
+        <w:t>“</w:t>
+      </w:r>
+      <w:r>
+        <w:rPr>
+          <w:rStyle w:val="Zdraznnjemn"/>
+          <w:lang w:val="cs-CZ"/>
+        </w:rPr>
+        <w:t xml:space="preserve"> </w:t>
+      </w:r>
+      <w:r>
+        <w:rPr>
+          <w:rStyle w:val="Zdraznnjemn"/>
+          <w:lang w:val="cs-CZ"/>
+        </w:rPr>
+        <w:t>, Zdroj vlastní</w:t>
       </w:r>
     </w:p>
     <w:p>
@@ -3850,30 +3203,66 @@
           <w:lang w:val="cs-CZ"/>
         </w:rPr>
       </w:pPr>
-    </w:p>
-    <w:p>
-      <w:pPr>
-        <w:pStyle w:val="Zkladntext"/>
-        <w:rPr>
-          <w:lang w:val="cs-CZ"/>
-        </w:rPr>
-      </w:pPr>
-    </w:p>
-    <w:p>
-      <w:pPr>
-        <w:pStyle w:val="Zkladntext"/>
-        <w:rPr>
-          <w:lang w:val="cs-CZ"/>
-        </w:rPr>
-      </w:pPr>
-    </w:p>
-    <w:p>
-      <w:pPr>
-        <w:pStyle w:val="Zkladntext"/>
-        <w:rPr>
-          <w:lang w:val="cs-CZ"/>
-        </w:rPr>
-      </w:pPr>
+      <w:r>
+        <w:rPr>
+          <w:lang w:val="cs-CZ"/>
+        </w:rPr>
+        <w:t>Jako poslední je vytvořen skript, který se ptá na vstupní hodnoty a vrací předpovězenou teplotu z</w:t>
+      </w:r>
+      <w:r>
+        <w:rPr>
+          <w:lang w:val="cs-CZ"/>
+        </w:rPr>
+        <w:t> </w:t>
+      </w:r>
+      <w:r>
+        <w:rPr>
+          <w:lang w:val="cs-CZ"/>
+        </w:rPr>
+        <w:t>vybraného</w:t>
+      </w:r>
+      <w:r>
+        <w:rPr>
+          <w:lang w:val="cs-CZ"/>
+        </w:rPr>
+        <w:t xml:space="preserve"> nejlepšího</w:t>
+      </w:r>
+      <w:r>
+        <w:rPr>
+          <w:lang w:val="cs-CZ"/>
+        </w:rPr>
+        <w:t xml:space="preserve"> vytrénovaného modelu. Uživatel tak </w:t>
+      </w:r>
+      <w:r>
+        <w:rPr>
+          <w:lang w:val="cs-CZ"/>
+        </w:rPr>
+        <w:t>může</w:t>
+      </w:r>
+      <w:r>
+        <w:rPr>
+          <w:lang w:val="cs-CZ"/>
+        </w:rPr>
+        <w:t xml:space="preserve"> jednoduše zadat vstupní hodnoty a získat</w:t>
+      </w:r>
+      <w:r>
+        <w:rPr>
+          <w:lang w:val="cs-CZ"/>
+        </w:rPr>
+        <w:t xml:space="preserve"> výstup v podobě</w:t>
+      </w:r>
+      <w:r>
+        <w:rPr>
+          <w:lang w:val="cs-CZ"/>
+        </w:rPr>
+        <w:t xml:space="preserve"> předpověď teploty</w:t>
+      </w:r>
+      <w:r>
+        <w:rPr>
+          <w:lang w:val="cs-CZ"/>
+        </w:rPr>
+        <w:t>.</w:t>
+      </w:r>
     </w:p>
     <w:p>
       <w:pPr>
@@ -3914,7 +3303,7 @@
                     </pic:cNvPicPr>
                   </pic:nvPicPr>
                   <pic:blipFill>
-                    <a:blip r:embed="rId10">
+                    <a:blip r:embed="rId12">
                       <a:extLst>
                         <a:ext uri="{28A0092B-C50C-407E-A947-70E740481C1C}">
                           <a14:useLocalDpi xmlns:a14="http://schemas.microsoft.com/office/drawing/2010/main" val="0"/>
@@ -3951,58 +3340,41 @@
         <w:pStyle w:val="Zkladntext"/>
         <w:jc w:val="center"/>
         <w:rPr>
-          <w:rStyle w:val="Zdraznnjemn"/>
-          <w:lang w:val="cs-CZ"/>
-        </w:rPr>
-      </w:pPr>
-      <w:r>
-        <w:rPr>
-          <w:rStyle w:val="Zdraznnjemn"/>
-          <w:lang w:val="cs-CZ"/>
-        </w:rPr>
-        <w:t>Obr.</w:t>
-      </w:r>
-      <w:r>
-        <w:rPr>
-          <w:rStyle w:val="Zdraznnjemn"/>
-          <w:lang w:val="cs-CZ"/>
-        </w:rPr>
-        <w:t>3</w:t>
-      </w:r>
-      <w:r>
-        <w:rPr>
-          <w:rStyle w:val="Zdraznnjemn"/>
-          <w:lang w:val="cs-CZ"/>
-        </w:rPr>
-        <w:t xml:space="preserve">: Flowchart </w:t>
-      </w:r>
-      <w:r>
-        <w:rPr>
-          <w:rStyle w:val="Zdraznnjemn"/>
-          <w:lang w:val="cs-CZ"/>
-        </w:rPr>
-        <w:t>FIS modelu, Zdroj vlastní</w:t>
-      </w:r>
-    </w:p>
-    <w:p>
-      <w:pPr>
-        <w:pStyle w:val="Zkladntext"/>
-        <w:rPr>
-          <w:lang w:val="cs-CZ"/>
-        </w:rPr>
-      </w:pPr>
-    </w:p>
-    <w:p>
-      <w:pPr>
-        <w:pStyle w:val="Zkladntext"/>
-        <w:rPr>
           <w:i/>
           <w:iCs/>
-          <w:lang w:val="cs-CZ"/>
-        </w:rPr>
-      </w:pPr>
-    </w:p>
-    <w:p/>
+          <w:color w:val="404040" w:themeColor="text1" w:themeTint="BF"/>
+          <w:lang w:val="cs-CZ"/>
+        </w:rPr>
+      </w:pPr>
+      <w:r>
+        <w:rPr>
+          <w:rStyle w:val="Zdraznnjemn"/>
+          <w:lang w:val="cs-CZ"/>
+        </w:rPr>
+        <w:t>Obr.</w:t>
+      </w:r>
+      <w:r>
+        <w:rPr>
+          <w:rStyle w:val="Zdraznnjemn"/>
+          <w:lang w:val="cs-CZ"/>
+        </w:rPr>
+        <w:t>5</w:t>
+      </w:r>
+      <w:r>
+        <w:rPr>
+          <w:rStyle w:val="Zdraznnjemn"/>
+          <w:lang w:val="cs-CZ"/>
+        </w:rPr>
+        <w:t xml:space="preserve">: Flowchart </w:t>
+      </w:r>
+      <w:r>
+        <w:rPr>
+          <w:rStyle w:val="Zdraznnjemn"/>
+          <w:lang w:val="cs-CZ"/>
+        </w:rPr>
+        <w:t>FIS modelu, Zdroj vlastní</w:t>
+      </w:r>
+    </w:p>
     <w:p>
       <w:pPr>
         <w:pStyle w:val="Nadpis1"/>
@@ -4011,25 +3383,7 @@
         <w:rPr>
           <w:lang w:eastAsia="cs-CZ"/>
         </w:rPr>
-        <w:t xml:space="preserve">Testing of </w:t>
-      </w:r>
-      <w:r>
-        <w:rPr>
-          <w:lang w:eastAsia="cs-CZ"/>
-        </w:rPr>
-        <w:t>Developed</w:t>
-      </w:r>
-      <w:r>
-        <w:rPr>
-          <w:lang w:eastAsia="cs-CZ"/>
-        </w:rPr>
-        <w:t xml:space="preserve"> application</w:t>
-      </w:r>
-      <w:r>
-        <w:rPr>
-          <w:lang w:eastAsia="cs-CZ"/>
-        </w:rPr>
-        <w:t xml:space="preserve"> / testování vyvinuté aplikace - řešení</w:t>
+        <w:t>testování vyvinuté aplikace - řešení</w:t>
       </w:r>
     </w:p>
     <w:p>
@@ -4039,21 +3393,97 @@
           <w:lang w:val="cs-CZ"/>
         </w:rPr>
       </w:pPr>
+      <w:r>
+        <w:rPr>
+          <w:lang w:val="cs-CZ" w:eastAsia="cs-CZ"/>
+        </w:rPr>
+        <w:t xml:space="preserve">Testování vyvinutého řešení je zásadní pro ověření jeho spolehlivosti a efektivity. </w:t>
+      </w:r>
+      <w:r>
+        <w:rPr>
+          <w:lang w:val="cs-CZ" w:eastAsia="cs-CZ"/>
+        </w:rPr>
+        <w:t xml:space="preserve">Tato kapitola se zaměřuje na různé aspekty </w:t>
+      </w:r>
+      <w:r>
+        <w:rPr>
+          <w:lang w:val="cs-CZ" w:eastAsia="cs-CZ"/>
+        </w:rPr>
+        <w:t>testování aplikace "CloudFuzzy", zahrnující validační testy, výkonnostní testy a uživatelské testování</w:t>
+      </w:r>
+      <w:r>
+        <w:rPr>
+          <w:lang w:val="cs-CZ"/>
+        </w:rPr>
+        <w:t xml:space="preserve">. </w:t>
+      </w:r>
+      <w:r>
+        <w:rPr>
+          <w:lang w:val="cs-CZ"/>
+        </w:rPr>
+        <w:t xml:space="preserve">Validace modelu je zásadní pro posouzení jeho schopnosti správně předpovědět teplotu na základě vstupních proměnných. Během tohoto procesu byl vytrénovaný model porovnáván s testovacími daty, která nebyla součástí tréninkového datasetu, aby byla ověřena schopnost </w:t>
+      </w:r>
+      <w:r>
+        <w:rPr>
+          <w:lang w:val="cs-CZ"/>
+        </w:rPr>
+        <w:t>správného výsledku</w:t>
+      </w:r>
+      <w:r>
+        <w:rPr>
+          <w:lang w:val="cs-CZ"/>
+        </w:rPr>
+        <w:t xml:space="preserve">. </w:t>
+      </w:r>
     </w:p>
     <w:p>
       <w:pPr>
         <w:pStyle w:val="Zkladntext"/>
         <w:rPr>
-          <w:b/>
-          <w:lang w:val="cs-CZ"/>
-        </w:rPr>
-      </w:pPr>
-      <w:r>
-        <w:rPr>
-          <w:b/>
-          <w:lang w:val="cs-CZ"/>
-        </w:rPr>
-        <w:t>OBSAH</w:t>
+          <w:lang w:val="cs-CZ"/>
+        </w:rPr>
+      </w:pPr>
+      <w:r>
+        <w:rPr>
+          <w:lang w:val="cs-CZ"/>
+        </w:rPr>
+        <w:t xml:space="preserve">V rámci validačních testů jsou aplikované modely vyvinuté pomocí funkcí „optimal1“ a </w:t>
+      </w:r>
+      <w:r>
+        <w:rPr>
+          <w:lang w:val="cs-CZ"/>
+        </w:rPr>
+        <w:t>„optimal</w:t>
+      </w:r>
+      <w:r>
+        <w:rPr>
+          <w:lang w:val="cs-CZ"/>
+        </w:rPr>
+        <w:t>2</w:t>
+      </w:r>
+      <w:r>
+        <w:rPr>
+          <w:lang w:val="cs-CZ"/>
+        </w:rPr>
+        <w:t>“</w:t>
+      </w:r>
+      <w:r>
+        <w:rPr>
+          <w:lang w:val="cs-CZ"/>
+        </w:rPr>
+        <w:t xml:space="preserve"> na meteorologických datech</w:t>
+      </w:r>
+      <w:r>
+        <w:rPr>
+          <w:lang w:val="cs-CZ"/>
+        </w:rPr>
+        <w:t>. V rámci těchto skriptů je provádělo detailní vyhodnocování modelů, a to mezi predikovanými a skutečnými hodnotami výsledné teploty. Ukazateli výkonosti jsou hodnoty MSE a RMSE. Výsledky jsou zaznamenané, viz Tab.1, na standartních statistických metodách</w:t>
+      </w:r>
+      <w:r>
+        <w:rPr>
+          <w:lang w:val="cs-CZ"/>
+        </w:rPr>
+        <w:t xml:space="preserve">, které ukazují výslednou přesnost. </w:t>
       </w:r>
     </w:p>
     <w:p>
@@ -4067,7 +3497,31 @@
         <w:rPr>
           <w:lang w:val="cs-CZ"/>
         </w:rPr>
-        <w:t>Zde musí být definice, jak bude testováno a co má být přesně výsledkem.</w:t>
+        <w:t xml:space="preserve">Vyhodnocení modelu je na základě metriky Mean Squared Error (MSE), která je běžně používaná metrika pro regresní problémy. MSE kvantifikuje rozdíl mezi skutečnou a předpovězenou teplotou a poskytuje jednoduchý způsob, jak posoudit, jak dobře se model učí z tréninkových dat a jak </w:t>
+      </w:r>
+      <w:r>
+        <w:rPr>
+          <w:lang w:val="cs-CZ"/>
+        </w:rPr>
+        <w:t>správně</w:t>
+      </w:r>
+      <w:r>
+        <w:rPr>
+          <w:lang w:val="cs-CZ"/>
+        </w:rPr>
+        <w:t xml:space="preserve"> </w:t>
+      </w:r>
+      <w:r>
+        <w:rPr>
+          <w:lang w:val="cs-CZ"/>
+        </w:rPr>
+        <w:t>se přizpůsobuje</w:t>
+      </w:r>
+      <w:r>
+        <w:rPr>
+          <w:lang w:val="cs-CZ"/>
+        </w:rPr>
+        <w:t xml:space="preserve"> na nová data. </w:t>
       </w:r>
     </w:p>
     <w:p>
@@ -4077,130 +3531,439 @@
           <w:lang w:val="cs-CZ"/>
         </w:rPr>
       </w:pPr>
-      <w:r>
-        <w:rPr>
-          <w:lang w:val="cs-CZ"/>
-        </w:rPr>
-        <w:t>Vlastní testování a výsledky formou tabulek budou v podkapitole</w:t>
-      </w:r>
-    </w:p>
+    </w:p>
+    <w:tbl>
+      <w:tblPr>
+        <w:tblStyle w:val="Mkatabulky"/>
+        <w:tblW w:w="0" w:type="auto"/>
+        <w:tblLook w:val="04A0" w:firstRow="1" w:lastRow="0" w:firstColumn="1" w:lastColumn="0" w:noHBand="0" w:noVBand="1"/>
+      </w:tblPr>
+      <w:tblGrid>
+        <w:gridCol w:w="2425"/>
+        <w:gridCol w:w="2425"/>
+      </w:tblGrid>
+      <w:tr>
+        <w:tc>
+          <w:tcPr>
+            <w:tcW w:w="2425" w:type="dxa"/>
+          </w:tcPr>
+          <w:p>
+            <w:pPr>
+              <w:pStyle w:val="Zkladntext"/>
+              <w:ind w:firstLine="0"/>
+              <w:rPr>
+                <w:b/>
+                <w:bCs/>
+                <w:lang w:val="cs-CZ"/>
+              </w:rPr>
+            </w:pPr>
+            <w:r>
+              <w:rPr>
+                <w:b/>
+                <w:bCs/>
+                <w:lang w:val="cs-CZ"/>
+              </w:rPr>
+              <w:t>Proměnná</w:t>
+            </w:r>
+          </w:p>
+        </w:tc>
+        <w:tc>
+          <w:tcPr>
+            <w:tcW w:w="2425" w:type="dxa"/>
+          </w:tcPr>
+          <w:p>
+            <w:pPr>
+              <w:pStyle w:val="Zkladntext"/>
+              <w:ind w:firstLine="0"/>
+              <w:rPr>
+                <w:b/>
+                <w:bCs/>
+                <w:lang w:val="cs-CZ"/>
+              </w:rPr>
+            </w:pPr>
+            <w:r>
+              <w:rPr>
+                <w:b/>
+                <w:bCs/>
+                <w:lang w:val="cs-CZ"/>
+              </w:rPr>
+              <w:t>Hodnota</w:t>
+            </w:r>
+          </w:p>
+        </w:tc>
+      </w:tr>
+      <w:tr>
+        <w:tc>
+          <w:tcPr>
+            <w:tcW w:w="2425" w:type="dxa"/>
+          </w:tcPr>
+          <w:p>
+            <w:pPr>
+              <w:pStyle w:val="Zkladntext"/>
+              <w:ind w:firstLine="0"/>
+              <w:rPr>
+                <w:lang w:val="cs-CZ"/>
+              </w:rPr>
+            </w:pPr>
+            <w:r>
+              <w:rPr>
+                <w:lang w:val="cs-CZ"/>
+              </w:rPr>
+              <w:t>best_mse</w:t>
+            </w:r>
+          </w:p>
+        </w:tc>
+        <w:tc>
+          <w:tcPr>
+            <w:tcW w:w="2425" w:type="dxa"/>
+          </w:tcPr>
+          <w:p>
+            <w:pPr>
+              <w:pStyle w:val="Zkladntext"/>
+              <w:ind w:firstLine="0"/>
+              <w:rPr>
+                <w:lang w:val="cs-CZ"/>
+              </w:rPr>
+            </w:pPr>
+            <w:r>
+              <w:rPr>
+                <w:lang w:val="cs-CZ"/>
+              </w:rPr>
+              <w:t>15,529</w:t>
+            </w:r>
+          </w:p>
+        </w:tc>
+      </w:tr>
+      <w:tr>
+        <w:tc>
+          <w:tcPr>
+            <w:tcW w:w="2425" w:type="dxa"/>
+          </w:tcPr>
+          <w:p>
+            <w:pPr>
+              <w:pStyle w:val="Zkladntext"/>
+              <w:ind w:firstLine="0"/>
+              <w:rPr>
+                <w:lang w:val="cs-CZ"/>
+              </w:rPr>
+            </w:pPr>
+            <w:r>
+              <w:rPr>
+                <w:lang w:val="cs-CZ"/>
+              </w:rPr>
+              <w:t>optimal1_mse</w:t>
+            </w:r>
+          </w:p>
+        </w:tc>
+        <w:tc>
+          <w:tcPr>
+            <w:tcW w:w="2425" w:type="dxa"/>
+          </w:tcPr>
+          <w:p>
+            <w:pPr>
+              <w:pStyle w:val="Zkladntext"/>
+              <w:ind w:firstLine="0"/>
+              <w:rPr>
+                <w:lang w:val="cs-CZ"/>
+              </w:rPr>
+            </w:pPr>
+            <w:r>
+              <w:rPr>
+                <w:lang w:val="cs-CZ"/>
+              </w:rPr>
+              <w:t>14,630</w:t>
+            </w:r>
+          </w:p>
+        </w:tc>
+      </w:tr>
+      <w:tr>
+        <w:tc>
+          <w:tcPr>
+            <w:tcW w:w="2425" w:type="dxa"/>
+          </w:tcPr>
+          <w:p>
+            <w:pPr>
+              <w:pStyle w:val="Zkladntext"/>
+              <w:ind w:firstLine="0"/>
+              <w:rPr>
+                <w:lang w:val="cs-CZ"/>
+              </w:rPr>
+            </w:pPr>
+            <w:r>
+              <w:rPr>
+                <w:lang w:val="cs-CZ"/>
+              </w:rPr>
+              <w:t>o</w:t>
+            </w:r>
+            <w:r>
+              <w:rPr>
+                <w:lang w:val="cs-CZ"/>
+              </w:rPr>
+              <w:t>ptimal</w:t>
+            </w:r>
+            <w:r>
+              <w:rPr>
+                <w:lang w:val="cs-CZ"/>
+              </w:rPr>
+              <w:t>2</w:t>
+            </w:r>
+            <w:r>
+              <w:rPr>
+                <w:lang w:val="cs-CZ"/>
+              </w:rPr>
+              <w:t>_mse</w:t>
+            </w:r>
+          </w:p>
+        </w:tc>
+        <w:tc>
+          <w:tcPr>
+            <w:tcW w:w="2425" w:type="dxa"/>
+          </w:tcPr>
+          <w:p>
+            <w:pPr>
+              <w:pStyle w:val="Zkladntext"/>
+              <w:ind w:firstLine="0"/>
+              <w:rPr>
+                <w:lang w:val="cs-CZ"/>
+              </w:rPr>
+            </w:pPr>
+            <w:r>
+              <w:rPr>
+                <w:lang w:val="cs-CZ"/>
+              </w:rPr>
+              <w:t>14,636</w:t>
+            </w:r>
+          </w:p>
+        </w:tc>
+      </w:tr>
+      <w:tr>
+        <w:tc>
+          <w:tcPr>
+            <w:tcW w:w="2425" w:type="dxa"/>
+          </w:tcPr>
+          <w:p>
+            <w:pPr>
+              <w:pStyle w:val="Zkladntext"/>
+              <w:ind w:firstLine="0"/>
+              <w:rPr>
+                <w:lang w:val="cs-CZ"/>
+              </w:rPr>
+            </w:pPr>
+            <w:r>
+              <w:rPr>
+                <w:lang w:val="cs-CZ"/>
+              </w:rPr>
+              <w:t>o</w:t>
+            </w:r>
+            <w:r>
+              <w:rPr>
+                <w:lang w:val="cs-CZ"/>
+              </w:rPr>
+              <w:t>ptimal</w:t>
+            </w:r>
+            <w:r>
+              <w:rPr>
+                <w:lang w:val="cs-CZ"/>
+              </w:rPr>
+              <w:t>1</w:t>
+            </w:r>
+            <w:r>
+              <w:rPr>
+                <w:lang w:val="cs-CZ"/>
+              </w:rPr>
+              <w:t>_rmse</w:t>
+            </w:r>
+          </w:p>
+        </w:tc>
+        <w:tc>
+          <w:tcPr>
+            <w:tcW w:w="2425" w:type="dxa"/>
+          </w:tcPr>
+          <w:p>
+            <w:pPr>
+              <w:pStyle w:val="Zkladntext"/>
+              <w:ind w:firstLine="0"/>
+              <w:rPr>
+                <w:lang w:val="cs-CZ"/>
+              </w:rPr>
+            </w:pPr>
+            <w:r>
+              <w:rPr>
+                <w:lang w:val="cs-CZ"/>
+              </w:rPr>
+              <w:t>3,824</w:t>
+            </w:r>
+          </w:p>
+        </w:tc>
+      </w:tr>
+      <w:tr>
+        <w:tc>
+          <w:tcPr>
+            <w:tcW w:w="2425" w:type="dxa"/>
+          </w:tcPr>
+          <w:p>
+            <w:pPr>
+              <w:pStyle w:val="Zkladntext"/>
+              <w:ind w:firstLine="0"/>
+              <w:rPr>
+                <w:lang w:val="cs-CZ"/>
+              </w:rPr>
+            </w:pPr>
+            <w:r>
+              <w:rPr>
+                <w:lang w:val="cs-CZ"/>
+              </w:rPr>
+              <w:t>optimal2_rmse</w:t>
+            </w:r>
+          </w:p>
+        </w:tc>
+        <w:tc>
+          <w:tcPr>
+            <w:tcW w:w="2425" w:type="dxa"/>
+          </w:tcPr>
+          <w:p>
+            <w:pPr>
+              <w:pStyle w:val="Zkladntext"/>
+              <w:ind w:firstLine="0"/>
+              <w:rPr>
+                <w:lang w:val="cs-CZ"/>
+              </w:rPr>
+            </w:pPr>
+            <w:r>
+              <w:rPr>
+                <w:lang w:val="cs-CZ"/>
+              </w:rPr>
+              <w:t>3,825</w:t>
+            </w:r>
+          </w:p>
+        </w:tc>
+      </w:tr>
+    </w:tbl>
     <w:p>
       <w:pPr>
         <w:pStyle w:val="Zkladntext"/>
-        <w:rPr>
-          <w:lang w:val="cs-CZ" w:eastAsia="cs-CZ"/>
-        </w:rPr>
-      </w:pPr>
-      <w:r>
-        <w:rPr>
-          <w:lang w:val="cs-CZ"/>
-        </w:rPr>
-        <w:t>Zhodnocení výsledků testování je nejlépe slovně (zhodnocení předchozích tabulek) a pak jedna tabulka s přehledem řešení od jiných autorů s tím novým řešením (mělo by se ukázat, že to nové řešení je nejlepší)</w:t>
+        <w:jc w:val="center"/>
+        <w:rPr>
+          <w:rStyle w:val="Zdraznnjemn"/>
+          <w:lang w:val="cs-CZ"/>
+        </w:rPr>
+      </w:pPr>
+      <w:r>
+        <w:rPr>
+          <w:rStyle w:val="Zdraznnjemn"/>
+          <w:lang w:val="cs-CZ"/>
+        </w:rPr>
+        <w:t>Tab1.: Výsledky testování</w:t>
+      </w:r>
+      <w:r>
+        <w:rPr>
+          <w:rStyle w:val="Zdraznnjemn"/>
+          <w:lang w:val="cs-CZ"/>
+        </w:rPr>
+        <w:t>, Zdroj vlastní</w:t>
       </w:r>
     </w:p>
     <w:p>
       <w:pPr>
         <w:pStyle w:val="Zkladntext"/>
         <w:rPr>
-          <w:b/>
-          <w:lang w:val="cs-CZ" w:eastAsia="cs-CZ"/>
-        </w:rPr>
-      </w:pPr>
-      <w:r>
-        <w:rPr>
-          <w:b/>
-          <w:lang w:val="cs-CZ" w:eastAsia="cs-CZ"/>
-        </w:rPr>
-        <w:t>ROZSAH</w:t>
-      </w:r>
+          <w:lang w:val="cs-CZ"/>
+        </w:rPr>
+      </w:pPr>
     </w:p>
     <w:p>
       <w:pPr>
         <w:pStyle w:val="Zkladntext"/>
         <w:rPr>
-          <w:lang w:val="cs-CZ" w:eastAsia="cs-CZ"/>
-        </w:rPr>
-      </w:pPr>
-      <w:r>
-        <w:rPr>
-          <w:lang w:val="cs-CZ" w:eastAsia="cs-CZ"/>
-        </w:rPr>
-        <w:t>Rozsah je 1strana.</w:t>
+          <w:lang w:val="cs-CZ"/>
+        </w:rPr>
+      </w:pPr>
+      <w:r>
+        <w:rPr>
+          <w:lang w:val="cs-CZ"/>
+        </w:rPr>
+        <w:t>Z</w:t>
+      </w:r>
+      <w:r>
+        <w:rPr>
+          <w:lang w:val="cs-CZ"/>
+        </w:rPr>
+        <w:t> </w:t>
+      </w:r>
+      <w:r>
+        <w:rPr>
+          <w:lang w:val="cs-CZ"/>
+        </w:rPr>
+        <w:t>hodnot</w:t>
+      </w:r>
+      <w:r>
+        <w:rPr>
+          <w:lang w:val="cs-CZ"/>
+        </w:rPr>
+        <w:t xml:space="preserve"> MSE</w:t>
+      </w:r>
+      <w:r>
+        <w:rPr>
+          <w:lang w:val="cs-CZ"/>
+        </w:rPr>
+        <w:t xml:space="preserve"> v tabulce je patrné, že </w:t>
+      </w:r>
+      <w:r>
+        <w:rPr>
+          <w:lang w:val="cs-CZ"/>
+        </w:rPr>
+        <w:t>„optimal1“ a „optimal2“</w:t>
+      </w:r>
+      <w:r>
+        <w:rPr>
+          <w:lang w:val="cs-CZ"/>
+        </w:rPr>
+        <w:t xml:space="preserve"> mají velmi podobné hodnoty na testovaném datasetu o velikosti 5 822 hodnot. To také naznačuje, že obě metody jsou vhodné pro predikci a také, že metody vyšli z hodnocen </w:t>
+      </w:r>
+      <w:r>
+        <w:rPr>
+          <w:lang w:val="cs-CZ"/>
+        </w:rPr>
+        <w:t>lépe</w:t>
+      </w:r>
+      <w:r>
+        <w:rPr>
+          <w:lang w:val="cs-CZ"/>
+        </w:rPr>
+        <w:t xml:space="preserve"> než původní model. </w:t>
       </w:r>
     </w:p>
     <w:p>
       <w:pPr>
         <w:pStyle w:val="Zkladntext"/>
         <w:rPr>
-          <w:lang w:val="cs-CZ" w:eastAsia="cs-CZ"/>
-        </w:rPr>
-      </w:pPr>
-    </w:p>
-    <w:p>
-      <w:pPr>
-        <w:pStyle w:val="Zkladntext"/>
-        <w:rPr>
-          <w:lang w:val="cs-CZ" w:eastAsia="cs-CZ"/>
-        </w:rPr>
-      </w:pPr>
-    </w:p>
-    <w:p>
-      <w:pPr>
-        <w:pStyle w:val="Zkladntext"/>
-        <w:rPr>
-          <w:i/>
-          <w:iCs/>
-          <w:lang w:val="cs-CZ"/>
-        </w:rPr>
-      </w:pPr>
-      <w:r>
-        <w:rPr>
-          <w:i/>
-          <w:iCs/>
-          <w:lang w:val="cs-CZ"/>
-        </w:rPr>
-        <w:t>Validace modelu je zásadní pro posouzení jeho schopnosti správně předpovědět teplotu na základě vstupních proměnných. Během tohoto procesu byl vytrénovaný model porovnáván s testovacími daty, která nebyla součástí tréninkového datasetu, aby byla ověřena jeho schopnost zobecňování. Vyhodnocení modelu: Výkon modelu je hodnocen na základě metriky Mean Squared Error (MSE), která je běžně používaná metrika pro regresní problémy. MSE kvantifikuje rozdíl mezi skutečnou a předpovězenou teplotou a poskytuje jednoduchý způsob, jak posoudit, jak dobře se model učí z tréninkových dat a jak dobře generalizuje na nová data. Porovnání optimalizačních modelů: Byly porovnány dva různé modely, které byly trénovány pomocí dvou různých optimalizačních technik (optimal1 a optimal2). Na základě hodnot MSE pro každý model na testovacích datech byl vybrán lepší model. Model s nižším MSE byl považován za lepší a byl použit pro predikci teploty.</w:t>
-      </w:r>
-    </w:p>
-    <w:p>
-      <w:pPr>
-        <w:pStyle w:val="Zkladntext"/>
-        <w:rPr>
-          <w:lang w:val="cs-CZ" w:eastAsia="cs-CZ"/>
-        </w:rPr>
-      </w:pPr>
-    </w:p>
-    <w:p>
-      <w:pPr>
-        <w:pStyle w:val="Zkladntext"/>
-        <w:rPr>
-          <w:lang w:val="cs-CZ" w:eastAsia="cs-CZ"/>
-        </w:rPr>
-      </w:pPr>
-    </w:p>
-    <w:p>
-      <w:pPr>
-        <w:pStyle w:val="Zkladntext"/>
-        <w:rPr>
-          <w:lang w:val="cs-CZ" w:eastAsia="cs-CZ"/>
-        </w:rPr>
-      </w:pPr>
-    </w:p>
-    <w:p>
-      <w:pPr>
-        <w:pStyle w:val="Zkladntext"/>
-        <w:rPr>
-          <w:lang w:val="cs-CZ" w:eastAsia="cs-CZ"/>
-        </w:rPr>
-      </w:pPr>
-    </w:p>
-    <w:p>
-      <w:pPr>
-        <w:pStyle w:val="Zkladntext"/>
-        <w:rPr>
-          <w:lang w:val="cs-CZ" w:eastAsia="cs-CZ"/>
-        </w:rPr>
-      </w:pPr>
+          <w:lang w:val="cs-CZ"/>
+        </w:rPr>
+      </w:pPr>
+      <w:r>
+        <w:rPr>
+          <w:lang w:val="cs-CZ"/>
+        </w:rPr>
+        <w:t>RMSE je druhou metrikou, která je také často používána k vyhodnocení přesnosti predikcí modelu. Podobně jako u MSE, i zde platí, že nižší hodnota RMSE ukazuje na lepší výkonnost modelu. Hodnoty RMSE pro optimal1 a optimal2 jsou téměř identické a velmi blízké, což ukazuje na to, že oba modely mají srovnatelnou předpovědní schopnost.</w:t>
+      </w:r>
+      <w:r>
+        <w:rPr>
+          <w:lang w:val="cs-CZ"/>
+        </w:rPr>
+        <w:t xml:space="preserve"> </w:t>
+      </w:r>
+      <w:r>
+        <w:rPr>
+          <w:lang w:val="cs-CZ"/>
+        </w:rPr>
+        <w:t>Vzhledem k tomu, že hodnoty MSE i RMSE jsou si pro optimal1 a optimal2 velmi blízké, lze z toho vyvodit, že obě metody jsou téměř stejně efektivní v předpovídání teploty</w:t>
+      </w:r>
+      <w:r>
+        <w:rPr>
+          <w:lang w:val="cs-CZ"/>
+        </w:rPr>
+        <w:t xml:space="preserve"> a i když „optimal1“ vyšel z měření o něco lépe, tak rozdíl je tak malý, že se také může jednat o odchylku v měření. V tomto případě je možné při výběru mezi těmito optimalizačními metodami brát v potaz další parametry jako např. výpočetní čas a náročnost implementace.</w:t>
+      </w:r>
     </w:p>
     <w:bookmarkEnd w:id="0"/>
     <w:bookmarkEnd w:id="1"/>
@@ -4217,13 +3980,7 @@
         <w:rPr>
           <w:lang w:val="cs-CZ"/>
         </w:rPr>
-        <w:t>Conclusions</w:t>
-      </w:r>
-      <w:r>
-        <w:rPr>
-          <w:lang w:val="cs-CZ"/>
-        </w:rPr>
-        <w:t xml:space="preserve"> / závěry</w:t>
+        <w:t>závěry</w:t>
       </w:r>
     </w:p>
     <w:p>
@@ -4233,39 +3990,66 @@
           <w:lang w:val="cs-CZ"/>
         </w:rPr>
       </w:pPr>
+      <w:r>
+        <w:rPr>
+          <w:lang w:val="cs-CZ"/>
+        </w:rPr>
+        <w:t>Fuzzy logika se v poslední době těší velké obliby, kter</w:t>
+      </w:r>
+      <w:r>
+        <w:rPr>
+          <w:lang w:val="cs-CZ"/>
+        </w:rPr>
+        <w:t>ou</w:t>
+      </w:r>
+      <w:r>
+        <w:rPr>
+          <w:lang w:val="cs-CZ"/>
+        </w:rPr>
+        <w:t xml:space="preserve"> </w:t>
+      </w:r>
+      <w:r>
+        <w:rPr>
+          <w:lang w:val="cs-CZ"/>
+        </w:rPr>
+        <w:t xml:space="preserve">zahájil rozmach </w:t>
+      </w:r>
+      <w:r>
+        <w:rPr>
+          <w:lang w:val="cs-CZ"/>
+        </w:rPr>
+        <w:t xml:space="preserve">neuronových sítí. Fuzzy logika nabízí jednoduší implementaci než u neuronových sítí, ale narozdíl od ní je zájem </w:t>
+      </w:r>
+      <w:r>
+        <w:rPr>
+          <w:lang w:val="cs-CZ"/>
+        </w:rPr>
+        <w:t xml:space="preserve">o ní </w:t>
+      </w:r>
+      <w:r>
+        <w:rPr>
+          <w:lang w:val="cs-CZ"/>
+        </w:rPr>
+        <w:t xml:space="preserve">spíše akademický. Ve vědeckém světě se zatím neprování přímá implementace do praktických systémů a řešení. I přes tento fakt, fuzzy logika má velký potenciál, ať už samo o sobě, nebo s využitím dalších technologií, jako je neuro-fuzzy řešení, které se </w:t>
+      </w:r>
+      <w:r>
+        <w:rPr>
+          <w:lang w:val="cs-CZ"/>
+        </w:rPr>
+        <w:t xml:space="preserve">těší velmi slibných výsledků. </w:t>
+      </w:r>
+      <w:r>
+        <w:rPr>
+          <w:lang w:val="cs-CZ"/>
+        </w:rPr>
+        <w:t>V průběhu tohoto projektu byl úspěšně vytvořen a natrénován fuzzy logický model pro předpověď teploty na základě různých vstupních proměnných. Model byl postaven s využitím nástrojů a funkcí MATLAB a Fuzzy Logic Toolboxu, které umožňují snadnou implementaci a ladění fuzzy systémů. Důležitým aspektem projektu byla validace modelu a zhodnocení jeho výkonu. Model byl testován na reálných datech, a výsledky ukázaly, že je schopen předpovídat teplotu s určitou mírou chyby. V konečném důsledku tento projekt představuje příklad užitečného využití fuzzy logiky pro modelování a řešení složitých problémů, které zahrnují nejistotu a nepřesnost. Ukazuje, jak fuzzy logické metody mohou poskytnout praktické a účinné řešení v různých oblastech a aplikacích.</w:t>
+      </w:r>
     </w:p>
     <w:p>
       <w:pPr>
         <w:pStyle w:val="Zkladntext"/>
         <w:ind w:firstLine="0"/>
         <w:rPr>
-          <w:lang w:val="cs-CZ" w:eastAsia="cs-CZ"/>
-        </w:rPr>
-      </w:pPr>
-      <w:r>
-        <w:rPr>
-          <w:lang w:val="cs-CZ" w:eastAsia="cs-CZ"/>
-        </w:rPr>
-        <w:t xml:space="preserve">Fuzzy logika se v poslední době těší velké obliby, která se na ní vznesla společně s rozmachem neuronových sítí. Fuzzy logika nabízí jednoduší implementaci než u neuronových sítí, ale narozdíl od ní je její zájem spíše akademický. Ve vědeckém světě se zatím neprování přímá implementace do praktických systémů a řešení. I přes tento fakt, fuzzy logika má velký potenciál, ať už samo o sobě, nebo s využitím dalších technologií, jako je neuro-fuzzy řešení, které se </w:t>
-      </w:r>
-      <w:r>
-        <w:rPr>
-          <w:lang w:val="cs-CZ" w:eastAsia="cs-CZ"/>
-        </w:rPr>
-        <w:t xml:space="preserve">těší velmi slibných výsledků. </w:t>
-      </w:r>
-      <w:r>
-        <w:rPr>
-          <w:lang w:val="cs-CZ" w:eastAsia="cs-CZ"/>
-        </w:rPr>
-        <w:t>V průběhu tohoto projektu byl úspěšně vytvořen a natrénován fuzzy logický model pro předpověď teploty na základě různých vstupních proměnných. Model byl postaven s využitím nástrojů a funkcí MATLAB a Fuzzy Logic Toolboxu, které umožňují snadnou implementaci a ladění fuzzy systémů. Důležitým aspektem projektu byla validace modelu a zhodnocení jeho výkonu. Model byl testován na reálných datech, a výsledky ukázaly, že je schopen předpovídat teplotu s určitou mírou chyby. V konečném důsledku tento projekt představuje příklad užitečného využití fuzzy logiky pro modelování a řešení složitých problémů, které zahrnují nejistotu a nepřesnost. Ukazuje, jak fuzzy logické metody mohou poskytnout praktické a účinné řešení v různých oblastech a aplikacích.</w:t>
-      </w:r>
-    </w:p>
-    <w:p>
-      <w:pPr>
-        <w:pStyle w:val="Zkladntext"/>
-        <w:ind w:firstLine="0"/>
-        <w:rPr>
           <w:dstrike/>
         </w:rPr>
       </w:pPr>
@@ -4275,13 +4059,9 @@
         <w:pStyle w:val="Nadpis5"/>
       </w:pPr>
       <w:r>
-        <w:t>References</w:t>
-      </w:r>
-      <w:r>
-        <w:t xml:space="preserve"> / Reference</w:t>
-      </w:r>
-    </w:p>
-    <w:p/>
+        <w:t>Reference</w:t>
+      </w:r>
+    </w:p>
     <w:p>
       <w:pPr>
         <w:pStyle w:val="references"/>
@@ -4384,34 +4164,6 @@
     <w:p>
       <w:pPr>
         <w:pStyle w:val="references"/>
-      </w:pPr>
-      <w:r>
-        <w:t>JANG, J.-S.R. ANFIS: adaptive-network-based fuzzy inference system. Online. IEEE Transactions on Systems, Man, and Cybernetics. Roč. 23, č. 3, s. 665-685. ISSN 00189472. Dostupné z: https://doi.org/10.1109/21.256541. [cit. 2023-11-28].</w:t>
-      </w:r>
-    </w:p>
-    <w:p>
-      <w:pPr>
-        <w:pStyle w:val="references"/>
-      </w:pPr>
-    </w:p>
-    <w:p>
-      <w:pPr>
-        <w:pStyle w:val="references"/>
-        <w:numPr>
-          <w:ilvl w:val="0"/>
-          <w:numId w:val="0"/>
-        </w:numPr>
-        <w:ind w:left="360" w:hanging="360"/>
-      </w:pPr>
-    </w:p>
-    <w:p>
-      <w:pPr>
-        <w:pStyle w:val="references"/>
-        <w:numPr>
-          <w:ilvl w:val="0"/>
-          <w:numId w:val="0"/>
-        </w:numPr>
-        <w:ind w:left="360" w:hanging="360"/>
         <w:sectPr>
           <w:type w:val="continuous"/>
           <w:pgSz w:w="12240" w:h="15840" w:code="1"/>
@@ -4420,6 +4172,9 @@
           <w:docGrid w:linePitch="360"/>
         </w:sectPr>
       </w:pPr>
+      <w:r>
+        <w:t>JANG, J.-S.R. ANFIS: adaptive-network-based fuzzy inference system. Online. IEEE Transactions on Systems, Man, and Cybernetics. Roč. 23, č. 3, s. 665-685. ISSN 00189472. Dostupné z: https://doi.org/10.1109/21.256541. [cit. 2023-11-2</w:t>
+      </w:r>
     </w:p>
     <w:p>
       <w:pPr>

</xml_diff>